<commit_message>
Added missing terms and definitions
</commit_message>
<xml_diff>
--- a/docs/Functioneel ontwerp.docx
+++ b/docs/Functioneel ontwerp.docx
@@ -288,7 +288,7 @@
         <w:rPr>
           <w:noProof/>
         </w:rPr>
-        <w:instrText xml:space="preserve"> PAGEREF _Toc262118965 \h </w:instrText>
+        <w:instrText xml:space="preserve"> PAGEREF _Toc262120892 \h </w:instrText>
       </w:r>
       <w:r>
         <w:rPr>
@@ -351,7 +351,7 @@
         <w:rPr>
           <w:noProof/>
         </w:rPr>
-        <w:instrText xml:space="preserve"> PAGEREF _Toc262118966 \h </w:instrText>
+        <w:instrText xml:space="preserve"> PAGEREF _Toc262120893 \h </w:instrText>
       </w:r>
       <w:r>
         <w:rPr>
@@ -414,7 +414,7 @@
         <w:rPr>
           <w:noProof/>
         </w:rPr>
-        <w:instrText xml:space="preserve"> PAGEREF _Toc262118967 \h </w:instrText>
+        <w:instrText xml:space="preserve"> PAGEREF _Toc262120894 \h </w:instrText>
       </w:r>
       <w:r>
         <w:rPr>
@@ -476,7 +476,7 @@
         <w:rPr>
           <w:noProof/>
         </w:rPr>
-        <w:instrText xml:space="preserve"> PAGEREF _Toc262118968 \h </w:instrText>
+        <w:instrText xml:space="preserve"> PAGEREF _Toc262120895 \h </w:instrText>
       </w:r>
       <w:r>
         <w:rPr>
@@ -539,7 +539,7 @@
         <w:rPr>
           <w:noProof/>
         </w:rPr>
-        <w:instrText xml:space="preserve"> PAGEREF _Toc262118969 \h </w:instrText>
+        <w:instrText xml:space="preserve"> PAGEREF _Toc262120896 \h </w:instrText>
       </w:r>
       <w:r>
         <w:rPr>
@@ -602,7 +602,7 @@
         <w:rPr>
           <w:noProof/>
         </w:rPr>
-        <w:instrText xml:space="preserve"> PAGEREF _Toc262118970 \h </w:instrText>
+        <w:instrText xml:space="preserve"> PAGEREF _Toc262120897 \h </w:instrText>
       </w:r>
       <w:r>
         <w:rPr>
@@ -665,7 +665,7 @@
         <w:rPr>
           <w:noProof/>
         </w:rPr>
-        <w:instrText xml:space="preserve"> PAGEREF _Toc262118971 \h </w:instrText>
+        <w:instrText xml:space="preserve"> PAGEREF _Toc262120898 \h </w:instrText>
       </w:r>
       <w:r>
         <w:rPr>
@@ -727,7 +727,7 @@
         <w:rPr>
           <w:noProof/>
         </w:rPr>
-        <w:instrText xml:space="preserve"> PAGEREF _Toc262118972 \h </w:instrText>
+        <w:instrText xml:space="preserve"> PAGEREF _Toc262120899 \h </w:instrText>
       </w:r>
       <w:r>
         <w:rPr>
@@ -789,7 +789,7 @@
         <w:rPr>
           <w:noProof/>
         </w:rPr>
-        <w:instrText xml:space="preserve"> PAGEREF _Toc262118973 \h </w:instrText>
+        <w:instrText xml:space="preserve"> PAGEREF _Toc262120900 \h </w:instrText>
       </w:r>
       <w:r>
         <w:rPr>
@@ -851,7 +851,7 @@
         <w:rPr>
           <w:noProof/>
         </w:rPr>
-        <w:instrText xml:space="preserve"> PAGEREF _Toc262118974 \h </w:instrText>
+        <w:instrText xml:space="preserve"> PAGEREF _Toc262120901 \h </w:instrText>
       </w:r>
       <w:r>
         <w:rPr>
@@ -913,7 +913,7 @@
         <w:rPr>
           <w:noProof/>
         </w:rPr>
-        <w:instrText xml:space="preserve"> PAGEREF _Toc262118975 \h </w:instrText>
+        <w:instrText xml:space="preserve"> PAGEREF _Toc262120902 \h </w:instrText>
       </w:r>
       <w:r>
         <w:rPr>
@@ -975,7 +975,7 @@
         <w:rPr>
           <w:noProof/>
         </w:rPr>
-        <w:instrText xml:space="preserve"> PAGEREF _Toc262118976 \h </w:instrText>
+        <w:instrText xml:space="preserve"> PAGEREF _Toc262120903 \h </w:instrText>
       </w:r>
       <w:r>
         <w:rPr>
@@ -992,7 +992,7 @@
         <w:rPr>
           <w:noProof/>
         </w:rPr>
-        <w:t>8</w:t>
+        <w:t>9</w:t>
       </w:r>
       <w:r>
         <w:rPr>
@@ -1037,7 +1037,7 @@
         <w:rPr>
           <w:noProof/>
         </w:rPr>
-        <w:instrText xml:space="preserve"> PAGEREF _Toc262118977 \h </w:instrText>
+        <w:instrText xml:space="preserve"> PAGEREF _Toc262120904 \h </w:instrText>
       </w:r>
       <w:r>
         <w:rPr>
@@ -1054,7 +1054,7 @@
         <w:rPr>
           <w:noProof/>
         </w:rPr>
-        <w:t>8</w:t>
+        <w:t>9</w:t>
       </w:r>
       <w:r>
         <w:rPr>
@@ -1081,7 +1081,7 @@
         <w:rPr>
           <w:noProof/>
         </w:rPr>
-        <w:t>4.2 Beveiliging van de database</w:t>
+        <w:t>4.2 Beveiliging</w:t>
       </w:r>
       <w:r>
         <w:rPr>
@@ -1099,7 +1099,7 @@
         <w:rPr>
           <w:noProof/>
         </w:rPr>
-        <w:instrText xml:space="preserve"> PAGEREF _Toc262118978 \h </w:instrText>
+        <w:instrText xml:space="preserve"> PAGEREF _Toc262120905 \h </w:instrText>
       </w:r>
       <w:r>
         <w:rPr>
@@ -1116,7 +1116,7 @@
         <w:rPr>
           <w:noProof/>
         </w:rPr>
-        <w:t>9</w:t>
+        <w:t>10</w:t>
       </w:r>
       <w:r>
         <w:rPr>
@@ -1143,7 +1143,7 @@
         <w:rPr>
           <w:noProof/>
         </w:rPr>
-        <w:t>4.3 Samenvatting database</w:t>
+        <w:t>4.3 Samenvatting</w:t>
       </w:r>
       <w:r>
         <w:rPr>
@@ -1161,7 +1161,7 @@
         <w:rPr>
           <w:noProof/>
         </w:rPr>
-        <w:instrText xml:space="preserve"> PAGEREF _Toc262118979 \h </w:instrText>
+        <w:instrText xml:space="preserve"> PAGEREF _Toc262120906 \h </w:instrText>
       </w:r>
       <w:r>
         <w:rPr>
@@ -1178,7 +1178,7 @@
         <w:rPr>
           <w:noProof/>
         </w:rPr>
-        <w:t>9</w:t>
+        <w:t>10</w:t>
       </w:r>
       <w:r>
         <w:rPr>
@@ -1205,7 +1205,7 @@
         <w:rPr>
           <w:noProof/>
         </w:rPr>
-        <w:t>5 Bijlagen</w:t>
+        <w:t>5 Termen</w:t>
       </w:r>
       <w:r>
         <w:rPr>
@@ -1223,7 +1223,7 @@
         <w:rPr>
           <w:noProof/>
         </w:rPr>
-        <w:instrText xml:space="preserve"> PAGEREF _Toc262118980 \h </w:instrText>
+        <w:instrText xml:space="preserve"> PAGEREF _Toc262120907 \h </w:instrText>
       </w:r>
       <w:r>
         <w:rPr>
@@ -1240,7 +1240,131 @@
         <w:rPr>
           <w:noProof/>
         </w:rPr>
-        <w:t>9</w:t>
+        <w:t>11</w:t>
+      </w:r>
+      <w:r>
+        <w:rPr>
+          <w:noProof/>
+        </w:rPr>
+        <w:fldChar w:fldCharType="end"/>
+      </w:r>
+    </w:p>
+    <w:p>
+      <w:pPr>
+        <w:pStyle w:val="TOC1"/>
+        <w:tabs>
+          <w:tab w:val="right" w:leader="dot" w:pos="9396"/>
+        </w:tabs>
+        <w:rPr>
+          <w:rFonts w:asciiTheme="minorHAnsi" w:eastAsiaTheme="minorEastAsia" w:hAnsiTheme="minorHAnsi" w:cstheme="minorBidi"/>
+          <w:noProof/>
+          <w:sz w:val="24"/>
+          <w:szCs w:val="24"/>
+          <w:lang w:val="en-US" w:eastAsia="ja-JP"/>
+        </w:rPr>
+      </w:pPr>
+      <w:r>
+        <w:rPr>
+          <w:noProof/>
+        </w:rPr>
+        <w:t>6 Bronvermelding</w:t>
+      </w:r>
+      <w:r>
+        <w:rPr>
+          <w:noProof/>
+        </w:rPr>
+        <w:tab/>
+      </w:r>
+      <w:r>
+        <w:rPr>
+          <w:noProof/>
+        </w:rPr>
+        <w:fldChar w:fldCharType="begin"/>
+      </w:r>
+      <w:r>
+        <w:rPr>
+          <w:noProof/>
+        </w:rPr>
+        <w:instrText xml:space="preserve"> PAGEREF _Toc262120908 \h </w:instrText>
+      </w:r>
+      <w:r>
+        <w:rPr>
+          <w:noProof/>
+        </w:rPr>
+      </w:r>
+      <w:r>
+        <w:rPr>
+          <w:noProof/>
+        </w:rPr>
+        <w:fldChar w:fldCharType="separate"/>
+      </w:r>
+      <w:r>
+        <w:rPr>
+          <w:noProof/>
+        </w:rPr>
+        <w:t>11</w:t>
+      </w:r>
+      <w:r>
+        <w:rPr>
+          <w:noProof/>
+        </w:rPr>
+        <w:fldChar w:fldCharType="end"/>
+      </w:r>
+    </w:p>
+    <w:p>
+      <w:pPr>
+        <w:pStyle w:val="TOC1"/>
+        <w:tabs>
+          <w:tab w:val="right" w:leader="dot" w:pos="9396"/>
+        </w:tabs>
+        <w:rPr>
+          <w:rFonts w:asciiTheme="minorHAnsi" w:eastAsiaTheme="minorEastAsia" w:hAnsiTheme="minorHAnsi" w:cstheme="minorBidi"/>
+          <w:noProof/>
+          <w:sz w:val="24"/>
+          <w:szCs w:val="24"/>
+          <w:lang w:val="en-US" w:eastAsia="ja-JP"/>
+        </w:rPr>
+      </w:pPr>
+      <w:r>
+        <w:rPr>
+          <w:noProof/>
+        </w:rPr>
+        <w:t>7 Bijlagen</w:t>
+      </w:r>
+      <w:r>
+        <w:rPr>
+          <w:noProof/>
+        </w:rPr>
+        <w:tab/>
+      </w:r>
+      <w:r>
+        <w:rPr>
+          <w:noProof/>
+        </w:rPr>
+        <w:fldChar w:fldCharType="begin"/>
+      </w:r>
+      <w:r>
+        <w:rPr>
+          <w:noProof/>
+        </w:rPr>
+        <w:instrText xml:space="preserve"> PAGEREF _Toc262120909 \h </w:instrText>
+      </w:r>
+      <w:r>
+        <w:rPr>
+          <w:noProof/>
+        </w:rPr>
+      </w:r>
+      <w:r>
+        <w:rPr>
+          <w:noProof/>
+        </w:rPr>
+        <w:fldChar w:fldCharType="separate"/>
+      </w:r>
+      <w:r>
+        <w:rPr>
+          <w:noProof/>
+        </w:rPr>
+        <w:t>11</w:t>
       </w:r>
       <w:r>
         <w:rPr>
@@ -1267,7 +1391,7 @@
         <w:rPr>
           <w:noProof/>
         </w:rPr>
-        <w:t>5.1 Vragenlijst functioneel ontwerp (e-mail) #1</w:t>
+        <w:t>7.1 Vragenlijst functioneel ontwerp (e-mail) #1</w:t>
       </w:r>
       <w:r>
         <w:rPr>
@@ -1285,7 +1409,7 @@
         <w:rPr>
           <w:noProof/>
         </w:rPr>
-        <w:instrText xml:space="preserve"> PAGEREF _Toc262118981 \h </w:instrText>
+        <w:instrText xml:space="preserve"> PAGEREF _Toc262120910 \h </w:instrText>
       </w:r>
       <w:r>
         <w:rPr>
@@ -1302,7 +1426,7 @@
         <w:rPr>
           <w:noProof/>
         </w:rPr>
-        <w:t>9</w:t>
+        <w:t>11</w:t>
       </w:r>
       <w:r>
         <w:rPr>
@@ -1329,7 +1453,7 @@
         <w:rPr>
           <w:noProof/>
         </w:rPr>
-        <w:t>5.2 Vragenlijst functioneel ontwerp (e-mail) #2</w:t>
+        <w:t>7.2 Vragenlijst functioneel ontwerp (e-mail) #2</w:t>
       </w:r>
       <w:r>
         <w:rPr>
@@ -1347,7 +1471,7 @@
         <w:rPr>
           <w:noProof/>
         </w:rPr>
-        <w:instrText xml:space="preserve"> PAGEREF _Toc262118982 \h </w:instrText>
+        <w:instrText xml:space="preserve"> PAGEREF _Toc262120911 \h </w:instrText>
       </w:r>
       <w:r>
         <w:rPr>
@@ -1364,69 +1488,7 @@
         <w:rPr>
           <w:noProof/>
         </w:rPr>
-        <w:t>10</w:t>
-      </w:r>
-      <w:r>
-        <w:rPr>
-          <w:noProof/>
-        </w:rPr>
-        <w:fldChar w:fldCharType="end"/>
-      </w:r>
-    </w:p>
-    <w:p>
-      <w:pPr>
-        <w:pStyle w:val="TOC1"/>
-        <w:tabs>
-          <w:tab w:val="right" w:leader="dot" w:pos="9396"/>
-        </w:tabs>
-        <w:rPr>
-          <w:rFonts w:asciiTheme="minorHAnsi" w:eastAsiaTheme="minorEastAsia" w:hAnsiTheme="minorHAnsi" w:cstheme="minorBidi"/>
-          <w:noProof/>
-          <w:sz w:val="24"/>
-          <w:szCs w:val="24"/>
-          <w:lang w:val="en-US" w:eastAsia="ja-JP"/>
-        </w:rPr>
-      </w:pPr>
-      <w:r>
-        <w:rPr>
-          <w:noProof/>
-        </w:rPr>
-        <w:t>6 Bronvermelding</w:t>
-      </w:r>
-      <w:r>
-        <w:rPr>
-          <w:noProof/>
-        </w:rPr>
-        <w:tab/>
-      </w:r>
-      <w:r>
-        <w:rPr>
-          <w:noProof/>
-        </w:rPr>
-        <w:fldChar w:fldCharType="begin"/>
-      </w:r>
-      <w:r>
-        <w:rPr>
-          <w:noProof/>
-        </w:rPr>
-        <w:instrText xml:space="preserve"> PAGEREF _Toc262118983 \h </w:instrText>
-      </w:r>
-      <w:r>
-        <w:rPr>
-          <w:noProof/>
-        </w:rPr>
-      </w:r>
-      <w:r>
-        <w:rPr>
-          <w:noProof/>
-        </w:rPr>
-        <w:fldChar w:fldCharType="separate"/>
-      </w:r>
-      <w:r>
-        <w:rPr>
-          <w:noProof/>
-        </w:rPr>
-        <w:t>11</w:t>
+        <w:t>12</w:t>
       </w:r>
       <w:r>
         <w:rPr>
@@ -1455,18 +1517,20 @@
         </w:rPr>
         <w:br w:type="page"/>
       </w:r>
+      <w:bookmarkStart w:id="0" w:name="_GoBack"/>
+      <w:bookmarkEnd w:id="0"/>
     </w:p>
     <w:p>
       <w:pPr>
         <w:pStyle w:val="Heading1"/>
         <w:jc w:val="left"/>
       </w:pPr>
-      <w:bookmarkStart w:id="0" w:name="_Toc262118965"/>
+      <w:bookmarkStart w:id="1" w:name="_Toc262120892"/>
       <w:r>
         <w:lastRenderedPageBreak/>
         <w:t>1 Samenvatting</w:t>
       </w:r>
-      <w:bookmarkEnd w:id="0"/>
+      <w:bookmarkEnd w:id="1"/>
     </w:p>
     <w:p>
       <w:pPr>
@@ -1489,7 +1553,7 @@
           <w:color w:val="000000" w:themeColor="text1"/>
         </w:rPr>
       </w:pPr>
-      <w:bookmarkStart w:id="1" w:name="_Toc262118966"/>
+      <w:bookmarkStart w:id="2" w:name="_Toc262120893"/>
       <w:r>
         <w:rPr>
           <w:color w:val="000000" w:themeColor="text1"/>
@@ -1502,7 +1566,7 @@
         </w:rPr>
         <w:t>.1 Doelstelling</w:t>
       </w:r>
-      <w:bookmarkEnd w:id="1"/>
+      <w:bookmarkEnd w:id="2"/>
     </w:p>
     <w:p>
       <w:pPr>
@@ -1539,7 +1603,7 @@
           <w:color w:val="000000" w:themeColor="text1"/>
         </w:rPr>
       </w:pPr>
-      <w:bookmarkStart w:id="2" w:name="_Toc262118967"/>
+      <w:bookmarkStart w:id="3" w:name="_Toc262120894"/>
       <w:r>
         <w:rPr>
           <w:color w:val="000000" w:themeColor="text1"/>
@@ -1558,7 +1622,7 @@
         </w:rPr>
         <w:t>2 Versie overzicht</w:t>
       </w:r>
-      <w:bookmarkEnd w:id="2"/>
+      <w:bookmarkEnd w:id="3"/>
     </w:p>
     <w:p>
       <w:pPr>
@@ -1985,6 +2049,15 @@
                 <w:sz w:val="22"/>
                 <w:szCs w:val="22"/>
               </w:rPr>
+              <w:t xml:space="preserve">- </w:t>
+            </w:r>
+            <w:r>
+              <w:rPr>
+                <w:rFonts w:ascii="Arial" w:hAnsi="Arial" w:cs="Arial"/>
+                <w:bCs/>
+                <w:sz w:val="22"/>
+                <w:szCs w:val="22"/>
+              </w:rPr>
               <w:t>Programma van eisen bijgewerkt.</w:t>
             </w:r>
             <w:r>
@@ -1995,6 +2068,23 @@
                 <w:szCs w:val="22"/>
               </w:rPr>
               <w:br/>
+            </w:r>
+            <w:r>
+              <w:rPr>
+                <w:rFonts w:ascii="Arial" w:hAnsi="Arial" w:cs="Arial"/>
+                <w:bCs/>
+                <w:sz w:val="22"/>
+                <w:szCs w:val="22"/>
+              </w:rPr>
+              <w:t xml:space="preserve">- </w:t>
+            </w:r>
+            <w:r>
+              <w:rPr>
+                <w:rFonts w:ascii="Arial" w:hAnsi="Arial" w:cs="Arial"/>
+                <w:bCs/>
+                <w:sz w:val="22"/>
+                <w:szCs w:val="22"/>
+              </w:rPr>
               <w:t>ER model bijgewerkt.</w:t>
             </w:r>
           </w:p>
@@ -2132,6 +2222,15 @@
                 <w:sz w:val="22"/>
                 <w:szCs w:val="22"/>
               </w:rPr>
+              <w:t xml:space="preserve">- </w:t>
+            </w:r>
+            <w:r>
+              <w:rPr>
+                <w:rFonts w:ascii="Arial" w:hAnsi="Arial" w:cs="Arial"/>
+                <w:bCs/>
+                <w:sz w:val="22"/>
+                <w:szCs w:val="22"/>
+              </w:rPr>
               <w:t>Screenshots en beschrijvingen bijgewerkt.</w:t>
             </w:r>
             <w:r>
@@ -2142,7 +2241,68 @@
                 <w:szCs w:val="22"/>
               </w:rPr>
               <w:br/>
+            </w:r>
+            <w:r>
+              <w:rPr>
+                <w:rFonts w:ascii="Arial" w:hAnsi="Arial" w:cs="Arial"/>
+                <w:bCs/>
+                <w:sz w:val="22"/>
+                <w:szCs w:val="22"/>
+              </w:rPr>
+              <w:t xml:space="preserve">- </w:t>
+            </w:r>
+            <w:r>
+              <w:rPr>
+                <w:rFonts w:ascii="Arial" w:hAnsi="Arial" w:cs="Arial"/>
+                <w:bCs/>
+                <w:sz w:val="22"/>
+                <w:szCs w:val="22"/>
+              </w:rPr>
               <w:t>Beschrijving van de beveiliging van de database toegevoegd.</w:t>
+            </w:r>
+          </w:p>
+          <w:p>
+            <w:pPr>
+              <w:autoSpaceDE w:val="0"/>
+              <w:autoSpaceDN w:val="0"/>
+              <w:adjustRightInd w:val="0"/>
+              <w:rPr>
+                <w:rFonts w:ascii="Arial" w:hAnsi="Arial" w:cs="Arial"/>
+                <w:bCs/>
+                <w:sz w:val="22"/>
+                <w:szCs w:val="22"/>
+              </w:rPr>
+            </w:pPr>
+            <w:r>
+              <w:rPr>
+                <w:rFonts w:ascii="Arial" w:hAnsi="Arial" w:cs="Arial"/>
+                <w:bCs/>
+                <w:sz w:val="22"/>
+                <w:szCs w:val="22"/>
+              </w:rPr>
+              <w:t>- Samenvatting toegevoegd.</w:t>
+            </w:r>
+          </w:p>
+          <w:p>
+            <w:pPr>
+              <w:autoSpaceDE w:val="0"/>
+              <w:autoSpaceDN w:val="0"/>
+              <w:adjustRightInd w:val="0"/>
+              <w:rPr>
+                <w:rFonts w:ascii="Arial" w:hAnsi="Arial" w:cs="Arial"/>
+                <w:bCs/>
+                <w:sz w:val="22"/>
+                <w:szCs w:val="22"/>
+              </w:rPr>
+            </w:pPr>
+            <w:r>
+              <w:rPr>
+                <w:rFonts w:ascii="Arial" w:hAnsi="Arial" w:cs="Arial"/>
+                <w:bCs/>
+                <w:sz w:val="22"/>
+                <w:szCs w:val="22"/>
+              </w:rPr>
+              <w:t>- Lijst met termen toegevoegd.</w:t>
             </w:r>
           </w:p>
         </w:tc>
@@ -2219,9 +2379,8 @@
         <w:pStyle w:val="Heading1"/>
         <w:jc w:val="left"/>
       </w:pPr>
-      <w:bookmarkStart w:id="3" w:name="_Toc262118968"/>
-      <w:r>
-        <w:lastRenderedPageBreak/>
+      <w:bookmarkStart w:id="4" w:name="_Toc262120895"/>
+      <w:r>
         <w:t>2</w:t>
       </w:r>
       <w:r>
@@ -2230,7 +2389,7 @@
       <w:r>
         <w:t>Programma van eisen</w:t>
       </w:r>
-      <w:bookmarkEnd w:id="3"/>
+      <w:bookmarkEnd w:id="4"/>
     </w:p>
     <w:p>
       <w:pPr>
@@ -2253,7 +2412,7 @@
           <w:color w:val="000000" w:themeColor="text1"/>
         </w:rPr>
       </w:pPr>
-      <w:bookmarkStart w:id="4" w:name="_Toc262118969"/>
+      <w:bookmarkStart w:id="5" w:name="_Toc262120896"/>
       <w:r>
         <w:rPr>
           <w:color w:val="000000" w:themeColor="text1"/>
@@ -2266,7 +2425,7 @@
         </w:rPr>
         <w:t>1 Doelstelling</w:t>
       </w:r>
-      <w:bookmarkEnd w:id="4"/>
+      <w:bookmarkEnd w:id="5"/>
     </w:p>
     <w:p>
       <w:pPr>
@@ -2428,7 +2587,7 @@
           <w:color w:val="000000" w:themeColor="text1"/>
         </w:rPr>
       </w:pPr>
-      <w:bookmarkStart w:id="5" w:name="_Toc262118970"/>
+      <w:bookmarkStart w:id="6" w:name="_Toc262120897"/>
       <w:r>
         <w:rPr>
           <w:color w:val="000000" w:themeColor="text1"/>
@@ -2441,7 +2600,7 @@
         </w:rPr>
         <w:t>.2 Huidige situatie</w:t>
       </w:r>
-      <w:bookmarkEnd w:id="5"/>
+      <w:bookmarkEnd w:id="6"/>
     </w:p>
     <w:p>
       <w:pPr>
@@ -2551,7 +2710,7 @@
           <w:color w:val="000000" w:themeColor="text1"/>
         </w:rPr>
       </w:pPr>
-      <w:bookmarkStart w:id="6" w:name="_Toc262118971"/>
+      <w:bookmarkStart w:id="7" w:name="_Toc262120898"/>
       <w:r>
         <w:rPr>
           <w:color w:val="000000" w:themeColor="text1"/>
@@ -2570,7 +2729,7 @@
         </w:rPr>
         <w:t>3 Reden van aanpassing</w:t>
       </w:r>
-      <w:bookmarkEnd w:id="6"/>
+      <w:bookmarkEnd w:id="7"/>
     </w:p>
     <w:p>
       <w:pPr>
@@ -2753,14 +2912,14 @@
       <w:pPr>
         <w:pStyle w:val="Heading2"/>
       </w:pPr>
-      <w:bookmarkStart w:id="7" w:name="_Toc262118972"/>
+      <w:bookmarkStart w:id="8" w:name="_Toc262120899"/>
       <w:r>
         <w:t>2</w:t>
       </w:r>
       <w:r>
         <w:t>.4 Nieuwe situatie</w:t>
       </w:r>
-      <w:bookmarkEnd w:id="7"/>
+      <w:bookmarkEnd w:id="8"/>
     </w:p>
     <w:p>
       <w:pPr>
@@ -2960,7 +3119,7 @@
       <w:pPr>
         <w:pStyle w:val="Heading2"/>
       </w:pPr>
-      <w:bookmarkStart w:id="8" w:name="_Toc262118973"/>
+      <w:bookmarkStart w:id="9" w:name="_Toc262120900"/>
       <w:r>
         <w:t>2</w:t>
       </w:r>
@@ -2973,7 +3132,7 @@
       <w:r>
         <w:t xml:space="preserve"> Functionele eisen gesteld aan de nieuwe situatie</w:t>
       </w:r>
-      <w:bookmarkEnd w:id="8"/>
+      <w:bookmarkEnd w:id="9"/>
     </w:p>
     <w:p>
       <w:pPr>
@@ -3041,6 +3200,7 @@
     <w:p>
       <w:pPr>
         <w:pStyle w:val="ListParagraph"/>
+        <w:ind w:hanging="720"/>
         <w:rPr>
           <w:rFonts w:ascii="Arial" w:hAnsi="Arial" w:cs="Arial"/>
           <w:b/>
@@ -3056,6 +3216,15 @@
           <w:szCs w:val="22"/>
         </w:rPr>
         <w:t>Apparaten</w:t>
+      </w:r>
+      <w:r>
+        <w:rPr>
+          <w:rFonts w:ascii="Arial" w:hAnsi="Arial" w:cs="Arial"/>
+          <w:b/>
+          <w:sz w:val="22"/>
+          <w:szCs w:val="22"/>
+        </w:rPr>
+        <w:br/>
       </w:r>
     </w:p>
     <w:p>
@@ -3300,6 +3469,7 @@
           <w:sz w:val="22"/>
           <w:szCs w:val="22"/>
         </w:rPr>
+        <w:lastRenderedPageBreak/>
         <w:t>Data die niet verzonden kan worden moet later opnieuw verzonden worden.</w:t>
       </w:r>
     </w:p>
@@ -3311,20 +3481,19 @@
           <w:numId w:val="10"/>
         </w:numPr>
         <w:spacing w:line="360" w:lineRule="auto"/>
-        <w:ind w:left="709"/>
-        <w:rPr>
-          <w:rFonts w:ascii="Arial" w:hAnsi="Arial" w:cs="Arial"/>
-          <w:sz w:val="22"/>
-          <w:szCs w:val="22"/>
-        </w:rPr>
-      </w:pPr>
-      <w:r>
-        <w:rPr>
-          <w:rFonts w:ascii="Arial" w:hAnsi="Arial" w:cs="Arial"/>
-          <w:sz w:val="22"/>
-          <w:szCs w:val="22"/>
-        </w:rPr>
-        <w:lastRenderedPageBreak/>
+        <w:ind w:left="0" w:firstLine="426"/>
+        <w:rPr>
+          <w:rFonts w:ascii="Arial" w:hAnsi="Arial" w:cs="Arial"/>
+          <w:sz w:val="22"/>
+          <w:szCs w:val="22"/>
+        </w:rPr>
+      </w:pPr>
+      <w:r>
+        <w:rPr>
+          <w:rFonts w:ascii="Arial" w:hAnsi="Arial" w:cs="Arial"/>
+          <w:sz w:val="22"/>
+          <w:szCs w:val="22"/>
+        </w:rPr>
         <w:t xml:space="preserve">Taken die fout gaan tijdens het versturen van de data </w:t>
       </w:r>
       <w:r>
@@ -3907,7 +4076,7 @@
       <w:pPr>
         <w:pStyle w:val="Heading2"/>
       </w:pPr>
-      <w:bookmarkStart w:id="9" w:name="_Toc262118974"/>
+      <w:bookmarkStart w:id="10" w:name="_Toc262120901"/>
       <w:r>
         <w:t>2</w:t>
       </w:r>
@@ -3923,7 +4092,7 @@
       <w:r>
         <w:t>Systeemeisen gesteld aan de nieuwe situatie</w:t>
       </w:r>
-      <w:bookmarkEnd w:id="9"/>
+      <w:bookmarkEnd w:id="10"/>
     </w:p>
     <w:p>
       <w:pPr>
@@ -4413,7 +4582,6 @@
         </w:rPr>
         <w:t xml:space="preserve">Browser met </w:t>
       </w:r>
-      <w:proofErr w:type="spellStart"/>
       <w:r>
         <w:rPr>
           <w:rFonts w:ascii="Arial" w:hAnsi="Arial" w:cs="Arial"/>
@@ -4421,9 +4589,8 @@
           <w:szCs w:val="22"/>
           <w:lang w:val="en-US"/>
         </w:rPr>
-        <w:t>javascript</w:t>
-      </w:r>
-      <w:proofErr w:type="spellEnd"/>
+        <w:t>JavaScript</w:t>
+      </w:r>
       <w:r>
         <w:rPr>
           <w:rFonts w:ascii="Arial" w:hAnsi="Arial" w:cs="Arial"/>
@@ -4480,7 +4647,7 @@
         <w:pStyle w:val="Heading1"/>
         <w:jc w:val="left"/>
       </w:pPr>
-      <w:bookmarkStart w:id="10" w:name="_Toc262118975"/>
+      <w:bookmarkStart w:id="11" w:name="_Toc262120902"/>
       <w:r>
         <w:lastRenderedPageBreak/>
         <w:t>3</w:t>
@@ -4488,7 +4655,7 @@
       <w:r>
         <w:t xml:space="preserve"> Interface</w:t>
       </w:r>
-      <w:bookmarkEnd w:id="10"/>
+      <w:bookmarkEnd w:id="11"/>
     </w:p>
     <w:p/>
     <w:p>
@@ -5238,6 +5405,7 @@
           <w:sz w:val="22"/>
           <w:szCs w:val="22"/>
         </w:rPr>
+        <w:lastRenderedPageBreak/>
         <w:t>Gebruikers zonder administratieve rechten</w:t>
       </w:r>
       <w:r>
@@ -5271,7 +5439,6 @@
           <w:sz w:val="22"/>
           <w:szCs w:val="22"/>
         </w:rPr>
-        <w:lastRenderedPageBreak/>
         <w:t xml:space="preserve">Op </w:t>
       </w:r>
       <w:r>
@@ -5943,7 +6110,6 @@
           <w:noProof/>
           <w:lang w:val="en-US" w:eastAsia="en-US"/>
         </w:rPr>
-        <w:lastRenderedPageBreak/>
         <w:drawing>
           <wp:inline distT="0" distB="0" distL="0" distR="0" wp14:anchorId="6FC7556D" wp14:editId="25D13DF3">
             <wp:extent cx="5972810" cy="1858645"/>
@@ -7095,6 +7261,31 @@
     </w:p>
     <w:p>
       <w:pPr>
+        <w:rPr>
+          <w:rFonts w:ascii="Arial" w:hAnsi="Arial" w:cs="Arial"/>
+          <w:b/>
+          <w:sz w:val="22"/>
+          <w:szCs w:val="22"/>
+        </w:rPr>
+      </w:pPr>
+      <w:r>
+        <w:t xml:space="preserve"> </w:t>
+      </w:r>
+      <w:r>
+        <w:br/>
+      </w:r>
+      <w:r>
+        <w:rPr>
+          <w:rFonts w:ascii="Arial" w:hAnsi="Arial" w:cs="Arial"/>
+          <w:b/>
+          <w:sz w:val="22"/>
+          <w:szCs w:val="22"/>
+        </w:rPr>
+        <w:t>* = functionaliteit bestaat al</w:t>
+      </w:r>
+    </w:p>
+    <w:p>
+      <w:pPr>
         <w:pStyle w:val="Heading1"/>
         <w:jc w:val="left"/>
         <w:rPr>
@@ -7107,53 +7298,9 @@
           <w:sz w:val="22"/>
           <w:szCs w:val="22"/>
         </w:rPr>
-        <w:t xml:space="preserve"> </w:t>
-      </w:r>
-      <w:r>
-        <w:rPr>
-          <w:sz w:val="22"/>
-          <w:szCs w:val="22"/>
-        </w:rPr>
         <w:br/>
       </w:r>
-      <w:r>
-        <w:rPr>
-          <w:sz w:val="22"/>
-          <w:szCs w:val="22"/>
-        </w:rPr>
-        <w:t xml:space="preserve">* = </w:t>
-      </w:r>
-      <w:r>
-        <w:rPr>
-          <w:i/>
-          <w:sz w:val="22"/>
-          <w:szCs w:val="22"/>
-        </w:rPr>
-        <w:t>functionaliteit</w:t>
-      </w:r>
-      <w:r>
-        <w:rPr>
-          <w:i/>
-          <w:sz w:val="22"/>
-          <w:szCs w:val="22"/>
-        </w:rPr>
-        <w:t xml:space="preserve"> bestaat al</w:t>
-      </w:r>
-      <w:r>
-        <w:rPr>
-          <w:sz w:val="22"/>
-          <w:szCs w:val="22"/>
-        </w:rPr>
-        <w:br/>
-      </w:r>
-      <w:r>
-        <w:rPr>
-          <w:sz w:val="22"/>
-          <w:szCs w:val="22"/>
-        </w:rPr>
-        <w:br/>
-      </w:r>
-      <w:bookmarkStart w:id="11" w:name="_Toc262118976"/>
+      <w:bookmarkStart w:id="12" w:name="_Toc262120903"/>
       <w:r>
         <w:t>4</w:t>
       </w:r>
@@ -7163,14 +7310,14 @@
       <w:r>
         <w:t>base</w:t>
       </w:r>
-      <w:bookmarkEnd w:id="11"/>
+      <w:bookmarkEnd w:id="12"/>
     </w:p>
     <w:p/>
     <w:p>
       <w:pPr>
         <w:pStyle w:val="Heading2"/>
       </w:pPr>
-      <w:bookmarkStart w:id="12" w:name="_Toc262118977"/>
+      <w:bookmarkStart w:id="13" w:name="_Toc262120904"/>
       <w:r>
         <w:t>4</w:t>
       </w:r>
@@ -7183,7 +7330,7 @@
       <w:r>
         <w:t>odel</w:t>
       </w:r>
-      <w:bookmarkEnd w:id="12"/>
+      <w:bookmarkEnd w:id="13"/>
     </w:p>
     <w:p>
       <w:pPr>
@@ -7420,14 +7567,14 @@
         </w:rPr>
         <w:br/>
       </w:r>
-      <w:bookmarkStart w:id="13" w:name="_Toc262118978"/>
+      <w:bookmarkStart w:id="14" w:name="_Toc262120905"/>
       <w:r>
         <w:t>4</w:t>
       </w:r>
       <w:r>
-        <w:t>.2 Beveiliging van de database</w:t>
-      </w:r>
-      <w:bookmarkEnd w:id="13"/>
+        <w:t>.2 Beveiliging</w:t>
+      </w:r>
+      <w:bookmarkEnd w:id="14"/>
     </w:p>
     <w:p>
       <w:pPr>
@@ -7459,7 +7606,7 @@
       <w:pPr>
         <w:pStyle w:val="Heading2"/>
       </w:pPr>
-      <w:bookmarkStart w:id="14" w:name="_Toc262118979"/>
+      <w:bookmarkStart w:id="15" w:name="_Toc262120906"/>
       <w:r>
         <w:t>4</w:t>
       </w:r>
@@ -7467,9 +7614,9 @@
         <w:t>.3</w:t>
       </w:r>
       <w:r>
-        <w:t xml:space="preserve"> Samenvatting database</w:t>
-      </w:r>
-      <w:bookmarkEnd w:id="14"/>
+        <w:t xml:space="preserve"> Samenvatting</w:t>
+      </w:r>
+      <w:bookmarkEnd w:id="15"/>
     </w:p>
     <w:p>
       <w:pPr>
@@ -7559,6 +7706,105 @@
         </w:rPr>
         <w:t xml:space="preserve"> Door het doorvoeren van deze wijzigingen zal het mogelijk worden om toegang tot meerdere apparaten te verlenen aan gebruikers.</w:t>
       </w:r>
+    </w:p>
+    <w:p>
+      <w:pPr>
+        <w:rPr>
+          <w:rFonts w:ascii="Arial" w:hAnsi="Arial" w:cs="Arial"/>
+          <w:sz w:val="22"/>
+          <w:szCs w:val="22"/>
+        </w:rPr>
+      </w:pPr>
+    </w:p>
+    <w:p>
+      <w:pPr>
+        <w:rPr>
+          <w:rFonts w:ascii="Arial" w:hAnsi="Arial" w:cs="Arial"/>
+          <w:sz w:val="22"/>
+          <w:szCs w:val="22"/>
+        </w:rPr>
+      </w:pPr>
+    </w:p>
+    <w:p>
+      <w:pPr>
+        <w:rPr>
+          <w:rFonts w:ascii="Arial" w:hAnsi="Arial" w:cs="Arial"/>
+          <w:sz w:val="22"/>
+          <w:szCs w:val="22"/>
+        </w:rPr>
+      </w:pPr>
+    </w:p>
+    <w:p>
+      <w:pPr>
+        <w:rPr>
+          <w:rFonts w:ascii="Arial" w:hAnsi="Arial" w:cs="Arial"/>
+          <w:sz w:val="22"/>
+          <w:szCs w:val="22"/>
+        </w:rPr>
+      </w:pPr>
+    </w:p>
+    <w:p>
+      <w:pPr>
+        <w:rPr>
+          <w:rFonts w:ascii="Arial" w:hAnsi="Arial" w:cs="Arial"/>
+          <w:sz w:val="22"/>
+          <w:szCs w:val="22"/>
+        </w:rPr>
+      </w:pPr>
+    </w:p>
+    <w:p>
+      <w:pPr>
+        <w:rPr>
+          <w:rFonts w:ascii="Arial" w:hAnsi="Arial" w:cs="Arial"/>
+          <w:sz w:val="22"/>
+          <w:szCs w:val="22"/>
+        </w:rPr>
+      </w:pPr>
+    </w:p>
+    <w:p>
+      <w:pPr>
+        <w:rPr>
+          <w:rFonts w:ascii="Arial" w:hAnsi="Arial" w:cs="Arial"/>
+          <w:sz w:val="22"/>
+          <w:szCs w:val="22"/>
+        </w:rPr>
+      </w:pPr>
+    </w:p>
+    <w:p>
+      <w:pPr>
+        <w:rPr>
+          <w:rFonts w:ascii="Arial" w:hAnsi="Arial" w:cs="Arial"/>
+          <w:sz w:val="22"/>
+          <w:szCs w:val="22"/>
+        </w:rPr>
+      </w:pPr>
+    </w:p>
+    <w:p>
+      <w:pPr>
+        <w:rPr>
+          <w:rFonts w:ascii="Arial" w:hAnsi="Arial" w:cs="Arial"/>
+          <w:sz w:val="22"/>
+          <w:szCs w:val="22"/>
+        </w:rPr>
+      </w:pPr>
+    </w:p>
+    <w:p>
+      <w:pPr>
+        <w:rPr>
+          <w:rFonts w:ascii="Arial" w:hAnsi="Arial" w:cs="Arial"/>
+          <w:sz w:val="22"/>
+          <w:szCs w:val="22"/>
+        </w:rPr>
+      </w:pPr>
+    </w:p>
+    <w:p>
+      <w:pPr>
+        <w:rPr>
+          <w:rFonts w:ascii="Arial" w:hAnsi="Arial" w:cs="Arial"/>
+          <w:sz w:val="22"/>
+          <w:szCs w:val="22"/>
+        </w:rPr>
+      </w:pPr>
     </w:p>
     <w:p>
       <w:pPr>
@@ -7574,11 +7820,259 @@
         <w:pStyle w:val="Heading1"/>
         <w:jc w:val="left"/>
       </w:pPr>
-      <w:bookmarkStart w:id="15" w:name="_Toc262118983"/>
-      <w:r>
-        <w:t>5 Bronvermelding</w:t>
-      </w:r>
-      <w:bookmarkEnd w:id="15"/>
+      <w:bookmarkStart w:id="16" w:name="_Toc262120907"/>
+      <w:r>
+        <w:lastRenderedPageBreak/>
+        <w:t>5 Termen</w:t>
+      </w:r>
+      <w:bookmarkEnd w:id="16"/>
+    </w:p>
+    <w:p>
+      <w:pPr>
+        <w:rPr>
+          <w:rFonts w:ascii="Arial" w:hAnsi="Arial" w:cs="Arial"/>
+          <w:sz w:val="22"/>
+          <w:szCs w:val="22"/>
+        </w:rPr>
+      </w:pPr>
+      <w:r>
+        <w:rPr>
+          <w:rFonts w:ascii="Arial" w:hAnsi="Arial" w:cs="Arial"/>
+          <w:sz w:val="22"/>
+          <w:szCs w:val="22"/>
+        </w:rPr>
+        <w:br/>
+      </w:r>
+    </w:p>
+    <w:tbl>
+      <w:tblPr>
+        <w:tblStyle w:val="TableContemporary"/>
+        <w:tblW w:w="0" w:type="auto"/>
+        <w:tblLook w:val="04A0" w:firstRow="1" w:lastRow="0" w:firstColumn="1" w:lastColumn="0" w:noHBand="0" w:noVBand="1"/>
+      </w:tblPr>
+      <w:tblGrid>
+        <w:gridCol w:w="4811"/>
+        <w:gridCol w:w="4811"/>
+      </w:tblGrid>
+      <w:tr>
+        <w:trPr>
+          <w:cnfStyle w:val="100000000000" w:firstRow="1" w:lastRow="0" w:firstColumn="0" w:lastColumn="0" w:oddVBand="0" w:evenVBand="0" w:oddHBand="0" w:evenHBand="0" w:firstRowFirstColumn="0" w:firstRowLastColumn="0" w:lastRowFirstColumn="0" w:lastRowLastColumn="0"/>
+        </w:trPr>
+        <w:tc>
+          <w:tcPr>
+            <w:tcW w:w="4811" w:type="dxa"/>
+          </w:tcPr>
+          <w:p>
+            <w:pPr>
+              <w:rPr>
+                <w:rFonts w:ascii="Arial" w:hAnsi="Arial" w:cs="Arial"/>
+                <w:sz w:val="22"/>
+                <w:szCs w:val="22"/>
+              </w:rPr>
+            </w:pPr>
+            <w:r>
+              <w:rPr>
+                <w:rFonts w:ascii="Arial" w:hAnsi="Arial" w:cs="Arial"/>
+                <w:sz w:val="22"/>
+                <w:szCs w:val="22"/>
+              </w:rPr>
+              <w:t>Term</w:t>
+            </w:r>
+          </w:p>
+        </w:tc>
+        <w:tc>
+          <w:tcPr>
+            <w:tcW w:w="4811" w:type="dxa"/>
+          </w:tcPr>
+          <w:p>
+            <w:pPr>
+              <w:rPr>
+                <w:rFonts w:ascii="Arial" w:hAnsi="Arial" w:cs="Arial"/>
+                <w:sz w:val="22"/>
+                <w:szCs w:val="22"/>
+              </w:rPr>
+            </w:pPr>
+            <w:r>
+              <w:rPr>
+                <w:rFonts w:ascii="Arial" w:hAnsi="Arial" w:cs="Arial"/>
+                <w:sz w:val="22"/>
+                <w:szCs w:val="22"/>
+              </w:rPr>
+              <w:t>Definitie</w:t>
+            </w:r>
+          </w:p>
+        </w:tc>
+      </w:tr>
+      <w:tr>
+        <w:trPr>
+          <w:cnfStyle w:val="000000100000" w:firstRow="0" w:lastRow="0" w:firstColumn="0" w:lastColumn="0" w:oddVBand="0" w:evenVBand="0" w:oddHBand="1" w:evenHBand="0" w:firstRowFirstColumn="0" w:firstRowLastColumn="0" w:lastRowFirstColumn="0" w:lastRowLastColumn="0"/>
+        </w:trPr>
+        <w:tc>
+          <w:tcPr>
+            <w:tcW w:w="4811" w:type="dxa"/>
+          </w:tcPr>
+          <w:p>
+            <w:pPr>
+              <w:rPr>
+                <w:rFonts w:ascii="Arial" w:hAnsi="Arial" w:cs="Arial"/>
+                <w:sz w:val="22"/>
+                <w:szCs w:val="22"/>
+              </w:rPr>
+            </w:pPr>
+            <w:r>
+              <w:rPr>
+                <w:rFonts w:ascii="Arial" w:hAnsi="Arial" w:cs="Arial"/>
+                <w:sz w:val="22"/>
+                <w:szCs w:val="22"/>
+              </w:rPr>
+              <w:t>Central mode</w:t>
+            </w:r>
+          </w:p>
+        </w:tc>
+        <w:tc>
+          <w:tcPr>
+            <w:tcW w:w="4811" w:type="dxa"/>
+          </w:tcPr>
+          <w:p>
+            <w:pPr>
+              <w:rPr>
+                <w:rFonts w:ascii="Arial" w:hAnsi="Arial" w:cs="Arial"/>
+                <w:sz w:val="22"/>
+                <w:szCs w:val="22"/>
+              </w:rPr>
+            </w:pPr>
+            <w:r>
+              <w:rPr>
+                <w:rFonts w:ascii="Arial" w:hAnsi="Arial" w:cs="Arial"/>
+                <w:sz w:val="22"/>
+                <w:szCs w:val="22"/>
+              </w:rPr>
+              <w:t>Een centrale mode die aangezet kan worden zodat de website zich gedraagt alsof deze op een 'centrale' server staat. De mogelijkheden om in te loggen en apparaten toe te wijzen zullen worden ingeschakeld.</w:t>
+            </w:r>
+          </w:p>
+        </w:tc>
+      </w:tr>
+      <w:tr>
+        <w:trPr>
+          <w:cnfStyle w:val="000000010000" w:firstRow="0" w:lastRow="0" w:firstColumn="0" w:lastColumn="0" w:oddVBand="0" w:evenVBand="0" w:oddHBand="0" w:evenHBand="1" w:firstRowFirstColumn="0" w:firstRowLastColumn="0" w:lastRowFirstColumn="0" w:lastRowLastColumn="0"/>
+        </w:trPr>
+        <w:tc>
+          <w:tcPr>
+            <w:tcW w:w="4811" w:type="dxa"/>
+          </w:tcPr>
+          <w:p>
+            <w:pPr>
+              <w:rPr>
+                <w:rFonts w:ascii="Arial" w:hAnsi="Arial" w:cs="Arial"/>
+                <w:sz w:val="22"/>
+                <w:szCs w:val="22"/>
+              </w:rPr>
+            </w:pPr>
+            <w:r>
+              <w:rPr>
+                <w:rFonts w:ascii="Arial" w:hAnsi="Arial" w:cs="Arial"/>
+                <w:sz w:val="22"/>
+                <w:szCs w:val="22"/>
+              </w:rPr>
+              <w:t>Database</w:t>
+            </w:r>
+          </w:p>
+        </w:tc>
+        <w:tc>
+          <w:tcPr>
+            <w:tcW w:w="4811" w:type="dxa"/>
+          </w:tcPr>
+          <w:p>
+            <w:pPr>
+              <w:rPr>
+                <w:rFonts w:ascii="Arial" w:hAnsi="Arial" w:cs="Arial"/>
+                <w:sz w:val="22"/>
+                <w:szCs w:val="22"/>
+              </w:rPr>
+            </w:pPr>
+            <w:r>
+              <w:rPr>
+                <w:rFonts w:ascii="Arial" w:hAnsi="Arial" w:cs="Arial"/>
+                <w:sz w:val="22"/>
+                <w:szCs w:val="22"/>
+              </w:rPr>
+              <w:t>Een verzameling van gegevens die gestructureerd geordend worden.</w:t>
+            </w:r>
+          </w:p>
+        </w:tc>
+      </w:tr>
+      <w:tr>
+        <w:trPr>
+          <w:cnfStyle w:val="000000100000" w:firstRow="0" w:lastRow="0" w:firstColumn="0" w:lastColumn="0" w:oddVBand="0" w:evenVBand="0" w:oddHBand="1" w:evenHBand="0" w:firstRowFirstColumn="0" w:firstRowLastColumn="0" w:lastRowFirstColumn="0" w:lastRowLastColumn="0"/>
+        </w:trPr>
+        <w:tc>
+          <w:tcPr>
+            <w:tcW w:w="4811" w:type="dxa"/>
+          </w:tcPr>
+          <w:p>
+            <w:pPr>
+              <w:rPr>
+                <w:rFonts w:ascii="Arial" w:hAnsi="Arial" w:cs="Arial"/>
+                <w:sz w:val="22"/>
+                <w:szCs w:val="22"/>
+              </w:rPr>
+            </w:pPr>
+            <w:r>
+              <w:rPr>
+                <w:rFonts w:ascii="Arial" w:hAnsi="Arial" w:cs="Arial"/>
+                <w:sz w:val="22"/>
+                <w:szCs w:val="22"/>
+              </w:rPr>
+              <w:t>Data model</w:t>
+            </w:r>
+          </w:p>
+        </w:tc>
+        <w:tc>
+          <w:tcPr>
+            <w:tcW w:w="4811" w:type="dxa"/>
+          </w:tcPr>
+          <w:p>
+            <w:pPr>
+              <w:rPr>
+                <w:rFonts w:ascii="Arial" w:hAnsi="Arial" w:cs="Arial"/>
+                <w:sz w:val="22"/>
+                <w:szCs w:val="22"/>
+              </w:rPr>
+            </w:pPr>
+            <w:r>
+              <w:rPr>
+                <w:rFonts w:ascii="Arial" w:hAnsi="Arial" w:cs="Arial"/>
+                <w:sz w:val="22"/>
+                <w:szCs w:val="22"/>
+              </w:rPr>
+              <w:t>Een diagram die aantoont hoe de database gestructureerd zal worden.</w:t>
+            </w:r>
+          </w:p>
+        </w:tc>
+      </w:tr>
+    </w:tbl>
+    <w:p>
+      <w:pPr>
+        <w:rPr>
+          <w:rFonts w:ascii="Arial" w:hAnsi="Arial" w:cs="Arial"/>
+          <w:sz w:val="22"/>
+          <w:szCs w:val="22"/>
+        </w:rPr>
+      </w:pPr>
+    </w:p>
+    <w:p>
+      <w:pPr>
+        <w:pStyle w:val="Heading1"/>
+        <w:jc w:val="left"/>
+      </w:pPr>
+      <w:bookmarkStart w:id="17" w:name="_Toc262120908"/>
+      <w:r>
+        <w:t>6</w:t>
+      </w:r>
+      <w:r>
+        <w:t xml:space="preserve"> Bronvermelding</w:t>
+      </w:r>
+      <w:bookmarkEnd w:id="17"/>
     </w:p>
     <w:p>
       <w:pPr>
@@ -7637,8 +8131,6 @@
         </w:rPr>
         <w:t xml:space="preserve"> Workbench (ER model)</w:t>
       </w:r>
-      <w:bookmarkStart w:id="16" w:name="_GoBack"/>
-      <w:bookmarkEnd w:id="16"/>
     </w:p>
     <w:p>
       <w:pPr>
@@ -7670,64 +8162,15 @@
           <w:szCs w:val="22"/>
         </w:rPr>
       </w:pPr>
-      <w:r>
-        <w:rPr>
-          <w:rFonts w:ascii="Arial" w:hAnsi="Arial" w:cs="Arial"/>
-          <w:sz w:val="22"/>
-          <w:szCs w:val="22"/>
-        </w:rPr>
-        <w:br/>
-      </w:r>
-      <w:r>
-        <w:rPr>
-          <w:rFonts w:ascii="Arial" w:hAnsi="Arial" w:cs="Arial"/>
-          <w:sz w:val="22"/>
-          <w:szCs w:val="22"/>
-        </w:rPr>
-        <w:br/>
-      </w:r>
-      <w:r>
-        <w:rPr>
-          <w:rFonts w:ascii="Arial" w:hAnsi="Arial" w:cs="Arial"/>
-          <w:sz w:val="22"/>
-          <w:szCs w:val="22"/>
-        </w:rPr>
-        <w:br/>
-      </w:r>
-      <w:r>
-        <w:rPr>
-          <w:rFonts w:ascii="Arial" w:hAnsi="Arial" w:cs="Arial"/>
-          <w:sz w:val="22"/>
-          <w:szCs w:val="22"/>
-        </w:rPr>
-        <w:br/>
-      </w:r>
-      <w:r>
-        <w:rPr>
-          <w:rFonts w:ascii="Arial" w:hAnsi="Arial" w:cs="Arial"/>
-          <w:sz w:val="22"/>
-          <w:szCs w:val="22"/>
-        </w:rPr>
-        <w:br/>
-      </w:r>
-      <w:r>
-        <w:rPr>
-          <w:rFonts w:ascii="Arial" w:hAnsi="Arial" w:cs="Arial"/>
-          <w:sz w:val="22"/>
-          <w:szCs w:val="22"/>
-        </w:rPr>
-        <w:br/>
-      </w:r>
     </w:p>
     <w:p>
       <w:pPr>
         <w:pStyle w:val="Heading1"/>
         <w:jc w:val="left"/>
       </w:pPr>
-      <w:bookmarkStart w:id="17" w:name="_Toc262118980"/>
-      <w:r>
-        <w:lastRenderedPageBreak/>
-        <w:t>6</w:t>
+      <w:bookmarkStart w:id="18" w:name="_Toc262120909"/>
+      <w:r>
+        <w:t>7</w:t>
       </w:r>
       <w:r>
         <w:t xml:space="preserve"> </w:t>
@@ -7735,16 +8178,16 @@
       <w:r>
         <w:t>Bijlagen</w:t>
       </w:r>
-      <w:bookmarkEnd w:id="17"/>
+      <w:bookmarkEnd w:id="18"/>
     </w:p>
     <w:p/>
     <w:p>
       <w:pPr>
         <w:pStyle w:val="Heading2"/>
       </w:pPr>
-      <w:bookmarkStart w:id="18" w:name="_Toc262118981"/>
-      <w:r>
-        <w:t>6</w:t>
+      <w:bookmarkStart w:id="19" w:name="_Toc262120910"/>
+      <w:r>
+        <w:t>7</w:t>
       </w:r>
       <w:r>
         <w:t>.</w:t>
@@ -7761,7 +8204,7 @@
       <w:r>
         <w:t xml:space="preserve"> #1</w:t>
       </w:r>
-      <w:bookmarkEnd w:id="18"/>
+      <w:bookmarkEnd w:id="19"/>
     </w:p>
     <w:p/>
     <w:p>
@@ -8124,6 +8567,7 @@
           <w:sz w:val="20"/>
           <w:szCs w:val="20"/>
         </w:rPr>
+        <w:lastRenderedPageBreak/>
         <w:br/>
         <w:t>&gt;</w:t>
       </w:r>
@@ -8472,15 +8916,6 @@
           <w:szCs w:val="20"/>
         </w:rPr>
         <w:br/>
-      </w:r>
-      <w:r>
-        <w:rPr>
-          <w:rFonts w:ascii="Arial" w:hAnsi="Arial" w:cs="Arial"/>
-          <w:color w:val="500050"/>
-          <w:sz w:val="20"/>
-          <w:szCs w:val="20"/>
-        </w:rPr>
-        <w:lastRenderedPageBreak/>
         <w:t>&gt; Gr,</w:t>
       </w:r>
       <w:r>
@@ -8567,9 +9002,9 @@
       <w:pPr>
         <w:pStyle w:val="Heading2"/>
       </w:pPr>
-      <w:bookmarkStart w:id="19" w:name="_Toc262118982"/>
-      <w:r>
-        <w:t>6</w:t>
+      <w:bookmarkStart w:id="20" w:name="_Toc262120911"/>
+      <w:r>
+        <w:t>7</w:t>
       </w:r>
       <w:r>
         <w:t>.</w:t>
@@ -8577,7 +9012,7 @@
       <w:r>
         <w:t>2 Vragenlijst functioneel ontwerp (e-mail) #2</w:t>
       </w:r>
-      <w:bookmarkEnd w:id="19"/>
+      <w:bookmarkEnd w:id="20"/>
     </w:p>
     <w:p/>
     <w:p>
@@ -8901,6 +9336,7 @@
           <w:szCs w:val="20"/>
           <w:shd w:val="clear" w:color="auto" w:fill="FFFFFF"/>
         </w:rPr>
+        <w:lastRenderedPageBreak/>
         <w:t xml:space="preserve">De </w:t>
       </w:r>
       <w:proofErr w:type="spellStart"/>
@@ -9503,7 +9939,7 @@
         <w:szCs w:val="22"/>
         <w:lang w:val="en-GB"/>
       </w:rPr>
-      <w:t>10</w:t>
+      <w:t>2</w:t>
     </w:r>
     <w:r>
       <w:rPr>
@@ -9574,7 +10010,7 @@
         <w:szCs w:val="22"/>
         <w:lang w:val="en-GB"/>
       </w:rPr>
-      <w:t>12</w:t>
+      <w:t>13</w:t>
     </w:r>
     <w:r>
       <w:rPr>
@@ -12632,6 +13068,591 @@
       <w:szCs w:val="18"/>
     </w:rPr>
   </w:style>
+  <w:style w:type="table" w:styleId="TableGrid">
+    <w:name w:val="Table Grid"/>
+    <w:basedOn w:val="TableNormal"/>
+    <w:rsid w:val="003211EE"/>
+    <w:tblPr>
+      <w:tblInd w:w="0" w:type="dxa"/>
+      <w:tblBorders>
+        <w:top w:val="single" w:sz="4" w:space="0" w:color="auto"/>
+        <w:left w:val="single" w:sz="4" w:space="0" w:color="auto"/>
+        <w:bottom w:val="single" w:sz="4" w:space="0" w:color="auto"/>
+        <w:right w:val="single" w:sz="4" w:space="0" w:color="auto"/>
+        <w:insideH w:val="single" w:sz="4" w:space="0" w:color="auto"/>
+        <w:insideV w:val="single" w:sz="4" w:space="0" w:color="auto"/>
+      </w:tblBorders>
+      <w:tblCellMar>
+        <w:top w:w="0" w:type="dxa"/>
+        <w:left w:w="108" w:type="dxa"/>
+        <w:bottom w:w="0" w:type="dxa"/>
+        <w:right w:w="108" w:type="dxa"/>
+      </w:tblCellMar>
+    </w:tblPr>
+  </w:style>
+  <w:style w:type="table" w:styleId="TableClassic1">
+    <w:name w:val="Table Classic 1"/>
+    <w:basedOn w:val="TableNormal"/>
+    <w:rsid w:val="003211EE"/>
+    <w:tblPr>
+      <w:tblInd w:w="0" w:type="dxa"/>
+      <w:tblBorders>
+        <w:top w:val="single" w:sz="12" w:space="0" w:color="000000"/>
+        <w:bottom w:val="single" w:sz="12" w:space="0" w:color="000000"/>
+      </w:tblBorders>
+      <w:tblCellMar>
+        <w:top w:w="0" w:type="dxa"/>
+        <w:left w:w="108" w:type="dxa"/>
+        <w:bottom w:w="0" w:type="dxa"/>
+        <w:right w:w="108" w:type="dxa"/>
+      </w:tblCellMar>
+    </w:tblPr>
+    <w:tcPr>
+      <w:shd w:val="clear" w:color="auto" w:fill="auto"/>
+    </w:tcPr>
+    <w:tblStylePr w:type="firstRow">
+      <w:rPr>
+        <w:i/>
+        <w:iCs/>
+      </w:rPr>
+      <w:tblPr/>
+      <w:tcPr>
+        <w:tcBorders>
+          <w:bottom w:val="single" w:sz="6" w:space="0" w:color="000000"/>
+        </w:tcBorders>
+      </w:tcPr>
+    </w:tblStylePr>
+    <w:tblStylePr w:type="lastRow">
+      <w:rPr>
+        <w:color w:val="auto"/>
+      </w:rPr>
+      <w:tblPr/>
+      <w:tcPr>
+        <w:tcBorders>
+          <w:top w:val="single" w:sz="6" w:space="0" w:color="000000"/>
+        </w:tcBorders>
+      </w:tcPr>
+    </w:tblStylePr>
+    <w:tblStylePr w:type="firstCol">
+      <w:tblPr/>
+      <w:tcPr>
+        <w:tcBorders>
+          <w:right w:val="single" w:sz="6" w:space="0" w:color="000000"/>
+        </w:tcBorders>
+      </w:tcPr>
+    </w:tblStylePr>
+    <w:tblStylePr w:type="neCell">
+      <w:rPr>
+        <w:b/>
+        <w:bCs/>
+        <w:i w:val="0"/>
+        <w:iCs w:val="0"/>
+      </w:rPr>
+    </w:tblStylePr>
+    <w:tblStylePr w:type="swCell">
+      <w:rPr>
+        <w:b/>
+        <w:bCs/>
+      </w:rPr>
+    </w:tblStylePr>
+  </w:style>
+  <w:style w:type="table" w:styleId="TableClassic2">
+    <w:name w:val="Table Classic 2"/>
+    <w:basedOn w:val="TableNormal"/>
+    <w:rsid w:val="003211EE"/>
+    <w:tblPr>
+      <w:tblInd w:w="0" w:type="dxa"/>
+      <w:tblBorders>
+        <w:top w:val="single" w:sz="12" w:space="0" w:color="000000"/>
+        <w:bottom w:val="single" w:sz="12" w:space="0" w:color="000000"/>
+      </w:tblBorders>
+      <w:tblCellMar>
+        <w:top w:w="0" w:type="dxa"/>
+        <w:left w:w="108" w:type="dxa"/>
+        <w:bottom w:w="0" w:type="dxa"/>
+        <w:right w:w="108" w:type="dxa"/>
+      </w:tblCellMar>
+    </w:tblPr>
+    <w:tcPr>
+      <w:shd w:val="clear" w:color="auto" w:fill="auto"/>
+    </w:tcPr>
+    <w:tblStylePr w:type="firstRow">
+      <w:rPr>
+        <w:color w:val="FFFFFF"/>
+      </w:rPr>
+      <w:tblPr/>
+      <w:tcPr>
+        <w:tcBorders>
+          <w:bottom w:val="single" w:sz="6" w:space="0" w:color="000000"/>
+        </w:tcBorders>
+        <w:shd w:val="solid" w:color="800080" w:fill="FFFFFF"/>
+      </w:tcPr>
+    </w:tblStylePr>
+    <w:tblStylePr w:type="lastRow">
+      <w:tblPr/>
+      <w:tcPr>
+        <w:tcBorders>
+          <w:top w:val="single" w:sz="6" w:space="0" w:color="000000"/>
+        </w:tcBorders>
+      </w:tcPr>
+    </w:tblStylePr>
+    <w:tblStylePr w:type="firstCol">
+      <w:rPr>
+        <w:b/>
+        <w:bCs/>
+      </w:rPr>
+      <w:tblPr/>
+      <w:tcPr>
+        <w:shd w:val="solid" w:color="C0C0C0" w:fill="FFFFFF"/>
+      </w:tcPr>
+    </w:tblStylePr>
+    <w:tblStylePr w:type="neCell">
+      <w:rPr>
+        <w:b/>
+        <w:bCs/>
+      </w:rPr>
+    </w:tblStylePr>
+    <w:tblStylePr w:type="nwCell">
+      <w:tblPr/>
+      <w:tcPr>
+        <w:shd w:val="solid" w:color="800080" w:fill="FFFFFF"/>
+      </w:tcPr>
+    </w:tblStylePr>
+    <w:tblStylePr w:type="swCell">
+      <w:rPr>
+        <w:color w:val="000080"/>
+      </w:rPr>
+    </w:tblStylePr>
+  </w:style>
+  <w:style w:type="table" w:styleId="TableClassic4">
+    <w:name w:val="Table Classic 4"/>
+    <w:basedOn w:val="TableNormal"/>
+    <w:rsid w:val="003211EE"/>
+    <w:tblPr>
+      <w:tblInd w:w="0" w:type="dxa"/>
+      <w:tblBorders>
+        <w:top w:val="single" w:sz="12" w:space="0" w:color="000000"/>
+        <w:left w:val="single" w:sz="6" w:space="0" w:color="000000"/>
+        <w:bottom w:val="single" w:sz="12" w:space="0" w:color="000000"/>
+        <w:right w:val="single" w:sz="6" w:space="0" w:color="000000"/>
+      </w:tblBorders>
+      <w:tblCellMar>
+        <w:top w:w="0" w:type="dxa"/>
+        <w:left w:w="108" w:type="dxa"/>
+        <w:bottom w:w="0" w:type="dxa"/>
+        <w:right w:w="108" w:type="dxa"/>
+      </w:tblCellMar>
+    </w:tblPr>
+    <w:tcPr>
+      <w:shd w:val="clear" w:color="auto" w:fill="auto"/>
+    </w:tcPr>
+    <w:tblStylePr w:type="firstRow">
+      <w:rPr>
+        <w:b/>
+        <w:bCs/>
+        <w:i/>
+        <w:iCs/>
+        <w:color w:val="FFFFFF"/>
+      </w:rPr>
+      <w:tblPr/>
+      <w:tcPr>
+        <w:tcBorders>
+          <w:bottom w:val="single" w:sz="6" w:space="0" w:color="000000"/>
+        </w:tcBorders>
+        <w:shd w:val="pct50" w:color="000080" w:fill="FFFFFF"/>
+      </w:tcPr>
+    </w:tblStylePr>
+    <w:tblStylePr w:type="lastRow">
+      <w:rPr>
+        <w:color w:val="000080"/>
+      </w:rPr>
+      <w:tblPr/>
+      <w:tcPr>
+        <w:tcBorders>
+          <w:bottom w:val="single" w:sz="6" w:space="0" w:color="000000"/>
+        </w:tcBorders>
+        <w:shd w:val="pct50" w:color="000000" w:fill="FFFFFF"/>
+      </w:tcPr>
+    </w:tblStylePr>
+    <w:tblStylePr w:type="firstCol">
+      <w:rPr>
+        <w:b/>
+        <w:bCs/>
+      </w:rPr>
+    </w:tblStylePr>
+    <w:tblStylePr w:type="nwCell">
+      <w:rPr>
+        <w:b/>
+        <w:bCs/>
+      </w:rPr>
+    </w:tblStylePr>
+    <w:tblStylePr w:type="swCell">
+      <w:rPr>
+        <w:color w:val="000080"/>
+      </w:rPr>
+    </w:tblStylePr>
+  </w:style>
+  <w:style w:type="table" w:styleId="TableClassic3">
+    <w:name w:val="Table Classic 3"/>
+    <w:basedOn w:val="TableNormal"/>
+    <w:rsid w:val="003211EE"/>
+    <w:rPr>
+      <w:color w:val="000080"/>
+    </w:rPr>
+    <w:tblPr>
+      <w:tblInd w:w="0" w:type="dxa"/>
+      <w:tblBorders>
+        <w:top w:val="single" w:sz="12" w:space="0" w:color="000000"/>
+        <w:left w:val="single" w:sz="12" w:space="0" w:color="000000"/>
+        <w:bottom w:val="single" w:sz="12" w:space="0" w:color="000000"/>
+        <w:right w:val="single" w:sz="12" w:space="0" w:color="000000"/>
+      </w:tblBorders>
+      <w:tblCellMar>
+        <w:top w:w="0" w:type="dxa"/>
+        <w:left w:w="108" w:type="dxa"/>
+        <w:bottom w:w="0" w:type="dxa"/>
+        <w:right w:w="108" w:type="dxa"/>
+      </w:tblCellMar>
+    </w:tblPr>
+    <w:tcPr>
+      <w:shd w:val="solid" w:color="C0C0C0" w:fill="FFFFFF"/>
+    </w:tcPr>
+    <w:tblStylePr w:type="firstRow">
+      <w:rPr>
+        <w:b/>
+        <w:bCs/>
+        <w:i/>
+        <w:iCs/>
+        <w:color w:val="FFFFFF"/>
+      </w:rPr>
+      <w:tblPr/>
+      <w:tcPr>
+        <w:tcBorders>
+          <w:bottom w:val="single" w:sz="6" w:space="0" w:color="000000"/>
+        </w:tcBorders>
+        <w:shd w:val="solid" w:color="000080" w:fill="FFFFFF"/>
+      </w:tcPr>
+    </w:tblStylePr>
+    <w:tblStylePr w:type="lastRow">
+      <w:rPr>
+        <w:color w:val="000080"/>
+      </w:rPr>
+      <w:tblPr/>
+      <w:tcPr>
+        <w:tcBorders>
+          <w:top w:val="single" w:sz="12" w:space="0" w:color="000000"/>
+        </w:tcBorders>
+        <w:shd w:val="solid" w:color="FFFFFF" w:fill="FFFFFF"/>
+      </w:tcPr>
+    </w:tblStylePr>
+    <w:tblStylePr w:type="firstCol">
+      <w:rPr>
+        <w:b/>
+        <w:bCs/>
+        <w:color w:val="000000"/>
+      </w:rPr>
+    </w:tblStylePr>
+  </w:style>
+  <w:style w:type="table" w:styleId="TableElegant">
+    <w:name w:val="Table Elegant"/>
+    <w:basedOn w:val="TableNormal"/>
+    <w:rsid w:val="003211EE"/>
+    <w:tblPr>
+      <w:tblInd w:w="0" w:type="dxa"/>
+      <w:tblBorders>
+        <w:top w:val="double" w:sz="6" w:space="0" w:color="000000"/>
+        <w:left w:val="double" w:sz="6" w:space="0" w:color="000000"/>
+        <w:bottom w:val="double" w:sz="6" w:space="0" w:color="000000"/>
+        <w:right w:val="double" w:sz="6" w:space="0" w:color="000000"/>
+        <w:insideH w:val="single" w:sz="6" w:space="0" w:color="000000"/>
+        <w:insideV w:val="single" w:sz="6" w:space="0" w:color="000000"/>
+      </w:tblBorders>
+      <w:tblCellMar>
+        <w:top w:w="0" w:type="dxa"/>
+        <w:left w:w="108" w:type="dxa"/>
+        <w:bottom w:w="0" w:type="dxa"/>
+        <w:right w:w="108" w:type="dxa"/>
+      </w:tblCellMar>
+    </w:tblPr>
+    <w:tcPr>
+      <w:shd w:val="clear" w:color="auto" w:fill="auto"/>
+    </w:tcPr>
+    <w:tblStylePr w:type="firstRow">
+      <w:rPr>
+        <w:caps/>
+        <w:color w:val="auto"/>
+      </w:rPr>
+    </w:tblStylePr>
+  </w:style>
+  <w:style w:type="table" w:styleId="Table3Deffects3">
+    <w:name w:val="Table 3D effects 3"/>
+    <w:basedOn w:val="TableNormal"/>
+    <w:rsid w:val="003211EE"/>
+    <w:tblPr>
+      <w:tblStyleRowBandSize w:val="1"/>
+      <w:tblStyleColBandSize w:val="1"/>
+      <w:tblInd w:w="0" w:type="dxa"/>
+      <w:tblCellMar>
+        <w:top w:w="0" w:type="dxa"/>
+        <w:left w:w="108" w:type="dxa"/>
+        <w:bottom w:w="0" w:type="dxa"/>
+        <w:right w:w="108" w:type="dxa"/>
+      </w:tblCellMar>
+    </w:tblPr>
+    <w:tcPr>
+      <w:shd w:val="solid" w:color="C0C0C0" w:fill="FFFFFF"/>
+    </w:tcPr>
+    <w:tblStylePr w:type="firstRow">
+      <w:rPr>
+        <w:b/>
+        <w:bCs/>
+      </w:rPr>
+    </w:tblStylePr>
+    <w:tblStylePr w:type="firstCol">
+      <w:tblPr/>
+      <w:tcPr>
+        <w:tcBorders>
+          <w:top w:val="none" w:sz="0" w:space="0" w:color="auto"/>
+          <w:bottom w:val="none" w:sz="0" w:space="0" w:color="auto"/>
+          <w:right w:val="single" w:sz="6" w:space="0" w:color="808080"/>
+        </w:tcBorders>
+      </w:tcPr>
+    </w:tblStylePr>
+    <w:tblStylePr w:type="lastCol">
+      <w:tblPr/>
+      <w:tcPr>
+        <w:tcBorders>
+          <w:right w:val="single" w:sz="6" w:space="0" w:color="FFFFFF"/>
+        </w:tcBorders>
+      </w:tcPr>
+    </w:tblStylePr>
+    <w:tblStylePr w:type="band2Vert">
+      <w:rPr>
+        <w:color w:val="auto"/>
+      </w:rPr>
+      <w:tblPr/>
+      <w:tcPr>
+        <w:shd w:val="pct50" w:color="C0C0C0" w:fill="FFFFFF"/>
+      </w:tcPr>
+    </w:tblStylePr>
+    <w:tblStylePr w:type="band1Horz">
+      <w:tblPr/>
+      <w:tcPr>
+        <w:tcBorders>
+          <w:top w:val="single" w:sz="6" w:space="0" w:color="808080"/>
+          <w:bottom w:val="single" w:sz="6" w:space="0" w:color="FFFFFF"/>
+        </w:tcBorders>
+      </w:tcPr>
+    </w:tblStylePr>
+    <w:tblStylePr w:type="swCell">
+      <w:rPr>
+        <w:b/>
+        <w:bCs/>
+      </w:rPr>
+    </w:tblStylePr>
+  </w:style>
+  <w:style w:type="table" w:styleId="Table3Deffects2">
+    <w:name w:val="Table 3D effects 2"/>
+    <w:basedOn w:val="TableNormal"/>
+    <w:rsid w:val="003211EE"/>
+    <w:tblPr>
+      <w:tblStyleRowBandSize w:val="1"/>
+      <w:tblInd w:w="0" w:type="dxa"/>
+      <w:tblCellMar>
+        <w:top w:w="0" w:type="dxa"/>
+        <w:left w:w="108" w:type="dxa"/>
+        <w:bottom w:w="0" w:type="dxa"/>
+        <w:right w:w="108" w:type="dxa"/>
+      </w:tblCellMar>
+    </w:tblPr>
+    <w:tcPr>
+      <w:shd w:val="solid" w:color="C0C0C0" w:fill="FFFFFF"/>
+    </w:tcPr>
+    <w:tblStylePr w:type="firstRow">
+      <w:rPr>
+        <w:b/>
+        <w:bCs/>
+      </w:rPr>
+    </w:tblStylePr>
+    <w:tblStylePr w:type="firstCol">
+      <w:tblPr/>
+      <w:tcPr>
+        <w:tcBorders>
+          <w:top w:val="none" w:sz="0" w:space="0" w:color="auto"/>
+          <w:bottom w:val="none" w:sz="0" w:space="0" w:color="auto"/>
+          <w:right w:val="single" w:sz="6" w:space="0" w:color="808080"/>
+        </w:tcBorders>
+      </w:tcPr>
+    </w:tblStylePr>
+    <w:tblStylePr w:type="lastCol">
+      <w:tblPr/>
+      <w:tcPr>
+        <w:tcBorders>
+          <w:right w:val="single" w:sz="6" w:space="0" w:color="FFFFFF"/>
+        </w:tcBorders>
+      </w:tcPr>
+    </w:tblStylePr>
+    <w:tblStylePr w:type="band1Horz">
+      <w:tblPr/>
+      <w:tcPr>
+        <w:tcBorders>
+          <w:top w:val="single" w:sz="6" w:space="0" w:color="808080"/>
+          <w:bottom w:val="single" w:sz="6" w:space="0" w:color="FFFFFF"/>
+        </w:tcBorders>
+      </w:tcPr>
+    </w:tblStylePr>
+    <w:tblStylePr w:type="swCell">
+      <w:rPr>
+        <w:b/>
+        <w:bCs/>
+      </w:rPr>
+    </w:tblStylePr>
+  </w:style>
+  <w:style w:type="table" w:styleId="Table3Deffects1">
+    <w:name w:val="Table 3D effects 1"/>
+    <w:basedOn w:val="TableNormal"/>
+    <w:rsid w:val="003211EE"/>
+    <w:tblPr>
+      <w:tblInd w:w="0" w:type="dxa"/>
+      <w:tblCellMar>
+        <w:top w:w="0" w:type="dxa"/>
+        <w:left w:w="108" w:type="dxa"/>
+        <w:bottom w:w="0" w:type="dxa"/>
+        <w:right w:w="108" w:type="dxa"/>
+      </w:tblCellMar>
+    </w:tblPr>
+    <w:tcPr>
+      <w:shd w:val="solid" w:color="C0C0C0" w:fill="FFFFFF"/>
+    </w:tcPr>
+    <w:tblStylePr w:type="firstRow">
+      <w:rPr>
+        <w:b/>
+        <w:bCs/>
+        <w:color w:val="800080"/>
+      </w:rPr>
+      <w:tblPr/>
+      <w:tcPr>
+        <w:tcBorders>
+          <w:bottom w:val="single" w:sz="6" w:space="0" w:color="808080"/>
+        </w:tcBorders>
+      </w:tcPr>
+    </w:tblStylePr>
+    <w:tblStylePr w:type="lastRow">
+      <w:tblPr/>
+      <w:tcPr>
+        <w:tcBorders>
+          <w:top w:val="single" w:sz="6" w:space="0" w:color="FFFFFF"/>
+        </w:tcBorders>
+      </w:tcPr>
+    </w:tblStylePr>
+    <w:tblStylePr w:type="firstCol">
+      <w:rPr>
+        <w:b/>
+        <w:bCs/>
+      </w:rPr>
+      <w:tblPr/>
+      <w:tcPr>
+        <w:tcBorders>
+          <w:right w:val="single" w:sz="6" w:space="0" w:color="808080"/>
+        </w:tcBorders>
+      </w:tcPr>
+    </w:tblStylePr>
+    <w:tblStylePr w:type="lastCol">
+      <w:tblPr/>
+      <w:tcPr>
+        <w:tcBorders>
+          <w:left w:val="single" w:sz="6" w:space="0" w:color="FFFFFF"/>
+        </w:tcBorders>
+      </w:tcPr>
+    </w:tblStylePr>
+    <w:tblStylePr w:type="neCell">
+      <w:tblPr/>
+      <w:tcPr>
+        <w:tcBorders>
+          <w:left w:val="none" w:sz="0" w:space="0" w:color="auto"/>
+          <w:bottom w:val="none" w:sz="0" w:space="0" w:color="auto"/>
+        </w:tcBorders>
+      </w:tcPr>
+    </w:tblStylePr>
+    <w:tblStylePr w:type="nwCell">
+      <w:tblPr/>
+      <w:tcPr>
+        <w:tcBorders>
+          <w:bottom w:val="none" w:sz="0" w:space="0" w:color="auto"/>
+          <w:right w:val="none" w:sz="0" w:space="0" w:color="auto"/>
+        </w:tcBorders>
+      </w:tcPr>
+    </w:tblStylePr>
+    <w:tblStylePr w:type="seCell">
+      <w:tblPr/>
+      <w:tcPr>
+        <w:tcBorders>
+          <w:top w:val="none" w:sz="0" w:space="0" w:color="auto"/>
+          <w:left w:val="none" w:sz="0" w:space="0" w:color="auto"/>
+        </w:tcBorders>
+      </w:tcPr>
+    </w:tblStylePr>
+    <w:tblStylePr w:type="swCell">
+      <w:rPr>
+        <w:color w:val="000080"/>
+      </w:rPr>
+      <w:tblPr/>
+      <w:tcPr>
+        <w:tcBorders>
+          <w:top w:val="none" w:sz="0" w:space="0" w:color="auto"/>
+          <w:right w:val="none" w:sz="0" w:space="0" w:color="auto"/>
+        </w:tcBorders>
+      </w:tcPr>
+    </w:tblStylePr>
+  </w:style>
+  <w:style w:type="table" w:styleId="TableContemporary">
+    <w:name w:val="Table Contemporary"/>
+    <w:basedOn w:val="TableNormal"/>
+    <w:rsid w:val="003211EE"/>
+    <w:tblPr>
+      <w:tblStyleRowBandSize w:val="1"/>
+      <w:tblInd w:w="0" w:type="dxa"/>
+      <w:tblBorders>
+        <w:insideH w:val="single" w:sz="18" w:space="0" w:color="FFFFFF"/>
+        <w:insideV w:val="single" w:sz="18" w:space="0" w:color="FFFFFF"/>
+      </w:tblBorders>
+      <w:tblCellMar>
+        <w:top w:w="0" w:type="dxa"/>
+        <w:left w:w="108" w:type="dxa"/>
+        <w:bottom w:w="0" w:type="dxa"/>
+        <w:right w:w="108" w:type="dxa"/>
+      </w:tblCellMar>
+    </w:tblPr>
+    <w:tblStylePr w:type="firstRow">
+      <w:rPr>
+        <w:b/>
+        <w:bCs/>
+        <w:color w:val="auto"/>
+      </w:rPr>
+      <w:tblPr/>
+      <w:tcPr>
+        <w:shd w:val="pct20" w:color="000000" w:fill="FFFFFF"/>
+      </w:tcPr>
+    </w:tblStylePr>
+    <w:tblStylePr w:type="band1Horz">
+      <w:rPr>
+        <w:color w:val="auto"/>
+      </w:rPr>
+      <w:tblPr/>
+      <w:tcPr>
+        <w:shd w:val="pct5" w:color="000000" w:fill="FFFFFF"/>
+      </w:tcPr>
+    </w:tblStylePr>
+    <w:tblStylePr w:type="band2Horz">
+      <w:rPr>
+        <w:color w:val="auto"/>
+      </w:rPr>
+      <w:tblPr/>
+      <w:tcPr>
+        <w:shd w:val="pct20" w:color="000000" w:fill="FFFFFF"/>
+      </w:tcPr>
+    </w:tblStylePr>
+  </w:style>
 </w:styles>
 </file>
 
@@ -13204,6 +14225,591 @@
       <w:szCs w:val="18"/>
     </w:rPr>
   </w:style>
+  <w:style w:type="table" w:styleId="TableGrid">
+    <w:name w:val="Table Grid"/>
+    <w:basedOn w:val="TableNormal"/>
+    <w:rsid w:val="003211EE"/>
+    <w:tblPr>
+      <w:tblInd w:w="0" w:type="dxa"/>
+      <w:tblBorders>
+        <w:top w:val="single" w:sz="4" w:space="0" w:color="auto"/>
+        <w:left w:val="single" w:sz="4" w:space="0" w:color="auto"/>
+        <w:bottom w:val="single" w:sz="4" w:space="0" w:color="auto"/>
+        <w:right w:val="single" w:sz="4" w:space="0" w:color="auto"/>
+        <w:insideH w:val="single" w:sz="4" w:space="0" w:color="auto"/>
+        <w:insideV w:val="single" w:sz="4" w:space="0" w:color="auto"/>
+      </w:tblBorders>
+      <w:tblCellMar>
+        <w:top w:w="0" w:type="dxa"/>
+        <w:left w:w="108" w:type="dxa"/>
+        <w:bottom w:w="0" w:type="dxa"/>
+        <w:right w:w="108" w:type="dxa"/>
+      </w:tblCellMar>
+    </w:tblPr>
+  </w:style>
+  <w:style w:type="table" w:styleId="TableClassic1">
+    <w:name w:val="Table Classic 1"/>
+    <w:basedOn w:val="TableNormal"/>
+    <w:rsid w:val="003211EE"/>
+    <w:tblPr>
+      <w:tblInd w:w="0" w:type="dxa"/>
+      <w:tblBorders>
+        <w:top w:val="single" w:sz="12" w:space="0" w:color="000000"/>
+        <w:bottom w:val="single" w:sz="12" w:space="0" w:color="000000"/>
+      </w:tblBorders>
+      <w:tblCellMar>
+        <w:top w:w="0" w:type="dxa"/>
+        <w:left w:w="108" w:type="dxa"/>
+        <w:bottom w:w="0" w:type="dxa"/>
+        <w:right w:w="108" w:type="dxa"/>
+      </w:tblCellMar>
+    </w:tblPr>
+    <w:tcPr>
+      <w:shd w:val="clear" w:color="auto" w:fill="auto"/>
+    </w:tcPr>
+    <w:tblStylePr w:type="firstRow">
+      <w:rPr>
+        <w:i/>
+        <w:iCs/>
+      </w:rPr>
+      <w:tblPr/>
+      <w:tcPr>
+        <w:tcBorders>
+          <w:bottom w:val="single" w:sz="6" w:space="0" w:color="000000"/>
+        </w:tcBorders>
+      </w:tcPr>
+    </w:tblStylePr>
+    <w:tblStylePr w:type="lastRow">
+      <w:rPr>
+        <w:color w:val="auto"/>
+      </w:rPr>
+      <w:tblPr/>
+      <w:tcPr>
+        <w:tcBorders>
+          <w:top w:val="single" w:sz="6" w:space="0" w:color="000000"/>
+        </w:tcBorders>
+      </w:tcPr>
+    </w:tblStylePr>
+    <w:tblStylePr w:type="firstCol">
+      <w:tblPr/>
+      <w:tcPr>
+        <w:tcBorders>
+          <w:right w:val="single" w:sz="6" w:space="0" w:color="000000"/>
+        </w:tcBorders>
+      </w:tcPr>
+    </w:tblStylePr>
+    <w:tblStylePr w:type="neCell">
+      <w:rPr>
+        <w:b/>
+        <w:bCs/>
+        <w:i w:val="0"/>
+        <w:iCs w:val="0"/>
+      </w:rPr>
+    </w:tblStylePr>
+    <w:tblStylePr w:type="swCell">
+      <w:rPr>
+        <w:b/>
+        <w:bCs/>
+      </w:rPr>
+    </w:tblStylePr>
+  </w:style>
+  <w:style w:type="table" w:styleId="TableClassic2">
+    <w:name w:val="Table Classic 2"/>
+    <w:basedOn w:val="TableNormal"/>
+    <w:rsid w:val="003211EE"/>
+    <w:tblPr>
+      <w:tblInd w:w="0" w:type="dxa"/>
+      <w:tblBorders>
+        <w:top w:val="single" w:sz="12" w:space="0" w:color="000000"/>
+        <w:bottom w:val="single" w:sz="12" w:space="0" w:color="000000"/>
+      </w:tblBorders>
+      <w:tblCellMar>
+        <w:top w:w="0" w:type="dxa"/>
+        <w:left w:w="108" w:type="dxa"/>
+        <w:bottom w:w="0" w:type="dxa"/>
+        <w:right w:w="108" w:type="dxa"/>
+      </w:tblCellMar>
+    </w:tblPr>
+    <w:tcPr>
+      <w:shd w:val="clear" w:color="auto" w:fill="auto"/>
+    </w:tcPr>
+    <w:tblStylePr w:type="firstRow">
+      <w:rPr>
+        <w:color w:val="FFFFFF"/>
+      </w:rPr>
+      <w:tblPr/>
+      <w:tcPr>
+        <w:tcBorders>
+          <w:bottom w:val="single" w:sz="6" w:space="0" w:color="000000"/>
+        </w:tcBorders>
+        <w:shd w:val="solid" w:color="800080" w:fill="FFFFFF"/>
+      </w:tcPr>
+    </w:tblStylePr>
+    <w:tblStylePr w:type="lastRow">
+      <w:tblPr/>
+      <w:tcPr>
+        <w:tcBorders>
+          <w:top w:val="single" w:sz="6" w:space="0" w:color="000000"/>
+        </w:tcBorders>
+      </w:tcPr>
+    </w:tblStylePr>
+    <w:tblStylePr w:type="firstCol">
+      <w:rPr>
+        <w:b/>
+        <w:bCs/>
+      </w:rPr>
+      <w:tblPr/>
+      <w:tcPr>
+        <w:shd w:val="solid" w:color="C0C0C0" w:fill="FFFFFF"/>
+      </w:tcPr>
+    </w:tblStylePr>
+    <w:tblStylePr w:type="neCell">
+      <w:rPr>
+        <w:b/>
+        <w:bCs/>
+      </w:rPr>
+    </w:tblStylePr>
+    <w:tblStylePr w:type="nwCell">
+      <w:tblPr/>
+      <w:tcPr>
+        <w:shd w:val="solid" w:color="800080" w:fill="FFFFFF"/>
+      </w:tcPr>
+    </w:tblStylePr>
+    <w:tblStylePr w:type="swCell">
+      <w:rPr>
+        <w:color w:val="000080"/>
+      </w:rPr>
+    </w:tblStylePr>
+  </w:style>
+  <w:style w:type="table" w:styleId="TableClassic4">
+    <w:name w:val="Table Classic 4"/>
+    <w:basedOn w:val="TableNormal"/>
+    <w:rsid w:val="003211EE"/>
+    <w:tblPr>
+      <w:tblInd w:w="0" w:type="dxa"/>
+      <w:tblBorders>
+        <w:top w:val="single" w:sz="12" w:space="0" w:color="000000"/>
+        <w:left w:val="single" w:sz="6" w:space="0" w:color="000000"/>
+        <w:bottom w:val="single" w:sz="12" w:space="0" w:color="000000"/>
+        <w:right w:val="single" w:sz="6" w:space="0" w:color="000000"/>
+      </w:tblBorders>
+      <w:tblCellMar>
+        <w:top w:w="0" w:type="dxa"/>
+        <w:left w:w="108" w:type="dxa"/>
+        <w:bottom w:w="0" w:type="dxa"/>
+        <w:right w:w="108" w:type="dxa"/>
+      </w:tblCellMar>
+    </w:tblPr>
+    <w:tcPr>
+      <w:shd w:val="clear" w:color="auto" w:fill="auto"/>
+    </w:tcPr>
+    <w:tblStylePr w:type="firstRow">
+      <w:rPr>
+        <w:b/>
+        <w:bCs/>
+        <w:i/>
+        <w:iCs/>
+        <w:color w:val="FFFFFF"/>
+      </w:rPr>
+      <w:tblPr/>
+      <w:tcPr>
+        <w:tcBorders>
+          <w:bottom w:val="single" w:sz="6" w:space="0" w:color="000000"/>
+        </w:tcBorders>
+        <w:shd w:val="pct50" w:color="000080" w:fill="FFFFFF"/>
+      </w:tcPr>
+    </w:tblStylePr>
+    <w:tblStylePr w:type="lastRow">
+      <w:rPr>
+        <w:color w:val="000080"/>
+      </w:rPr>
+      <w:tblPr/>
+      <w:tcPr>
+        <w:tcBorders>
+          <w:bottom w:val="single" w:sz="6" w:space="0" w:color="000000"/>
+        </w:tcBorders>
+        <w:shd w:val="pct50" w:color="000000" w:fill="FFFFFF"/>
+      </w:tcPr>
+    </w:tblStylePr>
+    <w:tblStylePr w:type="firstCol">
+      <w:rPr>
+        <w:b/>
+        <w:bCs/>
+      </w:rPr>
+    </w:tblStylePr>
+    <w:tblStylePr w:type="nwCell">
+      <w:rPr>
+        <w:b/>
+        <w:bCs/>
+      </w:rPr>
+    </w:tblStylePr>
+    <w:tblStylePr w:type="swCell">
+      <w:rPr>
+        <w:color w:val="000080"/>
+      </w:rPr>
+    </w:tblStylePr>
+  </w:style>
+  <w:style w:type="table" w:styleId="TableClassic3">
+    <w:name w:val="Table Classic 3"/>
+    <w:basedOn w:val="TableNormal"/>
+    <w:rsid w:val="003211EE"/>
+    <w:rPr>
+      <w:color w:val="000080"/>
+    </w:rPr>
+    <w:tblPr>
+      <w:tblInd w:w="0" w:type="dxa"/>
+      <w:tblBorders>
+        <w:top w:val="single" w:sz="12" w:space="0" w:color="000000"/>
+        <w:left w:val="single" w:sz="12" w:space="0" w:color="000000"/>
+        <w:bottom w:val="single" w:sz="12" w:space="0" w:color="000000"/>
+        <w:right w:val="single" w:sz="12" w:space="0" w:color="000000"/>
+      </w:tblBorders>
+      <w:tblCellMar>
+        <w:top w:w="0" w:type="dxa"/>
+        <w:left w:w="108" w:type="dxa"/>
+        <w:bottom w:w="0" w:type="dxa"/>
+        <w:right w:w="108" w:type="dxa"/>
+      </w:tblCellMar>
+    </w:tblPr>
+    <w:tcPr>
+      <w:shd w:val="solid" w:color="C0C0C0" w:fill="FFFFFF"/>
+    </w:tcPr>
+    <w:tblStylePr w:type="firstRow">
+      <w:rPr>
+        <w:b/>
+        <w:bCs/>
+        <w:i/>
+        <w:iCs/>
+        <w:color w:val="FFFFFF"/>
+      </w:rPr>
+      <w:tblPr/>
+      <w:tcPr>
+        <w:tcBorders>
+          <w:bottom w:val="single" w:sz="6" w:space="0" w:color="000000"/>
+        </w:tcBorders>
+        <w:shd w:val="solid" w:color="000080" w:fill="FFFFFF"/>
+      </w:tcPr>
+    </w:tblStylePr>
+    <w:tblStylePr w:type="lastRow">
+      <w:rPr>
+        <w:color w:val="000080"/>
+      </w:rPr>
+      <w:tblPr/>
+      <w:tcPr>
+        <w:tcBorders>
+          <w:top w:val="single" w:sz="12" w:space="0" w:color="000000"/>
+        </w:tcBorders>
+        <w:shd w:val="solid" w:color="FFFFFF" w:fill="FFFFFF"/>
+      </w:tcPr>
+    </w:tblStylePr>
+    <w:tblStylePr w:type="firstCol">
+      <w:rPr>
+        <w:b/>
+        <w:bCs/>
+        <w:color w:val="000000"/>
+      </w:rPr>
+    </w:tblStylePr>
+  </w:style>
+  <w:style w:type="table" w:styleId="TableElegant">
+    <w:name w:val="Table Elegant"/>
+    <w:basedOn w:val="TableNormal"/>
+    <w:rsid w:val="003211EE"/>
+    <w:tblPr>
+      <w:tblInd w:w="0" w:type="dxa"/>
+      <w:tblBorders>
+        <w:top w:val="double" w:sz="6" w:space="0" w:color="000000"/>
+        <w:left w:val="double" w:sz="6" w:space="0" w:color="000000"/>
+        <w:bottom w:val="double" w:sz="6" w:space="0" w:color="000000"/>
+        <w:right w:val="double" w:sz="6" w:space="0" w:color="000000"/>
+        <w:insideH w:val="single" w:sz="6" w:space="0" w:color="000000"/>
+        <w:insideV w:val="single" w:sz="6" w:space="0" w:color="000000"/>
+      </w:tblBorders>
+      <w:tblCellMar>
+        <w:top w:w="0" w:type="dxa"/>
+        <w:left w:w="108" w:type="dxa"/>
+        <w:bottom w:w="0" w:type="dxa"/>
+        <w:right w:w="108" w:type="dxa"/>
+      </w:tblCellMar>
+    </w:tblPr>
+    <w:tcPr>
+      <w:shd w:val="clear" w:color="auto" w:fill="auto"/>
+    </w:tcPr>
+    <w:tblStylePr w:type="firstRow">
+      <w:rPr>
+        <w:caps/>
+        <w:color w:val="auto"/>
+      </w:rPr>
+    </w:tblStylePr>
+  </w:style>
+  <w:style w:type="table" w:styleId="Table3Deffects3">
+    <w:name w:val="Table 3D effects 3"/>
+    <w:basedOn w:val="TableNormal"/>
+    <w:rsid w:val="003211EE"/>
+    <w:tblPr>
+      <w:tblStyleRowBandSize w:val="1"/>
+      <w:tblStyleColBandSize w:val="1"/>
+      <w:tblInd w:w="0" w:type="dxa"/>
+      <w:tblCellMar>
+        <w:top w:w="0" w:type="dxa"/>
+        <w:left w:w="108" w:type="dxa"/>
+        <w:bottom w:w="0" w:type="dxa"/>
+        <w:right w:w="108" w:type="dxa"/>
+      </w:tblCellMar>
+    </w:tblPr>
+    <w:tcPr>
+      <w:shd w:val="solid" w:color="C0C0C0" w:fill="FFFFFF"/>
+    </w:tcPr>
+    <w:tblStylePr w:type="firstRow">
+      <w:rPr>
+        <w:b/>
+        <w:bCs/>
+      </w:rPr>
+    </w:tblStylePr>
+    <w:tblStylePr w:type="firstCol">
+      <w:tblPr/>
+      <w:tcPr>
+        <w:tcBorders>
+          <w:top w:val="none" w:sz="0" w:space="0" w:color="auto"/>
+          <w:bottom w:val="none" w:sz="0" w:space="0" w:color="auto"/>
+          <w:right w:val="single" w:sz="6" w:space="0" w:color="808080"/>
+        </w:tcBorders>
+      </w:tcPr>
+    </w:tblStylePr>
+    <w:tblStylePr w:type="lastCol">
+      <w:tblPr/>
+      <w:tcPr>
+        <w:tcBorders>
+          <w:right w:val="single" w:sz="6" w:space="0" w:color="FFFFFF"/>
+        </w:tcBorders>
+      </w:tcPr>
+    </w:tblStylePr>
+    <w:tblStylePr w:type="band2Vert">
+      <w:rPr>
+        <w:color w:val="auto"/>
+      </w:rPr>
+      <w:tblPr/>
+      <w:tcPr>
+        <w:shd w:val="pct50" w:color="C0C0C0" w:fill="FFFFFF"/>
+      </w:tcPr>
+    </w:tblStylePr>
+    <w:tblStylePr w:type="band1Horz">
+      <w:tblPr/>
+      <w:tcPr>
+        <w:tcBorders>
+          <w:top w:val="single" w:sz="6" w:space="0" w:color="808080"/>
+          <w:bottom w:val="single" w:sz="6" w:space="0" w:color="FFFFFF"/>
+        </w:tcBorders>
+      </w:tcPr>
+    </w:tblStylePr>
+    <w:tblStylePr w:type="swCell">
+      <w:rPr>
+        <w:b/>
+        <w:bCs/>
+      </w:rPr>
+    </w:tblStylePr>
+  </w:style>
+  <w:style w:type="table" w:styleId="Table3Deffects2">
+    <w:name w:val="Table 3D effects 2"/>
+    <w:basedOn w:val="TableNormal"/>
+    <w:rsid w:val="003211EE"/>
+    <w:tblPr>
+      <w:tblStyleRowBandSize w:val="1"/>
+      <w:tblInd w:w="0" w:type="dxa"/>
+      <w:tblCellMar>
+        <w:top w:w="0" w:type="dxa"/>
+        <w:left w:w="108" w:type="dxa"/>
+        <w:bottom w:w="0" w:type="dxa"/>
+        <w:right w:w="108" w:type="dxa"/>
+      </w:tblCellMar>
+    </w:tblPr>
+    <w:tcPr>
+      <w:shd w:val="solid" w:color="C0C0C0" w:fill="FFFFFF"/>
+    </w:tcPr>
+    <w:tblStylePr w:type="firstRow">
+      <w:rPr>
+        <w:b/>
+        <w:bCs/>
+      </w:rPr>
+    </w:tblStylePr>
+    <w:tblStylePr w:type="firstCol">
+      <w:tblPr/>
+      <w:tcPr>
+        <w:tcBorders>
+          <w:top w:val="none" w:sz="0" w:space="0" w:color="auto"/>
+          <w:bottom w:val="none" w:sz="0" w:space="0" w:color="auto"/>
+          <w:right w:val="single" w:sz="6" w:space="0" w:color="808080"/>
+        </w:tcBorders>
+      </w:tcPr>
+    </w:tblStylePr>
+    <w:tblStylePr w:type="lastCol">
+      <w:tblPr/>
+      <w:tcPr>
+        <w:tcBorders>
+          <w:right w:val="single" w:sz="6" w:space="0" w:color="FFFFFF"/>
+        </w:tcBorders>
+      </w:tcPr>
+    </w:tblStylePr>
+    <w:tblStylePr w:type="band1Horz">
+      <w:tblPr/>
+      <w:tcPr>
+        <w:tcBorders>
+          <w:top w:val="single" w:sz="6" w:space="0" w:color="808080"/>
+          <w:bottom w:val="single" w:sz="6" w:space="0" w:color="FFFFFF"/>
+        </w:tcBorders>
+      </w:tcPr>
+    </w:tblStylePr>
+    <w:tblStylePr w:type="swCell">
+      <w:rPr>
+        <w:b/>
+        <w:bCs/>
+      </w:rPr>
+    </w:tblStylePr>
+  </w:style>
+  <w:style w:type="table" w:styleId="Table3Deffects1">
+    <w:name w:val="Table 3D effects 1"/>
+    <w:basedOn w:val="TableNormal"/>
+    <w:rsid w:val="003211EE"/>
+    <w:tblPr>
+      <w:tblInd w:w="0" w:type="dxa"/>
+      <w:tblCellMar>
+        <w:top w:w="0" w:type="dxa"/>
+        <w:left w:w="108" w:type="dxa"/>
+        <w:bottom w:w="0" w:type="dxa"/>
+        <w:right w:w="108" w:type="dxa"/>
+      </w:tblCellMar>
+    </w:tblPr>
+    <w:tcPr>
+      <w:shd w:val="solid" w:color="C0C0C0" w:fill="FFFFFF"/>
+    </w:tcPr>
+    <w:tblStylePr w:type="firstRow">
+      <w:rPr>
+        <w:b/>
+        <w:bCs/>
+        <w:color w:val="800080"/>
+      </w:rPr>
+      <w:tblPr/>
+      <w:tcPr>
+        <w:tcBorders>
+          <w:bottom w:val="single" w:sz="6" w:space="0" w:color="808080"/>
+        </w:tcBorders>
+      </w:tcPr>
+    </w:tblStylePr>
+    <w:tblStylePr w:type="lastRow">
+      <w:tblPr/>
+      <w:tcPr>
+        <w:tcBorders>
+          <w:top w:val="single" w:sz="6" w:space="0" w:color="FFFFFF"/>
+        </w:tcBorders>
+      </w:tcPr>
+    </w:tblStylePr>
+    <w:tblStylePr w:type="firstCol">
+      <w:rPr>
+        <w:b/>
+        <w:bCs/>
+      </w:rPr>
+      <w:tblPr/>
+      <w:tcPr>
+        <w:tcBorders>
+          <w:right w:val="single" w:sz="6" w:space="0" w:color="808080"/>
+        </w:tcBorders>
+      </w:tcPr>
+    </w:tblStylePr>
+    <w:tblStylePr w:type="lastCol">
+      <w:tblPr/>
+      <w:tcPr>
+        <w:tcBorders>
+          <w:left w:val="single" w:sz="6" w:space="0" w:color="FFFFFF"/>
+        </w:tcBorders>
+      </w:tcPr>
+    </w:tblStylePr>
+    <w:tblStylePr w:type="neCell">
+      <w:tblPr/>
+      <w:tcPr>
+        <w:tcBorders>
+          <w:left w:val="none" w:sz="0" w:space="0" w:color="auto"/>
+          <w:bottom w:val="none" w:sz="0" w:space="0" w:color="auto"/>
+        </w:tcBorders>
+      </w:tcPr>
+    </w:tblStylePr>
+    <w:tblStylePr w:type="nwCell">
+      <w:tblPr/>
+      <w:tcPr>
+        <w:tcBorders>
+          <w:bottom w:val="none" w:sz="0" w:space="0" w:color="auto"/>
+          <w:right w:val="none" w:sz="0" w:space="0" w:color="auto"/>
+        </w:tcBorders>
+      </w:tcPr>
+    </w:tblStylePr>
+    <w:tblStylePr w:type="seCell">
+      <w:tblPr/>
+      <w:tcPr>
+        <w:tcBorders>
+          <w:top w:val="none" w:sz="0" w:space="0" w:color="auto"/>
+          <w:left w:val="none" w:sz="0" w:space="0" w:color="auto"/>
+        </w:tcBorders>
+      </w:tcPr>
+    </w:tblStylePr>
+    <w:tblStylePr w:type="swCell">
+      <w:rPr>
+        <w:color w:val="000080"/>
+      </w:rPr>
+      <w:tblPr/>
+      <w:tcPr>
+        <w:tcBorders>
+          <w:top w:val="none" w:sz="0" w:space="0" w:color="auto"/>
+          <w:right w:val="none" w:sz="0" w:space="0" w:color="auto"/>
+        </w:tcBorders>
+      </w:tcPr>
+    </w:tblStylePr>
+  </w:style>
+  <w:style w:type="table" w:styleId="TableContemporary">
+    <w:name w:val="Table Contemporary"/>
+    <w:basedOn w:val="TableNormal"/>
+    <w:rsid w:val="003211EE"/>
+    <w:tblPr>
+      <w:tblStyleRowBandSize w:val="1"/>
+      <w:tblInd w:w="0" w:type="dxa"/>
+      <w:tblBorders>
+        <w:insideH w:val="single" w:sz="18" w:space="0" w:color="FFFFFF"/>
+        <w:insideV w:val="single" w:sz="18" w:space="0" w:color="FFFFFF"/>
+      </w:tblBorders>
+      <w:tblCellMar>
+        <w:top w:w="0" w:type="dxa"/>
+        <w:left w:w="108" w:type="dxa"/>
+        <w:bottom w:w="0" w:type="dxa"/>
+        <w:right w:w="108" w:type="dxa"/>
+      </w:tblCellMar>
+    </w:tblPr>
+    <w:tblStylePr w:type="firstRow">
+      <w:rPr>
+        <w:b/>
+        <w:bCs/>
+        <w:color w:val="auto"/>
+      </w:rPr>
+      <w:tblPr/>
+      <w:tcPr>
+        <w:shd w:val="pct20" w:color="000000" w:fill="FFFFFF"/>
+      </w:tcPr>
+    </w:tblStylePr>
+    <w:tblStylePr w:type="band1Horz">
+      <w:rPr>
+        <w:color w:val="auto"/>
+      </w:rPr>
+      <w:tblPr/>
+      <w:tcPr>
+        <w:shd w:val="pct5" w:color="000000" w:fill="FFFFFF"/>
+      </w:tcPr>
+    </w:tblStylePr>
+    <w:tblStylePr w:type="band2Horz">
+      <w:rPr>
+        <w:color w:val="auto"/>
+      </w:rPr>
+      <w:tblPr/>
+      <w:tcPr>
+        <w:shd w:val="pct20" w:color="000000" w:fill="FFFFFF"/>
+      </w:tcPr>
+    </w:tblStylePr>
+  </w:style>
 </w:styles>
 </file>
 
@@ -13497,7 +15103,7 @@
 </file>
 
 <file path=customXml/itemProps1.xml><?xml version="1.0" encoding="utf-8"?>
-<ds:datastoreItem xmlns:ds="http://schemas.openxmlformats.org/officeDocument/2006/customXml" ds:itemID="{E7F113E0-5398-A146-AA86-CF4D863ADBB7}">
+<ds:datastoreItem xmlns:ds="http://schemas.openxmlformats.org/officeDocument/2006/customXml" ds:itemID="{19E568B1-5E29-1749-B239-B75FD5F99001}">
   <ds:schemaRefs>
     <ds:schemaRef ds:uri="http://schemas.openxmlformats.org/officeDocument/2006/bibliography"/>
   </ds:schemaRefs>

</xml_diff>

<commit_message>
Updated functional design to v0.3.2
- Fixed typos
</commit_message>
<xml_diff>
--- a/docs/Functioneel ontwerp.docx
+++ b/docs/Functioneel ontwerp.docx
@@ -151,7 +151,7 @@
           <w:noProof/>
           <w:color w:val="000000" w:themeColor="text1"/>
         </w:rPr>
-        <w:t>dinsdag 20 mei 2014</w:t>
+        <w:t>woensdag 21 mei 2014</w:t>
       </w:r>
       <w:r>
         <w:rPr>
@@ -190,7 +190,7 @@
           <w:rFonts w:ascii="Arial" w:hAnsi="Arial" w:cs="Arial"/>
           <w:color w:val="000000" w:themeColor="text1"/>
         </w:rPr>
-        <w:t>.1</w:t>
+        <w:t>.2</w:t>
       </w:r>
     </w:p>
     <w:p>
@@ -212,6 +212,8 @@
         </w:rPr>
         <w:br w:type="page"/>
       </w:r>
+      <w:bookmarkStart w:id="0" w:name="_GoBack"/>
+      <w:bookmarkEnd w:id="0"/>
     </w:p>
     <w:p>
       <w:pPr>
@@ -295,7 +297,7 @@
         <w:rPr>
           <w:noProof/>
         </w:rPr>
-        <w:instrText xml:space="preserve"> PAGEREF _Toc262130634 \h </w:instrText>
+        <w:instrText xml:space="preserve"> PAGEREF _Toc262293468 \h </w:instrText>
       </w:r>
       <w:r>
         <w:rPr>
@@ -358,7 +360,7 @@
         <w:rPr>
           <w:noProof/>
         </w:rPr>
-        <w:instrText xml:space="preserve"> PAGEREF _Toc262130635 \h </w:instrText>
+        <w:instrText xml:space="preserve"> PAGEREF _Toc262293469 \h </w:instrText>
       </w:r>
       <w:r>
         <w:rPr>
@@ -421,7 +423,7 @@
         <w:rPr>
           <w:noProof/>
         </w:rPr>
-        <w:instrText xml:space="preserve"> PAGEREF _Toc262130636 \h </w:instrText>
+        <w:instrText xml:space="preserve"> PAGEREF _Toc262293470 \h </w:instrText>
       </w:r>
       <w:r>
         <w:rPr>
@@ -483,7 +485,7 @@
         <w:rPr>
           <w:noProof/>
         </w:rPr>
-        <w:instrText xml:space="preserve"> PAGEREF _Toc262130637 \h </w:instrText>
+        <w:instrText xml:space="preserve"> PAGEREF _Toc262293471 \h </w:instrText>
       </w:r>
       <w:r>
         <w:rPr>
@@ -546,7 +548,7 @@
         <w:rPr>
           <w:noProof/>
         </w:rPr>
-        <w:instrText xml:space="preserve"> PAGEREF _Toc262130638 \h </w:instrText>
+        <w:instrText xml:space="preserve"> PAGEREF _Toc262293472 \h </w:instrText>
       </w:r>
       <w:r>
         <w:rPr>
@@ -609,7 +611,7 @@
         <w:rPr>
           <w:noProof/>
         </w:rPr>
-        <w:instrText xml:space="preserve"> PAGEREF _Toc262130639 \h </w:instrText>
+        <w:instrText xml:space="preserve"> PAGEREF _Toc262293473 \h </w:instrText>
       </w:r>
       <w:r>
         <w:rPr>
@@ -672,7 +674,7 @@
         <w:rPr>
           <w:noProof/>
         </w:rPr>
-        <w:instrText xml:space="preserve"> PAGEREF _Toc262130640 \h </w:instrText>
+        <w:instrText xml:space="preserve"> PAGEREF _Toc262293474 \h </w:instrText>
       </w:r>
       <w:r>
         <w:rPr>
@@ -734,7 +736,7 @@
         <w:rPr>
           <w:noProof/>
         </w:rPr>
-        <w:instrText xml:space="preserve"> PAGEREF _Toc262130641 \h </w:instrText>
+        <w:instrText xml:space="preserve"> PAGEREF _Toc262293475 \h </w:instrText>
       </w:r>
       <w:r>
         <w:rPr>
@@ -796,7 +798,7 @@
         <w:rPr>
           <w:noProof/>
         </w:rPr>
-        <w:instrText xml:space="preserve"> PAGEREF _Toc262130642 \h </w:instrText>
+        <w:instrText xml:space="preserve"> PAGEREF _Toc262293476 \h </w:instrText>
       </w:r>
       <w:r>
         <w:rPr>
@@ -858,7 +860,7 @@
         <w:rPr>
           <w:noProof/>
         </w:rPr>
-        <w:instrText xml:space="preserve"> PAGEREF _Toc262130643 \h </w:instrText>
+        <w:instrText xml:space="preserve"> PAGEREF _Toc262293477 \h </w:instrText>
       </w:r>
       <w:r>
         <w:rPr>
@@ -920,7 +922,7 @@
         <w:rPr>
           <w:noProof/>
         </w:rPr>
-        <w:instrText xml:space="preserve"> PAGEREF _Toc262130644 \h </w:instrText>
+        <w:instrText xml:space="preserve"> PAGEREF _Toc262293478 \h </w:instrText>
       </w:r>
       <w:r>
         <w:rPr>
@@ -982,7 +984,7 @@
         <w:rPr>
           <w:noProof/>
         </w:rPr>
-        <w:instrText xml:space="preserve"> PAGEREF _Toc262130645 \h </w:instrText>
+        <w:instrText xml:space="preserve"> PAGEREF _Toc262293479 \h </w:instrText>
       </w:r>
       <w:r>
         <w:rPr>
@@ -1044,7 +1046,7 @@
         <w:rPr>
           <w:noProof/>
         </w:rPr>
-        <w:instrText xml:space="preserve"> PAGEREF _Toc262130646 \h </w:instrText>
+        <w:instrText xml:space="preserve"> PAGEREF _Toc262293480 \h </w:instrText>
       </w:r>
       <w:r>
         <w:rPr>
@@ -1106,7 +1108,7 @@
         <w:rPr>
           <w:noProof/>
         </w:rPr>
-        <w:instrText xml:space="preserve"> PAGEREF _Toc262130647 \h </w:instrText>
+        <w:instrText xml:space="preserve"> PAGEREF _Toc262293481 \h </w:instrText>
       </w:r>
       <w:r>
         <w:rPr>
@@ -1123,7 +1125,7 @@
         <w:rPr>
           <w:noProof/>
         </w:rPr>
-        <w:t>10</w:t>
+        <w:t>9</w:t>
       </w:r>
       <w:r>
         <w:rPr>
@@ -1168,7 +1170,7 @@
         <w:rPr>
           <w:noProof/>
         </w:rPr>
-        <w:instrText xml:space="preserve"> PAGEREF _Toc262130648 \h </w:instrText>
+        <w:instrText xml:space="preserve"> PAGEREF _Toc262293482 \h </w:instrText>
       </w:r>
       <w:r>
         <w:rPr>
@@ -1230,7 +1232,7 @@
         <w:rPr>
           <w:noProof/>
         </w:rPr>
-        <w:instrText xml:space="preserve"> PAGEREF _Toc262130649 \h </w:instrText>
+        <w:instrText xml:space="preserve"> PAGEREF _Toc262293483 \h </w:instrText>
       </w:r>
       <w:r>
         <w:rPr>
@@ -1247,7 +1249,7 @@
         <w:rPr>
           <w:noProof/>
         </w:rPr>
-        <w:t>11</w:t>
+        <w:t>10</w:t>
       </w:r>
       <w:r>
         <w:rPr>
@@ -1292,7 +1294,7 @@
         <w:rPr>
           <w:noProof/>
         </w:rPr>
-        <w:instrText xml:space="preserve"> PAGEREF _Toc262130650 \h </w:instrText>
+        <w:instrText xml:space="preserve"> PAGEREF _Toc262293484 \h </w:instrText>
       </w:r>
       <w:r>
         <w:rPr>
@@ -1309,7 +1311,7 @@
         <w:rPr>
           <w:noProof/>
         </w:rPr>
-        <w:t>11</w:t>
+        <w:t>10</w:t>
       </w:r>
       <w:r>
         <w:rPr>
@@ -1354,7 +1356,7 @@
         <w:rPr>
           <w:noProof/>
         </w:rPr>
-        <w:instrText xml:space="preserve"> PAGEREF _Toc262130651 \h </w:instrText>
+        <w:instrText xml:space="preserve"> PAGEREF _Toc262293485 \h </w:instrText>
       </w:r>
       <w:r>
         <w:rPr>
@@ -1371,7 +1373,7 @@
         <w:rPr>
           <w:noProof/>
         </w:rPr>
-        <w:t>11</w:t>
+        <w:t>10</w:t>
       </w:r>
       <w:r>
         <w:rPr>
@@ -1416,7 +1418,7 @@
         <w:rPr>
           <w:noProof/>
         </w:rPr>
-        <w:instrText xml:space="preserve"> PAGEREF _Toc262130652 \h </w:instrText>
+        <w:instrText xml:space="preserve"> PAGEREF _Toc262293486 \h </w:instrText>
       </w:r>
       <w:r>
         <w:rPr>
@@ -1433,7 +1435,7 @@
         <w:rPr>
           <w:noProof/>
         </w:rPr>
-        <w:t>11</w:t>
+        <w:t>10</w:t>
       </w:r>
       <w:r>
         <w:rPr>
@@ -1478,7 +1480,7 @@
         <w:rPr>
           <w:noProof/>
         </w:rPr>
-        <w:instrText xml:space="preserve"> PAGEREF _Toc262130653 \h </w:instrText>
+        <w:instrText xml:space="preserve"> PAGEREF _Toc262293487 \h </w:instrText>
       </w:r>
       <w:r>
         <w:rPr>
@@ -1495,7 +1497,7 @@
         <w:rPr>
           <w:noProof/>
         </w:rPr>
-        <w:t>12</w:t>
+        <w:t>11</w:t>
       </w:r>
       <w:r>
         <w:rPr>
@@ -1530,12 +1532,12 @@
         <w:pStyle w:val="Heading1"/>
         <w:jc w:val="left"/>
       </w:pPr>
-      <w:bookmarkStart w:id="0" w:name="_Toc262130634"/>
+      <w:bookmarkStart w:id="1" w:name="_Toc262293468"/>
       <w:r>
         <w:lastRenderedPageBreak/>
         <w:t>1 Samenvatting</w:t>
       </w:r>
-      <w:bookmarkEnd w:id="0"/>
+      <w:bookmarkEnd w:id="1"/>
     </w:p>
     <w:p>
       <w:pPr>
@@ -1558,7 +1560,7 @@
           <w:color w:val="000000" w:themeColor="text1"/>
         </w:rPr>
       </w:pPr>
-      <w:bookmarkStart w:id="1" w:name="_Toc262130635"/>
+      <w:bookmarkStart w:id="2" w:name="_Toc262293469"/>
       <w:r>
         <w:rPr>
           <w:color w:val="000000" w:themeColor="text1"/>
@@ -1571,7 +1573,7 @@
         </w:rPr>
         <w:t>.1 Doelstelling</w:t>
       </w:r>
-      <w:bookmarkEnd w:id="1"/>
+      <w:bookmarkEnd w:id="2"/>
     </w:p>
     <w:p>
       <w:pPr>
@@ -1608,7 +1610,7 @@
           <w:color w:val="000000" w:themeColor="text1"/>
         </w:rPr>
       </w:pPr>
-      <w:bookmarkStart w:id="2" w:name="_Toc262130636"/>
+      <w:bookmarkStart w:id="3" w:name="_Toc262293470"/>
       <w:r>
         <w:rPr>
           <w:color w:val="000000" w:themeColor="text1"/>
@@ -1627,7 +1629,7 @@
         </w:rPr>
         <w:t>2 Versie overzicht</w:t>
       </w:r>
-      <w:bookmarkEnd w:id="2"/>
+      <w:bookmarkEnd w:id="3"/>
     </w:p>
     <w:p>
       <w:pPr>
@@ -1654,8 +1656,8 @@
       <w:tblGrid>
         <w:gridCol w:w="861"/>
         <w:gridCol w:w="1217"/>
-        <w:gridCol w:w="1056"/>
-        <w:gridCol w:w="1125"/>
+        <w:gridCol w:w="1057"/>
+        <w:gridCol w:w="1124"/>
         <w:gridCol w:w="5287"/>
       </w:tblGrid>
       <w:tr>
@@ -2495,16 +2497,148 @@
               </w:rPr>
               <w:t>- Versie nummering verbeterd.</w:t>
             </w:r>
-            <w:bookmarkStart w:id="3" w:name="_GoBack"/>
-            <w:bookmarkEnd w:id="3"/>
+          </w:p>
+        </w:tc>
+      </w:tr>
+      <w:tr>
+        <w:tc>
+          <w:tcPr>
+            <w:tcW w:w="777" w:type="dxa"/>
+          </w:tcPr>
+          <w:p>
+            <w:pPr>
+              <w:autoSpaceDE w:val="0"/>
+              <w:autoSpaceDN w:val="0"/>
+              <w:adjustRightInd w:val="0"/>
+              <w:rPr>
+                <w:rFonts w:ascii="Arial" w:hAnsi="Arial" w:cs="Arial"/>
+                <w:bCs/>
+                <w:sz w:val="22"/>
+                <w:szCs w:val="22"/>
+              </w:rPr>
+            </w:pPr>
+            <w:r>
+              <w:rPr>
+                <w:rFonts w:ascii="Arial" w:hAnsi="Arial" w:cs="Arial"/>
+                <w:bCs/>
+                <w:sz w:val="22"/>
+                <w:szCs w:val="22"/>
+              </w:rPr>
+              <w:t>0.3.2</w:t>
+            </w:r>
+          </w:p>
+        </w:tc>
+        <w:tc>
+          <w:tcPr>
+            <w:tcW w:w="1217" w:type="dxa"/>
+          </w:tcPr>
+          <w:p>
+            <w:pPr>
+              <w:autoSpaceDE w:val="0"/>
+              <w:autoSpaceDN w:val="0"/>
+              <w:adjustRightInd w:val="0"/>
+              <w:rPr>
+                <w:rFonts w:ascii="Arial" w:hAnsi="Arial" w:cs="Arial"/>
+                <w:bCs/>
+                <w:sz w:val="22"/>
+                <w:szCs w:val="22"/>
+              </w:rPr>
+            </w:pPr>
+            <w:r>
+              <w:rPr>
+                <w:rFonts w:ascii="Arial" w:hAnsi="Arial" w:cs="Arial"/>
+                <w:bCs/>
+                <w:sz w:val="22"/>
+                <w:szCs w:val="22"/>
+              </w:rPr>
+              <w:t>Incompleet</w:t>
+            </w:r>
+          </w:p>
+        </w:tc>
+        <w:tc>
+          <w:tcPr>
+            <w:tcW w:w="1058" w:type="dxa"/>
+          </w:tcPr>
+          <w:p>
+            <w:pPr>
+              <w:autoSpaceDE w:val="0"/>
+              <w:autoSpaceDN w:val="0"/>
+              <w:adjustRightInd w:val="0"/>
+              <w:rPr>
+                <w:rFonts w:ascii="Arial" w:hAnsi="Arial" w:cs="Arial"/>
+                <w:bCs/>
+                <w:sz w:val="22"/>
+                <w:szCs w:val="22"/>
+              </w:rPr>
+            </w:pPr>
+            <w:r>
+              <w:rPr>
+                <w:rFonts w:ascii="Arial" w:hAnsi="Arial" w:cs="Arial"/>
+                <w:bCs/>
+                <w:sz w:val="22"/>
+                <w:szCs w:val="22"/>
+              </w:rPr>
+              <w:t>20/05/14</w:t>
+            </w:r>
+          </w:p>
+        </w:tc>
+        <w:tc>
+          <w:tcPr>
+            <w:tcW w:w="1129" w:type="dxa"/>
+          </w:tcPr>
+          <w:p>
+            <w:pPr>
+              <w:autoSpaceDE w:val="0"/>
+              <w:autoSpaceDN w:val="0"/>
+              <w:adjustRightInd w:val="0"/>
+              <w:rPr>
+                <w:rFonts w:ascii="Arial" w:hAnsi="Arial" w:cs="Arial"/>
+                <w:bCs/>
+                <w:sz w:val="22"/>
+                <w:szCs w:val="22"/>
+              </w:rPr>
+            </w:pPr>
+            <w:r>
+              <w:rPr>
+                <w:rFonts w:ascii="Arial" w:hAnsi="Arial" w:cs="Arial"/>
+                <w:bCs/>
+                <w:sz w:val="22"/>
+                <w:szCs w:val="22"/>
+              </w:rPr>
+              <w:t>R. Troost</w:t>
+            </w:r>
+          </w:p>
+        </w:tc>
+        <w:tc>
+          <w:tcPr>
+            <w:tcW w:w="5365" w:type="dxa"/>
+          </w:tcPr>
+          <w:p>
+            <w:pPr>
+              <w:autoSpaceDE w:val="0"/>
+              <w:autoSpaceDN w:val="0"/>
+              <w:adjustRightInd w:val="0"/>
+              <w:rPr>
+                <w:rFonts w:ascii="Arial" w:hAnsi="Arial" w:cs="Arial"/>
+                <w:bCs/>
+                <w:sz w:val="22"/>
+                <w:szCs w:val="22"/>
+              </w:rPr>
+            </w:pPr>
+            <w:r>
+              <w:rPr>
+                <w:rFonts w:ascii="Arial" w:hAnsi="Arial" w:cs="Arial"/>
+                <w:bCs/>
+                <w:sz w:val="22"/>
+                <w:szCs w:val="22"/>
+              </w:rPr>
+              <w:t>- Spellingsfouten verbeterd</w:t>
+            </w:r>
           </w:p>
         </w:tc>
       </w:tr>
     </w:tbl>
     <w:p>
-      <w:r>
-        <w:br/>
-      </w:r>
       <w:r>
         <w:br/>
       </w:r>
@@ -2564,15 +2698,12 @@
     <w:p/>
     <w:p/>
     <w:p/>
-    <w:p/>
-    <w:p/>
-    <w:p/>
     <w:p>
       <w:pPr>
         <w:pStyle w:val="Heading1"/>
         <w:jc w:val="left"/>
       </w:pPr>
-      <w:bookmarkStart w:id="4" w:name="_Toc262130637"/>
+      <w:bookmarkStart w:id="4" w:name="_Toc262293471"/>
       <w:r>
         <w:t>2</w:t>
       </w:r>
@@ -2605,7 +2736,7 @@
           <w:color w:val="000000" w:themeColor="text1"/>
         </w:rPr>
       </w:pPr>
-      <w:bookmarkStart w:id="5" w:name="_Toc262130638"/>
+      <w:bookmarkStart w:id="5" w:name="_Toc262293472"/>
       <w:r>
         <w:rPr>
           <w:color w:val="000000" w:themeColor="text1"/>
@@ -2780,7 +2911,7 @@
           <w:color w:val="000000" w:themeColor="text1"/>
         </w:rPr>
       </w:pPr>
-      <w:bookmarkStart w:id="6" w:name="_Toc262130639"/>
+      <w:bookmarkStart w:id="6" w:name="_Toc262293473"/>
       <w:r>
         <w:rPr>
           <w:color w:val="000000" w:themeColor="text1"/>
@@ -2903,7 +3034,7 @@
           <w:color w:val="000000" w:themeColor="text1"/>
         </w:rPr>
       </w:pPr>
-      <w:bookmarkStart w:id="7" w:name="_Toc262130640"/>
+      <w:bookmarkStart w:id="7" w:name="_Toc262293474"/>
       <w:r>
         <w:rPr>
           <w:color w:val="000000" w:themeColor="text1"/>
@@ -3105,7 +3236,7 @@
       <w:pPr>
         <w:pStyle w:val="Heading2"/>
       </w:pPr>
-      <w:bookmarkStart w:id="8" w:name="_Toc262130641"/>
+      <w:bookmarkStart w:id="8" w:name="_Toc262293475"/>
       <w:r>
         <w:t>2</w:t>
       </w:r>
@@ -3312,7 +3443,7 @@
       <w:pPr>
         <w:pStyle w:val="Heading2"/>
       </w:pPr>
-      <w:bookmarkStart w:id="9" w:name="_Toc262130642"/>
+      <w:bookmarkStart w:id="9" w:name="_Toc262293476"/>
       <w:r>
         <w:t>2</w:t>
       </w:r>
@@ -3599,7 +3730,6 @@
           <w:sz w:val="22"/>
           <w:szCs w:val="22"/>
         </w:rPr>
-        <w:lastRenderedPageBreak/>
         <w:t>Data van verschi</w:t>
       </w:r>
       <w:r>
@@ -3663,6 +3793,7 @@
           <w:sz w:val="22"/>
           <w:szCs w:val="22"/>
         </w:rPr>
+        <w:lastRenderedPageBreak/>
         <w:t>Data die niet verzonden kan worden moet later opnieuw verzonden worden.</w:t>
       </w:r>
     </w:p>
@@ -4188,7 +4319,25 @@
           <w:sz w:val="22"/>
           <w:szCs w:val="22"/>
         </w:rPr>
-        <w:t xml:space="preserve">‘devices’ moeten nieuwe gebruikers </w:t>
+        <w:t>‘</w:t>
+      </w:r>
+      <w:proofErr w:type="spellStart"/>
+      <w:r>
+        <w:rPr>
+          <w:rFonts w:ascii="Arial" w:hAnsi="Arial" w:cs="Arial"/>
+          <w:sz w:val="22"/>
+          <w:szCs w:val="22"/>
+        </w:rPr>
+        <w:t>devices</w:t>
+      </w:r>
+      <w:proofErr w:type="spellEnd"/>
+      <w:r>
+        <w:rPr>
+          <w:rFonts w:ascii="Arial" w:hAnsi="Arial" w:cs="Arial"/>
+          <w:sz w:val="22"/>
+          <w:szCs w:val="22"/>
+        </w:rPr>
+        <w:t xml:space="preserve">’ moeten nieuwe gebruikers </w:t>
       </w:r>
       <w:r>
         <w:rPr>
@@ -4251,7 +4400,7 @@
       <w:pPr>
         <w:pStyle w:val="Heading2"/>
       </w:pPr>
-      <w:bookmarkStart w:id="10" w:name="_Toc262130643"/>
+      <w:bookmarkStart w:id="10" w:name="_Toc262293477"/>
       <w:r>
         <w:t>2</w:t>
       </w:r>
@@ -4367,7 +4516,27 @@
           <w:szCs w:val="22"/>
           <w:lang w:val="en-US"/>
         </w:rPr>
-        <w:t>1-2 core processor, 1.4 ghz+</w:t>
+        <w:t xml:space="preserve">1-2 core processor, 1.4 </w:t>
+      </w:r>
+      <w:proofErr w:type="spellStart"/>
+      <w:r>
+        <w:rPr>
+          <w:rFonts w:ascii="Arial" w:hAnsi="Arial" w:cs="Arial"/>
+          <w:sz w:val="22"/>
+          <w:szCs w:val="22"/>
+          <w:lang w:val="en-US"/>
+        </w:rPr>
+        <w:t>ghz</w:t>
+      </w:r>
+      <w:proofErr w:type="spellEnd"/>
+      <w:r>
+        <w:rPr>
+          <w:rFonts w:ascii="Arial" w:hAnsi="Arial" w:cs="Arial"/>
+          <w:sz w:val="22"/>
+          <w:szCs w:val="22"/>
+          <w:lang w:val="en-US"/>
+        </w:rPr>
+        <w:t>+</w:t>
       </w:r>
     </w:p>
     <w:p>
@@ -4409,8 +4578,9 @@
           <w:szCs w:val="22"/>
           <w:lang w:val="en-US"/>
         </w:rPr>
-        <w:t>15 GB+ Hardes</w:t>
-      </w:r>
+        <w:t xml:space="preserve">15 GB+ </w:t>
+      </w:r>
+      <w:proofErr w:type="spellStart"/>
       <w:r>
         <w:rPr>
           <w:rFonts w:ascii="Arial" w:hAnsi="Arial" w:cs="Arial"/>
@@ -4418,8 +4588,18 @@
           <w:szCs w:val="22"/>
           <w:lang w:val="en-US"/>
         </w:rPr>
+        <w:t>Hardes</w:t>
+      </w:r>
+      <w:r>
+        <w:rPr>
+          <w:rFonts w:ascii="Arial" w:hAnsi="Arial" w:cs="Arial"/>
+          <w:sz w:val="22"/>
+          <w:szCs w:val="22"/>
+          <w:lang w:val="en-US"/>
+        </w:rPr>
         <w:t>chijf</w:t>
       </w:r>
+      <w:proofErr w:type="spellEnd"/>
     </w:p>
     <w:p>
       <w:pPr>
@@ -4460,8 +4640,19 @@
           <w:szCs w:val="22"/>
           <w:lang w:val="en-US"/>
         </w:rPr>
-        <w:t>512MB+ RAM is aanbevolen</w:t>
-      </w:r>
+        <w:t xml:space="preserve">512MB+ RAM is </w:t>
+      </w:r>
+      <w:proofErr w:type="spellStart"/>
+      <w:r>
+        <w:rPr>
+          <w:rFonts w:ascii="Arial" w:hAnsi="Arial" w:cs="Arial"/>
+          <w:sz w:val="22"/>
+          <w:szCs w:val="22"/>
+          <w:lang w:val="en-US"/>
+        </w:rPr>
+        <w:t>aanbevolen</w:t>
+      </w:r>
+      <w:proofErr w:type="spellEnd"/>
     </w:p>
     <w:p>
       <w:pPr>
@@ -4502,7 +4693,87 @@
           <w:szCs w:val="22"/>
           <w:lang w:val="en-US"/>
         </w:rPr>
-        <w:t>Internet verbinding met een redelijke upload/download snelheid (20-50mbit)</w:t>
+        <w:t xml:space="preserve">Internet </w:t>
+      </w:r>
+      <w:proofErr w:type="spellStart"/>
+      <w:r>
+        <w:rPr>
+          <w:rFonts w:ascii="Arial" w:hAnsi="Arial" w:cs="Arial"/>
+          <w:sz w:val="22"/>
+          <w:szCs w:val="22"/>
+          <w:lang w:val="en-US"/>
+        </w:rPr>
+        <w:t>verbinding</w:t>
+      </w:r>
+      <w:proofErr w:type="spellEnd"/>
+      <w:r>
+        <w:rPr>
+          <w:rFonts w:ascii="Arial" w:hAnsi="Arial" w:cs="Arial"/>
+          <w:sz w:val="22"/>
+          <w:szCs w:val="22"/>
+          <w:lang w:val="en-US"/>
+        </w:rPr>
+        <w:t xml:space="preserve"> met </w:t>
+      </w:r>
+      <w:proofErr w:type="spellStart"/>
+      <w:r>
+        <w:rPr>
+          <w:rFonts w:ascii="Arial" w:hAnsi="Arial" w:cs="Arial"/>
+          <w:sz w:val="22"/>
+          <w:szCs w:val="22"/>
+          <w:lang w:val="en-US"/>
+        </w:rPr>
+        <w:t>een</w:t>
+      </w:r>
+      <w:proofErr w:type="spellEnd"/>
+      <w:r>
+        <w:rPr>
+          <w:rFonts w:ascii="Arial" w:hAnsi="Arial" w:cs="Arial"/>
+          <w:sz w:val="22"/>
+          <w:szCs w:val="22"/>
+          <w:lang w:val="en-US"/>
+        </w:rPr>
+        <w:t xml:space="preserve"> </w:t>
+      </w:r>
+      <w:proofErr w:type="spellStart"/>
+      <w:r>
+        <w:rPr>
+          <w:rFonts w:ascii="Arial" w:hAnsi="Arial" w:cs="Arial"/>
+          <w:sz w:val="22"/>
+          <w:szCs w:val="22"/>
+          <w:lang w:val="en-US"/>
+        </w:rPr>
+        <w:t>redelijke</w:t>
+      </w:r>
+      <w:proofErr w:type="spellEnd"/>
+      <w:r>
+        <w:rPr>
+          <w:rFonts w:ascii="Arial" w:hAnsi="Arial" w:cs="Arial"/>
+          <w:sz w:val="22"/>
+          <w:szCs w:val="22"/>
+          <w:lang w:val="en-US"/>
+        </w:rPr>
+        <w:t xml:space="preserve"> upload/download </w:t>
+      </w:r>
+      <w:proofErr w:type="spellStart"/>
+      <w:r>
+        <w:rPr>
+          <w:rFonts w:ascii="Arial" w:hAnsi="Arial" w:cs="Arial"/>
+          <w:sz w:val="22"/>
+          <w:szCs w:val="22"/>
+          <w:lang w:val="en-US"/>
+        </w:rPr>
+        <w:t>snelheid</w:t>
+      </w:r>
+      <w:proofErr w:type="spellEnd"/>
+      <w:r>
+        <w:rPr>
+          <w:rFonts w:ascii="Arial" w:hAnsi="Arial" w:cs="Arial"/>
+          <w:sz w:val="22"/>
+          <w:szCs w:val="22"/>
+          <w:lang w:val="en-US"/>
+        </w:rPr>
+        <w:t xml:space="preserve"> (20-50mbit)</w:t>
       </w:r>
     </w:p>
     <w:p>
@@ -4529,6 +4800,7 @@
           <w:sz w:val="22"/>
         </w:rPr>
       </w:pPr>
+      <w:proofErr w:type="spellStart"/>
       <w:r>
         <w:rPr>
           <w:rFonts w:ascii="Arial" w:hAnsi="Arial" w:cs="Arial"/>
@@ -4538,6 +4810,7 @@
         </w:rPr>
         <w:t>Eind-gebruiker</w:t>
       </w:r>
+      <w:proofErr w:type="spellEnd"/>
     </w:p>
     <w:p>
       <w:pPr>
@@ -4578,8 +4851,19 @@
           <w:szCs w:val="22"/>
           <w:lang w:val="en-US"/>
         </w:rPr>
-        <w:t>Internet verbinding</w:t>
-      </w:r>
+        <w:t xml:space="preserve">Internet </w:t>
+      </w:r>
+      <w:proofErr w:type="spellStart"/>
+      <w:r>
+        <w:rPr>
+          <w:rFonts w:ascii="Arial" w:hAnsi="Arial" w:cs="Arial"/>
+          <w:sz w:val="22"/>
+          <w:szCs w:val="22"/>
+          <w:lang w:val="en-US"/>
+        </w:rPr>
+        <w:t>verbinding</w:t>
+      </w:r>
+      <w:proofErr w:type="spellEnd"/>
     </w:p>
     <w:p>
       <w:pPr>
@@ -4638,38 +4922,70 @@
           <w:szCs w:val="22"/>
           <w:lang w:val="en-US"/>
         </w:rPr>
-        <w:t xml:space="preserve"> ondersteuning (Chrome, Firefox, Safari, Internet Explorer, ...)</w:t>
+        <w:t xml:space="preserve"> </w:t>
+      </w:r>
+      <w:proofErr w:type="spellStart"/>
+      <w:r>
+        <w:rPr>
+          <w:rFonts w:ascii="Arial" w:hAnsi="Arial" w:cs="Arial"/>
+          <w:sz w:val="22"/>
+          <w:szCs w:val="22"/>
+          <w:lang w:val="en-US"/>
+        </w:rPr>
+        <w:t>ondersteuning</w:t>
+      </w:r>
+      <w:proofErr w:type="spellEnd"/>
+      <w:r>
+        <w:rPr>
+          <w:rFonts w:ascii="Arial" w:hAnsi="Arial" w:cs="Arial"/>
+          <w:sz w:val="22"/>
+          <w:szCs w:val="22"/>
+          <w:lang w:val="en-US"/>
+        </w:rPr>
+        <w:t xml:space="preserve"> (Chrome, Firefox, Safari, Internet Explorer, ...)</w:t>
       </w:r>
       <w:r>
         <w:br/>
       </w:r>
-      <w:r>
+    </w:p>
+    <w:p>
+      <w:pPr>
+        <w:widowControl w:val="0"/>
+        <w:tabs>
+          <w:tab w:val="left" w:pos="428"/>
+          <w:tab w:val="left" w:pos="711"/>
+          <w:tab w:val="left" w:pos="1120"/>
+          <w:tab w:val="left" w:pos="1680"/>
+          <w:tab w:val="left" w:pos="2240"/>
+          <w:tab w:val="left" w:pos="2800"/>
+          <w:tab w:val="left" w:pos="3360"/>
+          <w:tab w:val="left" w:pos="3920"/>
+          <w:tab w:val="left" w:pos="4480"/>
+          <w:tab w:val="left" w:pos="5040"/>
+          <w:tab w:val="left" w:pos="5600"/>
+          <w:tab w:val="left" w:pos="6160"/>
+          <w:tab w:val="left" w:pos="6720"/>
+        </w:tabs>
+        <w:autoSpaceDE w:val="0"/>
+        <w:autoSpaceDN w:val="0"/>
+        <w:adjustRightInd w:val="0"/>
+        <w:ind w:left="360"/>
         <w:rPr>
           <w:rFonts w:ascii="Arial" w:hAnsi="Arial" w:cs="Arial"/>
           <w:sz w:val="22"/>
           <w:szCs w:val="22"/>
           <w:lang w:val="en-US"/>
         </w:rPr>
-        <w:lastRenderedPageBreak/>
-        <w:br/>
-      </w:r>
-      <w:r>
-        <w:rPr>
-          <w:rFonts w:ascii="Arial" w:hAnsi="Arial" w:cs="Arial"/>
-          <w:sz w:val="22"/>
-          <w:szCs w:val="22"/>
-          <w:lang w:val="en-US"/>
-        </w:rPr>
-        <w:br/>
-      </w:r>
+      </w:pPr>
     </w:p>
     <w:p>
       <w:pPr>
         <w:pStyle w:val="Heading1"/>
         <w:jc w:val="left"/>
       </w:pPr>
-      <w:bookmarkStart w:id="11" w:name="_Toc262130644"/>
-      <w:r>
+      <w:bookmarkStart w:id="11" w:name="_Toc262293478"/>
+      <w:r>
+        <w:lastRenderedPageBreak/>
         <w:t>3</w:t>
       </w:r>
       <w:r>
@@ -4792,8 +5108,9 @@
           <w:sz w:val="22"/>
           <w:szCs w:val="22"/>
         </w:rPr>
-        <w:t>, central mode only</w:t>
-      </w:r>
+        <w:t xml:space="preserve">, </w:t>
+      </w:r>
+      <w:proofErr w:type="spellStart"/>
       <w:r>
         <w:rPr>
           <w:rFonts w:ascii="Arial" w:hAnsi="Arial" w:cs="Arial"/>
@@ -4801,6 +5118,36 @@
           <w:sz w:val="22"/>
           <w:szCs w:val="22"/>
         </w:rPr>
+        <w:t>central</w:t>
+      </w:r>
+      <w:proofErr w:type="spellEnd"/>
+      <w:r>
+        <w:rPr>
+          <w:rFonts w:ascii="Arial" w:hAnsi="Arial" w:cs="Arial"/>
+          <w:b/>
+          <w:sz w:val="22"/>
+          <w:szCs w:val="22"/>
+        </w:rPr>
+        <w:t xml:space="preserve"> mode </w:t>
+      </w:r>
+      <w:proofErr w:type="spellStart"/>
+      <w:r>
+        <w:rPr>
+          <w:rFonts w:ascii="Arial" w:hAnsi="Arial" w:cs="Arial"/>
+          <w:b/>
+          <w:sz w:val="22"/>
+          <w:szCs w:val="22"/>
+        </w:rPr>
+        <w:t>only</w:t>
+      </w:r>
+      <w:proofErr w:type="spellEnd"/>
+      <w:r>
+        <w:rPr>
+          <w:rFonts w:ascii="Arial" w:hAnsi="Arial" w:cs="Arial"/>
+          <w:b/>
+          <w:sz w:val="22"/>
+          <w:szCs w:val="22"/>
+        </w:rPr>
         <w:br/>
       </w:r>
       <w:r>
@@ -4836,7 +5183,25 @@
           <w:sz w:val="22"/>
           <w:szCs w:val="22"/>
         </w:rPr>
-        <w:t>ebruiker, nadat er js ingelogd, zijn apparaten kan zien</w:t>
+        <w:t xml:space="preserve">ebruiker, nadat er </w:t>
+      </w:r>
+      <w:proofErr w:type="spellStart"/>
+      <w:r>
+        <w:rPr>
+          <w:rFonts w:ascii="Arial" w:hAnsi="Arial" w:cs="Arial"/>
+          <w:sz w:val="22"/>
+          <w:szCs w:val="22"/>
+        </w:rPr>
+        <w:t>js</w:t>
+      </w:r>
+      <w:proofErr w:type="spellEnd"/>
+      <w:r>
+        <w:rPr>
+          <w:rFonts w:ascii="Arial" w:hAnsi="Arial" w:cs="Arial"/>
+          <w:sz w:val="22"/>
+          <w:szCs w:val="22"/>
+        </w:rPr>
+        <w:t xml:space="preserve"> ingelogd, zijn apparaten kan zien</w:t>
       </w:r>
       <w:r>
         <w:rPr>
@@ -4868,7 +5233,25 @@
           <w:sz w:val="22"/>
           <w:szCs w:val="22"/>
         </w:rPr>
-        <w:t xml:space="preserve"> 'view statistics' te </w:t>
+        <w:t xml:space="preserve"> 'view </w:t>
+      </w:r>
+      <w:proofErr w:type="spellStart"/>
+      <w:r>
+        <w:rPr>
+          <w:rFonts w:ascii="Arial" w:hAnsi="Arial" w:cs="Arial"/>
+          <w:sz w:val="22"/>
+          <w:szCs w:val="22"/>
+        </w:rPr>
+        <w:t>statistics</w:t>
+      </w:r>
+      <w:proofErr w:type="spellEnd"/>
+      <w:r>
+        <w:rPr>
+          <w:rFonts w:ascii="Arial" w:hAnsi="Arial" w:cs="Arial"/>
+          <w:sz w:val="22"/>
+          <w:szCs w:val="22"/>
+        </w:rPr>
+        <w:t xml:space="preserve">' te </w:t>
       </w:r>
       <w:r>
         <w:rPr>
@@ -4994,8 +5377,9 @@
           <w:sz w:val="22"/>
           <w:szCs w:val="22"/>
         </w:rPr>
-        <w:t>ng 0.2: Apparaat overzicht (admin)</w:t>
-      </w:r>
+        <w:t>ng 0.2: Apparaat overzicht (</w:t>
+      </w:r>
+      <w:proofErr w:type="spellStart"/>
       <w:r>
         <w:rPr>
           <w:rFonts w:ascii="Arial" w:hAnsi="Arial" w:cs="Arial"/>
@@ -5003,41 +5387,163 @@
           <w:sz w:val="22"/>
           <w:szCs w:val="22"/>
         </w:rPr>
-        <w:t>, central mode only</w:t>
-      </w:r>
-    </w:p>
-    <w:p>
-      <w:pPr>
-        <w:rPr>
-          <w:rFonts w:ascii="Arial" w:hAnsi="Arial" w:cs="Arial"/>
-          <w:sz w:val="22"/>
-          <w:szCs w:val="22"/>
-        </w:rPr>
-      </w:pPr>
-    </w:p>
-    <w:p>
-      <w:pPr>
-        <w:rPr>
-          <w:rFonts w:ascii="Arial" w:hAnsi="Arial" w:cs="Arial"/>
-          <w:sz w:val="22"/>
-          <w:szCs w:val="22"/>
-        </w:rPr>
-      </w:pPr>
-      <w:r>
-        <w:rPr>
-          <w:rFonts w:ascii="Arial" w:hAnsi="Arial" w:cs="Arial"/>
-          <w:sz w:val="22"/>
-          <w:szCs w:val="22"/>
-        </w:rPr>
-        <w:t xml:space="preserve">De beheerder kan via het admin menu naar bepaalde pagina's toe navigeren. </w:t>
-      </w:r>
-      <w:r>
-        <w:rPr>
-          <w:rFonts w:ascii="Arial" w:hAnsi="Arial" w:cs="Arial"/>
-          <w:sz w:val="22"/>
-          <w:szCs w:val="22"/>
-        </w:rPr>
-        <w:t>De opties die in het admin menu getoond zullen worden zijn: 'All devices' en 'Users'.</w:t>
+        <w:t>admin</w:t>
+      </w:r>
+      <w:proofErr w:type="spellEnd"/>
+      <w:r>
+        <w:rPr>
+          <w:rFonts w:ascii="Arial" w:hAnsi="Arial" w:cs="Arial"/>
+          <w:b/>
+          <w:sz w:val="22"/>
+          <w:szCs w:val="22"/>
+        </w:rPr>
+        <w:t>)</w:t>
+      </w:r>
+      <w:r>
+        <w:rPr>
+          <w:rFonts w:ascii="Arial" w:hAnsi="Arial" w:cs="Arial"/>
+          <w:b/>
+          <w:sz w:val="22"/>
+          <w:szCs w:val="22"/>
+        </w:rPr>
+        <w:t xml:space="preserve">, </w:t>
+      </w:r>
+      <w:proofErr w:type="spellStart"/>
+      <w:r>
+        <w:rPr>
+          <w:rFonts w:ascii="Arial" w:hAnsi="Arial" w:cs="Arial"/>
+          <w:b/>
+          <w:sz w:val="22"/>
+          <w:szCs w:val="22"/>
+        </w:rPr>
+        <w:t>central</w:t>
+      </w:r>
+      <w:proofErr w:type="spellEnd"/>
+      <w:r>
+        <w:rPr>
+          <w:rFonts w:ascii="Arial" w:hAnsi="Arial" w:cs="Arial"/>
+          <w:b/>
+          <w:sz w:val="22"/>
+          <w:szCs w:val="22"/>
+        </w:rPr>
+        <w:t xml:space="preserve"> mode </w:t>
+      </w:r>
+      <w:proofErr w:type="spellStart"/>
+      <w:r>
+        <w:rPr>
+          <w:rFonts w:ascii="Arial" w:hAnsi="Arial" w:cs="Arial"/>
+          <w:b/>
+          <w:sz w:val="22"/>
+          <w:szCs w:val="22"/>
+        </w:rPr>
+        <w:t>only</w:t>
+      </w:r>
+      <w:proofErr w:type="spellEnd"/>
+    </w:p>
+    <w:p>
+      <w:pPr>
+        <w:rPr>
+          <w:rFonts w:ascii="Arial" w:hAnsi="Arial" w:cs="Arial"/>
+          <w:sz w:val="22"/>
+          <w:szCs w:val="22"/>
+        </w:rPr>
+      </w:pPr>
+    </w:p>
+    <w:p>
+      <w:pPr>
+        <w:rPr>
+          <w:rFonts w:ascii="Arial" w:hAnsi="Arial" w:cs="Arial"/>
+          <w:sz w:val="22"/>
+          <w:szCs w:val="22"/>
+        </w:rPr>
+      </w:pPr>
+      <w:r>
+        <w:rPr>
+          <w:rFonts w:ascii="Arial" w:hAnsi="Arial" w:cs="Arial"/>
+          <w:sz w:val="22"/>
+          <w:szCs w:val="22"/>
+        </w:rPr>
+        <w:t xml:space="preserve">De beheerder kan via het </w:t>
+      </w:r>
+      <w:proofErr w:type="spellStart"/>
+      <w:r>
+        <w:rPr>
+          <w:rFonts w:ascii="Arial" w:hAnsi="Arial" w:cs="Arial"/>
+          <w:sz w:val="22"/>
+          <w:szCs w:val="22"/>
+        </w:rPr>
+        <w:t>admin</w:t>
+      </w:r>
+      <w:proofErr w:type="spellEnd"/>
+      <w:r>
+        <w:rPr>
+          <w:rFonts w:ascii="Arial" w:hAnsi="Arial" w:cs="Arial"/>
+          <w:sz w:val="22"/>
+          <w:szCs w:val="22"/>
+        </w:rPr>
+        <w:t xml:space="preserve"> menu naar bepaalde pagina's toe navigeren. </w:t>
+      </w:r>
+      <w:r>
+        <w:rPr>
+          <w:rFonts w:ascii="Arial" w:hAnsi="Arial" w:cs="Arial"/>
+          <w:sz w:val="22"/>
+          <w:szCs w:val="22"/>
+        </w:rPr>
+        <w:t xml:space="preserve">De opties die in het </w:t>
+      </w:r>
+      <w:proofErr w:type="spellStart"/>
+      <w:r>
+        <w:rPr>
+          <w:rFonts w:ascii="Arial" w:hAnsi="Arial" w:cs="Arial"/>
+          <w:sz w:val="22"/>
+          <w:szCs w:val="22"/>
+        </w:rPr>
+        <w:t>admin</w:t>
+      </w:r>
+      <w:proofErr w:type="spellEnd"/>
+      <w:r>
+        <w:rPr>
+          <w:rFonts w:ascii="Arial" w:hAnsi="Arial" w:cs="Arial"/>
+          <w:sz w:val="22"/>
+          <w:szCs w:val="22"/>
+        </w:rPr>
+        <w:t xml:space="preserve"> menu getoond zullen worden zijn: '</w:t>
+      </w:r>
+      <w:proofErr w:type="spellStart"/>
+      <w:r>
+        <w:rPr>
+          <w:rFonts w:ascii="Arial" w:hAnsi="Arial" w:cs="Arial"/>
+          <w:sz w:val="22"/>
+          <w:szCs w:val="22"/>
+        </w:rPr>
+        <w:t>All</w:t>
+      </w:r>
+      <w:proofErr w:type="spellEnd"/>
+      <w:r>
+        <w:rPr>
+          <w:rFonts w:ascii="Arial" w:hAnsi="Arial" w:cs="Arial"/>
+          <w:sz w:val="22"/>
+          <w:szCs w:val="22"/>
+        </w:rPr>
+        <w:t xml:space="preserve"> </w:t>
+      </w:r>
+      <w:proofErr w:type="spellStart"/>
+      <w:r>
+        <w:rPr>
+          <w:rFonts w:ascii="Arial" w:hAnsi="Arial" w:cs="Arial"/>
+          <w:sz w:val="22"/>
+          <w:szCs w:val="22"/>
+        </w:rPr>
+        <w:t>devices</w:t>
+      </w:r>
+      <w:proofErr w:type="spellEnd"/>
+      <w:r>
+        <w:rPr>
+          <w:rFonts w:ascii="Arial" w:hAnsi="Arial" w:cs="Arial"/>
+          <w:sz w:val="22"/>
+          <w:szCs w:val="22"/>
+        </w:rPr>
+        <w:t>' en 'Users'.</w:t>
       </w:r>
       <w:r>
         <w:rPr>
@@ -5054,7 +5560,43 @@
           <w:szCs w:val="22"/>
         </w:rPr>
         <w:br/>
-        <w:t>Zodra er op all devices' wordt geklikt, wordt de beheerder doorgestuurd naar de pagina die in afbeelding 0.2 wordt getoond. D</w:t>
+        <w:t xml:space="preserve">Zodra er op </w:t>
+      </w:r>
+      <w:proofErr w:type="spellStart"/>
+      <w:r>
+        <w:rPr>
+          <w:rFonts w:ascii="Arial" w:hAnsi="Arial" w:cs="Arial"/>
+          <w:sz w:val="22"/>
+          <w:szCs w:val="22"/>
+        </w:rPr>
+        <w:t>all</w:t>
+      </w:r>
+      <w:proofErr w:type="spellEnd"/>
+      <w:r>
+        <w:rPr>
+          <w:rFonts w:ascii="Arial" w:hAnsi="Arial" w:cs="Arial"/>
+          <w:sz w:val="22"/>
+          <w:szCs w:val="22"/>
+        </w:rPr>
+        <w:t xml:space="preserve"> </w:t>
+      </w:r>
+      <w:proofErr w:type="spellStart"/>
+      <w:r>
+        <w:rPr>
+          <w:rFonts w:ascii="Arial" w:hAnsi="Arial" w:cs="Arial"/>
+          <w:sz w:val="22"/>
+          <w:szCs w:val="22"/>
+        </w:rPr>
+        <w:t>devices</w:t>
+      </w:r>
+      <w:proofErr w:type="spellEnd"/>
+      <w:r>
+        <w:rPr>
+          <w:rFonts w:ascii="Arial" w:hAnsi="Arial" w:cs="Arial"/>
+          <w:sz w:val="22"/>
+          <w:szCs w:val="22"/>
+        </w:rPr>
+        <w:t>' wordt geklikt, wordt de beheerder doorgestuurd naar de pagina die in afbeelding 0.2 wordt getoond. D</w:t>
       </w:r>
       <w:r>
         <w:rPr>
@@ -5102,114 +5644,124 @@
           <w:sz w:val="22"/>
           <w:szCs w:val="22"/>
         </w:rPr>
+        <w:t xml:space="preserve">vervolgens </w:t>
+      </w:r>
+      <w:r>
+        <w:t>op</w:t>
+      </w:r>
+      <w:r>
+        <w:rPr>
+          <w:rFonts w:ascii="Arial" w:hAnsi="Arial" w:cs="Arial"/>
+          <w:sz w:val="22"/>
+          <w:szCs w:val="22"/>
+        </w:rPr>
+        <w:t xml:space="preserve"> ‘view</w:t>
+      </w:r>
+      <w:r>
+        <w:rPr>
+          <w:rFonts w:ascii="Arial" w:hAnsi="Arial" w:cs="Arial"/>
+          <w:sz w:val="22"/>
+          <w:szCs w:val="22"/>
+        </w:rPr>
+        <w:t xml:space="preserve"> </w:t>
+      </w:r>
+      <w:proofErr w:type="spellStart"/>
+      <w:r>
+        <w:rPr>
+          <w:rFonts w:ascii="Arial" w:hAnsi="Arial" w:cs="Arial"/>
+          <w:sz w:val="22"/>
+          <w:szCs w:val="22"/>
+        </w:rPr>
+        <w:t>statistics</w:t>
+      </w:r>
+      <w:proofErr w:type="spellEnd"/>
+      <w:r>
+        <w:rPr>
+          <w:rFonts w:ascii="Arial" w:hAnsi="Arial" w:cs="Arial"/>
+          <w:sz w:val="22"/>
+          <w:szCs w:val="22"/>
+        </w:rPr>
+        <w:t xml:space="preserve">’ </w:t>
+      </w:r>
+      <w:r>
+        <w:rPr>
+          <w:rFonts w:ascii="Arial" w:hAnsi="Arial" w:cs="Arial"/>
+          <w:sz w:val="22"/>
+          <w:szCs w:val="22"/>
+        </w:rPr>
+        <w:t xml:space="preserve">kan </w:t>
+      </w:r>
+      <w:r>
+        <w:rPr>
+          <w:rFonts w:ascii="Arial" w:hAnsi="Arial" w:cs="Arial"/>
+          <w:sz w:val="22"/>
+          <w:szCs w:val="22"/>
+        </w:rPr>
+        <w:t xml:space="preserve">klikken om de statistieken van </w:t>
+      </w:r>
+      <w:r>
+        <w:rPr>
+          <w:rFonts w:ascii="Arial" w:hAnsi="Arial" w:cs="Arial"/>
+          <w:sz w:val="22"/>
+          <w:szCs w:val="22"/>
+        </w:rPr>
+        <w:t>een</w:t>
+      </w:r>
+      <w:r>
+        <w:rPr>
+          <w:rFonts w:ascii="Arial" w:hAnsi="Arial" w:cs="Arial"/>
+          <w:sz w:val="22"/>
+          <w:szCs w:val="22"/>
+        </w:rPr>
+        <w:t xml:space="preserve"> </w:t>
+      </w:r>
+      <w:r>
+        <w:rPr>
+          <w:rFonts w:ascii="Arial" w:hAnsi="Arial" w:cs="Arial"/>
+          <w:sz w:val="22"/>
+          <w:szCs w:val="22"/>
+        </w:rPr>
+        <w:t>apparaat</w:t>
+      </w:r>
+      <w:r>
+        <w:rPr>
+          <w:rFonts w:ascii="Arial" w:hAnsi="Arial" w:cs="Arial"/>
+          <w:sz w:val="22"/>
+          <w:szCs w:val="22"/>
+        </w:rPr>
+        <w:t xml:space="preserve"> te bekijken.</w:t>
+      </w:r>
+      <w:r>
+        <w:rPr>
+          <w:rFonts w:ascii="Arial" w:hAnsi="Arial" w:cs="Arial"/>
+          <w:sz w:val="22"/>
+          <w:szCs w:val="22"/>
+        </w:rPr>
+        <w:t xml:space="preserve"> </w:t>
+      </w:r>
+      <w:r>
+        <w:rPr>
+          <w:rFonts w:ascii="Arial" w:hAnsi="Arial" w:cs="Arial"/>
+          <w:sz w:val="22"/>
+          <w:szCs w:val="22"/>
+        </w:rPr>
+        <w:br/>
+      </w:r>
+      <w:r>
+        <w:rPr>
+          <w:rFonts w:ascii="Arial" w:hAnsi="Arial" w:cs="Arial"/>
+          <w:sz w:val="22"/>
+          <w:szCs w:val="22"/>
+        </w:rPr>
+        <w:br/>
+      </w:r>
+      <w:r>
+        <w:rPr>
+          <w:rFonts w:ascii="Arial" w:hAnsi="Arial" w:cs="Arial"/>
+          <w:sz w:val="22"/>
+          <w:szCs w:val="22"/>
+        </w:rPr>
         <w:lastRenderedPageBreak/>
-        <w:t xml:space="preserve">vervolgens </w:t>
-      </w:r>
-      <w:r>
-        <w:t>op</w:t>
-      </w:r>
-      <w:r>
-        <w:rPr>
-          <w:rFonts w:ascii="Arial" w:hAnsi="Arial" w:cs="Arial"/>
-          <w:sz w:val="22"/>
-          <w:szCs w:val="22"/>
-        </w:rPr>
-        <w:t xml:space="preserve"> ‘view</w:t>
-      </w:r>
-      <w:r>
-        <w:rPr>
-          <w:rFonts w:ascii="Arial" w:hAnsi="Arial" w:cs="Arial"/>
-          <w:sz w:val="22"/>
-          <w:szCs w:val="22"/>
-        </w:rPr>
-        <w:t xml:space="preserve"> statistics</w:t>
-      </w:r>
-      <w:r>
-        <w:rPr>
-          <w:rFonts w:ascii="Arial" w:hAnsi="Arial" w:cs="Arial"/>
-          <w:sz w:val="22"/>
-          <w:szCs w:val="22"/>
-        </w:rPr>
-        <w:t xml:space="preserve">’ </w:t>
-      </w:r>
-      <w:r>
-        <w:rPr>
-          <w:rFonts w:ascii="Arial" w:hAnsi="Arial" w:cs="Arial"/>
-          <w:sz w:val="22"/>
-          <w:szCs w:val="22"/>
-        </w:rPr>
-        <w:t xml:space="preserve">kan </w:t>
-      </w:r>
-      <w:r>
-        <w:rPr>
-          <w:rFonts w:ascii="Arial" w:hAnsi="Arial" w:cs="Arial"/>
-          <w:sz w:val="22"/>
-          <w:szCs w:val="22"/>
-        </w:rPr>
-        <w:t xml:space="preserve">klikken om de statistieken van </w:t>
-      </w:r>
-      <w:r>
-        <w:rPr>
-          <w:rFonts w:ascii="Arial" w:hAnsi="Arial" w:cs="Arial"/>
-          <w:sz w:val="22"/>
-          <w:szCs w:val="22"/>
-        </w:rPr>
-        <w:t>een</w:t>
-      </w:r>
-      <w:r>
-        <w:rPr>
-          <w:rFonts w:ascii="Arial" w:hAnsi="Arial" w:cs="Arial"/>
-          <w:sz w:val="22"/>
-          <w:szCs w:val="22"/>
-        </w:rPr>
-        <w:t xml:space="preserve"> </w:t>
-      </w:r>
-      <w:r>
-        <w:rPr>
-          <w:rFonts w:ascii="Arial" w:hAnsi="Arial" w:cs="Arial"/>
-          <w:sz w:val="22"/>
-          <w:szCs w:val="22"/>
-        </w:rPr>
-        <w:t>apparaat</w:t>
-      </w:r>
-      <w:r>
-        <w:rPr>
-          <w:rFonts w:ascii="Arial" w:hAnsi="Arial" w:cs="Arial"/>
-          <w:sz w:val="22"/>
-          <w:szCs w:val="22"/>
-        </w:rPr>
-        <w:t xml:space="preserve"> te bekijken.</w:t>
-      </w:r>
-      <w:r>
-        <w:rPr>
-          <w:rFonts w:ascii="Arial" w:hAnsi="Arial" w:cs="Arial"/>
-          <w:sz w:val="22"/>
-          <w:szCs w:val="22"/>
-        </w:rPr>
-        <w:t xml:space="preserve"> </w:t>
-      </w:r>
-      <w:r>
-        <w:rPr>
-          <w:rFonts w:ascii="Arial" w:hAnsi="Arial" w:cs="Arial"/>
-          <w:sz w:val="22"/>
-          <w:szCs w:val="22"/>
-        </w:rPr>
-        <w:br/>
-      </w:r>
-      <w:r>
-        <w:rPr>
-          <w:rFonts w:ascii="Arial" w:hAnsi="Arial" w:cs="Arial"/>
-          <w:sz w:val="22"/>
-          <w:szCs w:val="22"/>
-        </w:rPr>
-        <w:br/>
-      </w:r>
-      <w:r>
-        <w:rPr>
-          <w:rFonts w:ascii="Arial" w:hAnsi="Arial" w:cs="Arial"/>
-          <w:sz w:val="22"/>
-          <w:szCs w:val="22"/>
-        </w:rPr>
         <w:t>Gebruikers zonder administratieve rechten</w:t>
       </w:r>
       <w:r>
@@ -5267,7 +5819,25 @@
           <w:sz w:val="22"/>
           <w:szCs w:val="22"/>
         </w:rPr>
-        <w:t xml:space="preserve"> tekst veld onder 'users with access'</w:t>
+        <w:t xml:space="preserve"> tekst veld onder 'users </w:t>
+      </w:r>
+      <w:proofErr w:type="spellStart"/>
+      <w:r>
+        <w:rPr>
+          <w:rFonts w:ascii="Arial" w:hAnsi="Arial" w:cs="Arial"/>
+          <w:sz w:val="22"/>
+          <w:szCs w:val="22"/>
+        </w:rPr>
+        <w:t>with</w:t>
+      </w:r>
+      <w:proofErr w:type="spellEnd"/>
+      <w:r>
+        <w:rPr>
+          <w:rFonts w:ascii="Arial" w:hAnsi="Arial" w:cs="Arial"/>
+          <w:sz w:val="22"/>
+          <w:szCs w:val="22"/>
+        </w:rPr>
+        <w:t xml:space="preserve"> access'</w:t>
       </w:r>
       <w:r>
         <w:rPr>
@@ -5362,8 +5932,9 @@
           <w:sz w:val="22"/>
           <w:szCs w:val="22"/>
         </w:rPr>
-        <w:t>Afbeelding 0.3: Lijst met alle gebruikers (admin)</w:t>
-      </w:r>
+        <w:t>Afbeelding 0.3: Lijst met alle gebruikers (</w:t>
+      </w:r>
+      <w:proofErr w:type="spellStart"/>
       <w:r>
         <w:rPr>
           <w:rFonts w:ascii="Arial" w:hAnsi="Arial" w:cs="Arial"/>
@@ -5371,34 +5942,102 @@
           <w:sz w:val="22"/>
           <w:szCs w:val="22"/>
         </w:rPr>
-        <w:t>, central mode only</w:t>
-      </w:r>
-    </w:p>
-    <w:p>
-      <w:pPr>
+        <w:t>admin</w:t>
+      </w:r>
+      <w:proofErr w:type="spellEnd"/>
+      <w:r>
         <w:rPr>
           <w:rFonts w:ascii="Arial" w:hAnsi="Arial" w:cs="Arial"/>
           <w:b/>
           <w:sz w:val="22"/>
           <w:szCs w:val="22"/>
         </w:rPr>
-      </w:pPr>
-    </w:p>
-    <w:p>
-      <w:pPr>
-        <w:rPr>
-          <w:rFonts w:ascii="Arial" w:hAnsi="Arial" w:cs="Arial"/>
-          <w:sz w:val="22"/>
-          <w:szCs w:val="22"/>
-        </w:rPr>
-      </w:pPr>
-      <w:r>
-        <w:rPr>
-          <w:rFonts w:ascii="Arial" w:hAnsi="Arial" w:cs="Arial"/>
-          <w:sz w:val="22"/>
-          <w:szCs w:val="22"/>
-        </w:rPr>
-        <w:t>In het admin menu zal het mogelijk zijn om op ‘users’ te klikken, waarna een pagina wordt getoond met alle gebruikers</w:t>
+        <w:t>)</w:t>
+      </w:r>
+      <w:r>
+        <w:rPr>
+          <w:rFonts w:ascii="Arial" w:hAnsi="Arial" w:cs="Arial"/>
+          <w:b/>
+          <w:sz w:val="22"/>
+          <w:szCs w:val="22"/>
+        </w:rPr>
+        <w:t xml:space="preserve">, </w:t>
+      </w:r>
+      <w:proofErr w:type="spellStart"/>
+      <w:r>
+        <w:rPr>
+          <w:rFonts w:ascii="Arial" w:hAnsi="Arial" w:cs="Arial"/>
+          <w:b/>
+          <w:sz w:val="22"/>
+          <w:szCs w:val="22"/>
+        </w:rPr>
+        <w:t>central</w:t>
+      </w:r>
+      <w:proofErr w:type="spellEnd"/>
+      <w:r>
+        <w:rPr>
+          <w:rFonts w:ascii="Arial" w:hAnsi="Arial" w:cs="Arial"/>
+          <w:b/>
+          <w:sz w:val="22"/>
+          <w:szCs w:val="22"/>
+        </w:rPr>
+        <w:t xml:space="preserve"> mode </w:t>
+      </w:r>
+      <w:proofErr w:type="spellStart"/>
+      <w:r>
+        <w:rPr>
+          <w:rFonts w:ascii="Arial" w:hAnsi="Arial" w:cs="Arial"/>
+          <w:b/>
+          <w:sz w:val="22"/>
+          <w:szCs w:val="22"/>
+        </w:rPr>
+        <w:t>only</w:t>
+      </w:r>
+      <w:proofErr w:type="spellEnd"/>
+    </w:p>
+    <w:p>
+      <w:pPr>
+        <w:rPr>
+          <w:rFonts w:ascii="Arial" w:hAnsi="Arial" w:cs="Arial"/>
+          <w:b/>
+          <w:sz w:val="22"/>
+          <w:szCs w:val="22"/>
+        </w:rPr>
+      </w:pPr>
+    </w:p>
+    <w:p>
+      <w:pPr>
+        <w:rPr>
+          <w:rFonts w:ascii="Arial" w:hAnsi="Arial" w:cs="Arial"/>
+          <w:sz w:val="22"/>
+          <w:szCs w:val="22"/>
+        </w:rPr>
+      </w:pPr>
+      <w:r>
+        <w:rPr>
+          <w:rFonts w:ascii="Arial" w:hAnsi="Arial" w:cs="Arial"/>
+          <w:sz w:val="22"/>
+          <w:szCs w:val="22"/>
+        </w:rPr>
+        <w:t xml:space="preserve">In het </w:t>
+      </w:r>
+      <w:proofErr w:type="spellStart"/>
+      <w:r>
+        <w:rPr>
+          <w:rFonts w:ascii="Arial" w:hAnsi="Arial" w:cs="Arial"/>
+          <w:sz w:val="22"/>
+          <w:szCs w:val="22"/>
+        </w:rPr>
+        <w:t>admin</w:t>
+      </w:r>
+      <w:proofErr w:type="spellEnd"/>
+      <w:r>
+        <w:rPr>
+          <w:rFonts w:ascii="Arial" w:hAnsi="Arial" w:cs="Arial"/>
+          <w:sz w:val="22"/>
+          <w:szCs w:val="22"/>
+        </w:rPr>
+        <w:t xml:space="preserve"> menu zal het mogelijk zijn om op ‘users’ te klikken, waarna een pagina wordt getoond met alle gebruikers</w:t>
       </w:r>
       <w:r>
         <w:rPr>
@@ -5539,8 +6178,9 @@
           <w:sz w:val="22"/>
           <w:szCs w:val="22"/>
         </w:rPr>
-        <w:t>Afbeelding 0.4: Gebruiker wijzigen (admin)</w:t>
-      </w:r>
+        <w:t>Afbeelding 0.4: Gebruiker wijzigen (</w:t>
+      </w:r>
+      <w:proofErr w:type="spellStart"/>
       <w:r>
         <w:rPr>
           <w:rFonts w:ascii="Arial" w:hAnsi="Arial" w:cs="Arial"/>
@@ -5548,8 +6188,58 @@
           <w:sz w:val="22"/>
           <w:szCs w:val="22"/>
         </w:rPr>
-        <w:t>, central mode only</w:t>
-      </w:r>
+        <w:t>admin</w:t>
+      </w:r>
+      <w:proofErr w:type="spellEnd"/>
+      <w:r>
+        <w:rPr>
+          <w:rFonts w:ascii="Arial" w:hAnsi="Arial" w:cs="Arial"/>
+          <w:b/>
+          <w:sz w:val="22"/>
+          <w:szCs w:val="22"/>
+        </w:rPr>
+        <w:t>)</w:t>
+      </w:r>
+      <w:r>
+        <w:rPr>
+          <w:rFonts w:ascii="Arial" w:hAnsi="Arial" w:cs="Arial"/>
+          <w:b/>
+          <w:sz w:val="22"/>
+          <w:szCs w:val="22"/>
+        </w:rPr>
+        <w:t xml:space="preserve">, </w:t>
+      </w:r>
+      <w:proofErr w:type="spellStart"/>
+      <w:r>
+        <w:rPr>
+          <w:rFonts w:ascii="Arial" w:hAnsi="Arial" w:cs="Arial"/>
+          <w:b/>
+          <w:sz w:val="22"/>
+          <w:szCs w:val="22"/>
+        </w:rPr>
+        <w:t>central</w:t>
+      </w:r>
+      <w:proofErr w:type="spellEnd"/>
+      <w:r>
+        <w:rPr>
+          <w:rFonts w:ascii="Arial" w:hAnsi="Arial" w:cs="Arial"/>
+          <w:b/>
+          <w:sz w:val="22"/>
+          <w:szCs w:val="22"/>
+        </w:rPr>
+        <w:t xml:space="preserve"> mode </w:t>
+      </w:r>
+      <w:proofErr w:type="spellStart"/>
+      <w:r>
+        <w:rPr>
+          <w:rFonts w:ascii="Arial" w:hAnsi="Arial" w:cs="Arial"/>
+          <w:b/>
+          <w:sz w:val="22"/>
+          <w:szCs w:val="22"/>
+        </w:rPr>
+        <w:t>only</w:t>
+      </w:r>
+      <w:proofErr w:type="spellEnd"/>
     </w:p>
     <w:p>
       <w:pPr>
@@ -5581,7 +6271,25 @@
           <w:sz w:val="22"/>
           <w:szCs w:val="22"/>
         </w:rPr>
-        <w:t xml:space="preserve">‘edit user’ pagina </w:t>
+        <w:t>‘</w:t>
+      </w:r>
+      <w:proofErr w:type="spellStart"/>
+      <w:r>
+        <w:rPr>
+          <w:rFonts w:ascii="Arial" w:hAnsi="Arial" w:cs="Arial"/>
+          <w:sz w:val="22"/>
+          <w:szCs w:val="22"/>
+        </w:rPr>
+        <w:t>edit</w:t>
+      </w:r>
+      <w:proofErr w:type="spellEnd"/>
+      <w:r>
+        <w:rPr>
+          <w:rFonts w:ascii="Arial" w:hAnsi="Arial" w:cs="Arial"/>
+          <w:sz w:val="22"/>
+          <w:szCs w:val="22"/>
+        </w:rPr>
+        <w:t xml:space="preserve"> user’ pagina </w:t>
       </w:r>
       <w:r>
         <w:rPr>
@@ -5629,7 +6337,16 @@
           <w:sz w:val="22"/>
           <w:szCs w:val="22"/>
         </w:rPr>
-        <w:t xml:space="preserve"> apparaat ID</w:t>
+        <w:t xml:space="preserve"> apparaat </w:t>
+      </w:r>
+      <w:proofErr w:type="spellStart"/>
+      <w:r>
+        <w:rPr>
+          <w:rFonts w:ascii="Arial" w:hAnsi="Arial" w:cs="Arial"/>
+          <w:sz w:val="22"/>
+          <w:szCs w:val="22"/>
+        </w:rPr>
+        <w:t>ID</w:t>
       </w:r>
       <w:r>
         <w:rPr>
@@ -5639,6 +6356,7 @@
         </w:rPr>
         <w:t>'s</w:t>
       </w:r>
+      <w:proofErr w:type="spellEnd"/>
       <w:r>
         <w:rPr>
           <w:rFonts w:ascii="Arial" w:hAnsi="Arial" w:cs="Arial"/>
@@ -5653,7 +6371,25 @@
           <w:sz w:val="22"/>
           <w:szCs w:val="22"/>
         </w:rPr>
-        <w:t>in het 'Devices' veld</w:t>
+        <w:t>in het '</w:t>
+      </w:r>
+      <w:proofErr w:type="spellStart"/>
+      <w:r>
+        <w:rPr>
+          <w:rFonts w:ascii="Arial" w:hAnsi="Arial" w:cs="Arial"/>
+          <w:sz w:val="22"/>
+          <w:szCs w:val="22"/>
+        </w:rPr>
+        <w:t>Devices</w:t>
+      </w:r>
+      <w:proofErr w:type="spellEnd"/>
+      <w:r>
+        <w:rPr>
+          <w:rFonts w:ascii="Arial" w:hAnsi="Arial" w:cs="Arial"/>
+          <w:sz w:val="22"/>
+          <w:szCs w:val="22"/>
+        </w:rPr>
+        <w:t>' veld</w:t>
       </w:r>
       <w:r>
         <w:rPr>
@@ -5693,16 +6429,7 @@
           <w:sz w:val="22"/>
           <w:szCs w:val="22"/>
         </w:rPr>
-        <w:t xml:space="preserve"> Bij het wijzigen van het </w:t>
-      </w:r>
-      <w:r>
-        <w:rPr>
-          <w:rFonts w:ascii="Arial" w:hAnsi="Arial" w:cs="Arial"/>
-          <w:sz w:val="22"/>
-          <w:szCs w:val="22"/>
-        </w:rPr>
-        <w:lastRenderedPageBreak/>
-        <w:t>wachtwoord wordt gecontroleerd of het nieuwe wachtwoord en de bevestiging daarvan gelijk aan elkaar zijn.</w:t>
+        <w:t xml:space="preserve"> Bij het wijzigen van het wachtwoord wordt gecontroleerd of het nieuwe wachtwoord en de bevestiging daarvan gelijk aan elkaar zijn.</w:t>
       </w:r>
       <w:r>
         <w:rPr>
@@ -5807,8 +6534,39 @@
           <w:sz w:val="22"/>
           <w:szCs w:val="22"/>
         </w:rPr>
-        <w:t>, central mode only</w:t>
-      </w:r>
+        <w:t xml:space="preserve">, </w:t>
+      </w:r>
+      <w:proofErr w:type="spellStart"/>
+      <w:r>
+        <w:rPr>
+          <w:rFonts w:ascii="Arial" w:hAnsi="Arial" w:cs="Arial"/>
+          <w:b/>
+          <w:sz w:val="22"/>
+          <w:szCs w:val="22"/>
+        </w:rPr>
+        <w:t>central</w:t>
+      </w:r>
+      <w:proofErr w:type="spellEnd"/>
+      <w:r>
+        <w:rPr>
+          <w:rFonts w:ascii="Arial" w:hAnsi="Arial" w:cs="Arial"/>
+          <w:b/>
+          <w:sz w:val="22"/>
+          <w:szCs w:val="22"/>
+        </w:rPr>
+        <w:t xml:space="preserve"> mode </w:t>
+      </w:r>
+      <w:proofErr w:type="spellStart"/>
+      <w:r>
+        <w:rPr>
+          <w:rFonts w:ascii="Arial" w:hAnsi="Arial" w:cs="Arial"/>
+          <w:b/>
+          <w:sz w:val="22"/>
+          <w:szCs w:val="22"/>
+        </w:rPr>
+        <w:t>only</w:t>
+      </w:r>
+      <w:proofErr w:type="spellEnd"/>
     </w:p>
     <w:p>
       <w:pPr>
@@ -5920,7 +6678,115 @@
           <w:sz w:val="22"/>
           <w:szCs w:val="22"/>
         </w:rPr>
-        <w:t xml:space="preserve">Als het nieuwe wachtwoord gelijk is aan het huidige wachtwoord, dan zal de melding "Your new password cannot be the same as your old password!" getoond </w:t>
+        <w:t>Als het nieuwe wachtwoord gelijk is aan het huidige wachtwoord, dan zal de melding "</w:t>
+      </w:r>
+      <w:proofErr w:type="spellStart"/>
+      <w:r>
+        <w:rPr>
+          <w:rFonts w:ascii="Arial" w:hAnsi="Arial" w:cs="Arial"/>
+          <w:sz w:val="22"/>
+          <w:szCs w:val="22"/>
+        </w:rPr>
+        <w:t>Your</w:t>
+      </w:r>
+      <w:proofErr w:type="spellEnd"/>
+      <w:r>
+        <w:rPr>
+          <w:rFonts w:ascii="Arial" w:hAnsi="Arial" w:cs="Arial"/>
+          <w:sz w:val="22"/>
+          <w:szCs w:val="22"/>
+        </w:rPr>
+        <w:t xml:space="preserve"> new password </w:t>
+      </w:r>
+      <w:proofErr w:type="spellStart"/>
+      <w:r>
+        <w:rPr>
+          <w:rFonts w:ascii="Arial" w:hAnsi="Arial" w:cs="Arial"/>
+          <w:sz w:val="22"/>
+          <w:szCs w:val="22"/>
+        </w:rPr>
+        <w:t>cannot</w:t>
+      </w:r>
+      <w:proofErr w:type="spellEnd"/>
+      <w:r>
+        <w:rPr>
+          <w:rFonts w:ascii="Arial" w:hAnsi="Arial" w:cs="Arial"/>
+          <w:sz w:val="22"/>
+          <w:szCs w:val="22"/>
+        </w:rPr>
+        <w:t xml:space="preserve"> </w:t>
+      </w:r>
+      <w:proofErr w:type="spellStart"/>
+      <w:r>
+        <w:rPr>
+          <w:rFonts w:ascii="Arial" w:hAnsi="Arial" w:cs="Arial"/>
+          <w:sz w:val="22"/>
+          <w:szCs w:val="22"/>
+        </w:rPr>
+        <w:t>be</w:t>
+      </w:r>
+      <w:proofErr w:type="spellEnd"/>
+      <w:r>
+        <w:rPr>
+          <w:rFonts w:ascii="Arial" w:hAnsi="Arial" w:cs="Arial"/>
+          <w:sz w:val="22"/>
+          <w:szCs w:val="22"/>
+        </w:rPr>
+        <w:t xml:space="preserve"> the </w:t>
+      </w:r>
+      <w:proofErr w:type="spellStart"/>
+      <w:r>
+        <w:rPr>
+          <w:rFonts w:ascii="Arial" w:hAnsi="Arial" w:cs="Arial"/>
+          <w:sz w:val="22"/>
+          <w:szCs w:val="22"/>
+        </w:rPr>
+        <w:t>same</w:t>
+      </w:r>
+      <w:proofErr w:type="spellEnd"/>
+      <w:r>
+        <w:rPr>
+          <w:rFonts w:ascii="Arial" w:hAnsi="Arial" w:cs="Arial"/>
+          <w:sz w:val="22"/>
+          <w:szCs w:val="22"/>
+        </w:rPr>
+        <w:t xml:space="preserve"> as </w:t>
+      </w:r>
+      <w:proofErr w:type="spellStart"/>
+      <w:r>
+        <w:rPr>
+          <w:rFonts w:ascii="Arial" w:hAnsi="Arial" w:cs="Arial"/>
+          <w:sz w:val="22"/>
+          <w:szCs w:val="22"/>
+        </w:rPr>
+        <w:t>your</w:t>
+      </w:r>
+      <w:proofErr w:type="spellEnd"/>
+      <w:r>
+        <w:rPr>
+          <w:rFonts w:ascii="Arial" w:hAnsi="Arial" w:cs="Arial"/>
+          <w:sz w:val="22"/>
+          <w:szCs w:val="22"/>
+        </w:rPr>
+        <w:t xml:space="preserve"> </w:t>
+      </w:r>
+      <w:proofErr w:type="spellStart"/>
+      <w:r>
+        <w:rPr>
+          <w:rFonts w:ascii="Arial" w:hAnsi="Arial" w:cs="Arial"/>
+          <w:sz w:val="22"/>
+          <w:szCs w:val="22"/>
+        </w:rPr>
+        <w:t>old</w:t>
+      </w:r>
+      <w:proofErr w:type="spellEnd"/>
+      <w:r>
+        <w:rPr>
+          <w:rFonts w:ascii="Arial" w:hAnsi="Arial" w:cs="Arial"/>
+          <w:sz w:val="22"/>
+          <w:szCs w:val="22"/>
+        </w:rPr>
+        <w:t xml:space="preserve"> password!" getoond </w:t>
       </w:r>
       <w:r>
         <w:rPr>
@@ -5975,7 +6841,79 @@
           <w:sz w:val="22"/>
           <w:szCs w:val="22"/>
         </w:rPr>
-        <w:t>g "The old password you entered does not match!" getoond</w:t>
+        <w:t xml:space="preserve">g "The </w:t>
+      </w:r>
+      <w:proofErr w:type="spellStart"/>
+      <w:r>
+        <w:rPr>
+          <w:rFonts w:ascii="Arial" w:hAnsi="Arial" w:cs="Arial"/>
+          <w:sz w:val="22"/>
+          <w:szCs w:val="22"/>
+        </w:rPr>
+        <w:t>old</w:t>
+      </w:r>
+      <w:proofErr w:type="spellEnd"/>
+      <w:r>
+        <w:rPr>
+          <w:rFonts w:ascii="Arial" w:hAnsi="Arial" w:cs="Arial"/>
+          <w:sz w:val="22"/>
+          <w:szCs w:val="22"/>
+        </w:rPr>
+        <w:t xml:space="preserve"> password </w:t>
+      </w:r>
+      <w:proofErr w:type="spellStart"/>
+      <w:r>
+        <w:rPr>
+          <w:rFonts w:ascii="Arial" w:hAnsi="Arial" w:cs="Arial"/>
+          <w:sz w:val="22"/>
+          <w:szCs w:val="22"/>
+        </w:rPr>
+        <w:t>you</w:t>
+      </w:r>
+      <w:proofErr w:type="spellEnd"/>
+      <w:r>
+        <w:rPr>
+          <w:rFonts w:ascii="Arial" w:hAnsi="Arial" w:cs="Arial"/>
+          <w:sz w:val="22"/>
+          <w:szCs w:val="22"/>
+        </w:rPr>
+        <w:t xml:space="preserve"> </w:t>
+      </w:r>
+      <w:proofErr w:type="spellStart"/>
+      <w:r>
+        <w:rPr>
+          <w:rFonts w:ascii="Arial" w:hAnsi="Arial" w:cs="Arial"/>
+          <w:sz w:val="22"/>
+          <w:szCs w:val="22"/>
+        </w:rPr>
+        <w:t>entered</w:t>
+      </w:r>
+      <w:proofErr w:type="spellEnd"/>
+      <w:r>
+        <w:rPr>
+          <w:rFonts w:ascii="Arial" w:hAnsi="Arial" w:cs="Arial"/>
+          <w:sz w:val="22"/>
+          <w:szCs w:val="22"/>
+        </w:rPr>
+        <w:t xml:space="preserve"> does </w:t>
+      </w:r>
+      <w:proofErr w:type="spellStart"/>
+      <w:r>
+        <w:rPr>
+          <w:rFonts w:ascii="Arial" w:hAnsi="Arial" w:cs="Arial"/>
+          <w:sz w:val="22"/>
+          <w:szCs w:val="22"/>
+        </w:rPr>
+        <w:t>not</w:t>
+      </w:r>
+      <w:proofErr w:type="spellEnd"/>
+      <w:r>
+        <w:rPr>
+          <w:rFonts w:ascii="Arial" w:hAnsi="Arial" w:cs="Arial"/>
+          <w:sz w:val="22"/>
+          <w:szCs w:val="22"/>
+        </w:rPr>
+        <w:t xml:space="preserve"> match!" getoond</w:t>
       </w:r>
       <w:r>
         <w:rPr>
@@ -6038,7 +6976,43 @@
           <w:sz w:val="22"/>
           <w:szCs w:val="22"/>
         </w:rPr>
-        <w:t xml:space="preserve"> "The new password does not match the confirmation password!" </w:t>
+        <w:t xml:space="preserve"> "The new password does </w:t>
+      </w:r>
+      <w:proofErr w:type="spellStart"/>
+      <w:r>
+        <w:rPr>
+          <w:rFonts w:ascii="Arial" w:hAnsi="Arial" w:cs="Arial"/>
+          <w:sz w:val="22"/>
+          <w:szCs w:val="22"/>
+        </w:rPr>
+        <w:t>not</w:t>
+      </w:r>
+      <w:proofErr w:type="spellEnd"/>
+      <w:r>
+        <w:rPr>
+          <w:rFonts w:ascii="Arial" w:hAnsi="Arial" w:cs="Arial"/>
+          <w:sz w:val="22"/>
+          <w:szCs w:val="22"/>
+        </w:rPr>
+        <w:t xml:space="preserve"> match the </w:t>
+      </w:r>
+      <w:proofErr w:type="spellStart"/>
+      <w:r>
+        <w:rPr>
+          <w:rFonts w:ascii="Arial" w:hAnsi="Arial" w:cs="Arial"/>
+          <w:sz w:val="22"/>
+          <w:szCs w:val="22"/>
+        </w:rPr>
+        <w:t>confirmation</w:t>
+      </w:r>
+      <w:proofErr w:type="spellEnd"/>
+      <w:r>
+        <w:rPr>
+          <w:rFonts w:ascii="Arial" w:hAnsi="Arial" w:cs="Arial"/>
+          <w:sz w:val="22"/>
+          <w:szCs w:val="22"/>
+        </w:rPr>
+        <w:t xml:space="preserve"> password!" </w:t>
       </w:r>
       <w:r>
         <w:rPr>
@@ -6071,7 +7045,6 @@
           <w:sz w:val="22"/>
           <w:szCs w:val="22"/>
         </w:rPr>
-        <w:lastRenderedPageBreak/>
         <w:br/>
       </w:r>
       <w:r>
@@ -6184,6 +7157,7 @@
           <w:sz w:val="22"/>
           <w:szCs w:val="22"/>
         </w:rPr>
+        <w:lastRenderedPageBreak/>
         <w:br/>
       </w:r>
       <w:r>
@@ -6192,7 +7166,25 @@
           <w:sz w:val="22"/>
           <w:szCs w:val="22"/>
         </w:rPr>
-        <w:t xml:space="preserve">Zodra er op de link 'view statistics' achter een van de apparaten worden geklikt, wordt de pagina </w:t>
+        <w:t xml:space="preserve">Zodra er op de link 'view </w:t>
+      </w:r>
+      <w:proofErr w:type="spellStart"/>
+      <w:r>
+        <w:rPr>
+          <w:rFonts w:ascii="Arial" w:hAnsi="Arial" w:cs="Arial"/>
+          <w:sz w:val="22"/>
+          <w:szCs w:val="22"/>
+        </w:rPr>
+        <w:t>statistics</w:t>
+      </w:r>
+      <w:proofErr w:type="spellEnd"/>
+      <w:r>
+        <w:rPr>
+          <w:rFonts w:ascii="Arial" w:hAnsi="Arial" w:cs="Arial"/>
+          <w:sz w:val="22"/>
+          <w:szCs w:val="22"/>
+        </w:rPr>
+        <w:t xml:space="preserve">' achter een van de apparaten worden geklikt, wordt de pagina </w:t>
       </w:r>
       <w:r>
         <w:rPr>
@@ -6208,7 +7200,33 @@
           <w:sz w:val="22"/>
           <w:szCs w:val="22"/>
         </w:rPr>
-        <w:t xml:space="preserve"> getoond. Op deze pagina worden de statistieken van het geselecteerde apparaat getoond in een grafiek. Als er op de zes blokjes wordt gedrukt, kan er een datum geselecteerd worden. Alleen de data welke beschikbaar is kan op gedrukt worden, anders zal deze grijs zijn. De datum kan ook veranderd worden door op 'Previous' of 'Next te drukken'.</w:t>
+        <w:t xml:space="preserve"> getoond. Op deze pagina worden de statistieken van het geselecteerde apparaat getoond in een grafiek. Als er op de zes blokjes wordt gedrukt, kan er een datum geselecteerd worden. Alleen de data welke beschikbaar is kan op gedrukt worden, anders zal deze grijs zijn. De datum kan ook veranderd worden door op '</w:t>
+      </w:r>
+      <w:proofErr w:type="spellStart"/>
+      <w:r>
+        <w:rPr>
+          <w:rFonts w:ascii="Arial" w:hAnsi="Arial" w:cs="Arial"/>
+          <w:sz w:val="22"/>
+          <w:szCs w:val="22"/>
+        </w:rPr>
+        <w:t>Previous</w:t>
+      </w:r>
+      <w:proofErr w:type="spellEnd"/>
+      <w:r>
+        <w:rPr>
+          <w:rFonts w:ascii="Arial" w:hAnsi="Arial" w:cs="Arial"/>
+          <w:sz w:val="22"/>
+          <w:szCs w:val="22"/>
+        </w:rPr>
+        <w:t>' of 'Next</w:t>
+      </w:r>
+      <w:r>
+        <w:rPr>
+          <w:rFonts w:ascii="Arial" w:hAnsi="Arial" w:cs="Arial"/>
+          <w:sz w:val="22"/>
+          <w:szCs w:val="22"/>
+        </w:rPr>
+        <w:t>' te drukken.</w:t>
       </w:r>
       <w:r>
         <w:rPr>
@@ -6225,7 +7243,115 @@
           <w:szCs w:val="22"/>
         </w:rPr>
         <w:br/>
-        <w:t>Als er geen data beschikbaar is, zal er een bericht tussen de twee links in staan: 'No statistics available for &lt;date&gt;'. Anders zal het bericht 'Viewing statistics for &lt;date&gt;' tussen de links staan.</w:t>
+        <w:t xml:space="preserve">Als er geen data beschikbaar is, zal er een bericht tussen de twee links in staan: 'No </w:t>
+      </w:r>
+      <w:proofErr w:type="spellStart"/>
+      <w:r>
+        <w:rPr>
+          <w:rFonts w:ascii="Arial" w:hAnsi="Arial" w:cs="Arial"/>
+          <w:sz w:val="22"/>
+          <w:szCs w:val="22"/>
+        </w:rPr>
+        <w:t>statistics</w:t>
+      </w:r>
+      <w:proofErr w:type="spellEnd"/>
+      <w:r>
+        <w:rPr>
+          <w:rFonts w:ascii="Arial" w:hAnsi="Arial" w:cs="Arial"/>
+          <w:sz w:val="22"/>
+          <w:szCs w:val="22"/>
+        </w:rPr>
+        <w:t xml:space="preserve"> </w:t>
+      </w:r>
+      <w:proofErr w:type="spellStart"/>
+      <w:r>
+        <w:rPr>
+          <w:rFonts w:ascii="Arial" w:hAnsi="Arial" w:cs="Arial"/>
+          <w:sz w:val="22"/>
+          <w:szCs w:val="22"/>
+        </w:rPr>
+        <w:t>available</w:t>
+      </w:r>
+      <w:proofErr w:type="spellEnd"/>
+      <w:r>
+        <w:rPr>
+          <w:rFonts w:ascii="Arial" w:hAnsi="Arial" w:cs="Arial"/>
+          <w:sz w:val="22"/>
+          <w:szCs w:val="22"/>
+        </w:rPr>
+        <w:t xml:space="preserve"> </w:t>
+      </w:r>
+      <w:proofErr w:type="spellStart"/>
+      <w:r>
+        <w:rPr>
+          <w:rFonts w:ascii="Arial" w:hAnsi="Arial" w:cs="Arial"/>
+          <w:sz w:val="22"/>
+          <w:szCs w:val="22"/>
+        </w:rPr>
+        <w:t>for</w:t>
+      </w:r>
+      <w:proofErr w:type="spellEnd"/>
+      <w:r>
+        <w:rPr>
+          <w:rFonts w:ascii="Arial" w:hAnsi="Arial" w:cs="Arial"/>
+          <w:sz w:val="22"/>
+          <w:szCs w:val="22"/>
+        </w:rPr>
+        <w:t xml:space="preserve"> &lt;date&gt;'. Anders zal het bericht '</w:t>
+      </w:r>
+      <w:proofErr w:type="spellStart"/>
+      <w:r>
+        <w:rPr>
+          <w:rFonts w:ascii="Arial" w:hAnsi="Arial" w:cs="Arial"/>
+          <w:sz w:val="22"/>
+          <w:szCs w:val="22"/>
+        </w:rPr>
+        <w:t>Viewing</w:t>
+      </w:r>
+      <w:proofErr w:type="spellEnd"/>
+      <w:r>
+        <w:rPr>
+          <w:rFonts w:ascii="Arial" w:hAnsi="Arial" w:cs="Arial"/>
+          <w:sz w:val="22"/>
+          <w:szCs w:val="22"/>
+        </w:rPr>
+        <w:t xml:space="preserve"> </w:t>
+      </w:r>
+      <w:proofErr w:type="spellStart"/>
+      <w:r>
+        <w:rPr>
+          <w:rFonts w:ascii="Arial" w:hAnsi="Arial" w:cs="Arial"/>
+          <w:sz w:val="22"/>
+          <w:szCs w:val="22"/>
+        </w:rPr>
+        <w:t>statistics</w:t>
+      </w:r>
+      <w:proofErr w:type="spellEnd"/>
+      <w:r>
+        <w:rPr>
+          <w:rFonts w:ascii="Arial" w:hAnsi="Arial" w:cs="Arial"/>
+          <w:sz w:val="22"/>
+          <w:szCs w:val="22"/>
+        </w:rPr>
+        <w:t xml:space="preserve"> </w:t>
+      </w:r>
+      <w:proofErr w:type="spellStart"/>
+      <w:r>
+        <w:rPr>
+          <w:rFonts w:ascii="Arial" w:hAnsi="Arial" w:cs="Arial"/>
+          <w:sz w:val="22"/>
+          <w:szCs w:val="22"/>
+        </w:rPr>
+        <w:t>for</w:t>
+      </w:r>
+      <w:proofErr w:type="spellEnd"/>
+      <w:r>
+        <w:rPr>
+          <w:rFonts w:ascii="Arial" w:hAnsi="Arial" w:cs="Arial"/>
+          <w:sz w:val="22"/>
+          <w:szCs w:val="22"/>
+        </w:rPr>
+        <w:t xml:space="preserve"> &lt;date&gt;' tussen de links staan.</w:t>
       </w:r>
     </w:p>
     <w:p>
@@ -6269,7 +7395,7 @@
         </w:rPr>
         <w:br/>
       </w:r>
-      <w:bookmarkStart w:id="12" w:name="_Toc262130645"/>
+      <w:bookmarkStart w:id="12" w:name="_Toc262293479"/>
       <w:r>
         <w:t>4</w:t>
       </w:r>
@@ -6286,7 +7412,7 @@
       <w:pPr>
         <w:pStyle w:val="Heading2"/>
       </w:pPr>
-      <w:bookmarkStart w:id="13" w:name="_Toc262130646"/>
+      <w:bookmarkStart w:id="13" w:name="_Toc262293480"/>
       <w:r>
         <w:t>4</w:t>
       </w:r>
@@ -6379,7 +7505,7 @@
           <w:sz w:val="22"/>
           <w:szCs w:val="22"/>
         </w:rPr>
-        <w:t>op de volgende pagina</w:t>
+        <w:t>hieronder</w:t>
       </w:r>
       <w:r>
         <w:rPr>
@@ -6405,7 +7531,6 @@
           <w:sz w:val="22"/>
           <w:szCs w:val="22"/>
         </w:rPr>
-        <w:lastRenderedPageBreak/>
         <w:br/>
       </w:r>
       <w:r>
@@ -6538,7 +7663,7 @@
         </w:rPr>
         <w:br/>
       </w:r>
-      <w:bookmarkStart w:id="14" w:name="_Toc262130647"/>
+      <w:bookmarkStart w:id="14" w:name="_Toc262293481"/>
       <w:r>
         <w:t>4</w:t>
       </w:r>
@@ -6575,9 +7700,45 @@
     </w:p>
     <w:p>
       <w:pPr>
+        <w:rPr>
+          <w:rFonts w:ascii="Arial" w:hAnsi="Arial" w:cs="Arial"/>
+          <w:sz w:val="22"/>
+          <w:szCs w:val="22"/>
+        </w:rPr>
+      </w:pPr>
+    </w:p>
+    <w:p>
+      <w:pPr>
+        <w:rPr>
+          <w:rFonts w:ascii="Arial" w:hAnsi="Arial" w:cs="Arial"/>
+          <w:sz w:val="22"/>
+          <w:szCs w:val="22"/>
+        </w:rPr>
+      </w:pPr>
+    </w:p>
+    <w:p>
+      <w:pPr>
+        <w:rPr>
+          <w:rFonts w:ascii="Arial" w:hAnsi="Arial" w:cs="Arial"/>
+          <w:sz w:val="22"/>
+          <w:szCs w:val="22"/>
+        </w:rPr>
+      </w:pPr>
+    </w:p>
+    <w:p>
+      <w:pPr>
+        <w:rPr>
+          <w:rFonts w:ascii="Arial" w:hAnsi="Arial" w:cs="Arial"/>
+          <w:sz w:val="22"/>
+          <w:szCs w:val="22"/>
+        </w:rPr>
+      </w:pPr>
+    </w:p>
+    <w:p>
+      <w:pPr>
         <w:pStyle w:val="Heading2"/>
       </w:pPr>
-      <w:bookmarkStart w:id="15" w:name="_Toc262130648"/>
+      <w:bookmarkStart w:id="15" w:name="_Toc262293482"/>
       <w:r>
         <w:t>4</w:t>
       </w:r>
@@ -6677,105 +7838,6 @@
         </w:rPr>
         <w:t xml:space="preserve"> Door het doorvoeren van deze wijzigingen zal het mogelijk worden om toegang tot meerdere apparaten te verlenen aan gebruikers.</w:t>
       </w:r>
-    </w:p>
-    <w:p>
-      <w:pPr>
-        <w:rPr>
-          <w:rFonts w:ascii="Arial" w:hAnsi="Arial" w:cs="Arial"/>
-          <w:sz w:val="22"/>
-          <w:szCs w:val="22"/>
-        </w:rPr>
-      </w:pPr>
-    </w:p>
-    <w:p>
-      <w:pPr>
-        <w:rPr>
-          <w:rFonts w:ascii="Arial" w:hAnsi="Arial" w:cs="Arial"/>
-          <w:sz w:val="22"/>
-          <w:szCs w:val="22"/>
-        </w:rPr>
-      </w:pPr>
-    </w:p>
-    <w:p>
-      <w:pPr>
-        <w:rPr>
-          <w:rFonts w:ascii="Arial" w:hAnsi="Arial" w:cs="Arial"/>
-          <w:sz w:val="22"/>
-          <w:szCs w:val="22"/>
-        </w:rPr>
-      </w:pPr>
-    </w:p>
-    <w:p>
-      <w:pPr>
-        <w:rPr>
-          <w:rFonts w:ascii="Arial" w:hAnsi="Arial" w:cs="Arial"/>
-          <w:sz w:val="22"/>
-          <w:szCs w:val="22"/>
-        </w:rPr>
-      </w:pPr>
-    </w:p>
-    <w:p>
-      <w:pPr>
-        <w:rPr>
-          <w:rFonts w:ascii="Arial" w:hAnsi="Arial" w:cs="Arial"/>
-          <w:sz w:val="22"/>
-          <w:szCs w:val="22"/>
-        </w:rPr>
-      </w:pPr>
-    </w:p>
-    <w:p>
-      <w:pPr>
-        <w:rPr>
-          <w:rFonts w:ascii="Arial" w:hAnsi="Arial" w:cs="Arial"/>
-          <w:sz w:val="22"/>
-          <w:szCs w:val="22"/>
-        </w:rPr>
-      </w:pPr>
-    </w:p>
-    <w:p>
-      <w:pPr>
-        <w:rPr>
-          <w:rFonts w:ascii="Arial" w:hAnsi="Arial" w:cs="Arial"/>
-          <w:sz w:val="22"/>
-          <w:szCs w:val="22"/>
-        </w:rPr>
-      </w:pPr>
-    </w:p>
-    <w:p>
-      <w:pPr>
-        <w:rPr>
-          <w:rFonts w:ascii="Arial" w:hAnsi="Arial" w:cs="Arial"/>
-          <w:sz w:val="22"/>
-          <w:szCs w:val="22"/>
-        </w:rPr>
-      </w:pPr>
-    </w:p>
-    <w:p>
-      <w:pPr>
-        <w:rPr>
-          <w:rFonts w:ascii="Arial" w:hAnsi="Arial" w:cs="Arial"/>
-          <w:sz w:val="22"/>
-          <w:szCs w:val="22"/>
-        </w:rPr>
-      </w:pPr>
-    </w:p>
-    <w:p>
-      <w:pPr>
-        <w:rPr>
-          <w:rFonts w:ascii="Arial" w:hAnsi="Arial" w:cs="Arial"/>
-          <w:sz w:val="22"/>
-          <w:szCs w:val="22"/>
-        </w:rPr>
-      </w:pPr>
-    </w:p>
-    <w:p>
-      <w:pPr>
-        <w:rPr>
-          <w:rFonts w:ascii="Arial" w:hAnsi="Arial" w:cs="Arial"/>
-          <w:sz w:val="22"/>
-          <w:szCs w:val="22"/>
-        </w:rPr>
-      </w:pPr>
     </w:p>
     <w:p>
       <w:pPr>
@@ -6791,9 +7853,8 @@
         <w:pStyle w:val="Heading1"/>
         <w:jc w:val="left"/>
       </w:pPr>
-      <w:bookmarkStart w:id="16" w:name="_Toc262130649"/>
-      <w:r>
-        <w:lastRenderedPageBreak/>
+      <w:bookmarkStart w:id="16" w:name="_Toc262293483"/>
+      <w:r>
         <w:t>5 Termen</w:t>
       </w:r>
       <w:bookmarkEnd w:id="16"/>
@@ -7036,7 +8097,7 @@
         <w:pStyle w:val="Heading1"/>
         <w:jc w:val="left"/>
       </w:pPr>
-      <w:bookmarkStart w:id="17" w:name="_Toc262130650"/>
+      <w:bookmarkStart w:id="17" w:name="_Toc262293484"/>
       <w:r>
         <w:t>6</w:t>
       </w:r>
@@ -7084,13 +8145,23 @@
           <w:szCs w:val="22"/>
         </w:rPr>
       </w:pPr>
-      <w:r>
-        <w:rPr>
-          <w:rFonts w:ascii="Arial" w:hAnsi="Arial" w:cs="Arial"/>
-          <w:sz w:val="22"/>
-          <w:szCs w:val="22"/>
-        </w:rPr>
-        <w:t>MySQL Workbench (ER model)</w:t>
+      <w:proofErr w:type="spellStart"/>
+      <w:r>
+        <w:rPr>
+          <w:rFonts w:ascii="Arial" w:hAnsi="Arial" w:cs="Arial"/>
+          <w:sz w:val="22"/>
+          <w:szCs w:val="22"/>
+        </w:rPr>
+        <w:t>MySQL</w:t>
+      </w:r>
+      <w:proofErr w:type="spellEnd"/>
+      <w:r>
+        <w:rPr>
+          <w:rFonts w:ascii="Arial" w:hAnsi="Arial" w:cs="Arial"/>
+          <w:sz w:val="22"/>
+          <w:szCs w:val="22"/>
+        </w:rPr>
+        <w:t xml:space="preserve"> Workbench (ER model)</w:t>
       </w:r>
     </w:p>
     <w:p>
@@ -7129,7 +8200,7 @@
         <w:pStyle w:val="Heading1"/>
         <w:jc w:val="left"/>
       </w:pPr>
-      <w:bookmarkStart w:id="18" w:name="_Toc262130651"/>
+      <w:bookmarkStart w:id="18" w:name="_Toc262293485"/>
       <w:r>
         <w:t>7</w:t>
       </w:r>
@@ -7146,7 +8217,7 @@
       <w:pPr>
         <w:pStyle w:val="Heading2"/>
       </w:pPr>
-      <w:bookmarkStart w:id="19" w:name="_Toc262130652"/>
+      <w:bookmarkStart w:id="19" w:name="_Toc262293486"/>
       <w:r>
         <w:t>7</w:t>
       </w:r>
@@ -7246,8 +8317,9 @@
           <w:sz w:val="20"/>
           <w:szCs w:val="20"/>
         </w:rPr>
-        <w:t>&gt; wrote:</w:t>
-      </w:r>
+        <w:t xml:space="preserve">&gt; </w:t>
+      </w:r>
+      <w:proofErr w:type="spellStart"/>
       <w:r>
         <w:rPr>
           <w:rFonts w:ascii="Arial" w:hAnsi="Arial" w:cs="Arial"/>
@@ -7255,8 +8327,9 @@
           <w:sz w:val="20"/>
           <w:szCs w:val="20"/>
         </w:rPr>
-        <w:br/>
-      </w:r>
+        <w:t>wrote</w:t>
+      </w:r>
+      <w:proofErr w:type="spellEnd"/>
       <w:r>
         <w:rPr>
           <w:rFonts w:ascii="Arial" w:hAnsi="Arial" w:cs="Arial"/>
@@ -7264,8 +8337,7 @@
           <w:sz w:val="20"/>
           <w:szCs w:val="20"/>
         </w:rPr>
-        <w:br/>
-        <w:t>&gt; Hoi Ramon,</w:t>
+        <w:t>:</w:t>
       </w:r>
       <w:r>
         <w:rPr>
@@ -7275,7 +8347,6 @@
           <w:szCs w:val="20"/>
         </w:rPr>
         <w:br/>
-        <w:t>&gt;</w:t>
       </w:r>
       <w:r>
         <w:rPr>
@@ -7285,7 +8356,7 @@
           <w:szCs w:val="20"/>
         </w:rPr>
         <w:br/>
-        <w:t>&gt; De volgende vragen zijn om meer opheldering te krijgen over wat er precies gerealiseerd moet worden voor Energy Central.</w:t>
+        <w:t>&gt; Hoi Ramon,</w:t>
       </w:r>
       <w:r>
         <w:rPr>
@@ -7305,7 +8376,47 @@
           <w:szCs w:val="20"/>
         </w:rPr>
         <w:br/>
-        <w:t>&gt; - Hoe gaan we de data versturen vanaf het apparaatje? Er zal ergens een config bestand moeten staan met de externe database gegevens, dit lijkt mij niet veilig. Dit is een belangrijk aspect van het hele proces.</w:t>
+        <w:t>&gt; De volgende vragen zijn om meer opheldering te krijgen over wat er precies gerealiseerd moet worden voor Energy Central.</w:t>
+      </w:r>
+      <w:r>
+        <w:rPr>
+          <w:rFonts w:ascii="Arial" w:hAnsi="Arial" w:cs="Arial"/>
+          <w:color w:val="500050"/>
+          <w:sz w:val="20"/>
+          <w:szCs w:val="20"/>
+        </w:rPr>
+        <w:br/>
+        <w:t>&gt;</w:t>
+      </w:r>
+      <w:r>
+        <w:rPr>
+          <w:rFonts w:ascii="Arial" w:hAnsi="Arial" w:cs="Arial"/>
+          <w:color w:val="500050"/>
+          <w:sz w:val="20"/>
+          <w:szCs w:val="20"/>
+        </w:rPr>
+        <w:br/>
+        <w:t xml:space="preserve">&gt; - Hoe gaan we de data versturen vanaf het apparaatje? Er zal ergens een </w:t>
+      </w:r>
+      <w:proofErr w:type="spellStart"/>
+      <w:r>
+        <w:rPr>
+          <w:rFonts w:ascii="Arial" w:hAnsi="Arial" w:cs="Arial"/>
+          <w:color w:val="500050"/>
+          <w:sz w:val="20"/>
+          <w:szCs w:val="20"/>
+        </w:rPr>
+        <w:t>config</w:t>
+      </w:r>
+      <w:proofErr w:type="spellEnd"/>
+      <w:r>
+        <w:rPr>
+          <w:rFonts w:ascii="Arial" w:hAnsi="Arial" w:cs="Arial"/>
+          <w:color w:val="500050"/>
+          <w:sz w:val="20"/>
+          <w:szCs w:val="20"/>
+        </w:rPr>
+        <w:t xml:space="preserve"> bestand moeten staan met de externe database gegevens, dit lijkt mij niet veilig. Dit is een belangrijk aspect van het hele proces.</w:t>
       </w:r>
     </w:p>
     <w:p>
@@ -7317,40 +8428,10 @@
           <w:szCs w:val="20"/>
           <w:shd w:val="clear" w:color="auto" w:fill="FFFFFF"/>
         </w:rPr>
-        <w:t>De data zal niet via SQL statements naar een centrale plek worden verzonden. Ik denk eerder aan een beveiligde kopie van csv bestanden. Een voorbeeld hiervan is “scp”, een copy via ssh.</w:t>
-      </w:r>
-    </w:p>
-    <w:p>
-      <w:pPr>
-        <w:rPr>
-          <w:rFonts w:ascii="Arial" w:hAnsi="Arial" w:cs="Arial"/>
-          <w:color w:val="500050"/>
-          <w:sz w:val="20"/>
-          <w:szCs w:val="20"/>
-        </w:rPr>
-      </w:pPr>
-      <w:r>
-        <w:rPr>
-          <w:rFonts w:ascii="Arial" w:hAnsi="Arial" w:cs="Arial"/>
-          <w:color w:val="500050"/>
-          <w:sz w:val="20"/>
-          <w:szCs w:val="20"/>
-        </w:rPr>
-        <w:br/>
-        <w:t>&gt;</w:t>
-      </w:r>
-      <w:r>
-        <w:rPr>
-          <w:rFonts w:ascii="Arial" w:hAnsi="Arial" w:cs="Arial"/>
-          <w:color w:val="500050"/>
-          <w:sz w:val="20"/>
-          <w:szCs w:val="20"/>
-        </w:rPr>
-        <w:br/>
-        <w:t>&gt; - Hoe gaan we de systemen onderscheiden? Hebben deze een speciaal nummer of identificatie code?</w:t>
-      </w:r>
-    </w:p>
-    <w:p>
+        <w:lastRenderedPageBreak/>
+        <w:t xml:space="preserve">De data zal niet via SQL statements naar een centrale plek worden verzonden. Ik denk eerder aan een beveiligde kopie van </w:t>
+      </w:r>
+      <w:proofErr w:type="spellStart"/>
       <w:r>
         <w:rPr>
           <w:rFonts w:ascii="Arial" w:hAnsi="Arial" w:cs="Arial"/>
@@ -7359,41 +8440,9 @@
           <w:szCs w:val="20"/>
           <w:shd w:val="clear" w:color="auto" w:fill="FFFFFF"/>
         </w:rPr>
-        <w:t>Het onderscheiden van de installaties is op basis van een door onszelf aan te geven identificatienummer. Op dit moment neigen wij naar [postcode]-[huisnummer], maar dat staat nog niet vast. Het is voor ons geen probleem om de nummers handmatig in te voeren in een config op de Raspi apparaten, zodat de systemen hun code kunnen meesturen met de kopie van de data.</w:t>
-      </w:r>
-    </w:p>
-    <w:p>
-      <w:pPr>
-        <w:rPr>
-          <w:rFonts w:ascii="Arial" w:hAnsi="Arial" w:cs="Arial"/>
-          <w:color w:val="500050"/>
-          <w:sz w:val="20"/>
-          <w:szCs w:val="20"/>
-        </w:rPr>
-      </w:pPr>
-      <w:r>
-        <w:rPr>
-          <w:rFonts w:ascii="Arial" w:hAnsi="Arial" w:cs="Arial"/>
-          <w:color w:val="500050"/>
-          <w:sz w:val="20"/>
-          <w:szCs w:val="20"/>
-        </w:rPr>
-        <w:lastRenderedPageBreak/>
-        <w:br/>
-        <w:t>&gt;</w:t>
-      </w:r>
-      <w:r>
-        <w:rPr>
-          <w:rFonts w:ascii="Arial" w:hAnsi="Arial" w:cs="Arial"/>
-          <w:color w:val="500050"/>
-          <w:sz w:val="20"/>
-          <w:szCs w:val="20"/>
-        </w:rPr>
-        <w:br/>
-        <w:t>&gt; - Moet er iets komen om alle verstuurde data weer uit te lezen? Een aparte site bijv.?</w:t>
-      </w:r>
-    </w:p>
-    <w:p>
+        <w:t>csv</w:t>
+      </w:r>
+      <w:proofErr w:type="spellEnd"/>
       <w:r>
         <w:rPr>
           <w:rFonts w:ascii="Arial" w:hAnsi="Arial" w:cs="Arial"/>
@@ -7402,30 +8451,9 @@
           <w:szCs w:val="20"/>
           <w:shd w:val="clear" w:color="auto" w:fill="FFFFFF"/>
         </w:rPr>
-        <w:t>Er moet een centrale versie van de huidige site komen. Deze centrale versie zal alle data bevatten van alle installaties. Als we het kopieren van de data hebben dan kunnen we op de centrale plek funties gaan toevoegen zoals een index-pagina waar alle installaties in een lijst staan.</w:t>
-      </w:r>
-    </w:p>
-    <w:p>
-      <w:pPr>
-        <w:rPr>
-          <w:rFonts w:ascii="Arial" w:hAnsi="Arial" w:cs="Arial"/>
-          <w:color w:val="500050"/>
-          <w:sz w:val="20"/>
-          <w:szCs w:val="20"/>
-        </w:rPr>
-      </w:pPr>
-      <w:r>
-        <w:rPr>
-          <w:rFonts w:ascii="Arial" w:hAnsi="Arial" w:cs="Arial"/>
-          <w:color w:val="500050"/>
-          <w:sz w:val="20"/>
-          <w:szCs w:val="20"/>
-        </w:rPr>
-        <w:br/>
-        <w:t>&gt; -  Hoe handelen we het af als er bijv. geen internet connectie is / verbinding vakt weg, cron job (voor versturen van data) mislukt, etc? De data wordt dan gewoon niet opgenomen of wordt deze later verstuurd? Hetzelfde geldt voor het uitvallen van de database server, onbereikbaar zijn, etc.</w:t>
-      </w:r>
-    </w:p>
-    <w:p>
+        <w:t xml:space="preserve"> bestanden. Een voorbeeld hiervan is “</w:t>
+      </w:r>
+      <w:proofErr w:type="spellStart"/>
       <w:r>
         <w:rPr>
           <w:rFonts w:ascii="Arial" w:hAnsi="Arial" w:cs="Arial"/>
@@ -7434,30 +8462,9 @@
           <w:szCs w:val="20"/>
           <w:shd w:val="clear" w:color="auto" w:fill="FFFFFF"/>
         </w:rPr>
-        <w:t>Data die niet verzonden kon worden moet wel echt opnieuw. Er moet dus een fout bestendig process komen die probeert om alle data die nog niet centraal staat te verzenden. Wellicht is het dus ook nodig dat een systeem *eerst* aan de centrale kan vragen welke data nog niet binnen is, en daarna pas gaat verzenden. Hierin is door ons niet echt verder gedacht - maar zo te horen heb jij hier wel goede ideen over.</w:t>
-      </w:r>
-    </w:p>
-    <w:p>
-      <w:pPr>
-        <w:rPr>
-          <w:rFonts w:ascii="Arial" w:hAnsi="Arial" w:cs="Arial"/>
-          <w:color w:val="500050"/>
-          <w:sz w:val="20"/>
-          <w:szCs w:val="20"/>
-        </w:rPr>
-      </w:pPr>
-      <w:r>
-        <w:rPr>
-          <w:rFonts w:ascii="Arial" w:hAnsi="Arial" w:cs="Arial"/>
-          <w:color w:val="500050"/>
-          <w:sz w:val="20"/>
-          <w:szCs w:val="20"/>
-        </w:rPr>
-        <w:br/>
-        <w:t>&gt; - Moet er lokaal een soort cron-log bijgehouden worden (evt. met alleen errors / mislukte handelingen)?</w:t>
-      </w:r>
-    </w:p>
-    <w:p>
+        <w:t>scp</w:t>
+      </w:r>
+      <w:proofErr w:type="spellEnd"/>
       <w:r>
         <w:rPr>
           <w:rFonts w:ascii="Arial" w:hAnsi="Arial" w:cs="Arial"/>
@@ -7466,30 +8473,9 @@
           <w:szCs w:val="20"/>
           <w:shd w:val="clear" w:color="auto" w:fill="FFFFFF"/>
         </w:rPr>
-        <w:t>Ja voor storingen is het wel handig om te kunnen zien wat er mis is gegaan…</w:t>
-      </w:r>
-    </w:p>
-    <w:p>
-      <w:pPr>
-        <w:rPr>
-          <w:rFonts w:ascii="Arial" w:hAnsi="Arial" w:cs="Arial"/>
-          <w:color w:val="500050"/>
-          <w:sz w:val="20"/>
-          <w:szCs w:val="20"/>
-        </w:rPr>
-      </w:pPr>
-      <w:r>
-        <w:rPr>
-          <w:rFonts w:ascii="Arial" w:hAnsi="Arial" w:cs="Arial"/>
-          <w:color w:val="500050"/>
-          <w:sz w:val="20"/>
-          <w:szCs w:val="20"/>
-        </w:rPr>
-        <w:br/>
-        <w:t>&gt;  - Hoe zit het met eventuele maanddata, moet deze ook verstuurd worden? Zo ja, dan lijkt het mij verstandig om dit één keer per 24 uur te doen (per dag), om zo de maand statistieken op te bouwen.</w:t>
-      </w:r>
-    </w:p>
-    <w:p>
+        <w:t xml:space="preserve">”, een copy via </w:t>
+      </w:r>
+      <w:proofErr w:type="spellStart"/>
       <w:r>
         <w:rPr>
           <w:rFonts w:ascii="Arial" w:hAnsi="Arial" w:cs="Arial"/>
@@ -7498,61 +8484,9 @@
           <w:szCs w:val="20"/>
           <w:shd w:val="clear" w:color="auto" w:fill="FFFFFF"/>
         </w:rPr>
-        <w:t>Akkoord.</w:t>
-      </w:r>
-    </w:p>
-    <w:p>
-      <w:pPr>
-        <w:spacing w:after="240"/>
-        <w:rPr>
-          <w:rFonts w:ascii="Arial" w:hAnsi="Arial" w:cs="Arial"/>
-          <w:color w:val="500050"/>
-          <w:sz w:val="20"/>
-          <w:szCs w:val="20"/>
-        </w:rPr>
-      </w:pPr>
-      <w:r>
-        <w:rPr>
-          <w:rFonts w:ascii="Arial" w:hAnsi="Arial" w:cs="Arial"/>
-          <w:color w:val="500050"/>
-          <w:sz w:val="20"/>
-          <w:szCs w:val="20"/>
-        </w:rPr>
-        <w:br/>
-        <w:t>&gt; Door het beantwoorden van deze vragen zal er een duidelijker beeld zijn van wat er gebouwd zal gaan worden.</w:t>
-      </w:r>
-      <w:r>
-        <w:rPr>
-          <w:rFonts w:ascii="Arial" w:hAnsi="Arial" w:cs="Arial"/>
-          <w:color w:val="500050"/>
-          <w:sz w:val="20"/>
-          <w:szCs w:val="20"/>
-        </w:rPr>
-        <w:br/>
-        <w:t>&gt;</w:t>
-      </w:r>
-      <w:r>
-        <w:rPr>
-          <w:rFonts w:ascii="Arial" w:hAnsi="Arial" w:cs="Arial"/>
-          <w:color w:val="500050"/>
-          <w:sz w:val="20"/>
-          <w:szCs w:val="20"/>
-        </w:rPr>
-        <w:br/>
-        <w:t>&gt; Gr,</w:t>
-      </w:r>
-      <w:r>
-        <w:rPr>
-          <w:rFonts w:ascii="Arial" w:hAnsi="Arial" w:cs="Arial"/>
-          <w:color w:val="500050"/>
-          <w:sz w:val="20"/>
-          <w:szCs w:val="20"/>
-        </w:rPr>
-        <w:br/>
-        <w:t>&gt; Robbin</w:t>
-      </w:r>
-    </w:p>
-    <w:p>
+        <w:t>ssh</w:t>
+      </w:r>
+      <w:proofErr w:type="spellEnd"/>
       <w:r>
         <w:rPr>
           <w:rFonts w:ascii="Arial" w:hAnsi="Arial" w:cs="Arial"/>
@@ -7561,26 +8495,40 @@
           <w:szCs w:val="20"/>
           <w:shd w:val="clear" w:color="auto" w:fill="FFFFFF"/>
         </w:rPr>
-        <w:t>We zien het functioneel ontwerp graag tegemoet - tenzij er nog nieuwe vragen bovenkomen :)</w:t>
-      </w:r>
-      <w:r>
-        <w:rPr>
-          <w:rFonts w:ascii="Arial" w:hAnsi="Arial" w:cs="Arial"/>
-          <w:color w:val="222222"/>
+        <w:t>.</w:t>
+      </w:r>
+    </w:p>
+    <w:p>
+      <w:pPr>
+        <w:rPr>
+          <w:rFonts w:ascii="Arial" w:hAnsi="Arial" w:cs="Arial"/>
+          <w:color w:val="500050"/>
           <w:sz w:val="20"/>
           <w:szCs w:val="20"/>
         </w:rPr>
-        <w:br/>
-      </w:r>
-      <w:r>
-        <w:rPr>
-          <w:rFonts w:ascii="Arial" w:hAnsi="Arial" w:cs="Arial"/>
-          <w:color w:val="222222"/>
+      </w:pPr>
+      <w:r>
+        <w:rPr>
+          <w:rFonts w:ascii="Arial" w:hAnsi="Arial" w:cs="Arial"/>
+          <w:color w:val="500050"/>
           <w:sz w:val="20"/>
           <w:szCs w:val="20"/>
         </w:rPr>
         <w:br/>
-      </w:r>
+        <w:t>&gt;</w:t>
+      </w:r>
+      <w:r>
+        <w:rPr>
+          <w:rFonts w:ascii="Arial" w:hAnsi="Arial" w:cs="Arial"/>
+          <w:color w:val="500050"/>
+          <w:sz w:val="20"/>
+          <w:szCs w:val="20"/>
+        </w:rPr>
+        <w:br/>
+        <w:t>&gt; - Hoe gaan we de systemen onderscheiden? Hebben deze een speciaal nummer of identificatie code?</w:t>
+      </w:r>
+    </w:p>
+    <w:p>
       <w:r>
         <w:rPr>
           <w:rFonts w:ascii="Arial" w:hAnsi="Arial" w:cs="Arial"/>
@@ -7589,26 +8537,9 @@
           <w:szCs w:val="20"/>
           <w:shd w:val="clear" w:color="auto" w:fill="FFFFFF"/>
         </w:rPr>
-        <w:t>Met vriendelijke groet,</w:t>
-      </w:r>
-      <w:r>
-        <w:rPr>
-          <w:rFonts w:ascii="Arial" w:hAnsi="Arial" w:cs="Arial"/>
-          <w:color w:val="222222"/>
-          <w:sz w:val="20"/>
-          <w:szCs w:val="20"/>
-        </w:rPr>
-        <w:br/>
-      </w:r>
-      <w:r>
-        <w:rPr>
-          <w:rFonts w:ascii="Arial" w:hAnsi="Arial" w:cs="Arial"/>
-          <w:color w:val="222222"/>
-          <w:sz w:val="20"/>
-          <w:szCs w:val="20"/>
-        </w:rPr>
-        <w:br/>
-      </w:r>
+        <w:t xml:space="preserve">Het onderscheiden van de installaties is op basis van een door onszelf aan te geven identificatienummer. Op dit moment neigen wij naar [postcode]-[huisnummer], maar dat staat nog niet vast. Het is voor ons geen probleem om de nummers handmatig in te voeren in een </w:t>
+      </w:r>
+      <w:proofErr w:type="spellStart"/>
       <w:r>
         <w:rPr>
           <w:rFonts w:ascii="Arial" w:hAnsi="Arial" w:cs="Arial"/>
@@ -7617,6 +8548,484 @@
           <w:szCs w:val="20"/>
           <w:shd w:val="clear" w:color="auto" w:fill="FFFFFF"/>
         </w:rPr>
+        <w:t>config</w:t>
+      </w:r>
+      <w:proofErr w:type="spellEnd"/>
+      <w:r>
+        <w:rPr>
+          <w:rFonts w:ascii="Arial" w:hAnsi="Arial" w:cs="Arial"/>
+          <w:color w:val="222222"/>
+          <w:sz w:val="20"/>
+          <w:szCs w:val="20"/>
+          <w:shd w:val="clear" w:color="auto" w:fill="FFFFFF"/>
+        </w:rPr>
+        <w:t xml:space="preserve"> op de </w:t>
+      </w:r>
+      <w:proofErr w:type="spellStart"/>
+      <w:r>
+        <w:rPr>
+          <w:rFonts w:ascii="Arial" w:hAnsi="Arial" w:cs="Arial"/>
+          <w:color w:val="222222"/>
+          <w:sz w:val="20"/>
+          <w:szCs w:val="20"/>
+          <w:shd w:val="clear" w:color="auto" w:fill="FFFFFF"/>
+        </w:rPr>
+        <w:t>Raspi</w:t>
+      </w:r>
+      <w:proofErr w:type="spellEnd"/>
+      <w:r>
+        <w:rPr>
+          <w:rFonts w:ascii="Arial" w:hAnsi="Arial" w:cs="Arial"/>
+          <w:color w:val="222222"/>
+          <w:sz w:val="20"/>
+          <w:szCs w:val="20"/>
+          <w:shd w:val="clear" w:color="auto" w:fill="FFFFFF"/>
+        </w:rPr>
+        <w:t xml:space="preserve"> apparaten, zodat de systemen hun code kunnen meesturen met de kopie van de data.</w:t>
+      </w:r>
+    </w:p>
+    <w:p>
+      <w:pPr>
+        <w:rPr>
+          <w:rFonts w:ascii="Arial" w:hAnsi="Arial" w:cs="Arial"/>
+          <w:color w:val="500050"/>
+          <w:sz w:val="20"/>
+          <w:szCs w:val="20"/>
+        </w:rPr>
+      </w:pPr>
+      <w:r>
+        <w:rPr>
+          <w:rFonts w:ascii="Arial" w:hAnsi="Arial" w:cs="Arial"/>
+          <w:color w:val="500050"/>
+          <w:sz w:val="20"/>
+          <w:szCs w:val="20"/>
+        </w:rPr>
+        <w:br/>
+        <w:t>&gt;</w:t>
+      </w:r>
+      <w:r>
+        <w:rPr>
+          <w:rFonts w:ascii="Arial" w:hAnsi="Arial" w:cs="Arial"/>
+          <w:color w:val="500050"/>
+          <w:sz w:val="20"/>
+          <w:szCs w:val="20"/>
+        </w:rPr>
+        <w:br/>
+        <w:t>&gt; - Moet er iets komen om alle verstuurde data weer uit te lezen? Een aparte site bijv.?</w:t>
+      </w:r>
+    </w:p>
+    <w:p>
+      <w:r>
+        <w:rPr>
+          <w:rFonts w:ascii="Arial" w:hAnsi="Arial" w:cs="Arial"/>
+          <w:color w:val="222222"/>
+          <w:sz w:val="20"/>
+          <w:szCs w:val="20"/>
+          <w:shd w:val="clear" w:color="auto" w:fill="FFFFFF"/>
+        </w:rPr>
+        <w:t xml:space="preserve">Er moet een centrale versie van de huidige site komen. Deze centrale versie zal alle data bevatten van alle installaties. Als we het </w:t>
+      </w:r>
+      <w:proofErr w:type="spellStart"/>
+      <w:r>
+        <w:rPr>
+          <w:rFonts w:ascii="Arial" w:hAnsi="Arial" w:cs="Arial"/>
+          <w:color w:val="222222"/>
+          <w:sz w:val="20"/>
+          <w:szCs w:val="20"/>
+          <w:shd w:val="clear" w:color="auto" w:fill="FFFFFF"/>
+        </w:rPr>
+        <w:t>kopieren</w:t>
+      </w:r>
+      <w:proofErr w:type="spellEnd"/>
+      <w:r>
+        <w:rPr>
+          <w:rFonts w:ascii="Arial" w:hAnsi="Arial" w:cs="Arial"/>
+          <w:color w:val="222222"/>
+          <w:sz w:val="20"/>
+          <w:szCs w:val="20"/>
+          <w:shd w:val="clear" w:color="auto" w:fill="FFFFFF"/>
+        </w:rPr>
+        <w:t xml:space="preserve"> van de data hebben dan kunnen we op de centrale plek </w:t>
+      </w:r>
+      <w:proofErr w:type="spellStart"/>
+      <w:r>
+        <w:rPr>
+          <w:rFonts w:ascii="Arial" w:hAnsi="Arial" w:cs="Arial"/>
+          <w:color w:val="222222"/>
+          <w:sz w:val="20"/>
+          <w:szCs w:val="20"/>
+          <w:shd w:val="clear" w:color="auto" w:fill="FFFFFF"/>
+        </w:rPr>
+        <w:t>funties</w:t>
+      </w:r>
+      <w:proofErr w:type="spellEnd"/>
+      <w:r>
+        <w:rPr>
+          <w:rFonts w:ascii="Arial" w:hAnsi="Arial" w:cs="Arial"/>
+          <w:color w:val="222222"/>
+          <w:sz w:val="20"/>
+          <w:szCs w:val="20"/>
+          <w:shd w:val="clear" w:color="auto" w:fill="FFFFFF"/>
+        </w:rPr>
+        <w:t xml:space="preserve"> gaan toevoegen zoals een index-pagina waar alle installaties in een lijst staan.</w:t>
+      </w:r>
+    </w:p>
+    <w:p>
+      <w:pPr>
+        <w:rPr>
+          <w:rFonts w:ascii="Arial" w:hAnsi="Arial" w:cs="Arial"/>
+          <w:color w:val="500050"/>
+          <w:sz w:val="20"/>
+          <w:szCs w:val="20"/>
+        </w:rPr>
+      </w:pPr>
+      <w:r>
+        <w:rPr>
+          <w:rFonts w:ascii="Arial" w:hAnsi="Arial" w:cs="Arial"/>
+          <w:color w:val="500050"/>
+          <w:sz w:val="20"/>
+          <w:szCs w:val="20"/>
+        </w:rPr>
+        <w:br/>
+        <w:t xml:space="preserve">&gt; -  Hoe handelen we het af als er bijv. geen internet connectie is / verbinding </w:t>
+      </w:r>
+      <w:proofErr w:type="spellStart"/>
+      <w:r>
+        <w:rPr>
+          <w:rFonts w:ascii="Arial" w:hAnsi="Arial" w:cs="Arial"/>
+          <w:color w:val="500050"/>
+          <w:sz w:val="20"/>
+          <w:szCs w:val="20"/>
+        </w:rPr>
+        <w:t>vakt</w:t>
+      </w:r>
+      <w:proofErr w:type="spellEnd"/>
+      <w:r>
+        <w:rPr>
+          <w:rFonts w:ascii="Arial" w:hAnsi="Arial" w:cs="Arial"/>
+          <w:color w:val="500050"/>
+          <w:sz w:val="20"/>
+          <w:szCs w:val="20"/>
+        </w:rPr>
+        <w:t xml:space="preserve"> weg, </w:t>
+      </w:r>
+      <w:proofErr w:type="spellStart"/>
+      <w:r>
+        <w:rPr>
+          <w:rFonts w:ascii="Arial" w:hAnsi="Arial" w:cs="Arial"/>
+          <w:color w:val="500050"/>
+          <w:sz w:val="20"/>
+          <w:szCs w:val="20"/>
+        </w:rPr>
+        <w:t>cron</w:t>
+      </w:r>
+      <w:proofErr w:type="spellEnd"/>
+      <w:r>
+        <w:rPr>
+          <w:rFonts w:ascii="Arial" w:hAnsi="Arial" w:cs="Arial"/>
+          <w:color w:val="500050"/>
+          <w:sz w:val="20"/>
+          <w:szCs w:val="20"/>
+        </w:rPr>
+        <w:t xml:space="preserve"> job (voor versturen van data) mislukt, </w:t>
+      </w:r>
+      <w:proofErr w:type="spellStart"/>
+      <w:r>
+        <w:rPr>
+          <w:rFonts w:ascii="Arial" w:hAnsi="Arial" w:cs="Arial"/>
+          <w:color w:val="500050"/>
+          <w:sz w:val="20"/>
+          <w:szCs w:val="20"/>
+        </w:rPr>
+        <w:t>etc</w:t>
+      </w:r>
+      <w:proofErr w:type="spellEnd"/>
+      <w:r>
+        <w:rPr>
+          <w:rFonts w:ascii="Arial" w:hAnsi="Arial" w:cs="Arial"/>
+          <w:color w:val="500050"/>
+          <w:sz w:val="20"/>
+          <w:szCs w:val="20"/>
+        </w:rPr>
+        <w:t>? De data wordt dan gewoon niet opgenomen of wordt deze later verstuurd? Hetzelfde geldt voor het uitvallen van de database server, onbereikbaar zijn, etc.</w:t>
+      </w:r>
+    </w:p>
+    <w:p>
+      <w:r>
+        <w:rPr>
+          <w:rFonts w:ascii="Arial" w:hAnsi="Arial" w:cs="Arial"/>
+          <w:color w:val="222222"/>
+          <w:sz w:val="20"/>
+          <w:szCs w:val="20"/>
+          <w:shd w:val="clear" w:color="auto" w:fill="FFFFFF"/>
+        </w:rPr>
+        <w:t xml:space="preserve">Data die niet verzonden kon worden moet wel echt opnieuw. Er moet dus een fout bestendig </w:t>
+      </w:r>
+      <w:proofErr w:type="spellStart"/>
+      <w:r>
+        <w:rPr>
+          <w:rFonts w:ascii="Arial" w:hAnsi="Arial" w:cs="Arial"/>
+          <w:color w:val="222222"/>
+          <w:sz w:val="20"/>
+          <w:szCs w:val="20"/>
+          <w:shd w:val="clear" w:color="auto" w:fill="FFFFFF"/>
+        </w:rPr>
+        <w:t>process</w:t>
+      </w:r>
+      <w:proofErr w:type="spellEnd"/>
+      <w:r>
+        <w:rPr>
+          <w:rFonts w:ascii="Arial" w:hAnsi="Arial" w:cs="Arial"/>
+          <w:color w:val="222222"/>
+          <w:sz w:val="20"/>
+          <w:szCs w:val="20"/>
+          <w:shd w:val="clear" w:color="auto" w:fill="FFFFFF"/>
+        </w:rPr>
+        <w:t xml:space="preserve"> komen die probeert om alle data die nog niet centraal staat te verzenden. Wellicht is het dus ook nodig dat een systeem *eerst* aan de centrale kan vragen welke data nog niet binnen is, en daarna pas gaat verzenden. Hierin is door ons niet echt verder gedacht - maar zo te horen heb jij hier wel goede </w:t>
+      </w:r>
+      <w:proofErr w:type="spellStart"/>
+      <w:r>
+        <w:rPr>
+          <w:rFonts w:ascii="Arial" w:hAnsi="Arial" w:cs="Arial"/>
+          <w:color w:val="222222"/>
+          <w:sz w:val="20"/>
+          <w:szCs w:val="20"/>
+          <w:shd w:val="clear" w:color="auto" w:fill="FFFFFF"/>
+        </w:rPr>
+        <w:t>ideen</w:t>
+      </w:r>
+      <w:proofErr w:type="spellEnd"/>
+      <w:r>
+        <w:rPr>
+          <w:rFonts w:ascii="Arial" w:hAnsi="Arial" w:cs="Arial"/>
+          <w:color w:val="222222"/>
+          <w:sz w:val="20"/>
+          <w:szCs w:val="20"/>
+          <w:shd w:val="clear" w:color="auto" w:fill="FFFFFF"/>
+        </w:rPr>
+        <w:t xml:space="preserve"> over.</w:t>
+      </w:r>
+    </w:p>
+    <w:p>
+      <w:pPr>
+        <w:rPr>
+          <w:rFonts w:ascii="Arial" w:hAnsi="Arial" w:cs="Arial"/>
+          <w:color w:val="500050"/>
+          <w:sz w:val="20"/>
+          <w:szCs w:val="20"/>
+        </w:rPr>
+      </w:pPr>
+      <w:r>
+        <w:rPr>
+          <w:rFonts w:ascii="Arial" w:hAnsi="Arial" w:cs="Arial"/>
+          <w:color w:val="500050"/>
+          <w:sz w:val="20"/>
+          <w:szCs w:val="20"/>
+        </w:rPr>
+        <w:br/>
+        <w:t xml:space="preserve">&gt; - Moet er lokaal een soort </w:t>
+      </w:r>
+      <w:proofErr w:type="spellStart"/>
+      <w:r>
+        <w:rPr>
+          <w:rFonts w:ascii="Arial" w:hAnsi="Arial" w:cs="Arial"/>
+          <w:color w:val="500050"/>
+          <w:sz w:val="20"/>
+          <w:szCs w:val="20"/>
+        </w:rPr>
+        <w:t>cron</w:t>
+      </w:r>
+      <w:proofErr w:type="spellEnd"/>
+      <w:r>
+        <w:rPr>
+          <w:rFonts w:ascii="Arial" w:hAnsi="Arial" w:cs="Arial"/>
+          <w:color w:val="500050"/>
+          <w:sz w:val="20"/>
+          <w:szCs w:val="20"/>
+        </w:rPr>
+        <w:t xml:space="preserve">-log bijgehouden worden (evt. met alleen </w:t>
+      </w:r>
+      <w:proofErr w:type="spellStart"/>
+      <w:r>
+        <w:rPr>
+          <w:rFonts w:ascii="Arial" w:hAnsi="Arial" w:cs="Arial"/>
+          <w:color w:val="500050"/>
+          <w:sz w:val="20"/>
+          <w:szCs w:val="20"/>
+        </w:rPr>
+        <w:t>errors</w:t>
+      </w:r>
+      <w:proofErr w:type="spellEnd"/>
+      <w:r>
+        <w:rPr>
+          <w:rFonts w:ascii="Arial" w:hAnsi="Arial" w:cs="Arial"/>
+          <w:color w:val="500050"/>
+          <w:sz w:val="20"/>
+          <w:szCs w:val="20"/>
+        </w:rPr>
+        <w:t xml:space="preserve"> / mislukte handelingen)?</w:t>
+      </w:r>
+    </w:p>
+    <w:p>
+      <w:r>
+        <w:rPr>
+          <w:rFonts w:ascii="Arial" w:hAnsi="Arial" w:cs="Arial"/>
+          <w:color w:val="222222"/>
+          <w:sz w:val="20"/>
+          <w:szCs w:val="20"/>
+          <w:shd w:val="clear" w:color="auto" w:fill="FFFFFF"/>
+        </w:rPr>
+        <w:t>Ja voor storingen is het wel handig om te kunnen zien wat er mis is gegaan…</w:t>
+      </w:r>
+    </w:p>
+    <w:p>
+      <w:pPr>
+        <w:rPr>
+          <w:rFonts w:ascii="Arial" w:hAnsi="Arial" w:cs="Arial"/>
+          <w:color w:val="500050"/>
+          <w:sz w:val="20"/>
+          <w:szCs w:val="20"/>
+        </w:rPr>
+      </w:pPr>
+      <w:r>
+        <w:rPr>
+          <w:rFonts w:ascii="Arial" w:hAnsi="Arial" w:cs="Arial"/>
+          <w:color w:val="500050"/>
+          <w:sz w:val="20"/>
+          <w:szCs w:val="20"/>
+        </w:rPr>
+        <w:br/>
+        <w:t>&gt;  - Hoe zit het met eventuele maanddata, moet deze ook verstuurd worden? Zo ja, dan lijkt het mij verstandig om dit één keer per 24 uur te doen (per dag), om zo de maand statistieken op te bouwen.</w:t>
+      </w:r>
+    </w:p>
+    <w:p>
+      <w:r>
+        <w:rPr>
+          <w:rFonts w:ascii="Arial" w:hAnsi="Arial" w:cs="Arial"/>
+          <w:color w:val="222222"/>
+          <w:sz w:val="20"/>
+          <w:szCs w:val="20"/>
+          <w:shd w:val="clear" w:color="auto" w:fill="FFFFFF"/>
+        </w:rPr>
+        <w:t>Akkoord.</w:t>
+      </w:r>
+    </w:p>
+    <w:p>
+      <w:pPr>
+        <w:spacing w:after="240"/>
+        <w:rPr>
+          <w:rFonts w:ascii="Arial" w:hAnsi="Arial" w:cs="Arial"/>
+          <w:color w:val="500050"/>
+          <w:sz w:val="20"/>
+          <w:szCs w:val="20"/>
+        </w:rPr>
+      </w:pPr>
+      <w:r>
+        <w:rPr>
+          <w:rFonts w:ascii="Arial" w:hAnsi="Arial" w:cs="Arial"/>
+          <w:color w:val="500050"/>
+          <w:sz w:val="20"/>
+          <w:szCs w:val="20"/>
+        </w:rPr>
+        <w:br/>
+        <w:t>&gt; Door het beantwoorden van deze vragen zal er een duidelijker beeld zijn van wat er gebouwd zal gaan worden.</w:t>
+      </w:r>
+      <w:r>
+        <w:rPr>
+          <w:rFonts w:ascii="Arial" w:hAnsi="Arial" w:cs="Arial"/>
+          <w:color w:val="500050"/>
+          <w:sz w:val="20"/>
+          <w:szCs w:val="20"/>
+        </w:rPr>
+        <w:br/>
+        <w:t>&gt;</w:t>
+      </w:r>
+      <w:r>
+        <w:rPr>
+          <w:rFonts w:ascii="Arial" w:hAnsi="Arial" w:cs="Arial"/>
+          <w:color w:val="500050"/>
+          <w:sz w:val="20"/>
+          <w:szCs w:val="20"/>
+        </w:rPr>
+        <w:br/>
+        <w:t>&gt; Gr,</w:t>
+      </w:r>
+      <w:r>
+        <w:rPr>
+          <w:rFonts w:ascii="Arial" w:hAnsi="Arial" w:cs="Arial"/>
+          <w:color w:val="500050"/>
+          <w:sz w:val="20"/>
+          <w:szCs w:val="20"/>
+        </w:rPr>
+        <w:br/>
+        <w:t>&gt; Robbin</w:t>
+      </w:r>
+    </w:p>
+    <w:p>
+      <w:r>
+        <w:rPr>
+          <w:rFonts w:ascii="Arial" w:hAnsi="Arial" w:cs="Arial"/>
+          <w:color w:val="222222"/>
+          <w:sz w:val="20"/>
+          <w:szCs w:val="20"/>
+          <w:shd w:val="clear" w:color="auto" w:fill="FFFFFF"/>
+        </w:rPr>
+        <w:t>We zien het functioneel ontwerp graag tegemoet - tenzij er nog nieuwe vragen bovenkomen :)</w:t>
+      </w:r>
+      <w:r>
+        <w:rPr>
+          <w:rFonts w:ascii="Arial" w:hAnsi="Arial" w:cs="Arial"/>
+          <w:color w:val="222222"/>
+          <w:sz w:val="20"/>
+          <w:szCs w:val="20"/>
+        </w:rPr>
+        <w:br/>
+      </w:r>
+      <w:r>
+        <w:rPr>
+          <w:rFonts w:ascii="Arial" w:hAnsi="Arial" w:cs="Arial"/>
+          <w:color w:val="222222"/>
+          <w:sz w:val="20"/>
+          <w:szCs w:val="20"/>
+        </w:rPr>
+        <w:br/>
+      </w:r>
+      <w:r>
+        <w:rPr>
+          <w:rFonts w:ascii="Arial" w:hAnsi="Arial" w:cs="Arial"/>
+          <w:color w:val="222222"/>
+          <w:sz w:val="20"/>
+          <w:szCs w:val="20"/>
+          <w:shd w:val="clear" w:color="auto" w:fill="FFFFFF"/>
+        </w:rPr>
+        <w:t>Met vriendelijke groet,</w:t>
+      </w:r>
+      <w:r>
+        <w:rPr>
+          <w:rFonts w:ascii="Arial" w:hAnsi="Arial" w:cs="Arial"/>
+          <w:color w:val="222222"/>
+          <w:sz w:val="20"/>
+          <w:szCs w:val="20"/>
+        </w:rPr>
+        <w:br/>
+      </w:r>
+      <w:r>
+        <w:rPr>
+          <w:rFonts w:ascii="Arial" w:hAnsi="Arial" w:cs="Arial"/>
+          <w:color w:val="222222"/>
+          <w:sz w:val="20"/>
+          <w:szCs w:val="20"/>
+        </w:rPr>
+        <w:br/>
+      </w:r>
+      <w:r>
+        <w:rPr>
+          <w:rFonts w:ascii="Arial" w:hAnsi="Arial" w:cs="Arial"/>
+          <w:color w:val="222222"/>
+          <w:sz w:val="20"/>
+          <w:szCs w:val="20"/>
+          <w:shd w:val="clear" w:color="auto" w:fill="FFFFFF"/>
+        </w:rPr>
         <w:t>Ramon</w:t>
       </w:r>
     </w:p>
@@ -7625,7 +9034,7 @@
       <w:pPr>
         <w:pStyle w:val="Heading2"/>
       </w:pPr>
-      <w:bookmarkStart w:id="20" w:name="_Toc262130653"/>
+      <w:bookmarkStart w:id="20" w:name="_Toc262293487"/>
       <w:r>
         <w:t>7</w:t>
       </w:r>
@@ -7698,8 +9107,9 @@
           <w:sz w:val="20"/>
           <w:szCs w:val="20"/>
         </w:rPr>
-        <w:t>&gt; wrote:</w:t>
-      </w:r>
+        <w:t xml:space="preserve">&gt; </w:t>
+      </w:r>
+      <w:proofErr w:type="spellStart"/>
       <w:r>
         <w:rPr>
           <w:rFonts w:ascii="Arial" w:hAnsi="Arial" w:cs="Arial"/>
@@ -7707,8 +9117,9 @@
           <w:sz w:val="20"/>
           <w:szCs w:val="20"/>
         </w:rPr>
-        <w:br/>
-      </w:r>
+        <w:t>wrote</w:t>
+      </w:r>
+      <w:proofErr w:type="spellEnd"/>
       <w:r>
         <w:rPr>
           <w:rFonts w:ascii="Arial" w:hAnsi="Arial" w:cs="Arial"/>
@@ -7716,8 +9127,7 @@
           <w:sz w:val="20"/>
           <w:szCs w:val="20"/>
         </w:rPr>
-        <w:br/>
-        <w:t>&gt; Hoi Ramon,</w:t>
+        <w:t>:</w:t>
       </w:r>
       <w:r>
         <w:rPr>
@@ -7727,7 +9137,6 @@
           <w:szCs w:val="20"/>
         </w:rPr>
         <w:br/>
-        <w:t>&gt;</w:t>
       </w:r>
       <w:r>
         <w:rPr>
@@ -7737,7 +9146,7 @@
           <w:szCs w:val="20"/>
         </w:rPr>
         <w:br/>
-        <w:t>&gt; Er zijn nog enkele vragen om dingen helder te krijgen, namelijk het volgende.</w:t>
+        <w:t>&gt; Hoi Ramon,</w:t>
       </w:r>
       <w:r>
         <w:rPr>
@@ -7757,7 +9166,7 @@
           <w:szCs w:val="20"/>
         </w:rPr>
         <w:br/>
-        <w:t>&gt; Met de dagdata zullen er veel CSV’s ontstaan in één map</w:t>
+        <w:t>&gt; Er zijn nog enkele vragen om dingen helder te krijgen, namelijk het volgende.</w:t>
       </w:r>
       <w:r>
         <w:rPr>
@@ -7767,7 +9176,196 @@
           <w:szCs w:val="20"/>
         </w:rPr>
         <w:br/>
-        <w:t>&gt; Als er elke 5 minuten een CSV wordt verstuurd, betekent dat dat er binnen één uur al 5 x 12 = 60 CSV's (288 in een dag) zijn. Dit is nog maar van één apparaat, en dan hebben we de maanddata nog niet meegerekend. Misschien is het handig om het tijdsinterval te verhogen naar bijv. 15 min. Door de tijdsinterval naar 15 min te wijzigen betekent het dat er per apparaatje 48 CSV's per dag binnen komen. Tenzij de CSV's direct geimporteerd worden via een cron-job op de hoofdserver en daarna weer weggehaald worden, lijkt mij dit de beste optie.</w:t>
+        <w:t>&gt;</w:t>
+      </w:r>
+      <w:r>
+        <w:rPr>
+          <w:rFonts w:ascii="Arial" w:hAnsi="Arial" w:cs="Arial"/>
+          <w:color w:val="500050"/>
+          <w:sz w:val="20"/>
+          <w:szCs w:val="20"/>
+        </w:rPr>
+        <w:br/>
+      </w:r>
+      <w:r>
+        <w:rPr>
+          <w:rFonts w:ascii="Arial" w:hAnsi="Arial" w:cs="Arial"/>
+          <w:color w:val="500050"/>
+          <w:sz w:val="20"/>
+          <w:szCs w:val="20"/>
+        </w:rPr>
+        <w:lastRenderedPageBreak/>
+        <w:t xml:space="preserve">&gt; Met de </w:t>
+      </w:r>
+      <w:proofErr w:type="spellStart"/>
+      <w:r>
+        <w:rPr>
+          <w:rFonts w:ascii="Arial" w:hAnsi="Arial" w:cs="Arial"/>
+          <w:color w:val="500050"/>
+          <w:sz w:val="20"/>
+          <w:szCs w:val="20"/>
+        </w:rPr>
+        <w:t>dagdata</w:t>
+      </w:r>
+      <w:proofErr w:type="spellEnd"/>
+      <w:r>
+        <w:rPr>
+          <w:rFonts w:ascii="Arial" w:hAnsi="Arial" w:cs="Arial"/>
+          <w:color w:val="500050"/>
+          <w:sz w:val="20"/>
+          <w:szCs w:val="20"/>
+        </w:rPr>
+        <w:t xml:space="preserve"> zullen er veel </w:t>
+      </w:r>
+      <w:proofErr w:type="spellStart"/>
+      <w:r>
+        <w:rPr>
+          <w:rFonts w:ascii="Arial" w:hAnsi="Arial" w:cs="Arial"/>
+          <w:color w:val="500050"/>
+          <w:sz w:val="20"/>
+          <w:szCs w:val="20"/>
+        </w:rPr>
+        <w:t>CSV’s</w:t>
+      </w:r>
+      <w:proofErr w:type="spellEnd"/>
+      <w:r>
+        <w:rPr>
+          <w:rFonts w:ascii="Arial" w:hAnsi="Arial" w:cs="Arial"/>
+          <w:color w:val="500050"/>
+          <w:sz w:val="20"/>
+          <w:szCs w:val="20"/>
+        </w:rPr>
+        <w:t xml:space="preserve"> ontstaan in één map</w:t>
+      </w:r>
+      <w:r>
+        <w:rPr>
+          <w:rFonts w:ascii="Arial" w:hAnsi="Arial" w:cs="Arial"/>
+          <w:color w:val="500050"/>
+          <w:sz w:val="20"/>
+          <w:szCs w:val="20"/>
+        </w:rPr>
+        <w:br/>
+        <w:t xml:space="preserve">&gt; Als er elke 5 minuten een CSV wordt verstuurd, betekent dat </w:t>
+      </w:r>
+      <w:proofErr w:type="spellStart"/>
+      <w:r>
+        <w:rPr>
+          <w:rFonts w:ascii="Arial" w:hAnsi="Arial" w:cs="Arial"/>
+          <w:color w:val="500050"/>
+          <w:sz w:val="20"/>
+          <w:szCs w:val="20"/>
+        </w:rPr>
+        <w:t>dat</w:t>
+      </w:r>
+      <w:proofErr w:type="spellEnd"/>
+      <w:r>
+        <w:rPr>
+          <w:rFonts w:ascii="Arial" w:hAnsi="Arial" w:cs="Arial"/>
+          <w:color w:val="500050"/>
+          <w:sz w:val="20"/>
+          <w:szCs w:val="20"/>
+        </w:rPr>
+        <w:t xml:space="preserve"> er binnen één uur al 5 x 12 = 60 </w:t>
+      </w:r>
+      <w:proofErr w:type="spellStart"/>
+      <w:r>
+        <w:rPr>
+          <w:rFonts w:ascii="Arial" w:hAnsi="Arial" w:cs="Arial"/>
+          <w:color w:val="500050"/>
+          <w:sz w:val="20"/>
+          <w:szCs w:val="20"/>
+        </w:rPr>
+        <w:t>CSV's</w:t>
+      </w:r>
+      <w:proofErr w:type="spellEnd"/>
+      <w:r>
+        <w:rPr>
+          <w:rFonts w:ascii="Arial" w:hAnsi="Arial" w:cs="Arial"/>
+          <w:color w:val="500050"/>
+          <w:sz w:val="20"/>
+          <w:szCs w:val="20"/>
+        </w:rPr>
+        <w:t xml:space="preserve"> (288 in een dag) zijn. Dit is nog maar van één apparaat, en dan hebben we de maanddata nog niet meegerekend. Misschien is het handig om het tijdsinterval te verhogen naar bijv. 15 min. Door de tijdsinterval naar 15 min te wijzigen betekent het dat er per apparaatje 48 </w:t>
+      </w:r>
+      <w:proofErr w:type="spellStart"/>
+      <w:r>
+        <w:rPr>
+          <w:rFonts w:ascii="Arial" w:hAnsi="Arial" w:cs="Arial"/>
+          <w:color w:val="500050"/>
+          <w:sz w:val="20"/>
+          <w:szCs w:val="20"/>
+        </w:rPr>
+        <w:t>CSV's</w:t>
+      </w:r>
+      <w:proofErr w:type="spellEnd"/>
+      <w:r>
+        <w:rPr>
+          <w:rFonts w:ascii="Arial" w:hAnsi="Arial" w:cs="Arial"/>
+          <w:color w:val="500050"/>
+          <w:sz w:val="20"/>
+          <w:szCs w:val="20"/>
+        </w:rPr>
+        <w:t xml:space="preserve"> per dag binnen komen. Tenzij de </w:t>
+      </w:r>
+      <w:proofErr w:type="spellStart"/>
+      <w:r>
+        <w:rPr>
+          <w:rFonts w:ascii="Arial" w:hAnsi="Arial" w:cs="Arial"/>
+          <w:color w:val="500050"/>
+          <w:sz w:val="20"/>
+          <w:szCs w:val="20"/>
+        </w:rPr>
+        <w:t>CSV's</w:t>
+      </w:r>
+      <w:proofErr w:type="spellEnd"/>
+      <w:r>
+        <w:rPr>
+          <w:rFonts w:ascii="Arial" w:hAnsi="Arial" w:cs="Arial"/>
+          <w:color w:val="500050"/>
+          <w:sz w:val="20"/>
+          <w:szCs w:val="20"/>
+        </w:rPr>
+        <w:t xml:space="preserve"> direct </w:t>
+      </w:r>
+      <w:proofErr w:type="spellStart"/>
+      <w:r>
+        <w:rPr>
+          <w:rFonts w:ascii="Arial" w:hAnsi="Arial" w:cs="Arial"/>
+          <w:color w:val="500050"/>
+          <w:sz w:val="20"/>
+          <w:szCs w:val="20"/>
+        </w:rPr>
+        <w:t>geimporteerd</w:t>
+      </w:r>
+      <w:proofErr w:type="spellEnd"/>
+      <w:r>
+        <w:rPr>
+          <w:rFonts w:ascii="Arial" w:hAnsi="Arial" w:cs="Arial"/>
+          <w:color w:val="500050"/>
+          <w:sz w:val="20"/>
+          <w:szCs w:val="20"/>
+        </w:rPr>
+        <w:t xml:space="preserve"> worden via een </w:t>
+      </w:r>
+      <w:proofErr w:type="spellStart"/>
+      <w:r>
+        <w:rPr>
+          <w:rFonts w:ascii="Arial" w:hAnsi="Arial" w:cs="Arial"/>
+          <w:color w:val="500050"/>
+          <w:sz w:val="20"/>
+          <w:szCs w:val="20"/>
+        </w:rPr>
+        <w:t>cron</w:t>
+      </w:r>
+      <w:proofErr w:type="spellEnd"/>
+      <w:r>
+        <w:rPr>
+          <w:rFonts w:ascii="Arial" w:hAnsi="Arial" w:cs="Arial"/>
+          <w:color w:val="500050"/>
+          <w:sz w:val="20"/>
+          <w:szCs w:val="20"/>
+        </w:rPr>
+        <w:t>-job op de hoofdserver en daarna weer weggehaald worden, lijkt mij dit de beste optie.</w:t>
       </w:r>
     </w:p>
     <w:p>
@@ -7779,61 +9377,9 @@
           <w:szCs w:val="20"/>
           <w:shd w:val="clear" w:color="auto" w:fill="FFFFFF"/>
         </w:rPr>
-        <w:lastRenderedPageBreak/>
-        <w:t>De CSV’s hoeven niet bewaard te worden - als ze eenmaal goed zijn geimporteerd kunnen ze weg. Als alternatief zou je ook een archief kunnen aanleggen per periode - als je tekst bestanden met gzip verkleint blijft er maar 10% a 15% van over.</w:t>
-      </w:r>
-    </w:p>
-    <w:p>
-      <w:pPr>
-        <w:shd w:val="clear" w:color="auto" w:fill="FFFFFF"/>
-        <w:rPr>
-          <w:rFonts w:ascii="Arial" w:hAnsi="Arial" w:cs="Arial"/>
-          <w:color w:val="500050"/>
-          <w:sz w:val="20"/>
-          <w:szCs w:val="20"/>
-        </w:rPr>
-      </w:pPr>
-      <w:r>
-        <w:rPr>
-          <w:rFonts w:ascii="Arial" w:hAnsi="Arial" w:cs="Arial"/>
-          <w:color w:val="500050"/>
-          <w:sz w:val="20"/>
-          <w:szCs w:val="20"/>
-        </w:rPr>
-        <w:br/>
-      </w:r>
-      <w:r>
-        <w:rPr>
-          <w:rFonts w:ascii="Arial" w:hAnsi="Arial" w:cs="Arial"/>
-          <w:color w:val="500050"/>
-          <w:sz w:val="20"/>
-          <w:szCs w:val="20"/>
-        </w:rPr>
-        <w:br/>
-        <w:t>&gt;</w:t>
-      </w:r>
-      <w:r>
-        <w:rPr>
-          <w:rFonts w:ascii="Arial" w:hAnsi="Arial" w:cs="Arial"/>
-          <w:color w:val="500050"/>
-          <w:sz w:val="20"/>
-          <w:szCs w:val="20"/>
-        </w:rPr>
-        <w:br/>
-        <w:t>&gt; Hoe moeten de gebruikers in kunnen loggen?</w:t>
-      </w:r>
-      <w:r>
-        <w:rPr>
-          <w:rFonts w:ascii="Arial" w:hAnsi="Arial" w:cs="Arial"/>
-          <w:color w:val="500050"/>
-          <w:sz w:val="20"/>
-          <w:szCs w:val="20"/>
-        </w:rPr>
-        <w:br/>
-        <w:t>&gt; Bijv. d.m.v postcode als gebruikersnaam en een gegenereerd password, of had je iets anders in gedachten?</w:t>
-      </w:r>
-    </w:p>
-    <w:p>
+        <w:t xml:space="preserve">De </w:t>
+      </w:r>
+      <w:proofErr w:type="spellStart"/>
       <w:r>
         <w:rPr>
           <w:rFonts w:ascii="Arial" w:hAnsi="Arial" w:cs="Arial"/>
@@ -7842,59 +9388,9 @@
           <w:szCs w:val="20"/>
           <w:shd w:val="clear" w:color="auto" w:fill="FFFFFF"/>
         </w:rPr>
-        <w:t>Dat is een goede vraag. Ik stel voor dat we gebruikers kunnen aanmaken (als admin) en dan aangeven op welke installatie die gebruikers dan gegevens kunnen zien.</w:t>
-      </w:r>
-    </w:p>
-    <w:p>
-      <w:pPr>
-        <w:shd w:val="clear" w:color="auto" w:fill="FFFFFF"/>
-        <w:rPr>
-          <w:rFonts w:ascii="Arial" w:hAnsi="Arial" w:cs="Arial"/>
-          <w:color w:val="500050"/>
-          <w:sz w:val="20"/>
-          <w:szCs w:val="20"/>
-        </w:rPr>
-      </w:pPr>
-      <w:r>
-        <w:rPr>
-          <w:rFonts w:ascii="Arial" w:hAnsi="Arial" w:cs="Arial"/>
-          <w:color w:val="500050"/>
-          <w:sz w:val="20"/>
-          <w:szCs w:val="20"/>
-        </w:rPr>
-        <w:br/>
-        <w:t>&gt;</w:t>
-      </w:r>
-      <w:r>
-        <w:rPr>
-          <w:rFonts w:ascii="Arial" w:hAnsi="Arial" w:cs="Arial"/>
-          <w:color w:val="500050"/>
-          <w:sz w:val="20"/>
-          <w:szCs w:val="20"/>
-        </w:rPr>
-        <w:br/>
-        <w:t>&gt; Moeten mensen zich kunnen registreren?</w:t>
-      </w:r>
-      <w:r>
-        <w:rPr>
-          <w:rFonts w:ascii="Arial" w:hAnsi="Arial" w:cs="Arial"/>
-          <w:color w:val="500050"/>
-          <w:sz w:val="20"/>
-          <w:szCs w:val="20"/>
-        </w:rPr>
-        <w:br/>
-        <w:t>&gt; Zo ja, dan hoor ik graag met welke details. Een voornaam, achternaam, postcode, huisnr en email adres zou handig zijn. Van deze gegevens kan dan bijvoorbeeld de postcode als inlognaam gebruikt worden met een gegenereerd password.</w:t>
-      </w:r>
-    </w:p>
-    <w:p>
-      <w:pPr>
-        <w:rPr>
-          <w:rFonts w:ascii="Arial" w:hAnsi="Arial" w:cs="Arial"/>
-          <w:color w:val="222222"/>
-          <w:sz w:val="20"/>
-          <w:szCs w:val="20"/>
-        </w:rPr>
-      </w:pPr>
+        <w:t>CSV’s</w:t>
+      </w:r>
+      <w:proofErr w:type="spellEnd"/>
       <w:r>
         <w:rPr>
           <w:rFonts w:ascii="Arial" w:hAnsi="Arial" w:cs="Arial"/>
@@ -7903,7 +9399,258 @@
           <w:szCs w:val="20"/>
           <w:shd w:val="clear" w:color="auto" w:fill="FFFFFF"/>
         </w:rPr>
-        <w:t>Er is geen registratie nodig, gebruikers worden aangemaakt door de admin.</w:t>
+        <w:t xml:space="preserve"> hoeven niet bewaard te worden - als ze eenmaal goed zijn </w:t>
+      </w:r>
+      <w:proofErr w:type="spellStart"/>
+      <w:r>
+        <w:rPr>
+          <w:rFonts w:ascii="Arial" w:hAnsi="Arial" w:cs="Arial"/>
+          <w:color w:val="222222"/>
+          <w:sz w:val="20"/>
+          <w:szCs w:val="20"/>
+          <w:shd w:val="clear" w:color="auto" w:fill="FFFFFF"/>
+        </w:rPr>
+        <w:t>geimporteerd</w:t>
+      </w:r>
+      <w:proofErr w:type="spellEnd"/>
+      <w:r>
+        <w:rPr>
+          <w:rFonts w:ascii="Arial" w:hAnsi="Arial" w:cs="Arial"/>
+          <w:color w:val="222222"/>
+          <w:sz w:val="20"/>
+          <w:szCs w:val="20"/>
+          <w:shd w:val="clear" w:color="auto" w:fill="FFFFFF"/>
+        </w:rPr>
+        <w:t xml:space="preserve"> kunnen ze weg. Als alternatief zou je ook een archief kunnen aanleggen per periode - als je tekst bestanden met </w:t>
+      </w:r>
+      <w:proofErr w:type="spellStart"/>
+      <w:r>
+        <w:rPr>
+          <w:rFonts w:ascii="Arial" w:hAnsi="Arial" w:cs="Arial"/>
+          <w:color w:val="222222"/>
+          <w:sz w:val="20"/>
+          <w:szCs w:val="20"/>
+          <w:shd w:val="clear" w:color="auto" w:fill="FFFFFF"/>
+        </w:rPr>
+        <w:t>gzip</w:t>
+      </w:r>
+      <w:proofErr w:type="spellEnd"/>
+      <w:r>
+        <w:rPr>
+          <w:rFonts w:ascii="Arial" w:hAnsi="Arial" w:cs="Arial"/>
+          <w:color w:val="222222"/>
+          <w:sz w:val="20"/>
+          <w:szCs w:val="20"/>
+          <w:shd w:val="clear" w:color="auto" w:fill="FFFFFF"/>
+        </w:rPr>
+        <w:t xml:space="preserve"> verkleint blijft er maar 10% a 15% van over.</w:t>
+      </w:r>
+    </w:p>
+    <w:p>
+      <w:pPr>
+        <w:shd w:val="clear" w:color="auto" w:fill="FFFFFF"/>
+        <w:rPr>
+          <w:rFonts w:ascii="Arial" w:hAnsi="Arial" w:cs="Arial"/>
+          <w:color w:val="500050"/>
+          <w:sz w:val="20"/>
+          <w:szCs w:val="20"/>
+        </w:rPr>
+      </w:pPr>
+      <w:r>
+        <w:rPr>
+          <w:rFonts w:ascii="Arial" w:hAnsi="Arial" w:cs="Arial"/>
+          <w:color w:val="500050"/>
+          <w:sz w:val="20"/>
+          <w:szCs w:val="20"/>
+        </w:rPr>
+        <w:br/>
+      </w:r>
+      <w:r>
+        <w:rPr>
+          <w:rFonts w:ascii="Arial" w:hAnsi="Arial" w:cs="Arial"/>
+          <w:color w:val="500050"/>
+          <w:sz w:val="20"/>
+          <w:szCs w:val="20"/>
+        </w:rPr>
+        <w:br/>
+        <w:t>&gt;</w:t>
+      </w:r>
+      <w:r>
+        <w:rPr>
+          <w:rFonts w:ascii="Arial" w:hAnsi="Arial" w:cs="Arial"/>
+          <w:color w:val="500050"/>
+          <w:sz w:val="20"/>
+          <w:szCs w:val="20"/>
+        </w:rPr>
+        <w:br/>
+        <w:t>&gt; Hoe moeten de gebruikers in kunnen loggen?</w:t>
+      </w:r>
+      <w:r>
+        <w:rPr>
+          <w:rFonts w:ascii="Arial" w:hAnsi="Arial" w:cs="Arial"/>
+          <w:color w:val="500050"/>
+          <w:sz w:val="20"/>
+          <w:szCs w:val="20"/>
+        </w:rPr>
+        <w:br/>
+        <w:t xml:space="preserve">&gt; Bijv. </w:t>
+      </w:r>
+      <w:proofErr w:type="spellStart"/>
+      <w:r>
+        <w:rPr>
+          <w:rFonts w:ascii="Arial" w:hAnsi="Arial" w:cs="Arial"/>
+          <w:color w:val="500050"/>
+          <w:sz w:val="20"/>
+          <w:szCs w:val="20"/>
+        </w:rPr>
+        <w:t>d.m.v</w:t>
+      </w:r>
+      <w:proofErr w:type="spellEnd"/>
+      <w:r>
+        <w:rPr>
+          <w:rFonts w:ascii="Arial" w:hAnsi="Arial" w:cs="Arial"/>
+          <w:color w:val="500050"/>
+          <w:sz w:val="20"/>
+          <w:szCs w:val="20"/>
+        </w:rPr>
+        <w:t xml:space="preserve"> postcode als gebruikersnaam en een gegenereerd password, of had je iets anders in gedachten?</w:t>
+      </w:r>
+    </w:p>
+    <w:p>
+      <w:r>
+        <w:rPr>
+          <w:rFonts w:ascii="Arial" w:hAnsi="Arial" w:cs="Arial"/>
+          <w:color w:val="222222"/>
+          <w:sz w:val="20"/>
+          <w:szCs w:val="20"/>
+          <w:shd w:val="clear" w:color="auto" w:fill="FFFFFF"/>
+        </w:rPr>
+        <w:t xml:space="preserve">Dat is een goede vraag. Ik stel voor dat we gebruikers kunnen aanmaken (als </w:t>
+      </w:r>
+      <w:proofErr w:type="spellStart"/>
+      <w:r>
+        <w:rPr>
+          <w:rFonts w:ascii="Arial" w:hAnsi="Arial" w:cs="Arial"/>
+          <w:color w:val="222222"/>
+          <w:sz w:val="20"/>
+          <w:szCs w:val="20"/>
+          <w:shd w:val="clear" w:color="auto" w:fill="FFFFFF"/>
+        </w:rPr>
+        <w:t>admin</w:t>
+      </w:r>
+      <w:proofErr w:type="spellEnd"/>
+      <w:r>
+        <w:rPr>
+          <w:rFonts w:ascii="Arial" w:hAnsi="Arial" w:cs="Arial"/>
+          <w:color w:val="222222"/>
+          <w:sz w:val="20"/>
+          <w:szCs w:val="20"/>
+          <w:shd w:val="clear" w:color="auto" w:fill="FFFFFF"/>
+        </w:rPr>
+        <w:t>) en dan aangeven op welke installatie die gebruikers dan gegevens kunnen zien.</w:t>
+      </w:r>
+    </w:p>
+    <w:p>
+      <w:pPr>
+        <w:shd w:val="clear" w:color="auto" w:fill="FFFFFF"/>
+        <w:rPr>
+          <w:rFonts w:ascii="Arial" w:hAnsi="Arial" w:cs="Arial"/>
+          <w:color w:val="500050"/>
+          <w:sz w:val="20"/>
+          <w:szCs w:val="20"/>
+        </w:rPr>
+      </w:pPr>
+      <w:r>
+        <w:rPr>
+          <w:rFonts w:ascii="Arial" w:hAnsi="Arial" w:cs="Arial"/>
+          <w:color w:val="500050"/>
+          <w:sz w:val="20"/>
+          <w:szCs w:val="20"/>
+        </w:rPr>
+        <w:br/>
+        <w:t>&gt;</w:t>
+      </w:r>
+      <w:r>
+        <w:rPr>
+          <w:rFonts w:ascii="Arial" w:hAnsi="Arial" w:cs="Arial"/>
+          <w:color w:val="500050"/>
+          <w:sz w:val="20"/>
+          <w:szCs w:val="20"/>
+        </w:rPr>
+        <w:br/>
+        <w:t>&gt; Moeten mensen zich kunnen registreren?</w:t>
+      </w:r>
+      <w:r>
+        <w:rPr>
+          <w:rFonts w:ascii="Arial" w:hAnsi="Arial" w:cs="Arial"/>
+          <w:color w:val="500050"/>
+          <w:sz w:val="20"/>
+          <w:szCs w:val="20"/>
+        </w:rPr>
+        <w:br/>
+        <w:t xml:space="preserve">&gt; Zo ja, dan hoor ik graag met welke details. Een voornaam, achternaam, postcode, </w:t>
+      </w:r>
+      <w:proofErr w:type="spellStart"/>
+      <w:r>
+        <w:rPr>
+          <w:rFonts w:ascii="Arial" w:hAnsi="Arial" w:cs="Arial"/>
+          <w:color w:val="500050"/>
+          <w:sz w:val="20"/>
+          <w:szCs w:val="20"/>
+        </w:rPr>
+        <w:t>huisnr</w:t>
+      </w:r>
+      <w:proofErr w:type="spellEnd"/>
+      <w:r>
+        <w:rPr>
+          <w:rFonts w:ascii="Arial" w:hAnsi="Arial" w:cs="Arial"/>
+          <w:color w:val="500050"/>
+          <w:sz w:val="20"/>
+          <w:szCs w:val="20"/>
+        </w:rPr>
+        <w:t xml:space="preserve"> en email adres zou handig zijn. Van deze gegevens kan dan bijvoorbeeld de postcode als inlognaam gebruikt worden met een gegenereerd password.</w:t>
+      </w:r>
+    </w:p>
+    <w:p>
+      <w:pPr>
+        <w:rPr>
+          <w:rFonts w:ascii="Arial" w:hAnsi="Arial" w:cs="Arial"/>
+          <w:color w:val="222222"/>
+          <w:sz w:val="20"/>
+          <w:szCs w:val="20"/>
+        </w:rPr>
+      </w:pPr>
+      <w:r>
+        <w:rPr>
+          <w:rFonts w:ascii="Arial" w:hAnsi="Arial" w:cs="Arial"/>
+          <w:color w:val="222222"/>
+          <w:sz w:val="20"/>
+          <w:szCs w:val="20"/>
+          <w:shd w:val="clear" w:color="auto" w:fill="FFFFFF"/>
+        </w:rPr>
+        <w:t xml:space="preserve">Er is geen registratie nodig, gebruikers worden aangemaakt door de </w:t>
+      </w:r>
+      <w:proofErr w:type="spellStart"/>
+      <w:r>
+        <w:rPr>
+          <w:rFonts w:ascii="Arial" w:hAnsi="Arial" w:cs="Arial"/>
+          <w:color w:val="222222"/>
+          <w:sz w:val="20"/>
+          <w:szCs w:val="20"/>
+          <w:shd w:val="clear" w:color="auto" w:fill="FFFFFF"/>
+        </w:rPr>
+        <w:t>admin</w:t>
+      </w:r>
+      <w:proofErr w:type="spellEnd"/>
+      <w:r>
+        <w:rPr>
+          <w:rFonts w:ascii="Arial" w:hAnsi="Arial" w:cs="Arial"/>
+          <w:color w:val="222222"/>
+          <w:sz w:val="20"/>
+          <w:szCs w:val="20"/>
+          <w:shd w:val="clear" w:color="auto" w:fill="FFFFFF"/>
+        </w:rPr>
+        <w:t>.</w:t>
       </w:r>
     </w:p>
     <w:p>
@@ -8122,6 +9869,7 @@
         <w:lang w:val="en-GB"/>
       </w:rPr>
     </w:pPr>
+    <w:proofErr w:type="spellStart"/>
     <w:r>
       <w:rPr>
         <w:rFonts w:asciiTheme="minorHAnsi" w:hAnsiTheme="minorHAnsi"/>
@@ -8132,6 +9880,7 @@
       </w:rPr>
       <w:t>Versie</w:t>
     </w:r>
+    <w:proofErr w:type="spellEnd"/>
     <w:r>
       <w:rPr>
         <w:rFonts w:asciiTheme="minorHAnsi" w:hAnsiTheme="minorHAnsi"/>
@@ -8149,7 +9898,7 @@
         <w:szCs w:val="22"/>
         <w:lang w:val="en-GB"/>
       </w:rPr>
-      <w:t>0.3</w:t>
+      <w:t>0.3.2</w:t>
     </w:r>
     <w:r>
       <w:rPr>
@@ -8158,7 +9907,7 @@
         <w:szCs w:val="22"/>
         <w:lang w:val="en-GB"/>
       </w:rPr>
-      <w:t>.1</w:t>
+      <w:tab/>
     </w:r>
     <w:r>
       <w:rPr>
@@ -8169,6 +9918,7 @@
       </w:rPr>
       <w:tab/>
     </w:r>
+    <w:proofErr w:type="spellStart"/>
     <w:r>
       <w:rPr>
         <w:rFonts w:asciiTheme="minorHAnsi" w:hAnsiTheme="minorHAnsi"/>
@@ -8176,17 +9926,9 @@
         <w:szCs w:val="22"/>
         <w:lang w:val="en-GB"/>
       </w:rPr>
-      <w:tab/>
-    </w:r>
-    <w:r>
-      <w:rPr>
-        <w:rFonts w:asciiTheme="minorHAnsi" w:hAnsiTheme="minorHAnsi"/>
-        <w:sz w:val="22"/>
-        <w:szCs w:val="22"/>
-        <w:lang w:val="en-GB"/>
-      </w:rPr>
       <w:t>Pagina</w:t>
     </w:r>
+    <w:proofErr w:type="spellEnd"/>
     <w:r>
       <w:rPr>
         <w:rFonts w:asciiTheme="minorHAnsi" w:hAnsiTheme="minorHAnsi"/>
@@ -8237,7 +9979,7 @@
         <w:szCs w:val="22"/>
         <w:lang w:val="en-GB"/>
       </w:rPr>
-      <w:t>4</w:t>
+      <w:t>2</w:t>
     </w:r>
     <w:r>
       <w:rPr>
@@ -8308,7 +10050,7 @@
         <w:szCs w:val="22"/>
         <w:lang w:val="en-GB"/>
       </w:rPr>
-      <w:t>13</w:t>
+      <w:t>12</w:t>
     </w:r>
     <w:r>
       <w:rPr>
@@ -11013,7 +12755,6 @@
   <w:style w:type="character" w:default="1" w:styleId="DefaultParagraphFont">
     <w:name w:val="Default Paragraph Font"/>
     <w:uiPriority w:val="1"/>
-    <w:semiHidden/>
     <w:unhideWhenUsed/>
   </w:style>
   <w:style w:type="table" w:default="1" w:styleId="TableNormal">
@@ -12171,7 +13912,6 @@
   <w:style w:type="character" w:default="1" w:styleId="DefaultParagraphFont">
     <w:name w:val="Default Paragraph Font"/>
     <w:uiPriority w:val="1"/>
-    <w:semiHidden/>
     <w:unhideWhenUsed/>
   </w:style>
   <w:style w:type="table" w:default="1" w:styleId="TableNormal">
@@ -13403,7 +15143,7 @@
 </file>
 
 <file path=customXml/itemProps1.xml><?xml version="1.0" encoding="utf-8"?>
-<ds:datastoreItem xmlns:ds="http://schemas.openxmlformats.org/officeDocument/2006/customXml" ds:itemID="{80534730-485A-D44C-9BBA-1CCD0EFAD908}">
+<ds:datastoreItem xmlns:ds="http://schemas.openxmlformats.org/officeDocument/2006/customXml" ds:itemID="{4709A7E4-BFF8-294F-9E9E-465CE9C6FCD9}">
   <ds:schemaRefs>
     <ds:schemaRef ds:uri="http://schemas.openxmlformats.org/officeDocument/2006/bibliography"/>
   </ds:schemaRefs>

</xml_diff>

<commit_message>
Updated functional design to v0.3.3
- Updated summary for the customer
- Fixed version date of v0.3.2
</commit_message>
<xml_diff>
--- a/docs/Functioneel ontwerp.docx
+++ b/docs/Functioneel ontwerp.docx
@@ -190,7 +190,7 @@
           <w:rFonts w:ascii="Arial" w:hAnsi="Arial" w:cs="Arial"/>
           <w:color w:val="000000" w:themeColor="text1"/>
         </w:rPr>
-        <w:t>.2</w:t>
+        <w:t>.3</w:t>
       </w:r>
     </w:p>
     <w:p>
@@ -212,8 +212,6 @@
         </w:rPr>
         <w:br w:type="page"/>
       </w:r>
-      <w:bookmarkStart w:id="0" w:name="_GoBack"/>
-      <w:bookmarkEnd w:id="0"/>
     </w:p>
     <w:p>
       <w:pPr>
@@ -297,7 +295,7 @@
         <w:rPr>
           <w:noProof/>
         </w:rPr>
-        <w:instrText xml:space="preserve"> PAGEREF _Toc262293468 \h </w:instrText>
+        <w:instrText xml:space="preserve"> PAGEREF _Toc262304719 \h </w:instrText>
       </w:r>
       <w:r>
         <w:rPr>
@@ -360,7 +358,7 @@
         <w:rPr>
           <w:noProof/>
         </w:rPr>
-        <w:instrText xml:space="preserve"> PAGEREF _Toc262293469 \h </w:instrText>
+        <w:instrText xml:space="preserve"> PAGEREF _Toc262304720 \h </w:instrText>
       </w:r>
       <w:r>
         <w:rPr>
@@ -423,7 +421,7 @@
         <w:rPr>
           <w:noProof/>
         </w:rPr>
-        <w:instrText xml:space="preserve"> PAGEREF _Toc262293470 \h </w:instrText>
+        <w:instrText xml:space="preserve"> PAGEREF _Toc262304721 \h </w:instrText>
       </w:r>
       <w:r>
         <w:rPr>
@@ -485,7 +483,7 @@
         <w:rPr>
           <w:noProof/>
         </w:rPr>
-        <w:instrText xml:space="preserve"> PAGEREF _Toc262293471 \h </w:instrText>
+        <w:instrText xml:space="preserve"> PAGEREF _Toc262304722 \h </w:instrText>
       </w:r>
       <w:r>
         <w:rPr>
@@ -548,7 +546,7 @@
         <w:rPr>
           <w:noProof/>
         </w:rPr>
-        <w:instrText xml:space="preserve"> PAGEREF _Toc262293472 \h </w:instrText>
+        <w:instrText xml:space="preserve"> PAGEREF _Toc262304723 \h </w:instrText>
       </w:r>
       <w:r>
         <w:rPr>
@@ -611,7 +609,7 @@
         <w:rPr>
           <w:noProof/>
         </w:rPr>
-        <w:instrText xml:space="preserve"> PAGEREF _Toc262293473 \h </w:instrText>
+        <w:instrText xml:space="preserve"> PAGEREF _Toc262304724 \h </w:instrText>
       </w:r>
       <w:r>
         <w:rPr>
@@ -674,7 +672,7 @@
         <w:rPr>
           <w:noProof/>
         </w:rPr>
-        <w:instrText xml:space="preserve"> PAGEREF _Toc262293474 \h </w:instrText>
+        <w:instrText xml:space="preserve"> PAGEREF _Toc262304725 \h </w:instrText>
       </w:r>
       <w:r>
         <w:rPr>
@@ -736,7 +734,7 @@
         <w:rPr>
           <w:noProof/>
         </w:rPr>
-        <w:instrText xml:space="preserve"> PAGEREF _Toc262293475 \h </w:instrText>
+        <w:instrText xml:space="preserve"> PAGEREF _Toc262304726 \h </w:instrText>
       </w:r>
       <w:r>
         <w:rPr>
@@ -798,7 +796,7 @@
         <w:rPr>
           <w:noProof/>
         </w:rPr>
-        <w:instrText xml:space="preserve"> PAGEREF _Toc262293476 \h </w:instrText>
+        <w:instrText xml:space="preserve"> PAGEREF _Toc262304727 \h </w:instrText>
       </w:r>
       <w:r>
         <w:rPr>
@@ -860,7 +858,7 @@
         <w:rPr>
           <w:noProof/>
         </w:rPr>
-        <w:instrText xml:space="preserve"> PAGEREF _Toc262293477 \h </w:instrText>
+        <w:instrText xml:space="preserve"> PAGEREF _Toc262304728 \h </w:instrText>
       </w:r>
       <w:r>
         <w:rPr>
@@ -922,7 +920,7 @@
         <w:rPr>
           <w:noProof/>
         </w:rPr>
-        <w:instrText xml:space="preserve"> PAGEREF _Toc262293478 \h </w:instrText>
+        <w:instrText xml:space="preserve"> PAGEREF _Toc262304729 \h </w:instrText>
       </w:r>
       <w:r>
         <w:rPr>
@@ -984,7 +982,7 @@
         <w:rPr>
           <w:noProof/>
         </w:rPr>
-        <w:instrText xml:space="preserve"> PAGEREF _Toc262293479 \h </w:instrText>
+        <w:instrText xml:space="preserve"> PAGEREF _Toc262304730 \h </w:instrText>
       </w:r>
       <w:r>
         <w:rPr>
@@ -1046,7 +1044,7 @@
         <w:rPr>
           <w:noProof/>
         </w:rPr>
-        <w:instrText xml:space="preserve"> PAGEREF _Toc262293480 \h </w:instrText>
+        <w:instrText xml:space="preserve"> PAGEREF _Toc262304731 \h </w:instrText>
       </w:r>
       <w:r>
         <w:rPr>
@@ -1108,7 +1106,7 @@
         <w:rPr>
           <w:noProof/>
         </w:rPr>
-        <w:instrText xml:space="preserve"> PAGEREF _Toc262293481 \h </w:instrText>
+        <w:instrText xml:space="preserve"> PAGEREF _Toc262304732 \h </w:instrText>
       </w:r>
       <w:r>
         <w:rPr>
@@ -1170,7 +1168,7 @@
         <w:rPr>
           <w:noProof/>
         </w:rPr>
-        <w:instrText xml:space="preserve"> PAGEREF _Toc262293482 \h </w:instrText>
+        <w:instrText xml:space="preserve"> PAGEREF _Toc262304733 \h </w:instrText>
       </w:r>
       <w:r>
         <w:rPr>
@@ -1232,7 +1230,7 @@
         <w:rPr>
           <w:noProof/>
         </w:rPr>
-        <w:instrText xml:space="preserve"> PAGEREF _Toc262293483 \h </w:instrText>
+        <w:instrText xml:space="preserve"> PAGEREF _Toc262304734 \h </w:instrText>
       </w:r>
       <w:r>
         <w:rPr>
@@ -1294,7 +1292,7 @@
         <w:rPr>
           <w:noProof/>
         </w:rPr>
-        <w:instrText xml:space="preserve"> PAGEREF _Toc262293484 \h </w:instrText>
+        <w:instrText xml:space="preserve"> PAGEREF _Toc262304735 \h </w:instrText>
       </w:r>
       <w:r>
         <w:rPr>
@@ -1356,7 +1354,7 @@
         <w:rPr>
           <w:noProof/>
         </w:rPr>
-        <w:instrText xml:space="preserve"> PAGEREF _Toc262293485 \h </w:instrText>
+        <w:instrText xml:space="preserve"> PAGEREF _Toc262304736 \h </w:instrText>
       </w:r>
       <w:r>
         <w:rPr>
@@ -1418,7 +1416,7 @@
         <w:rPr>
           <w:noProof/>
         </w:rPr>
-        <w:instrText xml:space="preserve"> PAGEREF _Toc262293486 \h </w:instrText>
+        <w:instrText xml:space="preserve"> PAGEREF _Toc262304737 \h </w:instrText>
       </w:r>
       <w:r>
         <w:rPr>
@@ -1480,7 +1478,7 @@
         <w:rPr>
           <w:noProof/>
         </w:rPr>
-        <w:instrText xml:space="preserve"> PAGEREF _Toc262293487 \h </w:instrText>
+        <w:instrText xml:space="preserve"> PAGEREF _Toc262304738 \h </w:instrText>
       </w:r>
       <w:r>
         <w:rPr>
@@ -1532,12 +1530,12 @@
         <w:pStyle w:val="Heading1"/>
         <w:jc w:val="left"/>
       </w:pPr>
-      <w:bookmarkStart w:id="1" w:name="_Toc262293468"/>
+      <w:bookmarkStart w:id="0" w:name="_Toc262304719"/>
       <w:r>
         <w:lastRenderedPageBreak/>
         <w:t>1 Samenvatting</w:t>
       </w:r>
-      <w:bookmarkEnd w:id="1"/>
+      <w:bookmarkEnd w:id="0"/>
     </w:p>
     <w:p>
       <w:pPr>
@@ -1560,7 +1558,7 @@
           <w:color w:val="000000" w:themeColor="text1"/>
         </w:rPr>
       </w:pPr>
-      <w:bookmarkStart w:id="2" w:name="_Toc262293469"/>
+      <w:bookmarkStart w:id="1" w:name="_Toc262304720"/>
       <w:r>
         <w:rPr>
           <w:color w:val="000000" w:themeColor="text1"/>
@@ -1573,7 +1571,7 @@
         </w:rPr>
         <w:t>.1 Doelstelling</w:t>
       </w:r>
-      <w:bookmarkEnd w:id="2"/>
+      <w:bookmarkEnd w:id="1"/>
     </w:p>
     <w:p>
       <w:pPr>
@@ -1590,7 +1588,25 @@
         <w:rPr>
           <w:color w:val="000000" w:themeColor="text1"/>
         </w:rPr>
+        <w:t>Dit document is om een overzicht te bieden van de huidige situatie in het bedrijf, welke verwachtingen er zijn en hoe de nieuwe interface er uit komt te zien.</w:t>
+      </w:r>
+      <w:r>
+        <w:rPr>
+          <w:color w:val="000000" w:themeColor="text1"/>
+        </w:rPr>
+        <w:t xml:space="preserve"> </w:t>
+      </w:r>
+      <w:r>
+        <w:rPr>
+          <w:color w:val="000000" w:themeColor="text1"/>
+        </w:rPr>
         <w:t>De doelstelling van dit project is om enkele nieuwe functionaliteiten toe te voegen aan Energy Central, zodat het mogelijk wordt data naar een centrale opslagplaats te sturen. De huidige site kan hergebruikt worden om een ‘centrale’ versie te maken waar gebruikers ook individueel de statistieken van apparaten waar zij toegang toe hebben kunnen bekijken.</w:t>
+      </w:r>
+      <w:r>
+        <w:rPr>
+          <w:color w:val="000000" w:themeColor="text1"/>
+        </w:rPr>
+        <w:t xml:space="preserve"> </w:t>
       </w:r>
     </w:p>
     <w:p>
@@ -1610,7 +1626,7 @@
           <w:color w:val="000000" w:themeColor="text1"/>
         </w:rPr>
       </w:pPr>
-      <w:bookmarkStart w:id="3" w:name="_Toc262293470"/>
+      <w:bookmarkStart w:id="2" w:name="_Toc262304721"/>
       <w:r>
         <w:rPr>
           <w:color w:val="000000" w:themeColor="text1"/>
@@ -1629,7 +1645,7 @@
         </w:rPr>
         <w:t>2 Versie overzicht</w:t>
       </w:r>
-      <w:bookmarkEnd w:id="3"/>
+      <w:bookmarkEnd w:id="2"/>
     </w:p>
     <w:p>
       <w:pPr>
@@ -2578,7 +2594,16 @@
                 <w:sz w:val="22"/>
                 <w:szCs w:val="22"/>
               </w:rPr>
-              <w:t>20/05/14</w:t>
+              <w:t>21</w:t>
+            </w:r>
+            <w:r>
+              <w:rPr>
+                <w:rFonts w:ascii="Arial" w:hAnsi="Arial" w:cs="Arial"/>
+                <w:bCs/>
+                <w:sz w:val="22"/>
+                <w:szCs w:val="22"/>
+              </w:rPr>
+              <w:t>/05/14</w:t>
             </w:r>
           </w:p>
         </w:tc>
@@ -2637,6 +2662,185 @@
           </w:p>
         </w:tc>
       </w:tr>
+      <w:tr>
+        <w:tc>
+          <w:tcPr>
+            <w:tcW w:w="777" w:type="dxa"/>
+          </w:tcPr>
+          <w:p>
+            <w:pPr>
+              <w:autoSpaceDE w:val="0"/>
+              <w:autoSpaceDN w:val="0"/>
+              <w:adjustRightInd w:val="0"/>
+              <w:rPr>
+                <w:rFonts w:ascii="Arial" w:hAnsi="Arial" w:cs="Arial"/>
+                <w:bCs/>
+                <w:sz w:val="22"/>
+                <w:szCs w:val="22"/>
+              </w:rPr>
+            </w:pPr>
+            <w:r>
+              <w:rPr>
+                <w:rFonts w:ascii="Arial" w:hAnsi="Arial" w:cs="Arial"/>
+                <w:bCs/>
+                <w:sz w:val="22"/>
+                <w:szCs w:val="22"/>
+              </w:rPr>
+              <w:t>0.3.3</w:t>
+            </w:r>
+          </w:p>
+        </w:tc>
+        <w:tc>
+          <w:tcPr>
+            <w:tcW w:w="1217" w:type="dxa"/>
+          </w:tcPr>
+          <w:p>
+            <w:pPr>
+              <w:autoSpaceDE w:val="0"/>
+              <w:autoSpaceDN w:val="0"/>
+              <w:adjustRightInd w:val="0"/>
+              <w:rPr>
+                <w:rFonts w:ascii="Arial" w:hAnsi="Arial" w:cs="Arial"/>
+                <w:bCs/>
+                <w:sz w:val="22"/>
+                <w:szCs w:val="22"/>
+              </w:rPr>
+            </w:pPr>
+            <w:r>
+              <w:rPr>
+                <w:rFonts w:ascii="Arial" w:hAnsi="Arial" w:cs="Arial"/>
+                <w:bCs/>
+                <w:sz w:val="22"/>
+                <w:szCs w:val="22"/>
+              </w:rPr>
+              <w:t>Incompleet</w:t>
+            </w:r>
+          </w:p>
+        </w:tc>
+        <w:tc>
+          <w:tcPr>
+            <w:tcW w:w="1058" w:type="dxa"/>
+          </w:tcPr>
+          <w:p>
+            <w:pPr>
+              <w:autoSpaceDE w:val="0"/>
+              <w:autoSpaceDN w:val="0"/>
+              <w:adjustRightInd w:val="0"/>
+              <w:rPr>
+                <w:rFonts w:ascii="Arial" w:hAnsi="Arial" w:cs="Arial"/>
+                <w:bCs/>
+                <w:sz w:val="22"/>
+                <w:szCs w:val="22"/>
+              </w:rPr>
+            </w:pPr>
+            <w:r>
+              <w:rPr>
+                <w:rFonts w:ascii="Arial" w:hAnsi="Arial" w:cs="Arial"/>
+                <w:bCs/>
+                <w:sz w:val="22"/>
+                <w:szCs w:val="22"/>
+              </w:rPr>
+              <w:t>2</w:t>
+            </w:r>
+            <w:r>
+              <w:rPr>
+                <w:rFonts w:ascii="Arial" w:hAnsi="Arial" w:cs="Arial"/>
+                <w:bCs/>
+                <w:sz w:val="22"/>
+                <w:szCs w:val="22"/>
+              </w:rPr>
+              <w:t>1</w:t>
+            </w:r>
+            <w:r>
+              <w:rPr>
+                <w:rFonts w:ascii="Arial" w:hAnsi="Arial" w:cs="Arial"/>
+                <w:bCs/>
+                <w:sz w:val="22"/>
+                <w:szCs w:val="22"/>
+              </w:rPr>
+              <w:t>/05/14</w:t>
+            </w:r>
+          </w:p>
+        </w:tc>
+        <w:tc>
+          <w:tcPr>
+            <w:tcW w:w="1129" w:type="dxa"/>
+          </w:tcPr>
+          <w:p>
+            <w:pPr>
+              <w:autoSpaceDE w:val="0"/>
+              <w:autoSpaceDN w:val="0"/>
+              <w:adjustRightInd w:val="0"/>
+              <w:rPr>
+                <w:rFonts w:ascii="Arial" w:hAnsi="Arial" w:cs="Arial"/>
+                <w:bCs/>
+                <w:sz w:val="22"/>
+                <w:szCs w:val="22"/>
+              </w:rPr>
+            </w:pPr>
+            <w:r>
+              <w:rPr>
+                <w:rFonts w:ascii="Arial" w:hAnsi="Arial" w:cs="Arial"/>
+                <w:bCs/>
+                <w:sz w:val="22"/>
+                <w:szCs w:val="22"/>
+              </w:rPr>
+              <w:t>R. Troost</w:t>
+            </w:r>
+          </w:p>
+        </w:tc>
+        <w:tc>
+          <w:tcPr>
+            <w:tcW w:w="5365" w:type="dxa"/>
+          </w:tcPr>
+          <w:p>
+            <w:pPr>
+              <w:autoSpaceDE w:val="0"/>
+              <w:autoSpaceDN w:val="0"/>
+              <w:adjustRightInd w:val="0"/>
+              <w:rPr>
+                <w:rFonts w:ascii="Arial" w:hAnsi="Arial" w:cs="Arial"/>
+                <w:bCs/>
+                <w:sz w:val="22"/>
+                <w:szCs w:val="22"/>
+              </w:rPr>
+            </w:pPr>
+            <w:r>
+              <w:rPr>
+                <w:rFonts w:ascii="Arial" w:hAnsi="Arial" w:cs="Arial"/>
+                <w:bCs/>
+                <w:sz w:val="22"/>
+                <w:szCs w:val="22"/>
+              </w:rPr>
+              <w:t>- Samenvatting bijgewerkt.</w:t>
+            </w:r>
+          </w:p>
+          <w:p>
+            <w:pPr>
+              <w:autoSpaceDE w:val="0"/>
+              <w:autoSpaceDN w:val="0"/>
+              <w:adjustRightInd w:val="0"/>
+              <w:rPr>
+                <w:rFonts w:ascii="Arial" w:hAnsi="Arial" w:cs="Arial"/>
+                <w:bCs/>
+                <w:sz w:val="22"/>
+                <w:szCs w:val="22"/>
+              </w:rPr>
+            </w:pPr>
+            <w:r>
+              <w:rPr>
+                <w:rFonts w:ascii="Arial" w:hAnsi="Arial" w:cs="Arial"/>
+                <w:bCs/>
+                <w:sz w:val="22"/>
+                <w:szCs w:val="22"/>
+              </w:rPr>
+              <w:t>- Datum van v0.3.2 verbeterd.</w:t>
+            </w:r>
+            <w:bookmarkStart w:id="3" w:name="_GoBack"/>
+            <w:bookmarkEnd w:id="3"/>
+          </w:p>
+        </w:tc>
+      </w:tr>
     </w:tbl>
     <w:p>
       <w:r>
@@ -2695,15 +2899,12 @@
     <w:p/>
     <w:p/>
     <w:p/>
-    <w:p/>
-    <w:p/>
-    <w:p/>
     <w:p>
       <w:pPr>
         <w:pStyle w:val="Heading1"/>
         <w:jc w:val="left"/>
       </w:pPr>
-      <w:bookmarkStart w:id="4" w:name="_Toc262293471"/>
+      <w:bookmarkStart w:id="4" w:name="_Toc262304722"/>
       <w:r>
         <w:t>2</w:t>
       </w:r>
@@ -2736,7 +2937,7 @@
           <w:color w:val="000000" w:themeColor="text1"/>
         </w:rPr>
       </w:pPr>
-      <w:bookmarkStart w:id="5" w:name="_Toc262293472"/>
+      <w:bookmarkStart w:id="5" w:name="_Toc262304723"/>
       <w:r>
         <w:rPr>
           <w:color w:val="000000" w:themeColor="text1"/>
@@ -2911,7 +3112,7 @@
           <w:color w:val="000000" w:themeColor="text1"/>
         </w:rPr>
       </w:pPr>
-      <w:bookmarkStart w:id="6" w:name="_Toc262293473"/>
+      <w:bookmarkStart w:id="6" w:name="_Toc262304724"/>
       <w:r>
         <w:rPr>
           <w:color w:val="000000" w:themeColor="text1"/>
@@ -3034,7 +3235,7 @@
           <w:color w:val="000000" w:themeColor="text1"/>
         </w:rPr>
       </w:pPr>
-      <w:bookmarkStart w:id="7" w:name="_Toc262293474"/>
+      <w:bookmarkStart w:id="7" w:name="_Toc262304725"/>
       <w:r>
         <w:rPr>
           <w:color w:val="000000" w:themeColor="text1"/>
@@ -3236,7 +3437,7 @@
       <w:pPr>
         <w:pStyle w:val="Heading2"/>
       </w:pPr>
-      <w:bookmarkStart w:id="8" w:name="_Toc262293475"/>
+      <w:bookmarkStart w:id="8" w:name="_Toc262304726"/>
       <w:r>
         <w:t>2</w:t>
       </w:r>
@@ -3443,7 +3644,7 @@
       <w:pPr>
         <w:pStyle w:val="Heading2"/>
       </w:pPr>
-      <w:bookmarkStart w:id="9" w:name="_Toc262293476"/>
+      <w:bookmarkStart w:id="9" w:name="_Toc262304727"/>
       <w:r>
         <w:t>2</w:t>
       </w:r>
@@ -4400,7 +4601,7 @@
       <w:pPr>
         <w:pStyle w:val="Heading2"/>
       </w:pPr>
-      <w:bookmarkStart w:id="10" w:name="_Toc262293477"/>
+      <w:bookmarkStart w:id="10" w:name="_Toc262304728"/>
       <w:r>
         <w:t>2</w:t>
       </w:r>
@@ -4983,7 +5184,7 @@
         <w:pStyle w:val="Heading1"/>
         <w:jc w:val="left"/>
       </w:pPr>
-      <w:bookmarkStart w:id="11" w:name="_Toc262293478"/>
+      <w:bookmarkStart w:id="11" w:name="_Toc262304729"/>
       <w:r>
         <w:lastRenderedPageBreak/>
         <w:t>3</w:t>
@@ -7395,7 +7596,7 @@
         </w:rPr>
         <w:br/>
       </w:r>
-      <w:bookmarkStart w:id="12" w:name="_Toc262293479"/>
+      <w:bookmarkStart w:id="12" w:name="_Toc262304730"/>
       <w:r>
         <w:t>4</w:t>
       </w:r>
@@ -7412,7 +7613,7 @@
       <w:pPr>
         <w:pStyle w:val="Heading2"/>
       </w:pPr>
-      <w:bookmarkStart w:id="13" w:name="_Toc262293480"/>
+      <w:bookmarkStart w:id="13" w:name="_Toc262304731"/>
       <w:r>
         <w:t>4</w:t>
       </w:r>
@@ -7663,7 +7864,7 @@
         </w:rPr>
         <w:br/>
       </w:r>
-      <w:bookmarkStart w:id="14" w:name="_Toc262293481"/>
+      <w:bookmarkStart w:id="14" w:name="_Toc262304732"/>
       <w:r>
         <w:t>4</w:t>
       </w:r>
@@ -7738,7 +7939,7 @@
       <w:pPr>
         <w:pStyle w:val="Heading2"/>
       </w:pPr>
-      <w:bookmarkStart w:id="15" w:name="_Toc262293482"/>
+      <w:bookmarkStart w:id="15" w:name="_Toc262304733"/>
       <w:r>
         <w:t>4</w:t>
       </w:r>
@@ -7853,7 +8054,7 @@
         <w:pStyle w:val="Heading1"/>
         <w:jc w:val="left"/>
       </w:pPr>
-      <w:bookmarkStart w:id="16" w:name="_Toc262293483"/>
+      <w:bookmarkStart w:id="16" w:name="_Toc262304734"/>
       <w:r>
         <w:t>5 Termen</w:t>
       </w:r>
@@ -8097,7 +8298,7 @@
         <w:pStyle w:val="Heading1"/>
         <w:jc w:val="left"/>
       </w:pPr>
-      <w:bookmarkStart w:id="17" w:name="_Toc262293484"/>
+      <w:bookmarkStart w:id="17" w:name="_Toc262304735"/>
       <w:r>
         <w:t>6</w:t>
       </w:r>
@@ -8200,7 +8401,7 @@
         <w:pStyle w:val="Heading1"/>
         <w:jc w:val="left"/>
       </w:pPr>
-      <w:bookmarkStart w:id="18" w:name="_Toc262293485"/>
+      <w:bookmarkStart w:id="18" w:name="_Toc262304736"/>
       <w:r>
         <w:t>7</w:t>
       </w:r>
@@ -8217,7 +8418,7 @@
       <w:pPr>
         <w:pStyle w:val="Heading2"/>
       </w:pPr>
-      <w:bookmarkStart w:id="19" w:name="_Toc262293486"/>
+      <w:bookmarkStart w:id="19" w:name="_Toc262304737"/>
       <w:r>
         <w:t>7</w:t>
       </w:r>
@@ -9034,7 +9235,7 @@
       <w:pPr>
         <w:pStyle w:val="Heading2"/>
       </w:pPr>
-      <w:bookmarkStart w:id="20" w:name="_Toc262293487"/>
+      <w:bookmarkStart w:id="20" w:name="_Toc262304738"/>
       <w:r>
         <w:t>7</w:t>
       </w:r>
@@ -9839,7 +10040,7 @@
         <w:sz w:val="22"/>
         <w:szCs w:val="22"/>
       </w:rPr>
-      <w:t>20 mei 2014</w:t>
+      <w:t>21 mei 2014</w:t>
     </w:r>
     <w:r>
       <w:rPr>
@@ -9898,7 +10099,7 @@
         <w:szCs w:val="22"/>
         <w:lang w:val="en-GB"/>
       </w:rPr>
-      <w:t>0.3.2</w:t>
+      <w:t>0.3.3</w:t>
     </w:r>
     <w:r>
       <w:rPr>
@@ -9979,7 +10180,7 @@
         <w:szCs w:val="22"/>
         <w:lang w:val="en-GB"/>
       </w:rPr>
-      <w:t>2</w:t>
+      <w:t>3</w:t>
     </w:r>
     <w:r>
       <w:rPr>
@@ -12755,6 +12956,7 @@
   <w:style w:type="character" w:default="1" w:styleId="DefaultParagraphFont">
     <w:name w:val="Default Paragraph Font"/>
     <w:uiPriority w:val="1"/>
+    <w:semiHidden/>
     <w:unhideWhenUsed/>
   </w:style>
   <w:style w:type="table" w:default="1" w:styleId="TableNormal">
@@ -13912,6 +14114,7 @@
   <w:style w:type="character" w:default="1" w:styleId="DefaultParagraphFont">
     <w:name w:val="Default Paragraph Font"/>
     <w:uiPriority w:val="1"/>
+    <w:semiHidden/>
     <w:unhideWhenUsed/>
   </w:style>
   <w:style w:type="table" w:default="1" w:styleId="TableNormal">
@@ -15143,7 +15346,7 @@
 </file>
 
 <file path=customXml/itemProps1.xml><?xml version="1.0" encoding="utf-8"?>
-<ds:datastoreItem xmlns:ds="http://schemas.openxmlformats.org/officeDocument/2006/customXml" ds:itemID="{4709A7E4-BFF8-294F-9E9E-465CE9C6FCD9}">
+<ds:datastoreItem xmlns:ds="http://schemas.openxmlformats.org/officeDocument/2006/customXml" ds:itemID="{FA9CDC72-CDBC-354C-ADA5-9BB0DD107FA0}">
   <ds:schemaRefs>
     <ds:schemaRef ds:uri="http://schemas.openxmlformats.org/officeDocument/2006/bibliography"/>
   </ds:schemaRefs>

</xml_diff>

<commit_message>
Updated functional design to v0.3.4
- Updated summary for the customer
- Updated functional requirements
</commit_message>
<xml_diff>
--- a/docs/Functioneel ontwerp.docx
+++ b/docs/Functioneel ontwerp.docx
@@ -151,7 +151,7 @@
           <w:noProof/>
           <w:color w:val="000000" w:themeColor="text1"/>
         </w:rPr>
-        <w:t>woensdag 21 mei 2014</w:t>
+        <w:t>dinsdag 27 mei 2014</w:t>
       </w:r>
       <w:r>
         <w:rPr>
@@ -190,7 +190,7 @@
           <w:rFonts w:ascii="Arial" w:hAnsi="Arial" w:cs="Arial"/>
           <w:color w:val="000000" w:themeColor="text1"/>
         </w:rPr>
-        <w:t>.3</w:t>
+        <w:t>.4</w:t>
       </w:r>
     </w:p>
     <w:p>
@@ -1588,13 +1588,19 @@
         <w:rPr>
           <w:color w:val="000000" w:themeColor="text1"/>
         </w:rPr>
-        <w:t>Dit document is om een overzicht te bieden van de huidige situatie in het bedrijf, welke verwachtingen er zijn en hoe de nieuwe interface er uit komt te zien.</w:t>
+        <w:t>Dit document is</w:t>
       </w:r>
       <w:r>
         <w:rPr>
           <w:color w:val="000000" w:themeColor="text1"/>
         </w:rPr>
-        <w:t xml:space="preserve"> </w:t>
+        <w:t xml:space="preserve"> bedoeld</w:t>
+      </w:r>
+      <w:r>
+        <w:rPr>
+          <w:color w:val="000000" w:themeColor="text1"/>
+        </w:rPr>
+        <w:t xml:space="preserve"> om een overzicht te bieden van de huidige situatie in het bedrijf, welke verwachtingen er zijn en hoe de nieuwe interface er uit komt te zien. </w:t>
       </w:r>
       <w:r>
         <w:rPr>
@@ -2836,8 +2842,183 @@
               </w:rPr>
               <w:t>- Datum van v0.3.2 verbeterd.</w:t>
             </w:r>
-            <w:bookmarkStart w:id="3" w:name="_GoBack"/>
-            <w:bookmarkEnd w:id="3"/>
+          </w:p>
+        </w:tc>
+      </w:tr>
+      <w:tr>
+        <w:tc>
+          <w:tcPr>
+            <w:tcW w:w="777" w:type="dxa"/>
+          </w:tcPr>
+          <w:p>
+            <w:pPr>
+              <w:autoSpaceDE w:val="0"/>
+              <w:autoSpaceDN w:val="0"/>
+              <w:adjustRightInd w:val="0"/>
+              <w:rPr>
+                <w:rFonts w:ascii="Arial" w:hAnsi="Arial" w:cs="Arial"/>
+                <w:bCs/>
+                <w:sz w:val="22"/>
+                <w:szCs w:val="22"/>
+              </w:rPr>
+            </w:pPr>
+            <w:r>
+              <w:rPr>
+                <w:rFonts w:ascii="Arial" w:hAnsi="Arial" w:cs="Arial"/>
+                <w:bCs/>
+                <w:sz w:val="22"/>
+                <w:szCs w:val="22"/>
+              </w:rPr>
+              <w:t>0.3.4</w:t>
+            </w:r>
+          </w:p>
+        </w:tc>
+        <w:tc>
+          <w:tcPr>
+            <w:tcW w:w="1217" w:type="dxa"/>
+          </w:tcPr>
+          <w:p>
+            <w:pPr>
+              <w:autoSpaceDE w:val="0"/>
+              <w:autoSpaceDN w:val="0"/>
+              <w:adjustRightInd w:val="0"/>
+              <w:rPr>
+                <w:rFonts w:ascii="Arial" w:hAnsi="Arial" w:cs="Arial"/>
+                <w:bCs/>
+                <w:sz w:val="22"/>
+                <w:szCs w:val="22"/>
+              </w:rPr>
+            </w:pPr>
+            <w:r>
+              <w:rPr>
+                <w:rFonts w:ascii="Arial" w:hAnsi="Arial" w:cs="Arial"/>
+                <w:bCs/>
+                <w:sz w:val="22"/>
+                <w:szCs w:val="22"/>
+              </w:rPr>
+              <w:t>Incom</w:t>
+            </w:r>
+            <w:r>
+              <w:rPr>
+                <w:rFonts w:ascii="Arial" w:hAnsi="Arial" w:cs="Arial"/>
+                <w:bCs/>
+                <w:sz w:val="22"/>
+                <w:szCs w:val="22"/>
+              </w:rPr>
+              <w:t>p</w:t>
+            </w:r>
+            <w:r>
+              <w:rPr>
+                <w:rFonts w:ascii="Arial" w:hAnsi="Arial" w:cs="Arial"/>
+                <w:bCs/>
+                <w:sz w:val="22"/>
+                <w:szCs w:val="22"/>
+              </w:rPr>
+              <w:t>leet</w:t>
+            </w:r>
+          </w:p>
+        </w:tc>
+        <w:tc>
+          <w:tcPr>
+            <w:tcW w:w="1058" w:type="dxa"/>
+          </w:tcPr>
+          <w:p>
+            <w:pPr>
+              <w:autoSpaceDE w:val="0"/>
+              <w:autoSpaceDN w:val="0"/>
+              <w:adjustRightInd w:val="0"/>
+              <w:rPr>
+                <w:rFonts w:ascii="Arial" w:hAnsi="Arial" w:cs="Arial"/>
+                <w:bCs/>
+                <w:sz w:val="22"/>
+                <w:szCs w:val="22"/>
+              </w:rPr>
+            </w:pPr>
+            <w:r>
+              <w:rPr>
+                <w:rFonts w:ascii="Arial" w:hAnsi="Arial" w:cs="Arial"/>
+                <w:bCs/>
+                <w:sz w:val="22"/>
+                <w:szCs w:val="22"/>
+              </w:rPr>
+              <w:t>26/05/14</w:t>
+            </w:r>
+          </w:p>
+        </w:tc>
+        <w:tc>
+          <w:tcPr>
+            <w:tcW w:w="1129" w:type="dxa"/>
+          </w:tcPr>
+          <w:p>
+            <w:pPr>
+              <w:autoSpaceDE w:val="0"/>
+              <w:autoSpaceDN w:val="0"/>
+              <w:adjustRightInd w:val="0"/>
+              <w:rPr>
+                <w:rFonts w:ascii="Arial" w:hAnsi="Arial" w:cs="Arial"/>
+                <w:bCs/>
+                <w:sz w:val="22"/>
+                <w:szCs w:val="22"/>
+              </w:rPr>
+            </w:pPr>
+            <w:r>
+              <w:rPr>
+                <w:rFonts w:ascii="Arial" w:hAnsi="Arial" w:cs="Arial"/>
+                <w:bCs/>
+                <w:sz w:val="22"/>
+                <w:szCs w:val="22"/>
+              </w:rPr>
+              <w:t>R. Troost</w:t>
+            </w:r>
+          </w:p>
+        </w:tc>
+        <w:tc>
+          <w:tcPr>
+            <w:tcW w:w="5365" w:type="dxa"/>
+          </w:tcPr>
+          <w:p>
+            <w:pPr>
+              <w:autoSpaceDE w:val="0"/>
+              <w:autoSpaceDN w:val="0"/>
+              <w:adjustRightInd w:val="0"/>
+              <w:rPr>
+                <w:rFonts w:ascii="Arial" w:hAnsi="Arial" w:cs="Arial"/>
+                <w:bCs/>
+                <w:sz w:val="22"/>
+                <w:szCs w:val="22"/>
+              </w:rPr>
+            </w:pPr>
+            <w:r>
+              <w:rPr>
+                <w:rFonts w:ascii="Arial" w:hAnsi="Arial" w:cs="Arial"/>
+                <w:bCs/>
+                <w:sz w:val="22"/>
+                <w:szCs w:val="22"/>
+              </w:rPr>
+              <w:t>- Samenvatting bijgewerkt.</w:t>
+            </w:r>
+          </w:p>
+          <w:p>
+            <w:pPr>
+              <w:autoSpaceDE w:val="0"/>
+              <w:autoSpaceDN w:val="0"/>
+              <w:adjustRightInd w:val="0"/>
+              <w:rPr>
+                <w:rFonts w:ascii="Arial" w:hAnsi="Arial" w:cs="Arial"/>
+                <w:bCs/>
+                <w:sz w:val="22"/>
+                <w:szCs w:val="22"/>
+              </w:rPr>
+            </w:pPr>
+            <w:r>
+              <w:rPr>
+                <w:rFonts w:ascii="Arial" w:hAnsi="Arial" w:cs="Arial"/>
+                <w:bCs/>
+                <w:sz w:val="22"/>
+                <w:szCs w:val="22"/>
+              </w:rPr>
+              <w:t>- Programma van eisen bijgewerkt.</w:t>
+            </w:r>
           </w:p>
         </w:tc>
       </w:tr>
@@ -2846,6 +3027,8 @@
       <w:r>
         <w:br/>
       </w:r>
+      <w:bookmarkStart w:id="3" w:name="_GoBack"/>
+      <w:bookmarkEnd w:id="3"/>
       <w:r>
         <w:br/>
       </w:r>
@@ -3138,12 +3321,24 @@
         <w:rPr>
           <w:color w:val="000000" w:themeColor="text1"/>
         </w:rPr>
-        <w:t>Er is al een website voor Energy Central</w:t>
+        <w:t>Er is</w:t>
       </w:r>
       <w:r>
         <w:rPr>
           <w:color w:val="000000" w:themeColor="text1"/>
         </w:rPr>
+        <w:t xml:space="preserve"> momenteel</w:t>
+      </w:r>
+      <w:r>
+        <w:rPr>
+          <w:color w:val="000000" w:themeColor="text1"/>
+        </w:rPr>
+        <w:t xml:space="preserve"> een website voor Energy Central</w:t>
+      </w:r>
+      <w:r>
+        <w:rPr>
+          <w:color w:val="000000" w:themeColor="text1"/>
+        </w:rPr>
         <w:t xml:space="preserve">, welke de opgewekte energie in kWh </w:t>
       </w:r>
       <w:r>
@@ -3156,7 +3351,19 @@
         <w:rPr>
           <w:color w:val="000000" w:themeColor="text1"/>
         </w:rPr>
-        <w:t>het huidige apparaat</w:t>
+        <w:t xml:space="preserve">het </w:t>
+      </w:r>
+      <w:r>
+        <w:rPr>
+          <w:color w:val="000000" w:themeColor="text1"/>
+        </w:rPr>
+        <w:t>een enkel</w:t>
+      </w:r>
+      <w:r>
+        <w:rPr>
+          <w:color w:val="000000" w:themeColor="text1"/>
+        </w:rPr>
+        <w:t xml:space="preserve"> apparaat</w:t>
       </w:r>
       <w:r>
         <w:rPr>
@@ -3538,7 +3745,7 @@
           <w:sz w:val="22"/>
           <w:szCs w:val="22"/>
         </w:rPr>
-        <w:t xml:space="preserve"> centrale server.</w:t>
+        <w:t xml:space="preserve"> centrale server welke precies hetzelfde doet.</w:t>
       </w:r>
       <w:r>
         <w:rPr>
@@ -3931,6 +4138,7 @@
           <w:sz w:val="22"/>
           <w:szCs w:val="22"/>
         </w:rPr>
+        <w:lastRenderedPageBreak/>
         <w:t>Data van verschi</w:t>
       </w:r>
       <w:r>
@@ -3994,7 +4202,6 @@
           <w:sz w:val="22"/>
           <w:szCs w:val="22"/>
         </w:rPr>
-        <w:lastRenderedPageBreak/>
         <w:t>Data die niet verzonden kan worden moet later opnieuw verzonden worden.</w:t>
       </w:r>
     </w:p>
@@ -4520,25 +4727,7 @@
           <w:sz w:val="22"/>
           <w:szCs w:val="22"/>
         </w:rPr>
-        <w:t>‘</w:t>
-      </w:r>
-      <w:proofErr w:type="spellStart"/>
-      <w:r>
-        <w:rPr>
-          <w:rFonts w:ascii="Arial" w:hAnsi="Arial" w:cs="Arial"/>
-          <w:sz w:val="22"/>
-          <w:szCs w:val="22"/>
-        </w:rPr>
-        <w:t>devices</w:t>
-      </w:r>
-      <w:proofErr w:type="spellEnd"/>
-      <w:r>
-        <w:rPr>
-          <w:rFonts w:ascii="Arial" w:hAnsi="Arial" w:cs="Arial"/>
-          <w:sz w:val="22"/>
-          <w:szCs w:val="22"/>
-        </w:rPr>
-        <w:t xml:space="preserve">’ moeten nieuwe gebruikers </w:t>
+        <w:t xml:space="preserve">‘devices’ moeten nieuwe gebruikers </w:t>
       </w:r>
       <w:r>
         <w:rPr>
@@ -4717,27 +4906,7 @@
           <w:szCs w:val="22"/>
           <w:lang w:val="en-US"/>
         </w:rPr>
-        <w:t xml:space="preserve">1-2 core processor, 1.4 </w:t>
-      </w:r>
-      <w:proofErr w:type="spellStart"/>
-      <w:r>
-        <w:rPr>
-          <w:rFonts w:ascii="Arial" w:hAnsi="Arial" w:cs="Arial"/>
-          <w:sz w:val="22"/>
-          <w:szCs w:val="22"/>
-          <w:lang w:val="en-US"/>
-        </w:rPr>
-        <w:t>ghz</w:t>
-      </w:r>
-      <w:proofErr w:type="spellEnd"/>
-      <w:r>
-        <w:rPr>
-          <w:rFonts w:ascii="Arial" w:hAnsi="Arial" w:cs="Arial"/>
-          <w:sz w:val="22"/>
-          <w:szCs w:val="22"/>
-          <w:lang w:val="en-US"/>
-        </w:rPr>
-        <w:t>+</w:t>
+        <w:t>1-2 core processor, 1.4 ghz+</w:t>
       </w:r>
     </w:p>
     <w:p>
@@ -4779,9 +4948,8 @@
           <w:szCs w:val="22"/>
           <w:lang w:val="en-US"/>
         </w:rPr>
-        <w:t xml:space="preserve">15 GB+ </w:t>
-      </w:r>
-      <w:proofErr w:type="spellStart"/>
+        <w:t>15 GB+ Hardes</w:t>
+      </w:r>
       <w:r>
         <w:rPr>
           <w:rFonts w:ascii="Arial" w:hAnsi="Arial" w:cs="Arial"/>
@@ -4789,18 +4957,8 @@
           <w:szCs w:val="22"/>
           <w:lang w:val="en-US"/>
         </w:rPr>
-        <w:t>Hardes</w:t>
-      </w:r>
-      <w:r>
-        <w:rPr>
-          <w:rFonts w:ascii="Arial" w:hAnsi="Arial" w:cs="Arial"/>
-          <w:sz w:val="22"/>
-          <w:szCs w:val="22"/>
-          <w:lang w:val="en-US"/>
-        </w:rPr>
         <w:t>chijf</w:t>
       </w:r>
-      <w:proofErr w:type="spellEnd"/>
     </w:p>
     <w:p>
       <w:pPr>
@@ -4841,19 +4999,8 @@
           <w:szCs w:val="22"/>
           <w:lang w:val="en-US"/>
         </w:rPr>
-        <w:t xml:space="preserve">512MB+ RAM is </w:t>
-      </w:r>
-      <w:proofErr w:type="spellStart"/>
-      <w:r>
-        <w:rPr>
-          <w:rFonts w:ascii="Arial" w:hAnsi="Arial" w:cs="Arial"/>
-          <w:sz w:val="22"/>
-          <w:szCs w:val="22"/>
-          <w:lang w:val="en-US"/>
-        </w:rPr>
-        <w:t>aanbevolen</w:t>
-      </w:r>
-      <w:proofErr w:type="spellEnd"/>
+        <w:t>512MB+ RAM is aanbevolen</w:t>
+      </w:r>
     </w:p>
     <w:p>
       <w:pPr>
@@ -4894,87 +5041,7 @@
           <w:szCs w:val="22"/>
           <w:lang w:val="en-US"/>
         </w:rPr>
-        <w:t xml:space="preserve">Internet </w:t>
-      </w:r>
-      <w:proofErr w:type="spellStart"/>
-      <w:r>
-        <w:rPr>
-          <w:rFonts w:ascii="Arial" w:hAnsi="Arial" w:cs="Arial"/>
-          <w:sz w:val="22"/>
-          <w:szCs w:val="22"/>
-          <w:lang w:val="en-US"/>
-        </w:rPr>
-        <w:t>verbinding</w:t>
-      </w:r>
-      <w:proofErr w:type="spellEnd"/>
-      <w:r>
-        <w:rPr>
-          <w:rFonts w:ascii="Arial" w:hAnsi="Arial" w:cs="Arial"/>
-          <w:sz w:val="22"/>
-          <w:szCs w:val="22"/>
-          <w:lang w:val="en-US"/>
-        </w:rPr>
-        <w:t xml:space="preserve"> met </w:t>
-      </w:r>
-      <w:proofErr w:type="spellStart"/>
-      <w:r>
-        <w:rPr>
-          <w:rFonts w:ascii="Arial" w:hAnsi="Arial" w:cs="Arial"/>
-          <w:sz w:val="22"/>
-          <w:szCs w:val="22"/>
-          <w:lang w:val="en-US"/>
-        </w:rPr>
-        <w:t>een</w:t>
-      </w:r>
-      <w:proofErr w:type="spellEnd"/>
-      <w:r>
-        <w:rPr>
-          <w:rFonts w:ascii="Arial" w:hAnsi="Arial" w:cs="Arial"/>
-          <w:sz w:val="22"/>
-          <w:szCs w:val="22"/>
-          <w:lang w:val="en-US"/>
-        </w:rPr>
-        <w:t xml:space="preserve"> </w:t>
-      </w:r>
-      <w:proofErr w:type="spellStart"/>
-      <w:r>
-        <w:rPr>
-          <w:rFonts w:ascii="Arial" w:hAnsi="Arial" w:cs="Arial"/>
-          <w:sz w:val="22"/>
-          <w:szCs w:val="22"/>
-          <w:lang w:val="en-US"/>
-        </w:rPr>
-        <w:t>redelijke</w:t>
-      </w:r>
-      <w:proofErr w:type="spellEnd"/>
-      <w:r>
-        <w:rPr>
-          <w:rFonts w:ascii="Arial" w:hAnsi="Arial" w:cs="Arial"/>
-          <w:sz w:val="22"/>
-          <w:szCs w:val="22"/>
-          <w:lang w:val="en-US"/>
-        </w:rPr>
-        <w:t xml:space="preserve"> upload/download </w:t>
-      </w:r>
-      <w:proofErr w:type="spellStart"/>
-      <w:r>
-        <w:rPr>
-          <w:rFonts w:ascii="Arial" w:hAnsi="Arial" w:cs="Arial"/>
-          <w:sz w:val="22"/>
-          <w:szCs w:val="22"/>
-          <w:lang w:val="en-US"/>
-        </w:rPr>
-        <w:t>snelheid</w:t>
-      </w:r>
-      <w:proofErr w:type="spellEnd"/>
-      <w:r>
-        <w:rPr>
-          <w:rFonts w:ascii="Arial" w:hAnsi="Arial" w:cs="Arial"/>
-          <w:sz w:val="22"/>
-          <w:szCs w:val="22"/>
-          <w:lang w:val="en-US"/>
-        </w:rPr>
-        <w:t xml:space="preserve"> (20-50mbit)</w:t>
+        <w:t>Internet verbinding met een redelijke upload/download snelheid (20-50mbit)</w:t>
       </w:r>
     </w:p>
     <w:p>
@@ -5001,7 +5068,6 @@
           <w:sz w:val="22"/>
         </w:rPr>
       </w:pPr>
-      <w:proofErr w:type="spellStart"/>
       <w:r>
         <w:rPr>
           <w:rFonts w:ascii="Arial" w:hAnsi="Arial" w:cs="Arial"/>
@@ -5011,7 +5077,6 @@
         </w:rPr>
         <w:t>Eind-gebruiker</w:t>
       </w:r>
-      <w:proofErr w:type="spellEnd"/>
     </w:p>
     <w:p>
       <w:pPr>
@@ -5052,19 +5117,8 @@
           <w:szCs w:val="22"/>
           <w:lang w:val="en-US"/>
         </w:rPr>
-        <w:t xml:space="preserve">Internet </w:t>
-      </w:r>
-      <w:proofErr w:type="spellStart"/>
-      <w:r>
-        <w:rPr>
-          <w:rFonts w:ascii="Arial" w:hAnsi="Arial" w:cs="Arial"/>
-          <w:sz w:val="22"/>
-          <w:szCs w:val="22"/>
-          <w:lang w:val="en-US"/>
-        </w:rPr>
-        <w:t>verbinding</w:t>
-      </w:r>
-      <w:proofErr w:type="spellEnd"/>
+        <w:t>Internet verbinding</w:t>
+      </w:r>
     </w:p>
     <w:p>
       <w:pPr>
@@ -5123,27 +5177,7 @@
           <w:szCs w:val="22"/>
           <w:lang w:val="en-US"/>
         </w:rPr>
-        <w:t xml:space="preserve"> </w:t>
-      </w:r>
-      <w:proofErr w:type="spellStart"/>
-      <w:r>
-        <w:rPr>
-          <w:rFonts w:ascii="Arial" w:hAnsi="Arial" w:cs="Arial"/>
-          <w:sz w:val="22"/>
-          <w:szCs w:val="22"/>
-          <w:lang w:val="en-US"/>
-        </w:rPr>
-        <w:t>ondersteuning</w:t>
-      </w:r>
-      <w:proofErr w:type="spellEnd"/>
-      <w:r>
-        <w:rPr>
-          <w:rFonts w:ascii="Arial" w:hAnsi="Arial" w:cs="Arial"/>
-          <w:sz w:val="22"/>
-          <w:szCs w:val="22"/>
-          <w:lang w:val="en-US"/>
-        </w:rPr>
-        <w:t xml:space="preserve"> (Chrome, Firefox, Safari, Internet Explorer, ...)</w:t>
+        <w:t xml:space="preserve"> ondersteuning (Chrome, Firefox, Safari, Internet Explorer, ...)</w:t>
       </w:r>
       <w:r>
         <w:br/>
@@ -5186,7 +5220,6 @@
       </w:pPr>
       <w:bookmarkStart w:id="11" w:name="_Toc262304729"/>
       <w:r>
-        <w:lastRenderedPageBreak/>
         <w:t>3</w:t>
       </w:r>
       <w:r>
@@ -5309,9 +5342,8 @@
           <w:sz w:val="22"/>
           <w:szCs w:val="22"/>
         </w:rPr>
-        <w:t xml:space="preserve">, </w:t>
-      </w:r>
-      <w:proofErr w:type="spellStart"/>
+        <w:t>, central mode only</w:t>
+      </w:r>
       <w:r>
         <w:rPr>
           <w:rFonts w:ascii="Arial" w:hAnsi="Arial" w:cs="Arial"/>
@@ -5319,36 +5351,6 @@
           <w:sz w:val="22"/>
           <w:szCs w:val="22"/>
         </w:rPr>
-        <w:t>central</w:t>
-      </w:r>
-      <w:proofErr w:type="spellEnd"/>
-      <w:r>
-        <w:rPr>
-          <w:rFonts w:ascii="Arial" w:hAnsi="Arial" w:cs="Arial"/>
-          <w:b/>
-          <w:sz w:val="22"/>
-          <w:szCs w:val="22"/>
-        </w:rPr>
-        <w:t xml:space="preserve"> mode </w:t>
-      </w:r>
-      <w:proofErr w:type="spellStart"/>
-      <w:r>
-        <w:rPr>
-          <w:rFonts w:ascii="Arial" w:hAnsi="Arial" w:cs="Arial"/>
-          <w:b/>
-          <w:sz w:val="22"/>
-          <w:szCs w:val="22"/>
-        </w:rPr>
-        <w:t>only</w:t>
-      </w:r>
-      <w:proofErr w:type="spellEnd"/>
-      <w:r>
-        <w:rPr>
-          <w:rFonts w:ascii="Arial" w:hAnsi="Arial" w:cs="Arial"/>
-          <w:b/>
-          <w:sz w:val="22"/>
-          <w:szCs w:val="22"/>
-        </w:rPr>
         <w:br/>
       </w:r>
       <w:r>
@@ -5384,25 +5386,7 @@
           <w:sz w:val="22"/>
           <w:szCs w:val="22"/>
         </w:rPr>
-        <w:t xml:space="preserve">ebruiker, nadat er </w:t>
-      </w:r>
-      <w:proofErr w:type="spellStart"/>
-      <w:r>
-        <w:rPr>
-          <w:rFonts w:ascii="Arial" w:hAnsi="Arial" w:cs="Arial"/>
-          <w:sz w:val="22"/>
-          <w:szCs w:val="22"/>
-        </w:rPr>
-        <w:t>js</w:t>
-      </w:r>
-      <w:proofErr w:type="spellEnd"/>
-      <w:r>
-        <w:rPr>
-          <w:rFonts w:ascii="Arial" w:hAnsi="Arial" w:cs="Arial"/>
-          <w:sz w:val="22"/>
-          <w:szCs w:val="22"/>
-        </w:rPr>
-        <w:t xml:space="preserve"> ingelogd, zijn apparaten kan zien</w:t>
+        <w:t>ebruiker, nadat er js ingelogd, zijn apparaten kan zien</w:t>
       </w:r>
       <w:r>
         <w:rPr>
@@ -5434,25 +5418,7 @@
           <w:sz w:val="22"/>
           <w:szCs w:val="22"/>
         </w:rPr>
-        <w:t xml:space="preserve"> 'view </w:t>
-      </w:r>
-      <w:proofErr w:type="spellStart"/>
-      <w:r>
-        <w:rPr>
-          <w:rFonts w:ascii="Arial" w:hAnsi="Arial" w:cs="Arial"/>
-          <w:sz w:val="22"/>
-          <w:szCs w:val="22"/>
-        </w:rPr>
-        <w:t>statistics</w:t>
-      </w:r>
-      <w:proofErr w:type="spellEnd"/>
-      <w:r>
-        <w:rPr>
-          <w:rFonts w:ascii="Arial" w:hAnsi="Arial" w:cs="Arial"/>
-          <w:sz w:val="22"/>
-          <w:szCs w:val="22"/>
-        </w:rPr>
-        <w:t xml:space="preserve">' te </w:t>
+        <w:t xml:space="preserve"> 'view statistics' te </w:t>
       </w:r>
       <w:r>
         <w:rPr>
@@ -5578,9 +5544,8 @@
           <w:sz w:val="22"/>
           <w:szCs w:val="22"/>
         </w:rPr>
-        <w:t>ng 0.2: Apparaat overzicht (</w:t>
-      </w:r>
-      <w:proofErr w:type="spellStart"/>
+        <w:t>ng 0.2: Apparaat overzicht (admin)</w:t>
+      </w:r>
       <w:r>
         <w:rPr>
           <w:rFonts w:ascii="Arial" w:hAnsi="Arial" w:cs="Arial"/>
@@ -5588,138 +5553,83 @@
           <w:sz w:val="22"/>
           <w:szCs w:val="22"/>
         </w:rPr>
-        <w:t>admin</w:t>
-      </w:r>
-      <w:proofErr w:type="spellEnd"/>
-      <w:r>
-        <w:rPr>
-          <w:rFonts w:ascii="Arial" w:hAnsi="Arial" w:cs="Arial"/>
-          <w:b/>
-          <w:sz w:val="22"/>
-          <w:szCs w:val="22"/>
-        </w:rPr>
-        <w:t>)</w:t>
-      </w:r>
-      <w:r>
-        <w:rPr>
-          <w:rFonts w:ascii="Arial" w:hAnsi="Arial" w:cs="Arial"/>
-          <w:b/>
-          <w:sz w:val="22"/>
-          <w:szCs w:val="22"/>
-        </w:rPr>
-        <w:t xml:space="preserve">, </w:t>
-      </w:r>
-      <w:proofErr w:type="spellStart"/>
-      <w:r>
-        <w:rPr>
-          <w:rFonts w:ascii="Arial" w:hAnsi="Arial" w:cs="Arial"/>
-          <w:b/>
-          <w:sz w:val="22"/>
-          <w:szCs w:val="22"/>
-        </w:rPr>
-        <w:t>central</w:t>
-      </w:r>
-      <w:proofErr w:type="spellEnd"/>
-      <w:r>
-        <w:rPr>
-          <w:rFonts w:ascii="Arial" w:hAnsi="Arial" w:cs="Arial"/>
-          <w:b/>
-          <w:sz w:val="22"/>
-          <w:szCs w:val="22"/>
-        </w:rPr>
-        <w:t xml:space="preserve"> mode </w:t>
-      </w:r>
-      <w:proofErr w:type="spellStart"/>
-      <w:r>
-        <w:rPr>
-          <w:rFonts w:ascii="Arial" w:hAnsi="Arial" w:cs="Arial"/>
-          <w:b/>
-          <w:sz w:val="22"/>
-          <w:szCs w:val="22"/>
-        </w:rPr>
-        <w:t>only</w:t>
-      </w:r>
-      <w:proofErr w:type="spellEnd"/>
-    </w:p>
-    <w:p>
-      <w:pPr>
-        <w:rPr>
-          <w:rFonts w:ascii="Arial" w:hAnsi="Arial" w:cs="Arial"/>
-          <w:sz w:val="22"/>
-          <w:szCs w:val="22"/>
-        </w:rPr>
-      </w:pPr>
-    </w:p>
-    <w:p>
-      <w:pPr>
-        <w:rPr>
-          <w:rFonts w:ascii="Arial" w:hAnsi="Arial" w:cs="Arial"/>
-          <w:sz w:val="22"/>
-          <w:szCs w:val="22"/>
-        </w:rPr>
-      </w:pPr>
-      <w:r>
-        <w:rPr>
-          <w:rFonts w:ascii="Arial" w:hAnsi="Arial" w:cs="Arial"/>
-          <w:sz w:val="22"/>
-          <w:szCs w:val="22"/>
-        </w:rPr>
-        <w:t xml:space="preserve">De beheerder kan via het </w:t>
-      </w:r>
-      <w:proofErr w:type="spellStart"/>
-      <w:r>
-        <w:rPr>
-          <w:rFonts w:ascii="Arial" w:hAnsi="Arial" w:cs="Arial"/>
-          <w:sz w:val="22"/>
-          <w:szCs w:val="22"/>
-        </w:rPr>
-        <w:t>admin</w:t>
-      </w:r>
-      <w:proofErr w:type="spellEnd"/>
-      <w:r>
-        <w:rPr>
-          <w:rFonts w:ascii="Arial" w:hAnsi="Arial" w:cs="Arial"/>
-          <w:sz w:val="22"/>
-          <w:szCs w:val="22"/>
-        </w:rPr>
-        <w:t xml:space="preserve"> menu naar bepaalde pagina's toe navigeren. </w:t>
-      </w:r>
-      <w:r>
-        <w:rPr>
-          <w:rFonts w:ascii="Arial" w:hAnsi="Arial" w:cs="Arial"/>
-          <w:sz w:val="22"/>
-          <w:szCs w:val="22"/>
-        </w:rPr>
-        <w:t xml:space="preserve">De opties die in het </w:t>
-      </w:r>
-      <w:proofErr w:type="spellStart"/>
-      <w:r>
-        <w:rPr>
-          <w:rFonts w:ascii="Arial" w:hAnsi="Arial" w:cs="Arial"/>
-          <w:sz w:val="22"/>
-          <w:szCs w:val="22"/>
-        </w:rPr>
-        <w:t>admin</w:t>
-      </w:r>
-      <w:proofErr w:type="spellEnd"/>
-      <w:r>
-        <w:rPr>
-          <w:rFonts w:ascii="Arial" w:hAnsi="Arial" w:cs="Arial"/>
-          <w:sz w:val="22"/>
-          <w:szCs w:val="22"/>
-        </w:rPr>
-        <w:t xml:space="preserve"> menu getoond zullen worden zijn: '</w:t>
-      </w:r>
-      <w:proofErr w:type="spellStart"/>
-      <w:r>
-        <w:rPr>
-          <w:rFonts w:ascii="Arial" w:hAnsi="Arial" w:cs="Arial"/>
-          <w:sz w:val="22"/>
-          <w:szCs w:val="22"/>
-        </w:rPr>
-        <w:t>All</w:t>
-      </w:r>
-      <w:proofErr w:type="spellEnd"/>
+        <w:t>, central mode only</w:t>
+      </w:r>
+    </w:p>
+    <w:p>
+      <w:pPr>
+        <w:rPr>
+          <w:rFonts w:ascii="Arial" w:hAnsi="Arial" w:cs="Arial"/>
+          <w:sz w:val="22"/>
+          <w:szCs w:val="22"/>
+        </w:rPr>
+      </w:pPr>
+    </w:p>
+    <w:p>
+      <w:pPr>
+        <w:rPr>
+          <w:rFonts w:ascii="Arial" w:hAnsi="Arial" w:cs="Arial"/>
+          <w:sz w:val="22"/>
+          <w:szCs w:val="22"/>
+        </w:rPr>
+      </w:pPr>
+      <w:r>
+        <w:rPr>
+          <w:rFonts w:ascii="Arial" w:hAnsi="Arial" w:cs="Arial"/>
+          <w:sz w:val="22"/>
+          <w:szCs w:val="22"/>
+        </w:rPr>
+        <w:t xml:space="preserve">De beheerder kan via het admin menu naar bepaalde pagina's toe navigeren. </w:t>
+      </w:r>
+      <w:r>
+        <w:rPr>
+          <w:rFonts w:ascii="Arial" w:hAnsi="Arial" w:cs="Arial"/>
+          <w:sz w:val="22"/>
+          <w:szCs w:val="22"/>
+        </w:rPr>
+        <w:t>De opties die in het admin menu getoond zullen worden zijn: 'All devices' en 'Users'.</w:t>
+      </w:r>
+      <w:r>
+        <w:rPr>
+          <w:rFonts w:ascii="Arial" w:hAnsi="Arial" w:cs="Arial"/>
+          <w:sz w:val="22"/>
+          <w:szCs w:val="22"/>
+        </w:rPr>
+        <w:br/>
+      </w:r>
+      <w:r>
+        <w:rPr>
+          <w:rFonts w:ascii="Arial" w:hAnsi="Arial" w:cs="Arial"/>
+          <w:sz w:val="22"/>
+          <w:szCs w:val="22"/>
+        </w:rPr>
+        <w:br/>
+        <w:t>Zodra er op all devices' wordt geklikt, wordt de beheerder doorgestuurd naar de pagina die in afbeelding 0.2 wordt getoond. D</w:t>
+      </w:r>
+      <w:r>
+        <w:rPr>
+          <w:rFonts w:ascii="Arial" w:hAnsi="Arial" w:cs="Arial"/>
+          <w:sz w:val="22"/>
+          <w:szCs w:val="22"/>
+        </w:rPr>
+        <w:t>aar wordt</w:t>
+      </w:r>
+      <w:r>
+        <w:rPr>
+          <w:rFonts w:ascii="Arial" w:hAnsi="Arial" w:cs="Arial"/>
+          <w:sz w:val="22"/>
+          <w:szCs w:val="22"/>
+        </w:rPr>
+        <w:t xml:space="preserve"> een lijst met </w:t>
+      </w:r>
+      <w:r>
+        <w:rPr>
+          <w:rFonts w:ascii="Arial" w:hAnsi="Arial" w:cs="Arial"/>
+          <w:sz w:val="22"/>
+          <w:szCs w:val="22"/>
+        </w:rPr>
+        <w:t>apparaten</w:t>
+      </w:r>
       <w:r>
         <w:rPr>
           <w:rFonts w:ascii="Arial" w:hAnsi="Arial" w:cs="Arial"/>
@@ -5728,23 +5638,104 @@
         </w:rPr>
         <w:t xml:space="preserve"> </w:t>
       </w:r>
-      <w:proofErr w:type="spellStart"/>
-      <w:r>
-        <w:rPr>
-          <w:rFonts w:ascii="Arial" w:hAnsi="Arial" w:cs="Arial"/>
-          <w:sz w:val="22"/>
-          <w:szCs w:val="22"/>
-        </w:rPr>
-        <w:t>devices</w:t>
-      </w:r>
-      <w:proofErr w:type="spellEnd"/>
-      <w:r>
-        <w:rPr>
-          <w:rFonts w:ascii="Arial" w:hAnsi="Arial" w:cs="Arial"/>
-          <w:sz w:val="22"/>
-          <w:szCs w:val="22"/>
-        </w:rPr>
-        <w:t>' en 'Users'.</w:t>
+      <w:r>
+        <w:rPr>
+          <w:rFonts w:ascii="Arial" w:hAnsi="Arial" w:cs="Arial"/>
+          <w:sz w:val="22"/>
+          <w:szCs w:val="22"/>
+        </w:rPr>
+        <w:t xml:space="preserve">getoond, waar de beheerder </w:t>
+      </w:r>
+      <w:r>
+        <w:rPr>
+          <w:rFonts w:ascii="Arial" w:hAnsi="Arial" w:cs="Arial"/>
+          <w:sz w:val="22"/>
+          <w:szCs w:val="22"/>
+        </w:rPr>
+        <w:t xml:space="preserve">vervolgens </w:t>
+      </w:r>
+      <w:r>
+        <w:t>op</w:t>
+      </w:r>
+      <w:r>
+        <w:rPr>
+          <w:rFonts w:ascii="Arial" w:hAnsi="Arial" w:cs="Arial"/>
+          <w:sz w:val="22"/>
+          <w:szCs w:val="22"/>
+        </w:rPr>
+        <w:t xml:space="preserve"> ‘view</w:t>
+      </w:r>
+      <w:r>
+        <w:rPr>
+          <w:rFonts w:ascii="Arial" w:hAnsi="Arial" w:cs="Arial"/>
+          <w:sz w:val="22"/>
+          <w:szCs w:val="22"/>
+        </w:rPr>
+        <w:t xml:space="preserve"> statistics</w:t>
+      </w:r>
+      <w:r>
+        <w:rPr>
+          <w:rFonts w:ascii="Arial" w:hAnsi="Arial" w:cs="Arial"/>
+          <w:sz w:val="22"/>
+          <w:szCs w:val="22"/>
+        </w:rPr>
+        <w:t xml:space="preserve">’ </w:t>
+      </w:r>
+      <w:r>
+        <w:rPr>
+          <w:rFonts w:ascii="Arial" w:hAnsi="Arial" w:cs="Arial"/>
+          <w:sz w:val="22"/>
+          <w:szCs w:val="22"/>
+        </w:rPr>
+        <w:t xml:space="preserve">kan </w:t>
+      </w:r>
+      <w:r>
+        <w:rPr>
+          <w:rFonts w:ascii="Arial" w:hAnsi="Arial" w:cs="Arial"/>
+          <w:sz w:val="22"/>
+          <w:szCs w:val="22"/>
+        </w:rPr>
+        <w:t xml:space="preserve">klikken om de statistieken van </w:t>
+      </w:r>
+      <w:r>
+        <w:rPr>
+          <w:rFonts w:ascii="Arial" w:hAnsi="Arial" w:cs="Arial"/>
+          <w:sz w:val="22"/>
+          <w:szCs w:val="22"/>
+        </w:rPr>
+        <w:t>een</w:t>
+      </w:r>
+      <w:r>
+        <w:rPr>
+          <w:rFonts w:ascii="Arial" w:hAnsi="Arial" w:cs="Arial"/>
+          <w:sz w:val="22"/>
+          <w:szCs w:val="22"/>
+        </w:rPr>
+        <w:t xml:space="preserve"> </w:t>
+      </w:r>
+      <w:r>
+        <w:rPr>
+          <w:rFonts w:ascii="Arial" w:hAnsi="Arial" w:cs="Arial"/>
+          <w:sz w:val="22"/>
+          <w:szCs w:val="22"/>
+        </w:rPr>
+        <w:t>apparaat</w:t>
+      </w:r>
+      <w:r>
+        <w:rPr>
+          <w:rFonts w:ascii="Arial" w:hAnsi="Arial" w:cs="Arial"/>
+          <w:sz w:val="22"/>
+          <w:szCs w:val="22"/>
+        </w:rPr>
+        <w:t xml:space="preserve"> te bekijken.</w:t>
+      </w:r>
+      <w:r>
+        <w:rPr>
+          <w:rFonts w:ascii="Arial" w:hAnsi="Arial" w:cs="Arial"/>
+          <w:sz w:val="22"/>
+          <w:szCs w:val="22"/>
+        </w:rPr>
+        <w:t xml:space="preserve"> </w:t>
       </w:r>
       <w:r>
         <w:rPr>
@@ -5760,209 +5751,15 @@
           <w:sz w:val="22"/>
           <w:szCs w:val="22"/>
         </w:rPr>
+        <w:lastRenderedPageBreak/>
         <w:br/>
-        <w:t xml:space="preserve">Zodra er op </w:t>
-      </w:r>
-      <w:proofErr w:type="spellStart"/>
-      <w:r>
-        <w:rPr>
-          <w:rFonts w:ascii="Arial" w:hAnsi="Arial" w:cs="Arial"/>
-          <w:sz w:val="22"/>
-          <w:szCs w:val="22"/>
-        </w:rPr>
-        <w:t>all</w:t>
-      </w:r>
-      <w:proofErr w:type="spellEnd"/>
-      <w:r>
-        <w:rPr>
-          <w:rFonts w:ascii="Arial" w:hAnsi="Arial" w:cs="Arial"/>
-          <w:sz w:val="22"/>
-          <w:szCs w:val="22"/>
-        </w:rPr>
-        <w:t xml:space="preserve"> </w:t>
-      </w:r>
-      <w:proofErr w:type="spellStart"/>
-      <w:r>
-        <w:rPr>
-          <w:rFonts w:ascii="Arial" w:hAnsi="Arial" w:cs="Arial"/>
-          <w:sz w:val="22"/>
-          <w:szCs w:val="22"/>
-        </w:rPr>
-        <w:t>devices</w:t>
-      </w:r>
-      <w:proofErr w:type="spellEnd"/>
-      <w:r>
-        <w:rPr>
-          <w:rFonts w:ascii="Arial" w:hAnsi="Arial" w:cs="Arial"/>
-          <w:sz w:val="22"/>
-          <w:szCs w:val="22"/>
-        </w:rPr>
-        <w:t>' wordt geklikt, wordt de beheerder doorgestuurd naar de pagina die in afbeelding 0.2 wordt getoond. D</w:t>
-      </w:r>
-      <w:r>
-        <w:rPr>
-          <w:rFonts w:ascii="Arial" w:hAnsi="Arial" w:cs="Arial"/>
-          <w:sz w:val="22"/>
-          <w:szCs w:val="22"/>
-        </w:rPr>
-        <w:t>aar wordt</w:t>
-      </w:r>
-      <w:r>
-        <w:rPr>
-          <w:rFonts w:ascii="Arial" w:hAnsi="Arial" w:cs="Arial"/>
-          <w:sz w:val="22"/>
-          <w:szCs w:val="22"/>
-        </w:rPr>
-        <w:t xml:space="preserve"> een lijst met </w:t>
-      </w:r>
-      <w:r>
-        <w:rPr>
-          <w:rFonts w:ascii="Arial" w:hAnsi="Arial" w:cs="Arial"/>
-          <w:sz w:val="22"/>
-          <w:szCs w:val="22"/>
-        </w:rPr>
-        <w:t>apparaten</w:t>
-      </w:r>
-      <w:r>
-        <w:rPr>
-          <w:rFonts w:ascii="Arial" w:hAnsi="Arial" w:cs="Arial"/>
-          <w:sz w:val="22"/>
-          <w:szCs w:val="22"/>
-        </w:rPr>
-        <w:t xml:space="preserve"> </w:t>
-      </w:r>
-      <w:r>
-        <w:rPr>
-          <w:rFonts w:ascii="Arial" w:hAnsi="Arial" w:cs="Arial"/>
-          <w:sz w:val="22"/>
-          <w:szCs w:val="22"/>
-        </w:rPr>
-        <w:t xml:space="preserve">getoond, waar de beheerder </w:t>
-      </w:r>
-      <w:r>
-        <w:rPr>
-          <w:rFonts w:ascii="Arial" w:hAnsi="Arial" w:cs="Arial"/>
-          <w:sz w:val="22"/>
-          <w:szCs w:val="22"/>
-        </w:rPr>
-        <w:t xml:space="preserve">vervolgens </w:t>
-      </w:r>
-      <w:r>
-        <w:t>op</w:t>
-      </w:r>
-      <w:r>
-        <w:rPr>
-          <w:rFonts w:ascii="Arial" w:hAnsi="Arial" w:cs="Arial"/>
-          <w:sz w:val="22"/>
-          <w:szCs w:val="22"/>
-        </w:rPr>
-        <w:t xml:space="preserve"> ‘view</w:t>
-      </w:r>
-      <w:r>
-        <w:rPr>
-          <w:rFonts w:ascii="Arial" w:hAnsi="Arial" w:cs="Arial"/>
-          <w:sz w:val="22"/>
-          <w:szCs w:val="22"/>
-        </w:rPr>
-        <w:t xml:space="preserve"> </w:t>
-      </w:r>
-      <w:proofErr w:type="spellStart"/>
-      <w:r>
-        <w:rPr>
-          <w:rFonts w:ascii="Arial" w:hAnsi="Arial" w:cs="Arial"/>
-          <w:sz w:val="22"/>
-          <w:szCs w:val="22"/>
-        </w:rPr>
-        <w:t>statistics</w:t>
-      </w:r>
-      <w:proofErr w:type="spellEnd"/>
-      <w:r>
-        <w:rPr>
-          <w:rFonts w:ascii="Arial" w:hAnsi="Arial" w:cs="Arial"/>
-          <w:sz w:val="22"/>
-          <w:szCs w:val="22"/>
-        </w:rPr>
-        <w:t xml:space="preserve">’ </w:t>
-      </w:r>
-      <w:r>
-        <w:rPr>
-          <w:rFonts w:ascii="Arial" w:hAnsi="Arial" w:cs="Arial"/>
-          <w:sz w:val="22"/>
-          <w:szCs w:val="22"/>
-        </w:rPr>
-        <w:t xml:space="preserve">kan </w:t>
-      </w:r>
-      <w:r>
-        <w:rPr>
-          <w:rFonts w:ascii="Arial" w:hAnsi="Arial" w:cs="Arial"/>
-          <w:sz w:val="22"/>
-          <w:szCs w:val="22"/>
-        </w:rPr>
-        <w:t xml:space="preserve">klikken om de statistieken van </w:t>
-      </w:r>
-      <w:r>
-        <w:rPr>
-          <w:rFonts w:ascii="Arial" w:hAnsi="Arial" w:cs="Arial"/>
-          <w:sz w:val="22"/>
-          <w:szCs w:val="22"/>
-        </w:rPr>
-        <w:t>een</w:t>
-      </w:r>
-      <w:r>
-        <w:rPr>
-          <w:rFonts w:ascii="Arial" w:hAnsi="Arial" w:cs="Arial"/>
-          <w:sz w:val="22"/>
-          <w:szCs w:val="22"/>
-        </w:rPr>
-        <w:t xml:space="preserve"> </w:t>
-      </w:r>
-      <w:r>
-        <w:rPr>
-          <w:rFonts w:ascii="Arial" w:hAnsi="Arial" w:cs="Arial"/>
-          <w:sz w:val="22"/>
-          <w:szCs w:val="22"/>
-        </w:rPr>
-        <w:t>apparaat</w:t>
-      </w:r>
-      <w:r>
-        <w:rPr>
-          <w:rFonts w:ascii="Arial" w:hAnsi="Arial" w:cs="Arial"/>
-          <w:sz w:val="22"/>
-          <w:szCs w:val="22"/>
-        </w:rPr>
-        <w:t xml:space="preserve"> te bekijken.</w:t>
-      </w:r>
-      <w:r>
-        <w:rPr>
-          <w:rFonts w:ascii="Arial" w:hAnsi="Arial" w:cs="Arial"/>
-          <w:sz w:val="22"/>
-          <w:szCs w:val="22"/>
-        </w:rPr>
-        <w:t xml:space="preserve"> </w:t>
-      </w:r>
-      <w:r>
-        <w:rPr>
-          <w:rFonts w:ascii="Arial" w:hAnsi="Arial" w:cs="Arial"/>
-          <w:sz w:val="22"/>
-          <w:szCs w:val="22"/>
-        </w:rPr>
-        <w:br/>
-      </w:r>
-      <w:r>
-        <w:rPr>
-          <w:rFonts w:ascii="Arial" w:hAnsi="Arial" w:cs="Arial"/>
-          <w:sz w:val="22"/>
-          <w:szCs w:val="22"/>
-        </w:rPr>
-        <w:br/>
-      </w:r>
-      <w:r>
-        <w:rPr>
-          <w:rFonts w:ascii="Arial" w:hAnsi="Arial" w:cs="Arial"/>
-          <w:sz w:val="22"/>
-          <w:szCs w:val="22"/>
-        </w:rPr>
-        <w:lastRenderedPageBreak/>
+      </w:r>
+      <w:r>
+        <w:rPr>
+          <w:rFonts w:ascii="Arial" w:hAnsi="Arial" w:cs="Arial"/>
+          <w:sz w:val="22"/>
+          <w:szCs w:val="22"/>
+        </w:rPr>
         <w:t>Gebruikers zonder administratieve rechten</w:t>
       </w:r>
       <w:r>
@@ -6020,25 +5817,7 @@
           <w:sz w:val="22"/>
           <w:szCs w:val="22"/>
         </w:rPr>
-        <w:t xml:space="preserve"> tekst veld onder 'users </w:t>
-      </w:r>
-      <w:proofErr w:type="spellStart"/>
-      <w:r>
-        <w:rPr>
-          <w:rFonts w:ascii="Arial" w:hAnsi="Arial" w:cs="Arial"/>
-          <w:sz w:val="22"/>
-          <w:szCs w:val="22"/>
-        </w:rPr>
-        <w:t>with</w:t>
-      </w:r>
-      <w:proofErr w:type="spellEnd"/>
-      <w:r>
-        <w:rPr>
-          <w:rFonts w:ascii="Arial" w:hAnsi="Arial" w:cs="Arial"/>
-          <w:sz w:val="22"/>
-          <w:szCs w:val="22"/>
-        </w:rPr>
-        <w:t xml:space="preserve"> access'</w:t>
+        <w:t xml:space="preserve"> tekst veld onder 'users with access'</w:t>
       </w:r>
       <w:r>
         <w:rPr>
@@ -6133,9 +5912,8 @@
           <w:sz w:val="22"/>
           <w:szCs w:val="22"/>
         </w:rPr>
-        <w:t>Afbeelding 0.3: Lijst met alle gebruikers (</w:t>
-      </w:r>
-      <w:proofErr w:type="spellStart"/>
+        <w:t>Afbeelding 0.3: Lijst met alle gebruikers (admin)</w:t>
+      </w:r>
       <w:r>
         <w:rPr>
           <w:rFonts w:ascii="Arial" w:hAnsi="Arial" w:cs="Arial"/>
@@ -6143,102 +5921,34 @@
           <w:sz w:val="22"/>
           <w:szCs w:val="22"/>
         </w:rPr>
-        <w:t>admin</w:t>
-      </w:r>
-      <w:proofErr w:type="spellEnd"/>
-      <w:r>
+        <w:t>, central mode only</w:t>
+      </w:r>
+    </w:p>
+    <w:p>
+      <w:pPr>
         <w:rPr>
           <w:rFonts w:ascii="Arial" w:hAnsi="Arial" w:cs="Arial"/>
           <w:b/>
           <w:sz w:val="22"/>
           <w:szCs w:val="22"/>
         </w:rPr>
-        <w:t>)</w:t>
-      </w:r>
-      <w:r>
-        <w:rPr>
-          <w:rFonts w:ascii="Arial" w:hAnsi="Arial" w:cs="Arial"/>
-          <w:b/>
-          <w:sz w:val="22"/>
-          <w:szCs w:val="22"/>
-        </w:rPr>
-        <w:t xml:space="preserve">, </w:t>
-      </w:r>
-      <w:proofErr w:type="spellStart"/>
-      <w:r>
-        <w:rPr>
-          <w:rFonts w:ascii="Arial" w:hAnsi="Arial" w:cs="Arial"/>
-          <w:b/>
-          <w:sz w:val="22"/>
-          <w:szCs w:val="22"/>
-        </w:rPr>
-        <w:t>central</w:t>
-      </w:r>
-      <w:proofErr w:type="spellEnd"/>
-      <w:r>
-        <w:rPr>
-          <w:rFonts w:ascii="Arial" w:hAnsi="Arial" w:cs="Arial"/>
-          <w:b/>
-          <w:sz w:val="22"/>
-          <w:szCs w:val="22"/>
-        </w:rPr>
-        <w:t xml:space="preserve"> mode </w:t>
-      </w:r>
-      <w:proofErr w:type="spellStart"/>
-      <w:r>
-        <w:rPr>
-          <w:rFonts w:ascii="Arial" w:hAnsi="Arial" w:cs="Arial"/>
-          <w:b/>
-          <w:sz w:val="22"/>
-          <w:szCs w:val="22"/>
-        </w:rPr>
-        <w:t>only</w:t>
-      </w:r>
-      <w:proofErr w:type="spellEnd"/>
-    </w:p>
-    <w:p>
-      <w:pPr>
-        <w:rPr>
-          <w:rFonts w:ascii="Arial" w:hAnsi="Arial" w:cs="Arial"/>
-          <w:b/>
-          <w:sz w:val="22"/>
-          <w:szCs w:val="22"/>
-        </w:rPr>
-      </w:pPr>
-    </w:p>
-    <w:p>
-      <w:pPr>
-        <w:rPr>
-          <w:rFonts w:ascii="Arial" w:hAnsi="Arial" w:cs="Arial"/>
-          <w:sz w:val="22"/>
-          <w:szCs w:val="22"/>
-        </w:rPr>
-      </w:pPr>
-      <w:r>
-        <w:rPr>
-          <w:rFonts w:ascii="Arial" w:hAnsi="Arial" w:cs="Arial"/>
-          <w:sz w:val="22"/>
-          <w:szCs w:val="22"/>
-        </w:rPr>
-        <w:t xml:space="preserve">In het </w:t>
-      </w:r>
-      <w:proofErr w:type="spellStart"/>
-      <w:r>
-        <w:rPr>
-          <w:rFonts w:ascii="Arial" w:hAnsi="Arial" w:cs="Arial"/>
-          <w:sz w:val="22"/>
-          <w:szCs w:val="22"/>
-        </w:rPr>
-        <w:t>admin</w:t>
-      </w:r>
-      <w:proofErr w:type="spellEnd"/>
-      <w:r>
-        <w:rPr>
-          <w:rFonts w:ascii="Arial" w:hAnsi="Arial" w:cs="Arial"/>
-          <w:sz w:val="22"/>
-          <w:szCs w:val="22"/>
-        </w:rPr>
-        <w:t xml:space="preserve"> menu zal het mogelijk zijn om op ‘users’ te klikken, waarna een pagina wordt getoond met alle gebruikers</w:t>
+      </w:pPr>
+    </w:p>
+    <w:p>
+      <w:pPr>
+        <w:rPr>
+          <w:rFonts w:ascii="Arial" w:hAnsi="Arial" w:cs="Arial"/>
+          <w:sz w:val="22"/>
+          <w:szCs w:val="22"/>
+        </w:rPr>
+      </w:pPr>
+      <w:r>
+        <w:rPr>
+          <w:rFonts w:ascii="Arial" w:hAnsi="Arial" w:cs="Arial"/>
+          <w:sz w:val="22"/>
+          <w:szCs w:val="22"/>
+        </w:rPr>
+        <w:t>In het admin menu zal het mogelijk zijn om op ‘users’ te klikken, waarna een pagina wordt getoond met alle gebruikers</w:t>
       </w:r>
       <w:r>
         <w:rPr>
@@ -6379,9 +6089,8 @@
           <w:sz w:val="22"/>
           <w:szCs w:val="22"/>
         </w:rPr>
-        <w:t>Afbeelding 0.4: Gebruiker wijzigen (</w:t>
-      </w:r>
-      <w:proofErr w:type="spellStart"/>
+        <w:t>Afbeelding 0.4: Gebruiker wijzigen (admin)</w:t>
+      </w:r>
       <w:r>
         <w:rPr>
           <w:rFonts w:ascii="Arial" w:hAnsi="Arial" w:cs="Arial"/>
@@ -6389,58 +6098,8 @@
           <w:sz w:val="22"/>
           <w:szCs w:val="22"/>
         </w:rPr>
-        <w:t>admin</w:t>
-      </w:r>
-      <w:proofErr w:type="spellEnd"/>
-      <w:r>
-        <w:rPr>
-          <w:rFonts w:ascii="Arial" w:hAnsi="Arial" w:cs="Arial"/>
-          <w:b/>
-          <w:sz w:val="22"/>
-          <w:szCs w:val="22"/>
-        </w:rPr>
-        <w:t>)</w:t>
-      </w:r>
-      <w:r>
-        <w:rPr>
-          <w:rFonts w:ascii="Arial" w:hAnsi="Arial" w:cs="Arial"/>
-          <w:b/>
-          <w:sz w:val="22"/>
-          <w:szCs w:val="22"/>
-        </w:rPr>
-        <w:t xml:space="preserve">, </w:t>
-      </w:r>
-      <w:proofErr w:type="spellStart"/>
-      <w:r>
-        <w:rPr>
-          <w:rFonts w:ascii="Arial" w:hAnsi="Arial" w:cs="Arial"/>
-          <w:b/>
-          <w:sz w:val="22"/>
-          <w:szCs w:val="22"/>
-        </w:rPr>
-        <w:t>central</w:t>
-      </w:r>
-      <w:proofErr w:type="spellEnd"/>
-      <w:r>
-        <w:rPr>
-          <w:rFonts w:ascii="Arial" w:hAnsi="Arial" w:cs="Arial"/>
-          <w:b/>
-          <w:sz w:val="22"/>
-          <w:szCs w:val="22"/>
-        </w:rPr>
-        <w:t xml:space="preserve"> mode </w:t>
-      </w:r>
-      <w:proofErr w:type="spellStart"/>
-      <w:r>
-        <w:rPr>
-          <w:rFonts w:ascii="Arial" w:hAnsi="Arial" w:cs="Arial"/>
-          <w:b/>
-          <w:sz w:val="22"/>
-          <w:szCs w:val="22"/>
-        </w:rPr>
-        <w:t>only</w:t>
-      </w:r>
-      <w:proofErr w:type="spellEnd"/>
+        <w:t>, central mode only</w:t>
+      </w:r>
     </w:p>
     <w:p>
       <w:pPr>
@@ -6472,25 +6131,7 @@
           <w:sz w:val="22"/>
           <w:szCs w:val="22"/>
         </w:rPr>
-        <w:t>‘</w:t>
-      </w:r>
-      <w:proofErr w:type="spellStart"/>
-      <w:r>
-        <w:rPr>
-          <w:rFonts w:ascii="Arial" w:hAnsi="Arial" w:cs="Arial"/>
-          <w:sz w:val="22"/>
-          <w:szCs w:val="22"/>
-        </w:rPr>
-        <w:t>edit</w:t>
-      </w:r>
-      <w:proofErr w:type="spellEnd"/>
-      <w:r>
-        <w:rPr>
-          <w:rFonts w:ascii="Arial" w:hAnsi="Arial" w:cs="Arial"/>
-          <w:sz w:val="22"/>
-          <w:szCs w:val="22"/>
-        </w:rPr>
-        <w:t xml:space="preserve"> user’ pagina </w:t>
+        <w:t xml:space="preserve">‘edit user’ pagina </w:t>
       </w:r>
       <w:r>
         <w:rPr>
@@ -6538,16 +6179,7 @@
           <w:sz w:val="22"/>
           <w:szCs w:val="22"/>
         </w:rPr>
-        <w:t xml:space="preserve"> apparaat </w:t>
-      </w:r>
-      <w:proofErr w:type="spellStart"/>
-      <w:r>
-        <w:rPr>
-          <w:rFonts w:ascii="Arial" w:hAnsi="Arial" w:cs="Arial"/>
-          <w:sz w:val="22"/>
-          <w:szCs w:val="22"/>
-        </w:rPr>
-        <w:t>ID</w:t>
+        <w:t xml:space="preserve"> apparaat ID</w:t>
       </w:r>
       <w:r>
         <w:rPr>
@@ -6557,7 +6189,6 @@
         </w:rPr>
         <w:t>'s</w:t>
       </w:r>
-      <w:proofErr w:type="spellEnd"/>
       <w:r>
         <w:rPr>
           <w:rFonts w:ascii="Arial" w:hAnsi="Arial" w:cs="Arial"/>
@@ -6572,25 +6203,7 @@
           <w:sz w:val="22"/>
           <w:szCs w:val="22"/>
         </w:rPr>
-        <w:t>in het '</w:t>
-      </w:r>
-      <w:proofErr w:type="spellStart"/>
-      <w:r>
-        <w:rPr>
-          <w:rFonts w:ascii="Arial" w:hAnsi="Arial" w:cs="Arial"/>
-          <w:sz w:val="22"/>
-          <w:szCs w:val="22"/>
-        </w:rPr>
-        <w:t>Devices</w:t>
-      </w:r>
-      <w:proofErr w:type="spellEnd"/>
-      <w:r>
-        <w:rPr>
-          <w:rFonts w:ascii="Arial" w:hAnsi="Arial" w:cs="Arial"/>
-          <w:sz w:val="22"/>
-          <w:szCs w:val="22"/>
-        </w:rPr>
-        <w:t>' veld</w:t>
+        <w:t>in het 'Devices' veld</w:t>
       </w:r>
       <w:r>
         <w:rPr>
@@ -6630,7 +6243,16 @@
           <w:sz w:val="22"/>
           <w:szCs w:val="22"/>
         </w:rPr>
-        <w:t xml:space="preserve"> Bij het wijzigen van het wachtwoord wordt gecontroleerd of het nieuwe wachtwoord en de bevestiging daarvan gelijk aan elkaar zijn.</w:t>
+        <w:t xml:space="preserve"> Bij het wijzigen van het </w:t>
+      </w:r>
+      <w:r>
+        <w:rPr>
+          <w:rFonts w:ascii="Arial" w:hAnsi="Arial" w:cs="Arial"/>
+          <w:sz w:val="22"/>
+          <w:szCs w:val="22"/>
+        </w:rPr>
+        <w:lastRenderedPageBreak/>
+        <w:t>wachtwoord wordt gecontroleerd of het nieuwe wachtwoord en de bevestiging daarvan gelijk aan elkaar zijn.</w:t>
       </w:r>
       <w:r>
         <w:rPr>
@@ -6735,39 +6357,8 @@
           <w:sz w:val="22"/>
           <w:szCs w:val="22"/>
         </w:rPr>
-        <w:t xml:space="preserve">, </w:t>
-      </w:r>
-      <w:proofErr w:type="spellStart"/>
-      <w:r>
-        <w:rPr>
-          <w:rFonts w:ascii="Arial" w:hAnsi="Arial" w:cs="Arial"/>
-          <w:b/>
-          <w:sz w:val="22"/>
-          <w:szCs w:val="22"/>
-        </w:rPr>
-        <w:t>central</w:t>
-      </w:r>
-      <w:proofErr w:type="spellEnd"/>
-      <w:r>
-        <w:rPr>
-          <w:rFonts w:ascii="Arial" w:hAnsi="Arial" w:cs="Arial"/>
-          <w:b/>
-          <w:sz w:val="22"/>
-          <w:szCs w:val="22"/>
-        </w:rPr>
-        <w:t xml:space="preserve"> mode </w:t>
-      </w:r>
-      <w:proofErr w:type="spellStart"/>
-      <w:r>
-        <w:rPr>
-          <w:rFonts w:ascii="Arial" w:hAnsi="Arial" w:cs="Arial"/>
-          <w:b/>
-          <w:sz w:val="22"/>
-          <w:szCs w:val="22"/>
-        </w:rPr>
-        <w:t>only</w:t>
-      </w:r>
-      <w:proofErr w:type="spellEnd"/>
+        <w:t>, central mode only</w:t>
+      </w:r>
     </w:p>
     <w:p>
       <w:pPr>
@@ -6879,115 +6470,7 @@
           <w:sz w:val="22"/>
           <w:szCs w:val="22"/>
         </w:rPr>
-        <w:t>Als het nieuwe wachtwoord gelijk is aan het huidige wachtwoord, dan zal de melding "</w:t>
-      </w:r>
-      <w:proofErr w:type="spellStart"/>
-      <w:r>
-        <w:rPr>
-          <w:rFonts w:ascii="Arial" w:hAnsi="Arial" w:cs="Arial"/>
-          <w:sz w:val="22"/>
-          <w:szCs w:val="22"/>
-        </w:rPr>
-        <w:t>Your</w:t>
-      </w:r>
-      <w:proofErr w:type="spellEnd"/>
-      <w:r>
-        <w:rPr>
-          <w:rFonts w:ascii="Arial" w:hAnsi="Arial" w:cs="Arial"/>
-          <w:sz w:val="22"/>
-          <w:szCs w:val="22"/>
-        </w:rPr>
-        <w:t xml:space="preserve"> new password </w:t>
-      </w:r>
-      <w:proofErr w:type="spellStart"/>
-      <w:r>
-        <w:rPr>
-          <w:rFonts w:ascii="Arial" w:hAnsi="Arial" w:cs="Arial"/>
-          <w:sz w:val="22"/>
-          <w:szCs w:val="22"/>
-        </w:rPr>
-        <w:t>cannot</w:t>
-      </w:r>
-      <w:proofErr w:type="spellEnd"/>
-      <w:r>
-        <w:rPr>
-          <w:rFonts w:ascii="Arial" w:hAnsi="Arial" w:cs="Arial"/>
-          <w:sz w:val="22"/>
-          <w:szCs w:val="22"/>
-        </w:rPr>
-        <w:t xml:space="preserve"> </w:t>
-      </w:r>
-      <w:proofErr w:type="spellStart"/>
-      <w:r>
-        <w:rPr>
-          <w:rFonts w:ascii="Arial" w:hAnsi="Arial" w:cs="Arial"/>
-          <w:sz w:val="22"/>
-          <w:szCs w:val="22"/>
-        </w:rPr>
-        <w:t>be</w:t>
-      </w:r>
-      <w:proofErr w:type="spellEnd"/>
-      <w:r>
-        <w:rPr>
-          <w:rFonts w:ascii="Arial" w:hAnsi="Arial" w:cs="Arial"/>
-          <w:sz w:val="22"/>
-          <w:szCs w:val="22"/>
-        </w:rPr>
-        <w:t xml:space="preserve"> the </w:t>
-      </w:r>
-      <w:proofErr w:type="spellStart"/>
-      <w:r>
-        <w:rPr>
-          <w:rFonts w:ascii="Arial" w:hAnsi="Arial" w:cs="Arial"/>
-          <w:sz w:val="22"/>
-          <w:szCs w:val="22"/>
-        </w:rPr>
-        <w:t>same</w:t>
-      </w:r>
-      <w:proofErr w:type="spellEnd"/>
-      <w:r>
-        <w:rPr>
-          <w:rFonts w:ascii="Arial" w:hAnsi="Arial" w:cs="Arial"/>
-          <w:sz w:val="22"/>
-          <w:szCs w:val="22"/>
-        </w:rPr>
-        <w:t xml:space="preserve"> as </w:t>
-      </w:r>
-      <w:proofErr w:type="spellStart"/>
-      <w:r>
-        <w:rPr>
-          <w:rFonts w:ascii="Arial" w:hAnsi="Arial" w:cs="Arial"/>
-          <w:sz w:val="22"/>
-          <w:szCs w:val="22"/>
-        </w:rPr>
-        <w:t>your</w:t>
-      </w:r>
-      <w:proofErr w:type="spellEnd"/>
-      <w:r>
-        <w:rPr>
-          <w:rFonts w:ascii="Arial" w:hAnsi="Arial" w:cs="Arial"/>
-          <w:sz w:val="22"/>
-          <w:szCs w:val="22"/>
-        </w:rPr>
-        <w:t xml:space="preserve"> </w:t>
-      </w:r>
-      <w:proofErr w:type="spellStart"/>
-      <w:r>
-        <w:rPr>
-          <w:rFonts w:ascii="Arial" w:hAnsi="Arial" w:cs="Arial"/>
-          <w:sz w:val="22"/>
-          <w:szCs w:val="22"/>
-        </w:rPr>
-        <w:t>old</w:t>
-      </w:r>
-      <w:proofErr w:type="spellEnd"/>
-      <w:r>
-        <w:rPr>
-          <w:rFonts w:ascii="Arial" w:hAnsi="Arial" w:cs="Arial"/>
-          <w:sz w:val="22"/>
-          <w:szCs w:val="22"/>
-        </w:rPr>
-        <w:t xml:space="preserve"> password!" getoond </w:t>
+        <w:t xml:space="preserve">Als het nieuwe wachtwoord gelijk is aan het huidige wachtwoord, dan zal de melding "Your new password cannot be the same as your old password!" getoond </w:t>
       </w:r>
       <w:r>
         <w:rPr>
@@ -7042,79 +6525,7 @@
           <w:sz w:val="22"/>
           <w:szCs w:val="22"/>
         </w:rPr>
-        <w:t xml:space="preserve">g "The </w:t>
-      </w:r>
-      <w:proofErr w:type="spellStart"/>
-      <w:r>
-        <w:rPr>
-          <w:rFonts w:ascii="Arial" w:hAnsi="Arial" w:cs="Arial"/>
-          <w:sz w:val="22"/>
-          <w:szCs w:val="22"/>
-        </w:rPr>
-        <w:t>old</w:t>
-      </w:r>
-      <w:proofErr w:type="spellEnd"/>
-      <w:r>
-        <w:rPr>
-          <w:rFonts w:ascii="Arial" w:hAnsi="Arial" w:cs="Arial"/>
-          <w:sz w:val="22"/>
-          <w:szCs w:val="22"/>
-        </w:rPr>
-        <w:t xml:space="preserve"> password </w:t>
-      </w:r>
-      <w:proofErr w:type="spellStart"/>
-      <w:r>
-        <w:rPr>
-          <w:rFonts w:ascii="Arial" w:hAnsi="Arial" w:cs="Arial"/>
-          <w:sz w:val="22"/>
-          <w:szCs w:val="22"/>
-        </w:rPr>
-        <w:t>you</w:t>
-      </w:r>
-      <w:proofErr w:type="spellEnd"/>
-      <w:r>
-        <w:rPr>
-          <w:rFonts w:ascii="Arial" w:hAnsi="Arial" w:cs="Arial"/>
-          <w:sz w:val="22"/>
-          <w:szCs w:val="22"/>
-        </w:rPr>
-        <w:t xml:space="preserve"> </w:t>
-      </w:r>
-      <w:proofErr w:type="spellStart"/>
-      <w:r>
-        <w:rPr>
-          <w:rFonts w:ascii="Arial" w:hAnsi="Arial" w:cs="Arial"/>
-          <w:sz w:val="22"/>
-          <w:szCs w:val="22"/>
-        </w:rPr>
-        <w:t>entered</w:t>
-      </w:r>
-      <w:proofErr w:type="spellEnd"/>
-      <w:r>
-        <w:rPr>
-          <w:rFonts w:ascii="Arial" w:hAnsi="Arial" w:cs="Arial"/>
-          <w:sz w:val="22"/>
-          <w:szCs w:val="22"/>
-        </w:rPr>
-        <w:t xml:space="preserve"> does </w:t>
-      </w:r>
-      <w:proofErr w:type="spellStart"/>
-      <w:r>
-        <w:rPr>
-          <w:rFonts w:ascii="Arial" w:hAnsi="Arial" w:cs="Arial"/>
-          <w:sz w:val="22"/>
-          <w:szCs w:val="22"/>
-        </w:rPr>
-        <w:t>not</w:t>
-      </w:r>
-      <w:proofErr w:type="spellEnd"/>
-      <w:r>
-        <w:rPr>
-          <w:rFonts w:ascii="Arial" w:hAnsi="Arial" w:cs="Arial"/>
-          <w:sz w:val="22"/>
-          <w:szCs w:val="22"/>
-        </w:rPr>
-        <w:t xml:space="preserve"> match!" getoond</w:t>
+        <w:t>g "The old password you entered does not match!" getoond</w:t>
       </w:r>
       <w:r>
         <w:rPr>
@@ -7177,43 +6588,7 @@
           <w:sz w:val="22"/>
           <w:szCs w:val="22"/>
         </w:rPr>
-        <w:t xml:space="preserve"> "The new password does </w:t>
-      </w:r>
-      <w:proofErr w:type="spellStart"/>
-      <w:r>
-        <w:rPr>
-          <w:rFonts w:ascii="Arial" w:hAnsi="Arial" w:cs="Arial"/>
-          <w:sz w:val="22"/>
-          <w:szCs w:val="22"/>
-        </w:rPr>
-        <w:t>not</w:t>
-      </w:r>
-      <w:proofErr w:type="spellEnd"/>
-      <w:r>
-        <w:rPr>
-          <w:rFonts w:ascii="Arial" w:hAnsi="Arial" w:cs="Arial"/>
-          <w:sz w:val="22"/>
-          <w:szCs w:val="22"/>
-        </w:rPr>
-        <w:t xml:space="preserve"> match the </w:t>
-      </w:r>
-      <w:proofErr w:type="spellStart"/>
-      <w:r>
-        <w:rPr>
-          <w:rFonts w:ascii="Arial" w:hAnsi="Arial" w:cs="Arial"/>
-          <w:sz w:val="22"/>
-          <w:szCs w:val="22"/>
-        </w:rPr>
-        <w:t>confirmation</w:t>
-      </w:r>
-      <w:proofErr w:type="spellEnd"/>
-      <w:r>
-        <w:rPr>
-          <w:rFonts w:ascii="Arial" w:hAnsi="Arial" w:cs="Arial"/>
-          <w:sz w:val="22"/>
-          <w:szCs w:val="22"/>
-        </w:rPr>
-        <w:t xml:space="preserve"> password!" </w:t>
+        <w:t xml:space="preserve"> "The new password does not match the confirmation password!" </w:t>
       </w:r>
       <w:r>
         <w:rPr>
@@ -7246,6 +6621,7 @@
           <w:sz w:val="22"/>
           <w:szCs w:val="22"/>
         </w:rPr>
+        <w:lastRenderedPageBreak/>
         <w:br/>
       </w:r>
       <w:r>
@@ -7358,7 +6734,6 @@
           <w:sz w:val="22"/>
           <w:szCs w:val="22"/>
         </w:rPr>
-        <w:lastRenderedPageBreak/>
         <w:br/>
       </w:r>
       <w:r>
@@ -7367,25 +6742,7 @@
           <w:sz w:val="22"/>
           <w:szCs w:val="22"/>
         </w:rPr>
-        <w:t xml:space="preserve">Zodra er op de link 'view </w:t>
-      </w:r>
-      <w:proofErr w:type="spellStart"/>
-      <w:r>
-        <w:rPr>
-          <w:rFonts w:ascii="Arial" w:hAnsi="Arial" w:cs="Arial"/>
-          <w:sz w:val="22"/>
-          <w:szCs w:val="22"/>
-        </w:rPr>
-        <w:t>statistics</w:t>
-      </w:r>
-      <w:proofErr w:type="spellEnd"/>
-      <w:r>
-        <w:rPr>
-          <w:rFonts w:ascii="Arial" w:hAnsi="Arial" w:cs="Arial"/>
-          <w:sz w:val="22"/>
-          <w:szCs w:val="22"/>
-        </w:rPr>
-        <w:t xml:space="preserve">' achter een van de apparaten worden geklikt, wordt de pagina </w:t>
+        <w:t xml:space="preserve">Zodra er op de link 'view statistics' achter een van de apparaten worden geklikt, wordt de pagina </w:t>
       </w:r>
       <w:r>
         <w:rPr>
@@ -7401,25 +6758,7 @@
           <w:sz w:val="22"/>
           <w:szCs w:val="22"/>
         </w:rPr>
-        <w:t xml:space="preserve"> getoond. Op deze pagina worden de statistieken van het geselecteerde apparaat getoond in een grafiek. Als er op de zes blokjes wordt gedrukt, kan er een datum geselecteerd worden. Alleen de data welke beschikbaar is kan op gedrukt worden, anders zal deze grijs zijn. De datum kan ook veranderd worden door op '</w:t>
-      </w:r>
-      <w:proofErr w:type="spellStart"/>
-      <w:r>
-        <w:rPr>
-          <w:rFonts w:ascii="Arial" w:hAnsi="Arial" w:cs="Arial"/>
-          <w:sz w:val="22"/>
-          <w:szCs w:val="22"/>
-        </w:rPr>
-        <w:t>Previous</w:t>
-      </w:r>
-      <w:proofErr w:type="spellEnd"/>
-      <w:r>
-        <w:rPr>
-          <w:rFonts w:ascii="Arial" w:hAnsi="Arial" w:cs="Arial"/>
-          <w:sz w:val="22"/>
-          <w:szCs w:val="22"/>
-        </w:rPr>
-        <w:t>' of 'Next</w:t>
+        <w:t xml:space="preserve"> getoond. Op deze pagina worden de statistieken van het geselecteerde apparaat getoond in een grafiek. Als er op de zes blokjes wordt gedrukt, kan er een datum geselecteerd worden. Alleen de data welke beschikbaar is kan op gedrukt worden, anders zal deze grijs zijn. De datum kan ook veranderd worden door op 'Previous' of 'Next</w:t>
       </w:r>
       <w:r>
         <w:rPr>
@@ -7444,115 +6783,7 @@
           <w:szCs w:val="22"/>
         </w:rPr>
         <w:br/>
-        <w:t xml:space="preserve">Als er geen data beschikbaar is, zal er een bericht tussen de twee links in staan: 'No </w:t>
-      </w:r>
-      <w:proofErr w:type="spellStart"/>
-      <w:r>
-        <w:rPr>
-          <w:rFonts w:ascii="Arial" w:hAnsi="Arial" w:cs="Arial"/>
-          <w:sz w:val="22"/>
-          <w:szCs w:val="22"/>
-        </w:rPr>
-        <w:t>statistics</w:t>
-      </w:r>
-      <w:proofErr w:type="spellEnd"/>
-      <w:r>
-        <w:rPr>
-          <w:rFonts w:ascii="Arial" w:hAnsi="Arial" w:cs="Arial"/>
-          <w:sz w:val="22"/>
-          <w:szCs w:val="22"/>
-        </w:rPr>
-        <w:t xml:space="preserve"> </w:t>
-      </w:r>
-      <w:proofErr w:type="spellStart"/>
-      <w:r>
-        <w:rPr>
-          <w:rFonts w:ascii="Arial" w:hAnsi="Arial" w:cs="Arial"/>
-          <w:sz w:val="22"/>
-          <w:szCs w:val="22"/>
-        </w:rPr>
-        <w:t>available</w:t>
-      </w:r>
-      <w:proofErr w:type="spellEnd"/>
-      <w:r>
-        <w:rPr>
-          <w:rFonts w:ascii="Arial" w:hAnsi="Arial" w:cs="Arial"/>
-          <w:sz w:val="22"/>
-          <w:szCs w:val="22"/>
-        </w:rPr>
-        <w:t xml:space="preserve"> </w:t>
-      </w:r>
-      <w:proofErr w:type="spellStart"/>
-      <w:r>
-        <w:rPr>
-          <w:rFonts w:ascii="Arial" w:hAnsi="Arial" w:cs="Arial"/>
-          <w:sz w:val="22"/>
-          <w:szCs w:val="22"/>
-        </w:rPr>
-        <w:t>for</w:t>
-      </w:r>
-      <w:proofErr w:type="spellEnd"/>
-      <w:r>
-        <w:rPr>
-          <w:rFonts w:ascii="Arial" w:hAnsi="Arial" w:cs="Arial"/>
-          <w:sz w:val="22"/>
-          <w:szCs w:val="22"/>
-        </w:rPr>
-        <w:t xml:space="preserve"> &lt;date&gt;'. Anders zal het bericht '</w:t>
-      </w:r>
-      <w:proofErr w:type="spellStart"/>
-      <w:r>
-        <w:rPr>
-          <w:rFonts w:ascii="Arial" w:hAnsi="Arial" w:cs="Arial"/>
-          <w:sz w:val="22"/>
-          <w:szCs w:val="22"/>
-        </w:rPr>
-        <w:t>Viewing</w:t>
-      </w:r>
-      <w:proofErr w:type="spellEnd"/>
-      <w:r>
-        <w:rPr>
-          <w:rFonts w:ascii="Arial" w:hAnsi="Arial" w:cs="Arial"/>
-          <w:sz w:val="22"/>
-          <w:szCs w:val="22"/>
-        </w:rPr>
-        <w:t xml:space="preserve"> </w:t>
-      </w:r>
-      <w:proofErr w:type="spellStart"/>
-      <w:r>
-        <w:rPr>
-          <w:rFonts w:ascii="Arial" w:hAnsi="Arial" w:cs="Arial"/>
-          <w:sz w:val="22"/>
-          <w:szCs w:val="22"/>
-        </w:rPr>
-        <w:t>statistics</w:t>
-      </w:r>
-      <w:proofErr w:type="spellEnd"/>
-      <w:r>
-        <w:rPr>
-          <w:rFonts w:ascii="Arial" w:hAnsi="Arial" w:cs="Arial"/>
-          <w:sz w:val="22"/>
-          <w:szCs w:val="22"/>
-        </w:rPr>
-        <w:t xml:space="preserve"> </w:t>
-      </w:r>
-      <w:proofErr w:type="spellStart"/>
-      <w:r>
-        <w:rPr>
-          <w:rFonts w:ascii="Arial" w:hAnsi="Arial" w:cs="Arial"/>
-          <w:sz w:val="22"/>
-          <w:szCs w:val="22"/>
-        </w:rPr>
-        <w:t>for</w:t>
-      </w:r>
-      <w:proofErr w:type="spellEnd"/>
-      <w:r>
-        <w:rPr>
-          <w:rFonts w:ascii="Arial" w:hAnsi="Arial" w:cs="Arial"/>
-          <w:sz w:val="22"/>
-          <w:szCs w:val="22"/>
-        </w:rPr>
-        <w:t xml:space="preserve"> &lt;date&gt;' tussen de links staan.</w:t>
+        <w:t>Als er geen data beschikbaar is, zal er een bericht tussen de twee links in staan: 'No statistics available for &lt;date&gt;'. Anders zal het bericht 'Viewing statistics for &lt;date&gt;' tussen de links staan.</w:t>
       </w:r>
     </w:p>
     <w:p>
@@ -7732,6 +6963,7 @@
           <w:sz w:val="22"/>
           <w:szCs w:val="22"/>
         </w:rPr>
+        <w:lastRenderedPageBreak/>
         <w:br/>
       </w:r>
       <w:r>
@@ -8180,7 +7412,16 @@
                 <w:sz w:val="22"/>
                 <w:szCs w:val="22"/>
               </w:rPr>
-              <w:t>Een centrale mode die aangezet kan worden zodat de website zich gedraagt alsof deze op een 'centrale' server staat. De mogelijkheden om in te loggen en apparaten toe te wijzen zullen worden ingeschakeld.</w:t>
+              <w:t xml:space="preserve">Een centrale mode die aangezet kan worden zodat de website zich gedraagt alsof deze op een 'centrale' server staat. De mogelijkheden om in te loggen en apparaten toe te wijzen </w:t>
+            </w:r>
+            <w:r>
+              <w:rPr>
+                <w:rFonts w:ascii="Arial" w:hAnsi="Arial" w:cs="Arial"/>
+                <w:sz w:val="22"/>
+                <w:szCs w:val="22"/>
+              </w:rPr>
+              <w:lastRenderedPageBreak/>
+              <w:t>zullen worden ingeschakeld.</w:t>
             </w:r>
           </w:p>
         </w:tc>
@@ -8207,6 +7448,7 @@
                 <w:sz w:val="22"/>
                 <w:szCs w:val="22"/>
               </w:rPr>
+              <w:lastRenderedPageBreak/>
               <w:t>Database</w:t>
             </w:r>
           </w:p>
@@ -8346,23 +7588,13 @@
           <w:szCs w:val="22"/>
         </w:rPr>
       </w:pPr>
-      <w:proofErr w:type="spellStart"/>
-      <w:r>
-        <w:rPr>
-          <w:rFonts w:ascii="Arial" w:hAnsi="Arial" w:cs="Arial"/>
-          <w:sz w:val="22"/>
-          <w:szCs w:val="22"/>
-        </w:rPr>
-        <w:t>MySQL</w:t>
-      </w:r>
-      <w:proofErr w:type="spellEnd"/>
-      <w:r>
-        <w:rPr>
-          <w:rFonts w:ascii="Arial" w:hAnsi="Arial" w:cs="Arial"/>
-          <w:sz w:val="22"/>
-          <w:szCs w:val="22"/>
-        </w:rPr>
-        <w:t xml:space="preserve"> Workbench (ER model)</w:t>
+      <w:r>
+        <w:rPr>
+          <w:rFonts w:ascii="Arial" w:hAnsi="Arial" w:cs="Arial"/>
+          <w:sz w:val="22"/>
+          <w:szCs w:val="22"/>
+        </w:rPr>
+        <w:t>MySQL Workbench (ER model)</w:t>
       </w:r>
     </w:p>
     <w:p>
@@ -8518,9 +7750,8 @@
           <w:sz w:val="20"/>
           <w:szCs w:val="20"/>
         </w:rPr>
-        <w:t xml:space="preserve">&gt; </w:t>
-      </w:r>
-      <w:proofErr w:type="spellStart"/>
+        <w:t>&gt; wrote:</w:t>
+      </w:r>
       <w:r>
         <w:rPr>
           <w:rFonts w:ascii="Arial" w:hAnsi="Arial" w:cs="Arial"/>
@@ -8528,9 +7759,8 @@
           <w:sz w:val="20"/>
           <w:szCs w:val="20"/>
         </w:rPr>
-        <w:t>wrote</w:t>
-      </w:r>
-      <w:proofErr w:type="spellEnd"/>
+        <w:br/>
+      </w:r>
       <w:r>
         <w:rPr>
           <w:rFonts w:ascii="Arial" w:hAnsi="Arial" w:cs="Arial"/>
@@ -8538,7 +7768,8 @@
           <w:sz w:val="20"/>
           <w:szCs w:val="20"/>
         </w:rPr>
-        <w:t>:</w:t>
+        <w:br/>
+        <w:t>&gt; Hoi Ramon,</w:t>
       </w:r>
       <w:r>
         <w:rPr>
@@ -8548,6 +7779,7 @@
           <w:szCs w:val="20"/>
         </w:rPr>
         <w:br/>
+        <w:t>&gt;</w:t>
       </w:r>
       <w:r>
         <w:rPr>
@@ -8557,7 +7789,7 @@
           <w:szCs w:val="20"/>
         </w:rPr>
         <w:br/>
-        <w:t>&gt; Hoi Ramon,</w:t>
+        <w:t>&gt; De volgende vragen zijn om meer opheldering te krijgen over wat er precies gerealiseerd moet worden voor Energy Central.</w:t>
       </w:r>
       <w:r>
         <w:rPr>
@@ -8577,47 +7809,7 @@
           <w:szCs w:val="20"/>
         </w:rPr>
         <w:br/>
-        <w:t>&gt; De volgende vragen zijn om meer opheldering te krijgen over wat er precies gerealiseerd moet worden voor Energy Central.</w:t>
-      </w:r>
-      <w:r>
-        <w:rPr>
-          <w:rFonts w:ascii="Arial" w:hAnsi="Arial" w:cs="Arial"/>
-          <w:color w:val="500050"/>
-          <w:sz w:val="20"/>
-          <w:szCs w:val="20"/>
-        </w:rPr>
-        <w:br/>
-        <w:t>&gt;</w:t>
-      </w:r>
-      <w:r>
-        <w:rPr>
-          <w:rFonts w:ascii="Arial" w:hAnsi="Arial" w:cs="Arial"/>
-          <w:color w:val="500050"/>
-          <w:sz w:val="20"/>
-          <w:szCs w:val="20"/>
-        </w:rPr>
-        <w:br/>
-        <w:t xml:space="preserve">&gt; - Hoe gaan we de data versturen vanaf het apparaatje? Er zal ergens een </w:t>
-      </w:r>
-      <w:proofErr w:type="spellStart"/>
-      <w:r>
-        <w:rPr>
-          <w:rFonts w:ascii="Arial" w:hAnsi="Arial" w:cs="Arial"/>
-          <w:color w:val="500050"/>
-          <w:sz w:val="20"/>
-          <w:szCs w:val="20"/>
-        </w:rPr>
-        <w:t>config</w:t>
-      </w:r>
-      <w:proofErr w:type="spellEnd"/>
-      <w:r>
-        <w:rPr>
-          <w:rFonts w:ascii="Arial" w:hAnsi="Arial" w:cs="Arial"/>
-          <w:color w:val="500050"/>
-          <w:sz w:val="20"/>
-          <w:szCs w:val="20"/>
-        </w:rPr>
-        <w:t xml:space="preserve"> bestand moeten staan met de externe database gegevens, dit lijkt mij niet veilig. Dit is een belangrijk aspect van het hele proces.</w:t>
+        <w:t>&gt; - Hoe gaan we de data versturen vanaf het apparaatje? Er zal ergens een config bestand moeten staan met de externe database gegevens, dit lijkt mij niet veilig. Dit is een belangrijk aspect van het hele proces.</w:t>
       </w:r>
     </w:p>
     <w:p>
@@ -8629,10 +7821,40 @@
           <w:szCs w:val="20"/>
           <w:shd w:val="clear" w:color="auto" w:fill="FFFFFF"/>
         </w:rPr>
-        <w:lastRenderedPageBreak/>
-        <w:t xml:space="preserve">De data zal niet via SQL statements naar een centrale plek worden verzonden. Ik denk eerder aan een beveiligde kopie van </w:t>
-      </w:r>
-      <w:proofErr w:type="spellStart"/>
+        <w:t>De data zal niet via SQL statements naar een centrale plek worden verzonden. Ik denk eerder aan een beveiligde kopie van csv bestanden. Een voorbeeld hiervan is “scp”, een copy via ssh.</w:t>
+      </w:r>
+    </w:p>
+    <w:p>
+      <w:pPr>
+        <w:rPr>
+          <w:rFonts w:ascii="Arial" w:hAnsi="Arial" w:cs="Arial"/>
+          <w:color w:val="500050"/>
+          <w:sz w:val="20"/>
+          <w:szCs w:val="20"/>
+        </w:rPr>
+      </w:pPr>
+      <w:r>
+        <w:rPr>
+          <w:rFonts w:ascii="Arial" w:hAnsi="Arial" w:cs="Arial"/>
+          <w:color w:val="500050"/>
+          <w:sz w:val="20"/>
+          <w:szCs w:val="20"/>
+        </w:rPr>
+        <w:br/>
+        <w:t>&gt;</w:t>
+      </w:r>
+      <w:r>
+        <w:rPr>
+          <w:rFonts w:ascii="Arial" w:hAnsi="Arial" w:cs="Arial"/>
+          <w:color w:val="500050"/>
+          <w:sz w:val="20"/>
+          <w:szCs w:val="20"/>
+        </w:rPr>
+        <w:br/>
+        <w:t>&gt; - Hoe gaan we de systemen onderscheiden? Hebben deze een speciaal nummer of identificatie code?</w:t>
+      </w:r>
+    </w:p>
+    <w:p>
       <w:r>
         <w:rPr>
           <w:rFonts w:ascii="Arial" w:hAnsi="Arial" w:cs="Arial"/>
@@ -8641,9 +7863,40 @@
           <w:szCs w:val="20"/>
           <w:shd w:val="clear" w:color="auto" w:fill="FFFFFF"/>
         </w:rPr>
-        <w:t>csv</w:t>
-      </w:r>
-      <w:proofErr w:type="spellEnd"/>
+        <w:t>Het onderscheiden van de installaties is op basis van een door onszelf aan te geven identificatienummer. Op dit moment neigen wij naar [postcode]-[huisnummer], maar dat staat nog niet vast. Het is voor ons geen probleem om de nummers handmatig in te voeren in een config op de Raspi apparaten, zodat de systemen hun code kunnen meesturen met de kopie van de data.</w:t>
+      </w:r>
+    </w:p>
+    <w:p>
+      <w:pPr>
+        <w:rPr>
+          <w:rFonts w:ascii="Arial" w:hAnsi="Arial" w:cs="Arial"/>
+          <w:color w:val="500050"/>
+          <w:sz w:val="20"/>
+          <w:szCs w:val="20"/>
+        </w:rPr>
+      </w:pPr>
+      <w:r>
+        <w:rPr>
+          <w:rFonts w:ascii="Arial" w:hAnsi="Arial" w:cs="Arial"/>
+          <w:color w:val="500050"/>
+          <w:sz w:val="20"/>
+          <w:szCs w:val="20"/>
+        </w:rPr>
+        <w:br/>
+        <w:t>&gt;</w:t>
+      </w:r>
+      <w:r>
+        <w:rPr>
+          <w:rFonts w:ascii="Arial" w:hAnsi="Arial" w:cs="Arial"/>
+          <w:color w:val="500050"/>
+          <w:sz w:val="20"/>
+          <w:szCs w:val="20"/>
+        </w:rPr>
+        <w:br/>
+        <w:t>&gt; - Moet er iets komen om alle verstuurde data weer uit te lezen? Een aparte site bijv.?</w:t>
+      </w:r>
+    </w:p>
+    <w:p>
       <w:r>
         <w:rPr>
           <w:rFonts w:ascii="Arial" w:hAnsi="Arial" w:cs="Arial"/>
@@ -8652,9 +7905,30 @@
           <w:szCs w:val="20"/>
           <w:shd w:val="clear" w:color="auto" w:fill="FFFFFF"/>
         </w:rPr>
-        <w:t xml:space="preserve"> bestanden. Een voorbeeld hiervan is “</w:t>
-      </w:r>
-      <w:proofErr w:type="spellStart"/>
+        <w:t>Er moet een centrale versie van de huidige site komen. Deze centrale versie zal alle data bevatten van alle installaties. Als we het kopieren van de data hebben dan kunnen we op de centrale plek funties gaan toevoegen zoals een index-pagina waar alle installaties in een lijst staan.</w:t>
+      </w:r>
+    </w:p>
+    <w:p>
+      <w:pPr>
+        <w:rPr>
+          <w:rFonts w:ascii="Arial" w:hAnsi="Arial" w:cs="Arial"/>
+          <w:color w:val="500050"/>
+          <w:sz w:val="20"/>
+          <w:szCs w:val="20"/>
+        </w:rPr>
+      </w:pPr>
+      <w:r>
+        <w:rPr>
+          <w:rFonts w:ascii="Arial" w:hAnsi="Arial" w:cs="Arial"/>
+          <w:color w:val="500050"/>
+          <w:sz w:val="20"/>
+          <w:szCs w:val="20"/>
+        </w:rPr>
+        <w:br/>
+        <w:t>&gt; -  Hoe handelen we het af als er bijv. geen internet connectie is / verbinding vakt weg, cron job (voor versturen van data) mislukt, etc? De data wordt dan gewoon niet opgenomen of wordt deze later verstuurd? Hetzelfde geldt voor het uitvallen van de database server, onbereikbaar zijn, etc.</w:t>
+      </w:r>
+    </w:p>
+    <w:p>
       <w:r>
         <w:rPr>
           <w:rFonts w:ascii="Arial" w:hAnsi="Arial" w:cs="Arial"/>
@@ -8663,9 +7937,8 @@
           <w:szCs w:val="20"/>
           <w:shd w:val="clear" w:color="auto" w:fill="FFFFFF"/>
         </w:rPr>
-        <w:t>scp</w:t>
-      </w:r>
-      <w:proofErr w:type="spellEnd"/>
+        <w:t xml:space="preserve">Data die niet verzonden kon worden moet wel echt opnieuw. Er moet dus een fout bestendig process komen die probeert om alle data die nog niet centraal staat te verzenden. Wellicht is het dus ook nodig </w:t>
+      </w:r>
       <w:r>
         <w:rPr>
           <w:rFonts w:ascii="Arial" w:hAnsi="Arial" w:cs="Arial"/>
@@ -8674,29 +7947,8 @@
           <w:szCs w:val="20"/>
           <w:shd w:val="clear" w:color="auto" w:fill="FFFFFF"/>
         </w:rPr>
-        <w:t xml:space="preserve">”, een copy via </w:t>
-      </w:r>
-      <w:proofErr w:type="spellStart"/>
-      <w:r>
-        <w:rPr>
-          <w:rFonts w:ascii="Arial" w:hAnsi="Arial" w:cs="Arial"/>
-          <w:color w:val="222222"/>
-          <w:sz w:val="20"/>
-          <w:szCs w:val="20"/>
-          <w:shd w:val="clear" w:color="auto" w:fill="FFFFFF"/>
-        </w:rPr>
-        <w:t>ssh</w:t>
-      </w:r>
-      <w:proofErr w:type="spellEnd"/>
-      <w:r>
-        <w:rPr>
-          <w:rFonts w:ascii="Arial" w:hAnsi="Arial" w:cs="Arial"/>
-          <w:color w:val="222222"/>
-          <w:sz w:val="20"/>
-          <w:szCs w:val="20"/>
-          <w:shd w:val="clear" w:color="auto" w:fill="FFFFFF"/>
-        </w:rPr>
-        <w:t>.</w:t>
+        <w:lastRenderedPageBreak/>
+        <w:t>dat een systeem *eerst* aan de centrale kan vragen welke data nog niet binnen is, en daarna pas gaat verzenden. Hierin is door ons niet echt verder gedacht - maar zo te horen heb jij hier wel goede ideen over.</w:t>
       </w:r>
     </w:p>
     <w:p>
@@ -8716,355 +7968,7 @@
           <w:szCs w:val="20"/>
         </w:rPr>
         <w:br/>
-        <w:t>&gt;</w:t>
-      </w:r>
-      <w:r>
-        <w:rPr>
-          <w:rFonts w:ascii="Arial" w:hAnsi="Arial" w:cs="Arial"/>
-          <w:color w:val="500050"/>
-          <w:sz w:val="20"/>
-          <w:szCs w:val="20"/>
-        </w:rPr>
-        <w:br/>
-        <w:t>&gt; - Hoe gaan we de systemen onderscheiden? Hebben deze een speciaal nummer of identificatie code?</w:t>
-      </w:r>
-    </w:p>
-    <w:p>
-      <w:r>
-        <w:rPr>
-          <w:rFonts w:ascii="Arial" w:hAnsi="Arial" w:cs="Arial"/>
-          <w:color w:val="222222"/>
-          <w:sz w:val="20"/>
-          <w:szCs w:val="20"/>
-          <w:shd w:val="clear" w:color="auto" w:fill="FFFFFF"/>
-        </w:rPr>
-        <w:t xml:space="preserve">Het onderscheiden van de installaties is op basis van een door onszelf aan te geven identificatienummer. Op dit moment neigen wij naar [postcode]-[huisnummer], maar dat staat nog niet vast. Het is voor ons geen probleem om de nummers handmatig in te voeren in een </w:t>
-      </w:r>
-      <w:proofErr w:type="spellStart"/>
-      <w:r>
-        <w:rPr>
-          <w:rFonts w:ascii="Arial" w:hAnsi="Arial" w:cs="Arial"/>
-          <w:color w:val="222222"/>
-          <w:sz w:val="20"/>
-          <w:szCs w:val="20"/>
-          <w:shd w:val="clear" w:color="auto" w:fill="FFFFFF"/>
-        </w:rPr>
-        <w:t>config</w:t>
-      </w:r>
-      <w:proofErr w:type="spellEnd"/>
-      <w:r>
-        <w:rPr>
-          <w:rFonts w:ascii="Arial" w:hAnsi="Arial" w:cs="Arial"/>
-          <w:color w:val="222222"/>
-          <w:sz w:val="20"/>
-          <w:szCs w:val="20"/>
-          <w:shd w:val="clear" w:color="auto" w:fill="FFFFFF"/>
-        </w:rPr>
-        <w:t xml:space="preserve"> op de </w:t>
-      </w:r>
-      <w:proofErr w:type="spellStart"/>
-      <w:r>
-        <w:rPr>
-          <w:rFonts w:ascii="Arial" w:hAnsi="Arial" w:cs="Arial"/>
-          <w:color w:val="222222"/>
-          <w:sz w:val="20"/>
-          <w:szCs w:val="20"/>
-          <w:shd w:val="clear" w:color="auto" w:fill="FFFFFF"/>
-        </w:rPr>
-        <w:t>Raspi</w:t>
-      </w:r>
-      <w:proofErr w:type="spellEnd"/>
-      <w:r>
-        <w:rPr>
-          <w:rFonts w:ascii="Arial" w:hAnsi="Arial" w:cs="Arial"/>
-          <w:color w:val="222222"/>
-          <w:sz w:val="20"/>
-          <w:szCs w:val="20"/>
-          <w:shd w:val="clear" w:color="auto" w:fill="FFFFFF"/>
-        </w:rPr>
-        <w:t xml:space="preserve"> apparaten, zodat de systemen hun code kunnen meesturen met de kopie van de data.</w:t>
-      </w:r>
-    </w:p>
-    <w:p>
-      <w:pPr>
-        <w:rPr>
-          <w:rFonts w:ascii="Arial" w:hAnsi="Arial" w:cs="Arial"/>
-          <w:color w:val="500050"/>
-          <w:sz w:val="20"/>
-          <w:szCs w:val="20"/>
-        </w:rPr>
-      </w:pPr>
-      <w:r>
-        <w:rPr>
-          <w:rFonts w:ascii="Arial" w:hAnsi="Arial" w:cs="Arial"/>
-          <w:color w:val="500050"/>
-          <w:sz w:val="20"/>
-          <w:szCs w:val="20"/>
-        </w:rPr>
-        <w:br/>
-        <w:t>&gt;</w:t>
-      </w:r>
-      <w:r>
-        <w:rPr>
-          <w:rFonts w:ascii="Arial" w:hAnsi="Arial" w:cs="Arial"/>
-          <w:color w:val="500050"/>
-          <w:sz w:val="20"/>
-          <w:szCs w:val="20"/>
-        </w:rPr>
-        <w:br/>
-        <w:t>&gt; - Moet er iets komen om alle verstuurde data weer uit te lezen? Een aparte site bijv.?</w:t>
-      </w:r>
-    </w:p>
-    <w:p>
-      <w:r>
-        <w:rPr>
-          <w:rFonts w:ascii="Arial" w:hAnsi="Arial" w:cs="Arial"/>
-          <w:color w:val="222222"/>
-          <w:sz w:val="20"/>
-          <w:szCs w:val="20"/>
-          <w:shd w:val="clear" w:color="auto" w:fill="FFFFFF"/>
-        </w:rPr>
-        <w:t xml:space="preserve">Er moet een centrale versie van de huidige site komen. Deze centrale versie zal alle data bevatten van alle installaties. Als we het </w:t>
-      </w:r>
-      <w:proofErr w:type="spellStart"/>
-      <w:r>
-        <w:rPr>
-          <w:rFonts w:ascii="Arial" w:hAnsi="Arial" w:cs="Arial"/>
-          <w:color w:val="222222"/>
-          <w:sz w:val="20"/>
-          <w:szCs w:val="20"/>
-          <w:shd w:val="clear" w:color="auto" w:fill="FFFFFF"/>
-        </w:rPr>
-        <w:t>kopieren</w:t>
-      </w:r>
-      <w:proofErr w:type="spellEnd"/>
-      <w:r>
-        <w:rPr>
-          <w:rFonts w:ascii="Arial" w:hAnsi="Arial" w:cs="Arial"/>
-          <w:color w:val="222222"/>
-          <w:sz w:val="20"/>
-          <w:szCs w:val="20"/>
-          <w:shd w:val="clear" w:color="auto" w:fill="FFFFFF"/>
-        </w:rPr>
-        <w:t xml:space="preserve"> van de data hebben dan kunnen we op de centrale plek </w:t>
-      </w:r>
-      <w:proofErr w:type="spellStart"/>
-      <w:r>
-        <w:rPr>
-          <w:rFonts w:ascii="Arial" w:hAnsi="Arial" w:cs="Arial"/>
-          <w:color w:val="222222"/>
-          <w:sz w:val="20"/>
-          <w:szCs w:val="20"/>
-          <w:shd w:val="clear" w:color="auto" w:fill="FFFFFF"/>
-        </w:rPr>
-        <w:t>funties</w:t>
-      </w:r>
-      <w:proofErr w:type="spellEnd"/>
-      <w:r>
-        <w:rPr>
-          <w:rFonts w:ascii="Arial" w:hAnsi="Arial" w:cs="Arial"/>
-          <w:color w:val="222222"/>
-          <w:sz w:val="20"/>
-          <w:szCs w:val="20"/>
-          <w:shd w:val="clear" w:color="auto" w:fill="FFFFFF"/>
-        </w:rPr>
-        <w:t xml:space="preserve"> gaan toevoegen zoals een index-pagina waar alle installaties in een lijst staan.</w:t>
-      </w:r>
-    </w:p>
-    <w:p>
-      <w:pPr>
-        <w:rPr>
-          <w:rFonts w:ascii="Arial" w:hAnsi="Arial" w:cs="Arial"/>
-          <w:color w:val="500050"/>
-          <w:sz w:val="20"/>
-          <w:szCs w:val="20"/>
-        </w:rPr>
-      </w:pPr>
-      <w:r>
-        <w:rPr>
-          <w:rFonts w:ascii="Arial" w:hAnsi="Arial" w:cs="Arial"/>
-          <w:color w:val="500050"/>
-          <w:sz w:val="20"/>
-          <w:szCs w:val="20"/>
-        </w:rPr>
-        <w:br/>
-        <w:t xml:space="preserve">&gt; -  Hoe handelen we het af als er bijv. geen internet connectie is / verbinding </w:t>
-      </w:r>
-      <w:proofErr w:type="spellStart"/>
-      <w:r>
-        <w:rPr>
-          <w:rFonts w:ascii="Arial" w:hAnsi="Arial" w:cs="Arial"/>
-          <w:color w:val="500050"/>
-          <w:sz w:val="20"/>
-          <w:szCs w:val="20"/>
-        </w:rPr>
-        <w:t>vakt</w:t>
-      </w:r>
-      <w:proofErr w:type="spellEnd"/>
-      <w:r>
-        <w:rPr>
-          <w:rFonts w:ascii="Arial" w:hAnsi="Arial" w:cs="Arial"/>
-          <w:color w:val="500050"/>
-          <w:sz w:val="20"/>
-          <w:szCs w:val="20"/>
-        </w:rPr>
-        <w:t xml:space="preserve"> weg, </w:t>
-      </w:r>
-      <w:proofErr w:type="spellStart"/>
-      <w:r>
-        <w:rPr>
-          <w:rFonts w:ascii="Arial" w:hAnsi="Arial" w:cs="Arial"/>
-          <w:color w:val="500050"/>
-          <w:sz w:val="20"/>
-          <w:szCs w:val="20"/>
-        </w:rPr>
-        <w:t>cron</w:t>
-      </w:r>
-      <w:proofErr w:type="spellEnd"/>
-      <w:r>
-        <w:rPr>
-          <w:rFonts w:ascii="Arial" w:hAnsi="Arial" w:cs="Arial"/>
-          <w:color w:val="500050"/>
-          <w:sz w:val="20"/>
-          <w:szCs w:val="20"/>
-        </w:rPr>
-        <w:t xml:space="preserve"> job (voor versturen van data) mislukt, </w:t>
-      </w:r>
-      <w:proofErr w:type="spellStart"/>
-      <w:r>
-        <w:rPr>
-          <w:rFonts w:ascii="Arial" w:hAnsi="Arial" w:cs="Arial"/>
-          <w:color w:val="500050"/>
-          <w:sz w:val="20"/>
-          <w:szCs w:val="20"/>
-        </w:rPr>
-        <w:t>etc</w:t>
-      </w:r>
-      <w:proofErr w:type="spellEnd"/>
-      <w:r>
-        <w:rPr>
-          <w:rFonts w:ascii="Arial" w:hAnsi="Arial" w:cs="Arial"/>
-          <w:color w:val="500050"/>
-          <w:sz w:val="20"/>
-          <w:szCs w:val="20"/>
-        </w:rPr>
-        <w:t>? De data wordt dan gewoon niet opgenomen of wordt deze later verstuurd? Hetzelfde geldt voor het uitvallen van de database server, onbereikbaar zijn, etc.</w:t>
-      </w:r>
-    </w:p>
-    <w:p>
-      <w:r>
-        <w:rPr>
-          <w:rFonts w:ascii="Arial" w:hAnsi="Arial" w:cs="Arial"/>
-          <w:color w:val="222222"/>
-          <w:sz w:val="20"/>
-          <w:szCs w:val="20"/>
-          <w:shd w:val="clear" w:color="auto" w:fill="FFFFFF"/>
-        </w:rPr>
-        <w:t xml:space="preserve">Data die niet verzonden kon worden moet wel echt opnieuw. Er moet dus een fout bestendig </w:t>
-      </w:r>
-      <w:proofErr w:type="spellStart"/>
-      <w:r>
-        <w:rPr>
-          <w:rFonts w:ascii="Arial" w:hAnsi="Arial" w:cs="Arial"/>
-          <w:color w:val="222222"/>
-          <w:sz w:val="20"/>
-          <w:szCs w:val="20"/>
-          <w:shd w:val="clear" w:color="auto" w:fill="FFFFFF"/>
-        </w:rPr>
-        <w:t>process</w:t>
-      </w:r>
-      <w:proofErr w:type="spellEnd"/>
-      <w:r>
-        <w:rPr>
-          <w:rFonts w:ascii="Arial" w:hAnsi="Arial" w:cs="Arial"/>
-          <w:color w:val="222222"/>
-          <w:sz w:val="20"/>
-          <w:szCs w:val="20"/>
-          <w:shd w:val="clear" w:color="auto" w:fill="FFFFFF"/>
-        </w:rPr>
-        <w:t xml:space="preserve"> komen die probeert om alle data die nog niet centraal staat te verzenden. Wellicht is het dus ook nodig dat een systeem *eerst* aan de centrale kan vragen welke data nog niet binnen is, en daarna pas gaat verzenden. Hierin is door ons niet echt verder gedacht - maar zo te horen heb jij hier wel goede </w:t>
-      </w:r>
-      <w:proofErr w:type="spellStart"/>
-      <w:r>
-        <w:rPr>
-          <w:rFonts w:ascii="Arial" w:hAnsi="Arial" w:cs="Arial"/>
-          <w:color w:val="222222"/>
-          <w:sz w:val="20"/>
-          <w:szCs w:val="20"/>
-          <w:shd w:val="clear" w:color="auto" w:fill="FFFFFF"/>
-        </w:rPr>
-        <w:t>ideen</w:t>
-      </w:r>
-      <w:proofErr w:type="spellEnd"/>
-      <w:r>
-        <w:rPr>
-          <w:rFonts w:ascii="Arial" w:hAnsi="Arial" w:cs="Arial"/>
-          <w:color w:val="222222"/>
-          <w:sz w:val="20"/>
-          <w:szCs w:val="20"/>
-          <w:shd w:val="clear" w:color="auto" w:fill="FFFFFF"/>
-        </w:rPr>
-        <w:t xml:space="preserve"> over.</w:t>
-      </w:r>
-    </w:p>
-    <w:p>
-      <w:pPr>
-        <w:rPr>
-          <w:rFonts w:ascii="Arial" w:hAnsi="Arial" w:cs="Arial"/>
-          <w:color w:val="500050"/>
-          <w:sz w:val="20"/>
-          <w:szCs w:val="20"/>
-        </w:rPr>
-      </w:pPr>
-      <w:r>
-        <w:rPr>
-          <w:rFonts w:ascii="Arial" w:hAnsi="Arial" w:cs="Arial"/>
-          <w:color w:val="500050"/>
-          <w:sz w:val="20"/>
-          <w:szCs w:val="20"/>
-        </w:rPr>
-        <w:br/>
-        <w:t xml:space="preserve">&gt; - Moet er lokaal een soort </w:t>
-      </w:r>
-      <w:proofErr w:type="spellStart"/>
-      <w:r>
-        <w:rPr>
-          <w:rFonts w:ascii="Arial" w:hAnsi="Arial" w:cs="Arial"/>
-          <w:color w:val="500050"/>
-          <w:sz w:val="20"/>
-          <w:szCs w:val="20"/>
-        </w:rPr>
-        <w:t>cron</w:t>
-      </w:r>
-      <w:proofErr w:type="spellEnd"/>
-      <w:r>
-        <w:rPr>
-          <w:rFonts w:ascii="Arial" w:hAnsi="Arial" w:cs="Arial"/>
-          <w:color w:val="500050"/>
-          <w:sz w:val="20"/>
-          <w:szCs w:val="20"/>
-        </w:rPr>
-        <w:t xml:space="preserve">-log bijgehouden worden (evt. met alleen </w:t>
-      </w:r>
-      <w:proofErr w:type="spellStart"/>
-      <w:r>
-        <w:rPr>
-          <w:rFonts w:ascii="Arial" w:hAnsi="Arial" w:cs="Arial"/>
-          <w:color w:val="500050"/>
-          <w:sz w:val="20"/>
-          <w:szCs w:val="20"/>
-        </w:rPr>
-        <w:t>errors</w:t>
-      </w:r>
-      <w:proofErr w:type="spellEnd"/>
-      <w:r>
-        <w:rPr>
-          <w:rFonts w:ascii="Arial" w:hAnsi="Arial" w:cs="Arial"/>
-          <w:color w:val="500050"/>
-          <w:sz w:val="20"/>
-          <w:szCs w:val="20"/>
-        </w:rPr>
-        <w:t xml:space="preserve"> / mislukte handelingen)?</w:t>
+        <w:t>&gt; - Moet er lokaal een soort cron-log bijgehouden worden (evt. met alleen errors / mislukte handelingen)?</w:t>
       </w:r>
     </w:p>
     <w:p>
@@ -9308,9 +8212,8 @@
           <w:sz w:val="20"/>
           <w:szCs w:val="20"/>
         </w:rPr>
-        <w:t xml:space="preserve">&gt; </w:t>
-      </w:r>
-      <w:proofErr w:type="spellStart"/>
+        <w:t>&gt; wrote:</w:t>
+      </w:r>
       <w:r>
         <w:rPr>
           <w:rFonts w:ascii="Arial" w:hAnsi="Arial" w:cs="Arial"/>
@@ -9318,9 +8221,8 @@
           <w:sz w:val="20"/>
           <w:szCs w:val="20"/>
         </w:rPr>
-        <w:t>wrote</w:t>
-      </w:r>
-      <w:proofErr w:type="spellEnd"/>
+        <w:br/>
+      </w:r>
       <w:r>
         <w:rPr>
           <w:rFonts w:ascii="Arial" w:hAnsi="Arial" w:cs="Arial"/>
@@ -9328,7 +8230,8 @@
           <w:sz w:val="20"/>
           <w:szCs w:val="20"/>
         </w:rPr>
-        <w:t>:</w:t>
+        <w:br/>
+        <w:t>&gt; Hoi Ramon,</w:t>
       </w:r>
       <w:r>
         <w:rPr>
@@ -9338,6 +8241,7 @@
           <w:szCs w:val="20"/>
         </w:rPr>
         <w:br/>
+        <w:t>&gt;</w:t>
       </w:r>
       <w:r>
         <w:rPr>
@@ -9347,7 +8251,7 @@
           <w:szCs w:val="20"/>
         </w:rPr>
         <w:br/>
-        <w:t>&gt; Hoi Ramon,</w:t>
+        <w:t>&gt; Er zijn nog enkele vragen om dingen helder te krijgen, namelijk het volgende.</w:t>
       </w:r>
       <w:r>
         <w:rPr>
@@ -9367,7 +8271,7 @@
           <w:szCs w:val="20"/>
         </w:rPr>
         <w:br/>
-        <w:t>&gt; Er zijn nog enkele vragen om dingen helder te krijgen, namelijk het volgende.</w:t>
+        <w:t>&gt; Met de dagdata zullen er veel CSV’s ontstaan in één map</w:t>
       </w:r>
       <w:r>
         <w:rPr>
@@ -9377,196 +8281,7 @@
           <w:szCs w:val="20"/>
         </w:rPr>
         <w:br/>
-        <w:t>&gt;</w:t>
-      </w:r>
-      <w:r>
-        <w:rPr>
-          <w:rFonts w:ascii="Arial" w:hAnsi="Arial" w:cs="Arial"/>
-          <w:color w:val="500050"/>
-          <w:sz w:val="20"/>
-          <w:szCs w:val="20"/>
-        </w:rPr>
-        <w:br/>
-      </w:r>
-      <w:r>
-        <w:rPr>
-          <w:rFonts w:ascii="Arial" w:hAnsi="Arial" w:cs="Arial"/>
-          <w:color w:val="500050"/>
-          <w:sz w:val="20"/>
-          <w:szCs w:val="20"/>
-        </w:rPr>
-        <w:lastRenderedPageBreak/>
-        <w:t xml:space="preserve">&gt; Met de </w:t>
-      </w:r>
-      <w:proofErr w:type="spellStart"/>
-      <w:r>
-        <w:rPr>
-          <w:rFonts w:ascii="Arial" w:hAnsi="Arial" w:cs="Arial"/>
-          <w:color w:val="500050"/>
-          <w:sz w:val="20"/>
-          <w:szCs w:val="20"/>
-        </w:rPr>
-        <w:t>dagdata</w:t>
-      </w:r>
-      <w:proofErr w:type="spellEnd"/>
-      <w:r>
-        <w:rPr>
-          <w:rFonts w:ascii="Arial" w:hAnsi="Arial" w:cs="Arial"/>
-          <w:color w:val="500050"/>
-          <w:sz w:val="20"/>
-          <w:szCs w:val="20"/>
-        </w:rPr>
-        <w:t xml:space="preserve"> zullen er veel </w:t>
-      </w:r>
-      <w:proofErr w:type="spellStart"/>
-      <w:r>
-        <w:rPr>
-          <w:rFonts w:ascii="Arial" w:hAnsi="Arial" w:cs="Arial"/>
-          <w:color w:val="500050"/>
-          <w:sz w:val="20"/>
-          <w:szCs w:val="20"/>
-        </w:rPr>
-        <w:t>CSV’s</w:t>
-      </w:r>
-      <w:proofErr w:type="spellEnd"/>
-      <w:r>
-        <w:rPr>
-          <w:rFonts w:ascii="Arial" w:hAnsi="Arial" w:cs="Arial"/>
-          <w:color w:val="500050"/>
-          <w:sz w:val="20"/>
-          <w:szCs w:val="20"/>
-        </w:rPr>
-        <w:t xml:space="preserve"> ontstaan in één map</w:t>
-      </w:r>
-      <w:r>
-        <w:rPr>
-          <w:rFonts w:ascii="Arial" w:hAnsi="Arial" w:cs="Arial"/>
-          <w:color w:val="500050"/>
-          <w:sz w:val="20"/>
-          <w:szCs w:val="20"/>
-        </w:rPr>
-        <w:br/>
-        <w:t xml:space="preserve">&gt; Als er elke 5 minuten een CSV wordt verstuurd, betekent dat </w:t>
-      </w:r>
-      <w:proofErr w:type="spellStart"/>
-      <w:r>
-        <w:rPr>
-          <w:rFonts w:ascii="Arial" w:hAnsi="Arial" w:cs="Arial"/>
-          <w:color w:val="500050"/>
-          <w:sz w:val="20"/>
-          <w:szCs w:val="20"/>
-        </w:rPr>
-        <w:t>dat</w:t>
-      </w:r>
-      <w:proofErr w:type="spellEnd"/>
-      <w:r>
-        <w:rPr>
-          <w:rFonts w:ascii="Arial" w:hAnsi="Arial" w:cs="Arial"/>
-          <w:color w:val="500050"/>
-          <w:sz w:val="20"/>
-          <w:szCs w:val="20"/>
-        </w:rPr>
-        <w:t xml:space="preserve"> er binnen één uur al 5 x 12 = 60 </w:t>
-      </w:r>
-      <w:proofErr w:type="spellStart"/>
-      <w:r>
-        <w:rPr>
-          <w:rFonts w:ascii="Arial" w:hAnsi="Arial" w:cs="Arial"/>
-          <w:color w:val="500050"/>
-          <w:sz w:val="20"/>
-          <w:szCs w:val="20"/>
-        </w:rPr>
-        <w:t>CSV's</w:t>
-      </w:r>
-      <w:proofErr w:type="spellEnd"/>
-      <w:r>
-        <w:rPr>
-          <w:rFonts w:ascii="Arial" w:hAnsi="Arial" w:cs="Arial"/>
-          <w:color w:val="500050"/>
-          <w:sz w:val="20"/>
-          <w:szCs w:val="20"/>
-        </w:rPr>
-        <w:t xml:space="preserve"> (288 in een dag) zijn. Dit is nog maar van één apparaat, en dan hebben we de maanddata nog niet meegerekend. Misschien is het handig om het tijdsinterval te verhogen naar bijv. 15 min. Door de tijdsinterval naar 15 min te wijzigen betekent het dat er per apparaatje 48 </w:t>
-      </w:r>
-      <w:proofErr w:type="spellStart"/>
-      <w:r>
-        <w:rPr>
-          <w:rFonts w:ascii="Arial" w:hAnsi="Arial" w:cs="Arial"/>
-          <w:color w:val="500050"/>
-          <w:sz w:val="20"/>
-          <w:szCs w:val="20"/>
-        </w:rPr>
-        <w:t>CSV's</w:t>
-      </w:r>
-      <w:proofErr w:type="spellEnd"/>
-      <w:r>
-        <w:rPr>
-          <w:rFonts w:ascii="Arial" w:hAnsi="Arial" w:cs="Arial"/>
-          <w:color w:val="500050"/>
-          <w:sz w:val="20"/>
-          <w:szCs w:val="20"/>
-        </w:rPr>
-        <w:t xml:space="preserve"> per dag binnen komen. Tenzij de </w:t>
-      </w:r>
-      <w:proofErr w:type="spellStart"/>
-      <w:r>
-        <w:rPr>
-          <w:rFonts w:ascii="Arial" w:hAnsi="Arial" w:cs="Arial"/>
-          <w:color w:val="500050"/>
-          <w:sz w:val="20"/>
-          <w:szCs w:val="20"/>
-        </w:rPr>
-        <w:t>CSV's</w:t>
-      </w:r>
-      <w:proofErr w:type="spellEnd"/>
-      <w:r>
-        <w:rPr>
-          <w:rFonts w:ascii="Arial" w:hAnsi="Arial" w:cs="Arial"/>
-          <w:color w:val="500050"/>
-          <w:sz w:val="20"/>
-          <w:szCs w:val="20"/>
-        </w:rPr>
-        <w:t xml:space="preserve"> direct </w:t>
-      </w:r>
-      <w:proofErr w:type="spellStart"/>
-      <w:r>
-        <w:rPr>
-          <w:rFonts w:ascii="Arial" w:hAnsi="Arial" w:cs="Arial"/>
-          <w:color w:val="500050"/>
-          <w:sz w:val="20"/>
-          <w:szCs w:val="20"/>
-        </w:rPr>
-        <w:t>geimporteerd</w:t>
-      </w:r>
-      <w:proofErr w:type="spellEnd"/>
-      <w:r>
-        <w:rPr>
-          <w:rFonts w:ascii="Arial" w:hAnsi="Arial" w:cs="Arial"/>
-          <w:color w:val="500050"/>
-          <w:sz w:val="20"/>
-          <w:szCs w:val="20"/>
-        </w:rPr>
-        <w:t xml:space="preserve"> worden via een </w:t>
-      </w:r>
-      <w:proofErr w:type="spellStart"/>
-      <w:r>
-        <w:rPr>
-          <w:rFonts w:ascii="Arial" w:hAnsi="Arial" w:cs="Arial"/>
-          <w:color w:val="500050"/>
-          <w:sz w:val="20"/>
-          <w:szCs w:val="20"/>
-        </w:rPr>
-        <w:t>cron</w:t>
-      </w:r>
-      <w:proofErr w:type="spellEnd"/>
-      <w:r>
-        <w:rPr>
-          <w:rFonts w:ascii="Arial" w:hAnsi="Arial" w:cs="Arial"/>
-          <w:color w:val="500050"/>
-          <w:sz w:val="20"/>
-          <w:szCs w:val="20"/>
-        </w:rPr>
-        <w:t>-job op de hoofdserver en daarna weer weggehaald worden, lijkt mij dit de beste optie.</w:t>
+        <w:t>&gt; Als er elke 5 minuten een CSV wordt verstuurd, betekent dat dat er binnen één uur al 5 x 12 = 60 CSV's (288 in een dag) zijn. Dit is nog maar van één apparaat, en dan hebben we de maanddata nog niet meegerekend. Misschien is het handig om het tijdsinterval te verhogen naar bijv. 15 min. Door de tijdsinterval naar 15 min te wijzigen betekent het dat er per apparaatje 48 CSV's per dag binnen komen. Tenzij de CSV's direct geimporteerd worden via een cron-job op de hoofdserver en daarna weer weggehaald worden, lijkt mij dit de beste optie.</w:t>
       </w:r>
     </w:p>
     <w:p>
@@ -9578,9 +8293,60 @@
           <w:szCs w:val="20"/>
           <w:shd w:val="clear" w:color="auto" w:fill="FFFFFF"/>
         </w:rPr>
-        <w:t xml:space="preserve">De </w:t>
-      </w:r>
-      <w:proofErr w:type="spellStart"/>
+        <w:t>De CSV’s hoeven niet bewaard te worden - als ze eenmaal goed zijn geimporteerd kunnen ze weg. Als alternatief zou je ook een archief kunnen aanleggen per periode - als je tekst bestanden met gzip verkleint blijft er maar 10% a 15% van over.</w:t>
+      </w:r>
+    </w:p>
+    <w:p>
+      <w:pPr>
+        <w:shd w:val="clear" w:color="auto" w:fill="FFFFFF"/>
+        <w:rPr>
+          <w:rFonts w:ascii="Arial" w:hAnsi="Arial" w:cs="Arial"/>
+          <w:color w:val="500050"/>
+          <w:sz w:val="20"/>
+          <w:szCs w:val="20"/>
+        </w:rPr>
+      </w:pPr>
+      <w:r>
+        <w:rPr>
+          <w:rFonts w:ascii="Arial" w:hAnsi="Arial" w:cs="Arial"/>
+          <w:color w:val="500050"/>
+          <w:sz w:val="20"/>
+          <w:szCs w:val="20"/>
+        </w:rPr>
+        <w:br/>
+      </w:r>
+      <w:r>
+        <w:rPr>
+          <w:rFonts w:ascii="Arial" w:hAnsi="Arial" w:cs="Arial"/>
+          <w:color w:val="500050"/>
+          <w:sz w:val="20"/>
+          <w:szCs w:val="20"/>
+        </w:rPr>
+        <w:br/>
+        <w:t>&gt;</w:t>
+      </w:r>
+      <w:r>
+        <w:rPr>
+          <w:rFonts w:ascii="Arial" w:hAnsi="Arial" w:cs="Arial"/>
+          <w:color w:val="500050"/>
+          <w:sz w:val="20"/>
+          <w:szCs w:val="20"/>
+        </w:rPr>
+        <w:br/>
+        <w:t>&gt; Hoe moeten de gebruikers in kunnen loggen?</w:t>
+      </w:r>
+      <w:r>
+        <w:rPr>
+          <w:rFonts w:ascii="Arial" w:hAnsi="Arial" w:cs="Arial"/>
+          <w:color w:val="500050"/>
+          <w:sz w:val="20"/>
+          <w:szCs w:val="20"/>
+        </w:rPr>
+        <w:br/>
+        <w:t>&gt; Bijv. d.m.v postcode als gebruikersnaam en een gegenereerd password, of had je iets anders in gedachten?</w:t>
+      </w:r>
+    </w:p>
+    <w:p>
       <w:r>
         <w:rPr>
           <w:rFonts w:ascii="Arial" w:hAnsi="Arial" w:cs="Arial"/>
@@ -9589,9 +8355,68 @@
           <w:szCs w:val="20"/>
           <w:shd w:val="clear" w:color="auto" w:fill="FFFFFF"/>
         </w:rPr>
-        <w:t>CSV’s</w:t>
-      </w:r>
-      <w:proofErr w:type="spellEnd"/>
+        <w:t>Dat is een goede vraag. Ik stel voor dat we gebruikers kunnen aanmaken (als admin) en dan aangeven op welke installatie die gebruikers dan gegevens kunnen zien.</w:t>
+      </w:r>
+    </w:p>
+    <w:p>
+      <w:pPr>
+        <w:shd w:val="clear" w:color="auto" w:fill="FFFFFF"/>
+        <w:rPr>
+          <w:rFonts w:ascii="Arial" w:hAnsi="Arial" w:cs="Arial"/>
+          <w:color w:val="500050"/>
+          <w:sz w:val="20"/>
+          <w:szCs w:val="20"/>
+        </w:rPr>
+      </w:pPr>
+      <w:r>
+        <w:rPr>
+          <w:rFonts w:ascii="Arial" w:hAnsi="Arial" w:cs="Arial"/>
+          <w:color w:val="500050"/>
+          <w:sz w:val="20"/>
+          <w:szCs w:val="20"/>
+        </w:rPr>
+        <w:br/>
+        <w:t>&gt;</w:t>
+      </w:r>
+      <w:r>
+        <w:rPr>
+          <w:rFonts w:ascii="Arial" w:hAnsi="Arial" w:cs="Arial"/>
+          <w:color w:val="500050"/>
+          <w:sz w:val="20"/>
+          <w:szCs w:val="20"/>
+        </w:rPr>
+        <w:br/>
+        <w:t>&gt; Moeten mensen zich kunnen registreren?</w:t>
+      </w:r>
+      <w:r>
+        <w:rPr>
+          <w:rFonts w:ascii="Arial" w:hAnsi="Arial" w:cs="Arial"/>
+          <w:color w:val="500050"/>
+          <w:sz w:val="20"/>
+          <w:szCs w:val="20"/>
+        </w:rPr>
+        <w:br/>
+      </w:r>
+      <w:r>
+        <w:rPr>
+          <w:rFonts w:ascii="Arial" w:hAnsi="Arial" w:cs="Arial"/>
+          <w:color w:val="500050"/>
+          <w:sz w:val="20"/>
+          <w:szCs w:val="20"/>
+        </w:rPr>
+        <w:lastRenderedPageBreak/>
+        <w:t>&gt; Zo ja, dan hoor ik graag met welke details. Een voornaam, achternaam, postcode, huisnr en email adres zou handig zijn. Van deze gegevens kan dan bijvoorbeeld de postcode als inlognaam gebruikt worden met een gegenereerd password.</w:t>
+      </w:r>
+    </w:p>
+    <w:p>
+      <w:pPr>
+        <w:rPr>
+          <w:rFonts w:ascii="Arial" w:hAnsi="Arial" w:cs="Arial"/>
+          <w:color w:val="222222"/>
+          <w:sz w:val="20"/>
+          <w:szCs w:val="20"/>
+        </w:rPr>
+      </w:pPr>
       <w:r>
         <w:rPr>
           <w:rFonts w:ascii="Arial" w:hAnsi="Arial" w:cs="Arial"/>
@@ -9600,258 +8425,7 @@
           <w:szCs w:val="20"/>
           <w:shd w:val="clear" w:color="auto" w:fill="FFFFFF"/>
         </w:rPr>
-        <w:t xml:space="preserve"> hoeven niet bewaard te worden - als ze eenmaal goed zijn </w:t>
-      </w:r>
-      <w:proofErr w:type="spellStart"/>
-      <w:r>
-        <w:rPr>
-          <w:rFonts w:ascii="Arial" w:hAnsi="Arial" w:cs="Arial"/>
-          <w:color w:val="222222"/>
-          <w:sz w:val="20"/>
-          <w:szCs w:val="20"/>
-          <w:shd w:val="clear" w:color="auto" w:fill="FFFFFF"/>
-        </w:rPr>
-        <w:t>geimporteerd</w:t>
-      </w:r>
-      <w:proofErr w:type="spellEnd"/>
-      <w:r>
-        <w:rPr>
-          <w:rFonts w:ascii="Arial" w:hAnsi="Arial" w:cs="Arial"/>
-          <w:color w:val="222222"/>
-          <w:sz w:val="20"/>
-          <w:szCs w:val="20"/>
-          <w:shd w:val="clear" w:color="auto" w:fill="FFFFFF"/>
-        </w:rPr>
-        <w:t xml:space="preserve"> kunnen ze weg. Als alternatief zou je ook een archief kunnen aanleggen per periode - als je tekst bestanden met </w:t>
-      </w:r>
-      <w:proofErr w:type="spellStart"/>
-      <w:r>
-        <w:rPr>
-          <w:rFonts w:ascii="Arial" w:hAnsi="Arial" w:cs="Arial"/>
-          <w:color w:val="222222"/>
-          <w:sz w:val="20"/>
-          <w:szCs w:val="20"/>
-          <w:shd w:val="clear" w:color="auto" w:fill="FFFFFF"/>
-        </w:rPr>
-        <w:t>gzip</w:t>
-      </w:r>
-      <w:proofErr w:type="spellEnd"/>
-      <w:r>
-        <w:rPr>
-          <w:rFonts w:ascii="Arial" w:hAnsi="Arial" w:cs="Arial"/>
-          <w:color w:val="222222"/>
-          <w:sz w:val="20"/>
-          <w:szCs w:val="20"/>
-          <w:shd w:val="clear" w:color="auto" w:fill="FFFFFF"/>
-        </w:rPr>
-        <w:t xml:space="preserve"> verkleint blijft er maar 10% a 15% van over.</w:t>
-      </w:r>
-    </w:p>
-    <w:p>
-      <w:pPr>
-        <w:shd w:val="clear" w:color="auto" w:fill="FFFFFF"/>
-        <w:rPr>
-          <w:rFonts w:ascii="Arial" w:hAnsi="Arial" w:cs="Arial"/>
-          <w:color w:val="500050"/>
-          <w:sz w:val="20"/>
-          <w:szCs w:val="20"/>
-        </w:rPr>
-      </w:pPr>
-      <w:r>
-        <w:rPr>
-          <w:rFonts w:ascii="Arial" w:hAnsi="Arial" w:cs="Arial"/>
-          <w:color w:val="500050"/>
-          <w:sz w:val="20"/>
-          <w:szCs w:val="20"/>
-        </w:rPr>
-        <w:br/>
-      </w:r>
-      <w:r>
-        <w:rPr>
-          <w:rFonts w:ascii="Arial" w:hAnsi="Arial" w:cs="Arial"/>
-          <w:color w:val="500050"/>
-          <w:sz w:val="20"/>
-          <w:szCs w:val="20"/>
-        </w:rPr>
-        <w:br/>
-        <w:t>&gt;</w:t>
-      </w:r>
-      <w:r>
-        <w:rPr>
-          <w:rFonts w:ascii="Arial" w:hAnsi="Arial" w:cs="Arial"/>
-          <w:color w:val="500050"/>
-          <w:sz w:val="20"/>
-          <w:szCs w:val="20"/>
-        </w:rPr>
-        <w:br/>
-        <w:t>&gt; Hoe moeten de gebruikers in kunnen loggen?</w:t>
-      </w:r>
-      <w:r>
-        <w:rPr>
-          <w:rFonts w:ascii="Arial" w:hAnsi="Arial" w:cs="Arial"/>
-          <w:color w:val="500050"/>
-          <w:sz w:val="20"/>
-          <w:szCs w:val="20"/>
-        </w:rPr>
-        <w:br/>
-        <w:t xml:space="preserve">&gt; Bijv. </w:t>
-      </w:r>
-      <w:proofErr w:type="spellStart"/>
-      <w:r>
-        <w:rPr>
-          <w:rFonts w:ascii="Arial" w:hAnsi="Arial" w:cs="Arial"/>
-          <w:color w:val="500050"/>
-          <w:sz w:val="20"/>
-          <w:szCs w:val="20"/>
-        </w:rPr>
-        <w:t>d.m.v</w:t>
-      </w:r>
-      <w:proofErr w:type="spellEnd"/>
-      <w:r>
-        <w:rPr>
-          <w:rFonts w:ascii="Arial" w:hAnsi="Arial" w:cs="Arial"/>
-          <w:color w:val="500050"/>
-          <w:sz w:val="20"/>
-          <w:szCs w:val="20"/>
-        </w:rPr>
-        <w:t xml:space="preserve"> postcode als gebruikersnaam en een gegenereerd password, of had je iets anders in gedachten?</w:t>
-      </w:r>
-    </w:p>
-    <w:p>
-      <w:r>
-        <w:rPr>
-          <w:rFonts w:ascii="Arial" w:hAnsi="Arial" w:cs="Arial"/>
-          <w:color w:val="222222"/>
-          <w:sz w:val="20"/>
-          <w:szCs w:val="20"/>
-          <w:shd w:val="clear" w:color="auto" w:fill="FFFFFF"/>
-        </w:rPr>
-        <w:t xml:space="preserve">Dat is een goede vraag. Ik stel voor dat we gebruikers kunnen aanmaken (als </w:t>
-      </w:r>
-      <w:proofErr w:type="spellStart"/>
-      <w:r>
-        <w:rPr>
-          <w:rFonts w:ascii="Arial" w:hAnsi="Arial" w:cs="Arial"/>
-          <w:color w:val="222222"/>
-          <w:sz w:val="20"/>
-          <w:szCs w:val="20"/>
-          <w:shd w:val="clear" w:color="auto" w:fill="FFFFFF"/>
-        </w:rPr>
-        <w:t>admin</w:t>
-      </w:r>
-      <w:proofErr w:type="spellEnd"/>
-      <w:r>
-        <w:rPr>
-          <w:rFonts w:ascii="Arial" w:hAnsi="Arial" w:cs="Arial"/>
-          <w:color w:val="222222"/>
-          <w:sz w:val="20"/>
-          <w:szCs w:val="20"/>
-          <w:shd w:val="clear" w:color="auto" w:fill="FFFFFF"/>
-        </w:rPr>
-        <w:t>) en dan aangeven op welke installatie die gebruikers dan gegevens kunnen zien.</w:t>
-      </w:r>
-    </w:p>
-    <w:p>
-      <w:pPr>
-        <w:shd w:val="clear" w:color="auto" w:fill="FFFFFF"/>
-        <w:rPr>
-          <w:rFonts w:ascii="Arial" w:hAnsi="Arial" w:cs="Arial"/>
-          <w:color w:val="500050"/>
-          <w:sz w:val="20"/>
-          <w:szCs w:val="20"/>
-        </w:rPr>
-      </w:pPr>
-      <w:r>
-        <w:rPr>
-          <w:rFonts w:ascii="Arial" w:hAnsi="Arial" w:cs="Arial"/>
-          <w:color w:val="500050"/>
-          <w:sz w:val="20"/>
-          <w:szCs w:val="20"/>
-        </w:rPr>
-        <w:br/>
-        <w:t>&gt;</w:t>
-      </w:r>
-      <w:r>
-        <w:rPr>
-          <w:rFonts w:ascii="Arial" w:hAnsi="Arial" w:cs="Arial"/>
-          <w:color w:val="500050"/>
-          <w:sz w:val="20"/>
-          <w:szCs w:val="20"/>
-        </w:rPr>
-        <w:br/>
-        <w:t>&gt; Moeten mensen zich kunnen registreren?</w:t>
-      </w:r>
-      <w:r>
-        <w:rPr>
-          <w:rFonts w:ascii="Arial" w:hAnsi="Arial" w:cs="Arial"/>
-          <w:color w:val="500050"/>
-          <w:sz w:val="20"/>
-          <w:szCs w:val="20"/>
-        </w:rPr>
-        <w:br/>
-        <w:t xml:space="preserve">&gt; Zo ja, dan hoor ik graag met welke details. Een voornaam, achternaam, postcode, </w:t>
-      </w:r>
-      <w:proofErr w:type="spellStart"/>
-      <w:r>
-        <w:rPr>
-          <w:rFonts w:ascii="Arial" w:hAnsi="Arial" w:cs="Arial"/>
-          <w:color w:val="500050"/>
-          <w:sz w:val="20"/>
-          <w:szCs w:val="20"/>
-        </w:rPr>
-        <w:t>huisnr</w:t>
-      </w:r>
-      <w:proofErr w:type="spellEnd"/>
-      <w:r>
-        <w:rPr>
-          <w:rFonts w:ascii="Arial" w:hAnsi="Arial" w:cs="Arial"/>
-          <w:color w:val="500050"/>
-          <w:sz w:val="20"/>
-          <w:szCs w:val="20"/>
-        </w:rPr>
-        <w:t xml:space="preserve"> en email adres zou handig zijn. Van deze gegevens kan dan bijvoorbeeld de postcode als inlognaam gebruikt worden met een gegenereerd password.</w:t>
-      </w:r>
-    </w:p>
-    <w:p>
-      <w:pPr>
-        <w:rPr>
-          <w:rFonts w:ascii="Arial" w:hAnsi="Arial" w:cs="Arial"/>
-          <w:color w:val="222222"/>
-          <w:sz w:val="20"/>
-          <w:szCs w:val="20"/>
-        </w:rPr>
-      </w:pPr>
-      <w:r>
-        <w:rPr>
-          <w:rFonts w:ascii="Arial" w:hAnsi="Arial" w:cs="Arial"/>
-          <w:color w:val="222222"/>
-          <w:sz w:val="20"/>
-          <w:szCs w:val="20"/>
-          <w:shd w:val="clear" w:color="auto" w:fill="FFFFFF"/>
-        </w:rPr>
-        <w:t xml:space="preserve">Er is geen registratie nodig, gebruikers worden aangemaakt door de </w:t>
-      </w:r>
-      <w:proofErr w:type="spellStart"/>
-      <w:r>
-        <w:rPr>
-          <w:rFonts w:ascii="Arial" w:hAnsi="Arial" w:cs="Arial"/>
-          <w:color w:val="222222"/>
-          <w:sz w:val="20"/>
-          <w:szCs w:val="20"/>
-          <w:shd w:val="clear" w:color="auto" w:fill="FFFFFF"/>
-        </w:rPr>
-        <w:t>admin</w:t>
-      </w:r>
-      <w:proofErr w:type="spellEnd"/>
-      <w:r>
-        <w:rPr>
-          <w:rFonts w:ascii="Arial" w:hAnsi="Arial" w:cs="Arial"/>
-          <w:color w:val="222222"/>
-          <w:sz w:val="20"/>
-          <w:szCs w:val="20"/>
-          <w:shd w:val="clear" w:color="auto" w:fill="FFFFFF"/>
-        </w:rPr>
-        <w:t>.</w:t>
+        <w:t>Er is geen registratie nodig, gebruikers worden aangemaakt door de admin.</w:t>
       </w:r>
     </w:p>
     <w:p>
@@ -10040,7 +8614,7 @@
         <w:sz w:val="22"/>
         <w:szCs w:val="22"/>
       </w:rPr>
-      <w:t>21 mei 2014</w:t>
+      <w:t>27 mei 2014</w:t>
     </w:r>
     <w:r>
       <w:rPr>
@@ -10070,7 +8644,6 @@
         <w:lang w:val="en-GB"/>
       </w:rPr>
     </w:pPr>
-    <w:proofErr w:type="spellStart"/>
     <w:r>
       <w:rPr>
         <w:rFonts w:asciiTheme="minorHAnsi" w:hAnsiTheme="minorHAnsi"/>
@@ -10081,7 +8654,6 @@
       </w:rPr>
       <w:t>Versie</w:t>
     </w:r>
-    <w:proofErr w:type="spellEnd"/>
     <w:r>
       <w:rPr>
         <w:rFonts w:asciiTheme="minorHAnsi" w:hAnsiTheme="minorHAnsi"/>
@@ -10099,7 +8671,7 @@
         <w:szCs w:val="22"/>
         <w:lang w:val="en-GB"/>
       </w:rPr>
-      <w:t>0.3.3</w:t>
+      <w:t>0.3.4</w:t>
     </w:r>
     <w:r>
       <w:rPr>
@@ -10119,7 +8691,6 @@
       </w:rPr>
       <w:tab/>
     </w:r>
-    <w:proofErr w:type="spellStart"/>
     <w:r>
       <w:rPr>
         <w:rFonts w:asciiTheme="minorHAnsi" w:hAnsiTheme="minorHAnsi"/>
@@ -10129,7 +8700,6 @@
       </w:rPr>
       <w:t>Pagina</w:t>
     </w:r>
-    <w:proofErr w:type="spellEnd"/>
     <w:r>
       <w:rPr>
         <w:rFonts w:asciiTheme="minorHAnsi" w:hAnsiTheme="minorHAnsi"/>
@@ -10251,7 +8821,7 @@
         <w:szCs w:val="22"/>
         <w:lang w:val="en-GB"/>
       </w:rPr>
-      <w:t>12</w:t>
+      <w:t>13</w:t>
     </w:r>
     <w:r>
       <w:rPr>
@@ -15346,7 +13916,7 @@
 </file>
 
 <file path=customXml/itemProps1.xml><?xml version="1.0" encoding="utf-8"?>
-<ds:datastoreItem xmlns:ds="http://schemas.openxmlformats.org/officeDocument/2006/customXml" ds:itemID="{FA9CDC72-CDBC-354C-ADA5-9BB0DD107FA0}">
+<ds:datastoreItem xmlns:ds="http://schemas.openxmlformats.org/officeDocument/2006/customXml" ds:itemID="{2F6961A9-16A2-EE4B-AB01-B93C0B80259E}">
   <ds:schemaRefs>
     <ds:schemaRef ds:uri="http://schemas.openxmlformats.org/officeDocument/2006/bibliography"/>
   </ds:schemaRefs>

</xml_diff>